<commit_message>
Atualizacao de anotacoes do plano de estudo
</commit_message>
<xml_diff>
--- a/docs/Plano de estudo.docx
+++ b/docs/Plano de estudo.docx
@@ -129,6 +129,7 @@
       <w:pPr>
         <w:rPr>
           <w:sz w:val="18"/>
+          <w:lang w:val="en-US"/>
         </w:rPr>
       </w:pPr>
     </w:p>
@@ -138,6 +139,7 @@
         <w:rPr>
           <w:b/>
           <w:sz w:val="56"/>
+          <w:lang w:val="en-US"/>
         </w:rPr>
       </w:pPr>
     </w:p>
@@ -4714,13 +4716,7 @@
         <w:rPr>
           <w:highlight w:val="yellow"/>
         </w:rPr>
-        <w:t xml:space="preserve"> Systems Administrator)</w:t>
-      </w:r>
-      <w:r>
-        <w:rPr>
-          <w:highlight w:val="yellow"/>
-        </w:rPr>
-        <w:t>.</w:t>
+        <w:t xml:space="preserve"> Systems Administrator).</w:t>
       </w:r>
       <w:r>
         <w:t xml:space="preserve"> </w:t>
@@ -5139,10 +5135,7 @@
             </w:r>
             <w:proofErr w:type="spellEnd"/>
             <w:r>
-              <w:t>&gt;</w:t>
-            </w:r>
-            <w:r>
-              <w:t xml:space="preserve"> assim como o &lt;</w:t>
+              <w:t>&gt; assim como o &lt;</w:t>
             </w:r>
             <w:proofErr w:type="spellStart"/>
             <w:r>
@@ -6909,16 +6902,7 @@
         <w:t xml:space="preserve">&gt; </w:t>
       </w:r>
       <w:r>
-        <w:t>define</w:t>
-      </w:r>
-      <w:r>
-        <w:t xml:space="preserve"> o progresso de um</w:t>
-      </w:r>
-      <w:r>
-        <w:t>a</w:t>
-      </w:r>
-      <w:r>
-        <w:t xml:space="preserve"> tarefa. Os dois tipos suportados de tarefas de progresso são determinados e indeterminados.</w:t>
+        <w:t>define o progresso de uma tarefa. Os dois tipos suportados de tarefas de progresso são determinados e indeterminados.</w:t>
       </w:r>
     </w:p>
     <w:p>
@@ -7366,8 +7350,8 @@
         </w:rPr>
         <w:drawing>
           <wp:inline distT="0" distB="0" distL="0" distR="0" wp14:anchorId="77A554F9" wp14:editId="57E5C273">
-            <wp:extent cx="5395176" cy="1173708"/>
-            <wp:effectExtent l="0" t="0" r="0" b="7620"/>
+            <wp:extent cx="5395178" cy="1207827"/>
+            <wp:effectExtent l="0" t="0" r="0" b="0"/>
             <wp:docPr id="25" name="Imagem 25"/>
             <wp:cNvGraphicFramePr>
               <a:graphicFrameLocks xmlns:a="http://schemas.openxmlformats.org/drawingml/2006/main" noChangeAspect="1"/>
@@ -7387,13 +7371,13 @@
                         </a:ext>
                       </a:extLst>
                     </a:blip>
-                    <a:srcRect b="59624"/>
+                    <a:srcRect t="1" b="232"/>
                     <a:stretch/>
                   </pic:blipFill>
                   <pic:spPr bwMode="auto">
                     <a:xfrm>
                       <a:off x="0" y="0"/>
-                      <a:ext cx="5400040" cy="1174766"/>
+                      <a:ext cx="5400040" cy="1208916"/>
                     </a:xfrm>
                     <a:prstGeom prst="rect">
                       <a:avLst/>
@@ -7557,8 +7541,8 @@
         </w:rPr>
         <w:drawing>
           <wp:inline distT="0" distB="0" distL="0" distR="0" wp14:anchorId="60A4E699" wp14:editId="4706B1E2">
-            <wp:extent cx="5395176" cy="962167"/>
-            <wp:effectExtent l="0" t="0" r="0" b="9525"/>
+            <wp:extent cx="5395174" cy="1248770"/>
+            <wp:effectExtent l="0" t="0" r="0" b="8890"/>
             <wp:docPr id="26" name="Imagem 26"/>
             <wp:cNvGraphicFramePr>
               <a:graphicFrameLocks xmlns:a="http://schemas.openxmlformats.org/drawingml/2006/main" noChangeAspect="1"/>
@@ -7578,13 +7562,13 @@
                         </a:ext>
                       </a:extLst>
                     </a:blip>
-                    <a:srcRect b="66901"/>
+                    <a:srcRect t="1" b="-2"/>
                     <a:stretch/>
                   </pic:blipFill>
                   <pic:spPr bwMode="auto">
                     <a:xfrm>
                       <a:off x="0" y="0"/>
-                      <a:ext cx="5400040" cy="963035"/>
+                      <a:ext cx="5400040" cy="1249896"/>
                     </a:xfrm>
                     <a:prstGeom prst="rect">
                       <a:avLst/>
@@ -7663,6 +7647,7 @@
         <w:textAlignment w:val="baseline"/>
       </w:pPr>
       <w:r>
+        <w:lastRenderedPageBreak/>
         <w:t>Não deve haver mais de um elemento &lt;</w:t>
       </w:r>
       <w:proofErr w:type="spellStart"/>
@@ -7732,7 +7717,6 @@
           <w:noProof/>
           <w:lang w:eastAsia="pt-BR"/>
         </w:rPr>
-        <w:lastRenderedPageBreak/>
         <w:drawing>
           <wp:inline distT="0" distB="0" distL="0" distR="0" wp14:anchorId="66145844" wp14:editId="69ADBB36">
             <wp:extent cx="4728949" cy="2170028"/>
@@ -8185,8 +8169,8 @@
         </w:rPr>
         <w:drawing>
           <wp:inline distT="0" distB="0" distL="0" distR="0" wp14:anchorId="2877667E" wp14:editId="4CB2E772">
-            <wp:extent cx="5395176" cy="1282889"/>
-            <wp:effectExtent l="19050" t="19050" r="15240" b="12700"/>
+            <wp:extent cx="5395176" cy="1303362"/>
+            <wp:effectExtent l="19050" t="19050" r="15240" b="11430"/>
             <wp:docPr id="31" name="Imagem 31"/>
             <wp:cNvGraphicFramePr>
               <a:graphicFrameLocks xmlns:a="http://schemas.openxmlformats.org/drawingml/2006/main" noChangeAspect="1"/>
@@ -8206,23 +8190,27 @@
                         </a:ext>
                       </a:extLst>
                     </a:blip>
-                    <a:srcRect b="55869"/>
+                    <a:srcRect/>
                     <a:stretch/>
                   </pic:blipFill>
                   <pic:spPr bwMode="auto">
                     <a:xfrm>
                       <a:off x="0" y="0"/>
-                      <a:ext cx="5400040" cy="1284046"/>
+                      <a:ext cx="5400040" cy="1304537"/>
                     </a:xfrm>
                     <a:prstGeom prst="rect">
                       <a:avLst/>
                     </a:prstGeom>
-                    <a:ln>
+                    <a:ln w="9525" cap="flat" cmpd="sng" algn="ctr">
                       <a:solidFill>
-                        <a:schemeClr val="bg1">
+                        <a:sysClr val="window" lastClr="FFFFFF">
                           <a:lumMod val="95000"/>
-                        </a:schemeClr>
+                        </a:sysClr>
                       </a:solidFill>
+                      <a:prstDash val="solid"/>
+                      <a:round/>
+                      <a:headEnd type="none" w="med" len="med"/>
+                      <a:tailEnd type="none" w="med" len="med"/>
                     </a:ln>
                     <a:extLst>
                       <a:ext uri="{53640926-AAD7-44D8-BBD7-CCE9431645EC}">
@@ -8307,7 +8295,6 @@
           <w:noProof/>
           <w:lang w:eastAsia="pt-BR"/>
         </w:rPr>
-        <w:lastRenderedPageBreak/>
         <w:drawing>
           <wp:inline distT="0" distB="0" distL="0" distR="0" wp14:anchorId="4674388B" wp14:editId="71B7D82D">
             <wp:extent cx="4742195" cy="1201003"/>
@@ -8429,6 +8416,8 @@
           </wp:inline>
         </w:drawing>
       </w:r>
+      <w:bookmarkStart w:id="0" w:name="_GoBack"/>
+      <w:bookmarkEnd w:id="0"/>
     </w:p>
     <w:p>
       <w:pPr>
@@ -8496,10 +8485,7 @@
       </w:r>
       <w:proofErr w:type="spellEnd"/>
       <w:r>
-        <w:t>&gt; para estruturar o documento é sua incapacidade de transmitir significado semântico padrão para cada seção. O elemento</w:t>
-      </w:r>
-      <w:r>
-        <w:t xml:space="preserve"> &lt;</w:t>
+        <w:t>&gt; para estruturar o documento é sua incapacidade de transmitir significado semântico padrão para cada seção. O elemento &lt;</w:t>
       </w:r>
       <w:proofErr w:type="spellStart"/>
       <w:r>
@@ -8627,10 +8613,7 @@
         <w:t>”</w:t>
       </w:r>
       <w:r>
-        <w:t xml:space="preserve"> </w:t>
-      </w:r>
-      <w:r>
-        <w:t>(SEO) é uma técnica usada para tornar os elementos do site facilmente detectáveis ​​e indexad</w:t>
+        <w:t xml:space="preserve"> (SEO) é uma técnica usada para tornar os elementos do site facilmente detectáveis ​​e indexad</w:t>
       </w:r>
       <w:r>
         <w:t>os pelos mecanismos de pesquisa</w:t>
@@ -8717,6 +8700,7 @@
         <w:textAlignment w:val="baseline"/>
       </w:pPr>
       <w:r>
+        <w:lastRenderedPageBreak/>
         <w:t>Dentro de cada elemento &lt;</w:t>
       </w:r>
       <w:proofErr w:type="spellStart"/>
@@ -8760,7 +8744,6 @@
           <w:b/>
           <w:sz w:val="24"/>
         </w:rPr>
-        <w:lastRenderedPageBreak/>
         <w:t>Otimizando</w:t>
       </w:r>
       <w:proofErr w:type="gramEnd"/>
@@ -9151,10 +9134,7 @@
         <w:t>çõ</w:t>
       </w:r>
       <w:r>
-        <w:t xml:space="preserve">es de uma página </w:t>
-      </w:r>
-      <w:r>
-        <w:t>HTML. Esses elementos incluem &lt;</w:t>
+        <w:t>es de uma página HTML. Esses elementos incluem &lt;</w:t>
       </w:r>
       <w:proofErr w:type="spellStart"/>
       <w:r>
@@ -9178,32 +9158,23 @@
       </w:r>
       <w:proofErr w:type="spellEnd"/>
       <w:r>
+        <w:t>&gt;, &lt;header&gt;, &lt;</w:t>
+      </w:r>
+      <w:proofErr w:type="spellStart"/>
+      <w:r>
+        <w:t>footer</w:t>
+      </w:r>
+      <w:proofErr w:type="spellEnd"/>
+      <w:r>
         <w:t>&gt;, &lt;</w:t>
       </w:r>
-      <w:r>
-        <w:t>header</w:t>
-      </w:r>
-      <w:r>
-        <w:t>&gt;, &lt;</w:t>
-      </w:r>
-      <w:proofErr w:type="spellStart"/>
-      <w:r>
-        <w:t>footer</w:t>
-      </w:r>
-      <w:proofErr w:type="spellEnd"/>
-      <w:r>
-        <w:t>&gt;, &lt;</w:t>
-      </w:r>
       <w:proofErr w:type="spellStart"/>
       <w:r>
         <w:t>aside</w:t>
       </w:r>
       <w:proofErr w:type="spellEnd"/>
       <w:r>
-        <w:t>&gt;,</w:t>
-      </w:r>
-      <w:r>
-        <w:t xml:space="preserve"> </w:t>
+        <w:t xml:space="preserve">&gt;, </w:t>
       </w:r>
       <w:r>
         <w:t>&lt;</w:t>
@@ -9247,6 +9218,7 @@
         <w:textAlignment w:val="baseline"/>
       </w:pPr>
       <w:r>
+        <w:lastRenderedPageBreak/>
         <w:t>Os elementos em uma p</w:t>
       </w:r>
       <w:r>
@@ -9265,13 +9237,7 @@
         <w:t>í</w:t>
       </w:r>
       <w:r>
-        <w:t xml:space="preserve">dos </w:t>
-      </w:r>
-      <w:r>
-        <w:t>estruturas internas, como eleme</w:t>
-      </w:r>
-      <w:r>
-        <w:t>ntos &lt;</w:t>
+        <w:t>dos estruturas internas, como elementos &lt;</w:t>
       </w:r>
       <w:proofErr w:type="spellStart"/>
       <w:r>
@@ -9302,11 +9268,7 @@
         <w:textAlignment w:val="baseline"/>
       </w:pPr>
       <w:r>
-        <w:lastRenderedPageBreak/>
-        <w:t>O</w:t>
-      </w:r>
-      <w:r>
-        <w:t>s elementos sem</w:t>
+        <w:t>Os elementos sem</w:t>
       </w:r>
       <w:r>
         <w:rPr>
@@ -9324,13 +9286,7 @@
         <w:t>á</w:t>
       </w:r>
       <w:r>
-        <w:t>rios para estruturar a página</w:t>
-      </w:r>
-      <w:r>
-        <w:t xml:space="preserve"> </w:t>
-      </w:r>
-      <w:r>
-        <w:t>mais facilmente para acessibilidade via leitores de tela.</w:t>
+        <w:t>rios para estruturar a página mais facilmente para acessibilidade via leitores de tela.</w:t>
       </w:r>
     </w:p>
     <w:p>
@@ -9362,13 +9318,7 @@
       </w:r>
       <w:proofErr w:type="spellEnd"/>
       <w:r>
-        <w:t>&gt;</w:t>
-      </w:r>
-      <w:r>
-        <w:t xml:space="preserve"> </w:t>
-      </w:r>
-      <w:r>
-        <w:t>elemento para determinar a finalidade da página.</w:t>
+        <w:t>&gt; elemento para determinar a finalidade da página.</w:t>
       </w:r>
     </w:p>
     <w:p>
@@ -9384,8 +9334,6 @@
         <w:spacing w:after="0"/>
         <w:textAlignment w:val="baseline"/>
       </w:pPr>
-      <w:bookmarkStart w:id="0" w:name="_GoBack"/>
-      <w:bookmarkEnd w:id="0"/>
     </w:p>
     <w:p>
       <w:pPr>

</xml_diff>

<commit_message>
Atualizacao do Readme e anotacoes do estudo
</commit_message>
<xml_diff>
--- a/docs/Plano de estudo.docx
+++ b/docs/Plano de estudo.docx
@@ -801,6 +801,9 @@
       <w:r>
         <w:t>;</w:t>
       </w:r>
+      <w:r>
+        <w:tab/>
+      </w:r>
     </w:p>
     <w:p>
       <w:pPr>
@@ -4684,39 +4687,13 @@
     <w:p>
       <w:pPr>
         <w:jc w:val="center"/>
+      </w:pPr>
+      <w:r>
         <w:rPr>
           <w:b/>
           <w:sz w:val="32"/>
         </w:rPr>
-      </w:pPr>
-      <w:r>
-        <w:rPr>
-          <w:b/>
-          <w:sz w:val="32"/>
-        </w:rPr>
         <w:t>ANOTAÇÕES</w:t>
-      </w:r>
-    </w:p>
-    <w:p>
-      <w:r>
-        <w:rPr>
-          <w:highlight w:val="yellow"/>
-        </w:rPr>
-        <w:t xml:space="preserve">Essa certificação tem crédito para MCSA (Microsoft </w:t>
-      </w:r>
-      <w:proofErr w:type="spellStart"/>
-      <w:r>
-        <w:rPr>
-          <w:highlight w:val="yellow"/>
-        </w:rPr>
-        <w:t>Certified</w:t>
-      </w:r>
-      <w:proofErr w:type="spellEnd"/>
-      <w:r>
-        <w:rPr>
-          <w:highlight w:val="yellow"/>
-        </w:rPr>
-        <w:t xml:space="preserve"> Systems Administrator).</w:t>
       </w:r>
       <w:r>
         <w:t xml:space="preserve"> </w:t>
@@ -5110,58 +5087,6 @@
             </w:r>
             <w:proofErr w:type="spellStart"/>
             <w:r>
-              <w:t>summary</w:t>
-            </w:r>
-            <w:proofErr w:type="spellEnd"/>
-            <w:r>
-              <w:t>&gt;</w:t>
-            </w:r>
-          </w:p>
-        </w:tc>
-        <w:tc>
-          <w:tcPr>
-            <w:tcW w:w="6246" w:type="dxa"/>
-          </w:tcPr>
-          <w:p>
-            <w:pPr>
-              <w:textAlignment w:val="baseline"/>
-            </w:pPr>
-            <w:r>
-              <w:t>Define um cabeçalho visível para o elemento &lt;</w:t>
-            </w:r>
-            <w:proofErr w:type="spellStart"/>
-            <w:r>
-              <w:t>details</w:t>
-            </w:r>
-            <w:proofErr w:type="spellEnd"/>
-            <w:r>
-              <w:t>&gt; assim como o &lt;</w:t>
-            </w:r>
-            <w:proofErr w:type="spellStart"/>
-            <w:r>
-              <w:t>figcaption</w:t>
-            </w:r>
-            <w:proofErr w:type="spellEnd"/>
-            <w:r>
-              <w:t>&gt; funciona para o elemento &lt;figure&gt;</w:t>
-            </w:r>
-          </w:p>
-        </w:tc>
-      </w:tr>
-      <w:tr>
-        <w:tc>
-          <w:tcPr>
-            <w:tcW w:w="2371" w:type="dxa"/>
-          </w:tcPr>
-          <w:p>
-            <w:pPr>
-              <w:textAlignment w:val="baseline"/>
-            </w:pPr>
-            <w:r>
-              <w:t>&lt;</w:t>
-            </w:r>
-            <w:proofErr w:type="spellStart"/>
-            <w:r>
               <w:t>figcaption</w:t>
             </w:r>
             <w:proofErr w:type="spellEnd"/>
@@ -5194,7 +5119,6 @@
               <w:textAlignment w:val="baseline"/>
             </w:pPr>
             <w:r>
-              <w:lastRenderedPageBreak/>
               <w:t>&lt;figure&gt;</w:t>
             </w:r>
           </w:p>
@@ -5249,7 +5173,22 @@
               <w:textAlignment w:val="baseline"/>
             </w:pPr>
             <w:r>
-              <w:t>Define o rodapé de uma seção ou página</w:t>
+              <w:t xml:space="preserve">Define o rodapé de uma </w:t>
+            </w:r>
+            <w:r>
+              <w:rPr>
+                <w:highlight w:val="yellow"/>
+              </w:rPr>
+              <w:t>seção</w:t>
+            </w:r>
+            <w:r>
+              <w:t xml:space="preserve"> ou </w:t>
+            </w:r>
+            <w:r>
+              <w:rPr>
+                <w:highlight w:val="yellow"/>
+              </w:rPr>
+              <w:t>página</w:t>
             </w:r>
           </w:p>
         </w:tc>
@@ -5345,50 +5284,7 @@
               <w:textAlignment w:val="baseline"/>
             </w:pPr>
             <w:r>
-              <w:t>&lt;</w:t>
-            </w:r>
-            <w:proofErr w:type="spellStart"/>
-            <w:r>
-              <w:t>hgroup</w:t>
-            </w:r>
-            <w:proofErr w:type="spellEnd"/>
-            <w:r>
-              <w:t>&gt;</w:t>
-            </w:r>
-          </w:p>
-        </w:tc>
-        <w:tc>
-          <w:tcPr>
-            <w:tcW w:w="6246" w:type="dxa"/>
-          </w:tcPr>
-          <w:p>
-            <w:pPr>
-              <w:textAlignment w:val="baseline"/>
-            </w:pPr>
-            <w:r>
-              <w:t xml:space="preserve">Define um grupo de </w:t>
-            </w:r>
-            <w:proofErr w:type="spellStart"/>
-            <w:r>
-              <w:t>headings</w:t>
-            </w:r>
-            <w:proofErr w:type="spellEnd"/>
-            <w:r>
-              <w:t xml:space="preserve"> (de h1 até h6)</w:t>
-            </w:r>
-          </w:p>
-        </w:tc>
-      </w:tr>
-      <w:tr>
-        <w:tc>
-          <w:tcPr>
-            <w:tcW w:w="2371" w:type="dxa"/>
-          </w:tcPr>
-          <w:p>
-            <w:pPr>
-              <w:textAlignment w:val="baseline"/>
-            </w:pPr>
-            <w:r>
+              <w:lastRenderedPageBreak/>
               <w:t>&lt;</w:t>
             </w:r>
             <w:proofErr w:type="spellStart"/>
@@ -5463,6 +5359,94 @@
               <w:textAlignment w:val="baseline"/>
             </w:pPr>
             <w:r>
+              <w:t>&lt;</w:t>
+            </w:r>
+            <w:proofErr w:type="spellStart"/>
+            <w:r>
+              <w:t>section</w:t>
+            </w:r>
+            <w:proofErr w:type="spellEnd"/>
+            <w:r>
+              <w:t>&gt;</w:t>
+            </w:r>
+          </w:p>
+        </w:tc>
+        <w:tc>
+          <w:tcPr>
+            <w:tcW w:w="6246" w:type="dxa"/>
+          </w:tcPr>
+          <w:p>
+            <w:pPr>
+              <w:textAlignment w:val="baseline"/>
+            </w:pPr>
+            <w:r>
+              <w:t>Define conteúdo distinto de um documento ou área</w:t>
+            </w:r>
+          </w:p>
+        </w:tc>
+      </w:tr>
+      <w:tr>
+        <w:tc>
+          <w:tcPr>
+            <w:tcW w:w="2371" w:type="dxa"/>
+          </w:tcPr>
+          <w:p>
+            <w:pPr>
+              <w:textAlignment w:val="baseline"/>
+            </w:pPr>
+            <w:r>
+              <w:t>&lt;</w:t>
+            </w:r>
+            <w:proofErr w:type="spellStart"/>
+            <w:r>
+              <w:t>summary</w:t>
+            </w:r>
+            <w:proofErr w:type="spellEnd"/>
+            <w:r>
+              <w:t>&gt;</w:t>
+            </w:r>
+          </w:p>
+        </w:tc>
+        <w:tc>
+          <w:tcPr>
+            <w:tcW w:w="6246" w:type="dxa"/>
+          </w:tcPr>
+          <w:p>
+            <w:pPr>
+              <w:textAlignment w:val="baseline"/>
+            </w:pPr>
+            <w:r>
+              <w:t>Define um cabeçalho visível para o elemento &lt;</w:t>
+            </w:r>
+            <w:proofErr w:type="spellStart"/>
+            <w:r>
+              <w:t>details</w:t>
+            </w:r>
+            <w:proofErr w:type="spellEnd"/>
+            <w:r>
+              <w:t>&gt; assim como o &lt;</w:t>
+            </w:r>
+            <w:proofErr w:type="spellStart"/>
+            <w:r>
+              <w:t>figcaption</w:t>
+            </w:r>
+            <w:proofErr w:type="spellEnd"/>
+            <w:r>
+              <w:t>&gt; funciona para o elemento &lt;figure&gt;</w:t>
+            </w:r>
+          </w:p>
+        </w:tc>
+      </w:tr>
+      <w:tr>
+        <w:tc>
+          <w:tcPr>
+            <w:tcW w:w="2371" w:type="dxa"/>
+          </w:tcPr>
+          <w:p>
+            <w:pPr>
+              <w:textAlignment w:val="baseline"/>
+            </w:pPr>
+            <w:r>
               <w:t>&lt;time&gt;</w:t>
             </w:r>
           </w:p>
@@ -5477,6 +5461,50 @@
             </w:pPr>
             <w:r>
               <w:t>Define a data/hora</w:t>
+            </w:r>
+          </w:p>
+        </w:tc>
+      </w:tr>
+      <w:tr>
+        <w:tc>
+          <w:tcPr>
+            <w:tcW w:w="2371" w:type="dxa"/>
+          </w:tcPr>
+          <w:p>
+            <w:pPr>
+              <w:textAlignment w:val="baseline"/>
+            </w:pPr>
+            <w:r>
+              <w:t>&lt;</w:t>
+            </w:r>
+            <w:proofErr w:type="spellStart"/>
+            <w:r>
+              <w:t>hgroup</w:t>
+            </w:r>
+            <w:proofErr w:type="spellEnd"/>
+            <w:r>
+              <w:t>&gt;</w:t>
+            </w:r>
+          </w:p>
+        </w:tc>
+        <w:tc>
+          <w:tcPr>
+            <w:tcW w:w="6246" w:type="dxa"/>
+          </w:tcPr>
+          <w:p>
+            <w:pPr>
+              <w:textAlignment w:val="baseline"/>
+            </w:pPr>
+            <w:r>
+              <w:t xml:space="preserve">Define um grupo de </w:t>
+            </w:r>
+            <w:proofErr w:type="spellStart"/>
+            <w:r>
+              <w:t>headings</w:t>
+            </w:r>
+            <w:proofErr w:type="spellEnd"/>
+            <w:r>
+              <w:t xml:space="preserve"> (de h1 até h6)</w:t>
             </w:r>
           </w:p>
         </w:tc>
@@ -5513,42 +5541,6 @@
             </w:pPr>
             <w:r>
               <w:t>Define o progresso de uma tarefa</w:t>
-            </w:r>
-          </w:p>
-        </w:tc>
-      </w:tr>
-      <w:tr>
-        <w:tc>
-          <w:tcPr>
-            <w:tcW w:w="2371" w:type="dxa"/>
-          </w:tcPr>
-          <w:p>
-            <w:pPr>
-              <w:textAlignment w:val="baseline"/>
-            </w:pPr>
-            <w:r>
-              <w:t>&lt;</w:t>
-            </w:r>
-            <w:proofErr w:type="spellStart"/>
-            <w:r>
-              <w:t>section</w:t>
-            </w:r>
-            <w:proofErr w:type="spellEnd"/>
-            <w:r>
-              <w:t>&gt;</w:t>
-            </w:r>
-          </w:p>
-        </w:tc>
-        <w:tc>
-          <w:tcPr>
-            <w:tcW w:w="6246" w:type="dxa"/>
-          </w:tcPr>
-          <w:p>
-            <w:pPr>
-              <w:textAlignment w:val="baseline"/>
-            </w:pPr>
-            <w:r>
-              <w:t>Define conteúdo distinto de um documento ou área</w:t>
             </w:r>
           </w:p>
         </w:tc>
@@ -5834,7 +5826,6 @@
         <w:textAlignment w:val="baseline"/>
       </w:pPr>
       <w:r>
-        <w:lastRenderedPageBreak/>
         <w:t>Abaixo um documento em HTML5 utilizando boas práticas de semântica.</w:t>
       </w:r>
     </w:p>
@@ -5856,6 +5847,7 @@
           <w:noProof/>
           <w:lang w:eastAsia="pt-BR"/>
         </w:rPr>
+        <w:lastRenderedPageBreak/>
         <w:drawing>
           <wp:inline distT="0" distB="0" distL="0" distR="0" wp14:anchorId="275D54C2" wp14:editId="5A32BDF0">
             <wp:extent cx="4063041" cy="3838384"/>
@@ -7541,8 +7533,8 @@
         </w:rPr>
         <w:drawing>
           <wp:inline distT="0" distB="0" distL="0" distR="0" wp14:anchorId="60A4E699" wp14:editId="4706B1E2">
-            <wp:extent cx="5395174" cy="1248770"/>
-            <wp:effectExtent l="0" t="0" r="0" b="8890"/>
+            <wp:extent cx="5395175" cy="1030405"/>
+            <wp:effectExtent l="0" t="0" r="0" b="0"/>
             <wp:docPr id="26" name="Imagem 26"/>
             <wp:cNvGraphicFramePr>
               <a:graphicFrameLocks xmlns:a="http://schemas.openxmlformats.org/drawingml/2006/main" noChangeAspect="1"/>
@@ -7568,7 +7560,7 @@
                   <pic:spPr bwMode="auto">
                     <a:xfrm>
                       <a:off x="0" y="0"/>
-                      <a:ext cx="5400040" cy="1249896"/>
+                      <a:ext cx="5400040" cy="1031334"/>
                     </a:xfrm>
                     <a:prstGeom prst="rect">
                       <a:avLst/>
@@ -7647,7 +7639,6 @@
         <w:textAlignment w:val="baseline"/>
       </w:pPr>
       <w:r>
-        <w:lastRenderedPageBreak/>
         <w:t>Não deve haver mais de um elemento &lt;</w:t>
       </w:r>
       <w:proofErr w:type="spellStart"/>
@@ -7717,6 +7708,7 @@
           <w:noProof/>
           <w:lang w:eastAsia="pt-BR"/>
         </w:rPr>
+        <w:lastRenderedPageBreak/>
         <w:drawing>
           <wp:inline distT="0" distB="0" distL="0" distR="0" wp14:anchorId="66145844" wp14:editId="69ADBB36">
             <wp:extent cx="4728949" cy="2170028"/>
@@ -8295,6 +8287,7 @@
           <w:noProof/>
           <w:lang w:eastAsia="pt-BR"/>
         </w:rPr>
+        <w:lastRenderedPageBreak/>
         <w:drawing>
           <wp:inline distT="0" distB="0" distL="0" distR="0" wp14:anchorId="4674388B" wp14:editId="71B7D82D">
             <wp:extent cx="4742195" cy="1201003"/>
@@ -8416,8 +8409,6 @@
           </wp:inline>
         </w:drawing>
       </w:r>
-      <w:bookmarkStart w:id="0" w:name="_GoBack"/>
-      <w:bookmarkEnd w:id="0"/>
     </w:p>
     <w:p>
       <w:pPr>
@@ -8441,7 +8432,21 @@
           <w:b/>
           <w:sz w:val="24"/>
         </w:rPr>
-        <w:t>Criando um contêiner de layout em HTML</w:t>
+        <w:t xml:space="preserve">Criando um </w:t>
+      </w:r>
+      <w:r>
+        <w:rPr>
+          <w:b/>
+          <w:sz w:val="24"/>
+        </w:rPr>
+        <w:t>container</w:t>
+      </w:r>
+      <w:r>
+        <w:rPr>
+          <w:b/>
+          <w:sz w:val="24"/>
+        </w:rPr>
+        <w:t xml:space="preserve"> de layout em HTML</w:t>
       </w:r>
     </w:p>
     <w:p>
@@ -8700,50 +8705,50 @@
         <w:textAlignment w:val="baseline"/>
       </w:pPr>
       <w:r>
+        <w:t>Dentro de cada elemento &lt;</w:t>
+      </w:r>
+      <w:proofErr w:type="spellStart"/>
+      <w:r>
+        <w:t>article</w:t>
+      </w:r>
+      <w:proofErr w:type="spellEnd"/>
+      <w:r>
+        <w:t>&gt;, o mecanismo procura elementos como &lt;</w:t>
+      </w:r>
+      <w:proofErr w:type="spellStart"/>
+      <w:r>
+        <w:t>hgroup</w:t>
+      </w:r>
+      <w:proofErr w:type="spellEnd"/>
+      <w:r>
+        <w:t>&gt; ou &lt;h1&gt; para obter o tópico principal do elemento &lt;</w:t>
+      </w:r>
+      <w:proofErr w:type="spellStart"/>
+      <w:r>
+        <w:t>article</w:t>
+      </w:r>
+      <w:proofErr w:type="spellEnd"/>
+      <w:r>
+        <w:t xml:space="preserve">&gt; para indexação relevante. </w:t>
+      </w:r>
+    </w:p>
+    <w:p>
+      <w:pPr>
+        <w:shd w:val="clear" w:color="auto" w:fill="FFFFFF"/>
+        <w:spacing w:after="0"/>
+        <w:textAlignment w:val="baseline"/>
+        <w:rPr>
+          <w:b/>
+          <w:sz w:val="24"/>
+        </w:rPr>
+      </w:pPr>
+      <w:proofErr w:type="gramStart"/>
+      <w:r>
+        <w:rPr>
+          <w:b/>
+          <w:sz w:val="24"/>
+        </w:rPr>
         <w:lastRenderedPageBreak/>
-        <w:t>Dentro de cada elemento &lt;</w:t>
-      </w:r>
-      <w:proofErr w:type="spellStart"/>
-      <w:r>
-        <w:t>article</w:t>
-      </w:r>
-      <w:proofErr w:type="spellEnd"/>
-      <w:r>
-        <w:t>&gt;, o mecanismo procura elementos como &lt;</w:t>
-      </w:r>
-      <w:proofErr w:type="spellStart"/>
-      <w:r>
-        <w:t>hgroup</w:t>
-      </w:r>
-      <w:proofErr w:type="spellEnd"/>
-      <w:r>
-        <w:t>&gt; ou &lt;h1&gt; para obter o tópico principal do elemento &lt;</w:t>
-      </w:r>
-      <w:proofErr w:type="spellStart"/>
-      <w:r>
-        <w:t>article</w:t>
-      </w:r>
-      <w:proofErr w:type="spellEnd"/>
-      <w:r>
-        <w:t xml:space="preserve">&gt; para indexação relevante. </w:t>
-      </w:r>
-    </w:p>
-    <w:p>
-      <w:pPr>
-        <w:shd w:val="clear" w:color="auto" w:fill="FFFFFF"/>
-        <w:spacing w:after="0"/>
-        <w:textAlignment w:val="baseline"/>
-        <w:rPr>
-          <w:b/>
-          <w:sz w:val="24"/>
-        </w:rPr>
-      </w:pPr>
-      <w:proofErr w:type="gramStart"/>
-      <w:r>
-        <w:rPr>
-          <w:b/>
-          <w:sz w:val="24"/>
-        </w:rPr>
         <w:t>Otimizando</w:t>
       </w:r>
       <w:proofErr w:type="gramEnd"/>
@@ -9218,7 +9223,6 @@
         <w:textAlignment w:val="baseline"/>
       </w:pPr>
       <w:r>
-        <w:lastRenderedPageBreak/>
         <w:t>Os elementos em uma p</w:t>
       </w:r>
       <w:r>
@@ -9268,6 +9272,7 @@
         <w:textAlignment w:val="baseline"/>
       </w:pPr>
       <w:r>
+        <w:lastRenderedPageBreak/>
         <w:t>Os elementos sem</w:t>
       </w:r>
       <w:r>
@@ -9331,14 +9336,472 @@
     <w:p>
       <w:pPr>
         <w:shd w:val="clear" w:color="auto" w:fill="FFFFFF"/>
-        <w:spacing w:after="0"/>
-        <w:textAlignment w:val="baseline"/>
-      </w:pPr>
-    </w:p>
-    <w:p>
-      <w:pPr>
-        <w:shd w:val="clear" w:color="auto" w:fill="FFFFFF"/>
-        <w:spacing w:after="0"/>
+        <w:spacing w:after="185" w:line="240" w:lineRule="auto"/>
+        <w:textAlignment w:val="baseline"/>
+        <w:rPr>
+          <w:b/>
+          <w:sz w:val="24"/>
+        </w:rPr>
+      </w:pPr>
+      <w:r>
+        <w:rPr>
+          <w:b/>
+          <w:sz w:val="24"/>
+        </w:rPr>
+        <w:t xml:space="preserve">Objetivo 1.2: </w:t>
+      </w:r>
+      <w:r>
+        <w:rPr>
+          <w:b/>
+          <w:sz w:val="24"/>
+        </w:rPr>
+        <w:t>Escrever código que interaja com controles de UI</w:t>
+      </w:r>
+    </w:p>
+    <w:p>
+      <w:pPr>
+        <w:shd w:val="clear" w:color="auto" w:fill="FFFFFF"/>
+        <w:spacing w:after="0" w:line="240" w:lineRule="auto"/>
+        <w:textAlignment w:val="baseline"/>
+      </w:pPr>
+      <w:r>
+        <w:t xml:space="preserve">Nesse objetivo vamos ver como adicionar e modificar elementos HTML via </w:t>
+      </w:r>
+      <w:proofErr w:type="spellStart"/>
+      <w:proofErr w:type="gramStart"/>
+      <w:r>
+        <w:t>javaScript</w:t>
+      </w:r>
+      <w:proofErr w:type="spellEnd"/>
+      <w:proofErr w:type="gramEnd"/>
+      <w:r>
+        <w:t xml:space="preserve">. Manipular o DOM com </w:t>
+      </w:r>
+      <w:r>
+        <w:t>métodos</w:t>
+      </w:r>
+      <w:r>
+        <w:t xml:space="preserve">. </w:t>
+      </w:r>
+      <w:proofErr w:type="gramStart"/>
+      <w:r>
+        <w:t>Implementar</w:t>
+      </w:r>
+      <w:proofErr w:type="gramEnd"/>
+      <w:r>
+        <w:t xml:space="preserve"> controles de mídia e elementos gráficos com SVG. </w:t>
+      </w:r>
+    </w:p>
+    <w:p>
+      <w:pPr>
+        <w:shd w:val="clear" w:color="auto" w:fill="FFFFFF"/>
+        <w:spacing w:after="0" w:line="240" w:lineRule="auto"/>
+        <w:textAlignment w:val="baseline"/>
+      </w:pPr>
+    </w:p>
+    <w:p>
+      <w:pPr>
+        <w:shd w:val="clear" w:color="auto" w:fill="FFFFFF"/>
+        <w:spacing w:after="0" w:line="240" w:lineRule="auto"/>
+        <w:textAlignment w:val="baseline"/>
+      </w:pPr>
+      <w:r>
+        <w:t>O DOM (</w:t>
+      </w:r>
+      <w:proofErr w:type="spellStart"/>
+      <w:r>
+        <w:t>Document</w:t>
+      </w:r>
+      <w:proofErr w:type="spellEnd"/>
+      <w:r>
+        <w:t xml:space="preserve"> </w:t>
+      </w:r>
+      <w:proofErr w:type="spellStart"/>
+      <w:r>
+        <w:t>Object</w:t>
+      </w:r>
+      <w:proofErr w:type="spellEnd"/>
+      <w:r>
+        <w:t xml:space="preserve"> </w:t>
+      </w:r>
+      <w:proofErr w:type="spellStart"/>
+      <w:r>
+        <w:t>Model</w:t>
+      </w:r>
+      <w:proofErr w:type="spellEnd"/>
+      <w:r>
+        <w:t xml:space="preserve">) é uma representação da estrutura da sua página HTML com a qual você pode interagir programaticamente. Como demonstrado anteriormente, uma página HTML é uma hierarquia. O navegador produz </w:t>
+      </w:r>
+      <w:proofErr w:type="gramStart"/>
+      <w:r>
+        <w:t>um esboço com base na hierarquia HTML apresentada</w:t>
+      </w:r>
+      <w:proofErr w:type="gramEnd"/>
+      <w:r>
+        <w:t xml:space="preserve"> e exibe isso no navegador para o usuário. Nos bastidores, desconhecido pelo usuário, o navegador constrói um DOM. A interface de programação de aplicativos (API) do DOM é exposta como objetos com propriedades e métodos, permitindo escrever código </w:t>
+      </w:r>
+      <w:proofErr w:type="spellStart"/>
+      <w:proofErr w:type="gramStart"/>
+      <w:r>
+        <w:t>JavaScript</w:t>
+      </w:r>
+      <w:proofErr w:type="spellEnd"/>
+      <w:proofErr w:type="gramEnd"/>
+      <w:r>
+        <w:t xml:space="preserve"> para interagir com o HTML elementos </w:t>
+      </w:r>
+      <w:proofErr w:type="spellStart"/>
+      <w:r>
+        <w:t>renderizad</w:t>
+      </w:r>
+      <w:bookmarkStart w:id="0" w:name="_GoBack"/>
+      <w:bookmarkEnd w:id="0"/>
+      <w:r>
+        <w:t>os</w:t>
+      </w:r>
+      <w:proofErr w:type="spellEnd"/>
+      <w:r>
+        <w:t xml:space="preserve"> na página</w:t>
+      </w:r>
+    </w:p>
+    <w:p>
+      <w:pPr>
+        <w:shd w:val="clear" w:color="auto" w:fill="FFFFFF"/>
+        <w:spacing w:after="0" w:line="240" w:lineRule="auto"/>
+        <w:textAlignment w:val="baseline"/>
+      </w:pPr>
+    </w:p>
+    <w:p>
+      <w:pPr>
+        <w:shd w:val="clear" w:color="auto" w:fill="FFFFFF"/>
+        <w:spacing w:after="0" w:line="240" w:lineRule="auto"/>
+        <w:textAlignment w:val="baseline"/>
+      </w:pPr>
+      <w:r>
+        <w:t xml:space="preserve">Para permitir alterações na página, ao carregar o HTML da página, os navegadores carregam em memória uma estrutura de dados que representa cada uma das nossas </w:t>
+      </w:r>
+      <w:proofErr w:type="spellStart"/>
+      <w:r>
+        <w:t>tags</w:t>
+      </w:r>
+      <w:proofErr w:type="spellEnd"/>
+      <w:r>
+        <w:t xml:space="preserve"> no </w:t>
+      </w:r>
+      <w:proofErr w:type="spellStart"/>
+      <w:proofErr w:type="gramStart"/>
+      <w:r>
+        <w:t>JavaScript</w:t>
+      </w:r>
+      <w:proofErr w:type="spellEnd"/>
+      <w:proofErr w:type="gramEnd"/>
+      <w:r>
+        <w:t>. Essa estrutura é chamada de DOM (</w:t>
+      </w:r>
+      <w:proofErr w:type="spellStart"/>
+      <w:r>
+        <w:t>Document</w:t>
+      </w:r>
+      <w:proofErr w:type="spellEnd"/>
+      <w:r>
+        <w:t xml:space="preserve"> </w:t>
+      </w:r>
+      <w:proofErr w:type="spellStart"/>
+      <w:r>
+        <w:t>Object</w:t>
+      </w:r>
+      <w:proofErr w:type="spellEnd"/>
+      <w:r>
+        <w:t xml:space="preserve"> </w:t>
+      </w:r>
+      <w:proofErr w:type="spellStart"/>
+      <w:r>
+        <w:t>Model</w:t>
+      </w:r>
+      <w:proofErr w:type="spellEnd"/>
+      <w:r>
+        <w:t xml:space="preserve">). Essa estrutura pode ser acessada através da variável global </w:t>
+      </w:r>
+      <w:proofErr w:type="spellStart"/>
+      <w:r>
+        <w:t>document</w:t>
+      </w:r>
+      <w:proofErr w:type="spellEnd"/>
+      <w:r>
+        <w:t>.</w:t>
+      </w:r>
+    </w:p>
+    <w:p>
+      <w:pPr>
+        <w:shd w:val="clear" w:color="auto" w:fill="FFFFFF"/>
+        <w:spacing w:after="0" w:line="240" w:lineRule="auto"/>
+        <w:textAlignment w:val="baseline"/>
+      </w:pPr>
+    </w:p>
+    <w:p>
+      <w:pPr>
+        <w:autoSpaceDE w:val="0"/>
+        <w:autoSpaceDN w:val="0"/>
+        <w:adjustRightInd w:val="0"/>
+        <w:spacing w:after="0" w:line="240" w:lineRule="auto"/>
+        <w:rPr>
+          <w:rFonts w:ascii="MinionPro-Regular" w:hAnsi="MinionPro-Regular" w:cs="MinionPro-Regular"/>
+          <w:sz w:val="23"/>
+          <w:szCs w:val="23"/>
+        </w:rPr>
+      </w:pPr>
+    </w:p>
+    <w:p>
+      <w:pPr>
+        <w:shd w:val="clear" w:color="auto" w:fill="FFFFFF"/>
+        <w:spacing w:after="0" w:line="240" w:lineRule="auto"/>
+        <w:textAlignment w:val="baseline"/>
+      </w:pPr>
+      <w:r>
+        <w:t>Métodos disponíveis para selecionar elementos DOM</w:t>
+      </w:r>
+    </w:p>
+    <w:tbl>
+      <w:tblPr>
+        <w:tblStyle w:val="Tabelacomgrade"/>
+        <w:tblW w:w="0" w:type="auto"/>
+        <w:tblBorders>
+          <w:top w:val="single" w:sz="4" w:space="0" w:color="548DD4" w:themeColor="text2" w:themeTint="99"/>
+          <w:left w:val="single" w:sz="4" w:space="0" w:color="548DD4" w:themeColor="text2" w:themeTint="99"/>
+          <w:bottom w:val="single" w:sz="4" w:space="0" w:color="548DD4" w:themeColor="text2" w:themeTint="99"/>
+          <w:right w:val="single" w:sz="4" w:space="0" w:color="548DD4" w:themeColor="text2" w:themeTint="99"/>
+          <w:insideH w:val="single" w:sz="4" w:space="0" w:color="548DD4" w:themeColor="text2" w:themeTint="99"/>
+          <w:insideV w:val="single" w:sz="4" w:space="0" w:color="548DD4" w:themeColor="text2" w:themeTint="99"/>
+        </w:tblBorders>
+        <w:tblCellMar>
+          <w:top w:w="28" w:type="dxa"/>
+          <w:left w:w="85" w:type="dxa"/>
+          <w:bottom w:w="28" w:type="dxa"/>
+          <w:right w:w="28" w:type="dxa"/>
+        </w:tblCellMar>
+        <w:tblLook w:val="04A0" w:firstRow="1" w:lastRow="0" w:firstColumn="1" w:lastColumn="0" w:noHBand="0" w:noVBand="1"/>
+      </w:tblPr>
+      <w:tblGrid>
+        <w:gridCol w:w="2425"/>
+        <w:gridCol w:w="6192"/>
+      </w:tblGrid>
+      <w:tr>
+        <w:tc>
+          <w:tcPr>
+            <w:tcW w:w="2425" w:type="dxa"/>
+            <w:shd w:val="clear" w:color="auto" w:fill="548DD4" w:themeFill="text2" w:themeFillTint="99"/>
+          </w:tcPr>
+          <w:p>
+            <w:pPr>
+              <w:textAlignment w:val="baseline"/>
+              <w:rPr>
+                <w:b/>
+                <w:color w:val="FFFFFF" w:themeColor="background1"/>
+              </w:rPr>
+            </w:pPr>
+            <w:r>
+              <w:rPr>
+                <w:b/>
+                <w:color w:val="FFFFFF" w:themeColor="background1"/>
+              </w:rPr>
+              <w:t>Métodos</w:t>
+            </w:r>
+          </w:p>
+        </w:tc>
+        <w:tc>
+          <w:tcPr>
+            <w:tcW w:w="6192" w:type="dxa"/>
+            <w:shd w:val="clear" w:color="auto" w:fill="548DD4" w:themeFill="text2" w:themeFillTint="99"/>
+          </w:tcPr>
+          <w:p>
+            <w:pPr>
+              <w:textAlignment w:val="baseline"/>
+              <w:rPr>
+                <w:b/>
+                <w:color w:val="FFFFFF" w:themeColor="background1"/>
+              </w:rPr>
+            </w:pPr>
+            <w:r>
+              <w:rPr>
+                <w:b/>
+                <w:color w:val="FFFFFF" w:themeColor="background1"/>
+              </w:rPr>
+              <w:t>Descrição de uso</w:t>
+            </w:r>
+          </w:p>
+        </w:tc>
+      </w:tr>
+      <w:tr>
+        <w:tc>
+          <w:tcPr>
+            <w:tcW w:w="2425" w:type="dxa"/>
+          </w:tcPr>
+          <w:p>
+            <w:pPr>
+              <w:textAlignment w:val="baseline"/>
+            </w:pPr>
+            <w:proofErr w:type="spellStart"/>
+            <w:proofErr w:type="gramStart"/>
+            <w:r>
+              <w:t>getElementById</w:t>
+            </w:r>
+            <w:proofErr w:type="spellEnd"/>
+            <w:proofErr w:type="gramEnd"/>
+          </w:p>
+        </w:tc>
+        <w:tc>
+          <w:tcPr>
+            <w:tcW w:w="6192" w:type="dxa"/>
+          </w:tcPr>
+          <w:p>
+            <w:pPr>
+              <w:textAlignment w:val="baseline"/>
+            </w:pPr>
+            <w:r>
+              <w:t>Obtém um elemento individual na página por seu valor de atributo de identificação exclusivo</w:t>
+            </w:r>
+          </w:p>
+        </w:tc>
+      </w:tr>
+      <w:tr>
+        <w:tc>
+          <w:tcPr>
+            <w:tcW w:w="2425" w:type="dxa"/>
+          </w:tcPr>
+          <w:p>
+            <w:pPr>
+              <w:textAlignment w:val="baseline"/>
+            </w:pPr>
+            <w:proofErr w:type="spellStart"/>
+            <w:proofErr w:type="gramStart"/>
+            <w:r>
+              <w:t>getElementsByClassName</w:t>
+            </w:r>
+            <w:proofErr w:type="spellEnd"/>
+            <w:proofErr w:type="gramEnd"/>
+          </w:p>
+        </w:tc>
+        <w:tc>
+          <w:tcPr>
+            <w:tcW w:w="6192" w:type="dxa"/>
+          </w:tcPr>
+          <w:p>
+            <w:pPr>
+              <w:textAlignment w:val="baseline"/>
+            </w:pPr>
+            <w:r>
+              <w:t>Obtém todos os elementos que têm a classe CSS especificada aplicada a eles</w:t>
+            </w:r>
+          </w:p>
+        </w:tc>
+      </w:tr>
+      <w:tr>
+        <w:tc>
+          <w:tcPr>
+            <w:tcW w:w="2425" w:type="dxa"/>
+          </w:tcPr>
+          <w:p>
+            <w:pPr>
+              <w:textAlignment w:val="baseline"/>
+            </w:pPr>
+            <w:proofErr w:type="spellStart"/>
+            <w:proofErr w:type="gramStart"/>
+            <w:r>
+              <w:t>getElementsByTagName</w:t>
+            </w:r>
+            <w:proofErr w:type="spellEnd"/>
+            <w:proofErr w:type="gramEnd"/>
+          </w:p>
+        </w:tc>
+        <w:tc>
+          <w:tcPr>
+            <w:tcW w:w="6192" w:type="dxa"/>
+          </w:tcPr>
+          <w:p>
+            <w:pPr>
+              <w:textAlignment w:val="baseline"/>
+            </w:pPr>
+            <w:r>
+              <w:t>Obtém todos os elementos da página que possuem o nome de marca ou nome de elemento especificado</w:t>
+            </w:r>
+          </w:p>
+        </w:tc>
+      </w:tr>
+      <w:tr>
+        <w:tc>
+          <w:tcPr>
+            <w:tcW w:w="2425" w:type="dxa"/>
+          </w:tcPr>
+          <w:p>
+            <w:pPr>
+              <w:textAlignment w:val="baseline"/>
+            </w:pPr>
+            <w:proofErr w:type="spellStart"/>
+            <w:proofErr w:type="gramStart"/>
+            <w:r>
+              <w:t>querySelector</w:t>
+            </w:r>
+            <w:proofErr w:type="spellEnd"/>
+            <w:proofErr w:type="gramEnd"/>
+          </w:p>
+        </w:tc>
+        <w:tc>
+          <w:tcPr>
+            <w:tcW w:w="6192" w:type="dxa"/>
+          </w:tcPr>
+          <w:p>
+            <w:pPr>
+              <w:textAlignment w:val="baseline"/>
+              <w:rPr>
+                <w:lang w:val="en-US"/>
+              </w:rPr>
+            </w:pPr>
+            <w:r>
+              <w:rPr>
+                <w:lang w:val="en-US"/>
+              </w:rPr>
+              <w:t>Gets the first child element found that matches the provided CSS selector criteria</w:t>
+            </w:r>
+          </w:p>
+        </w:tc>
+      </w:tr>
+      <w:tr>
+        <w:tc>
+          <w:tcPr>
+            <w:tcW w:w="2425" w:type="dxa"/>
+          </w:tcPr>
+          <w:p>
+            <w:pPr>
+              <w:textAlignment w:val="baseline"/>
+            </w:pPr>
+            <w:proofErr w:type="spellStart"/>
+            <w:proofErr w:type="gramStart"/>
+            <w:r>
+              <w:t>querySelectorAll</w:t>
+            </w:r>
+            <w:proofErr w:type="spellEnd"/>
+            <w:proofErr w:type="gramEnd"/>
+          </w:p>
+        </w:tc>
+        <w:tc>
+          <w:tcPr>
+            <w:tcW w:w="6192" w:type="dxa"/>
+          </w:tcPr>
+          <w:p>
+            <w:pPr>
+              <w:textAlignment w:val="baseline"/>
+            </w:pPr>
+            <w:r>
+              <w:t>Obtém todos os elementos filhos que correspondem aos critérios do seletor CSS fornecidos</w:t>
+            </w:r>
+          </w:p>
+        </w:tc>
+      </w:tr>
+    </w:tbl>
+    <w:p>
+      <w:pPr>
+        <w:shd w:val="clear" w:color="auto" w:fill="FFFFFF"/>
+        <w:spacing w:after="0" w:line="240" w:lineRule="auto"/>
         <w:textAlignment w:val="baseline"/>
       </w:pPr>
     </w:p>

</xml_diff>

<commit_message>
Segundo dia de estudo para o goal 1.2. Por se tratar de javaScript requer muita atencao ao conteudo e pratica, portanto vai levar mais dias no goal 1.2.
</commit_message>
<xml_diff>
--- a/docs/Plano de estudo.docx
+++ b/docs/Plano de estudo.docx
@@ -9452,12 +9452,7 @@
       </w:r>
       <w:proofErr w:type="spellStart"/>
       <w:r>
-        <w:t>renderizad</w:t>
-      </w:r>
-      <w:bookmarkStart w:id="0" w:name="_GoBack"/>
-      <w:bookmarkEnd w:id="0"/>
-      <w:r>
-        <w:t>os</w:t>
+        <w:t>renderizados</w:t>
       </w:r>
       <w:proofErr w:type="spellEnd"/>
       <w:r>
@@ -9537,6 +9532,39 @@
         <w:spacing w:after="0" w:line="240" w:lineRule="auto"/>
         <w:textAlignment w:val="baseline"/>
       </w:pPr>
+    </w:p>
+    <w:p>
+      <w:pPr>
+        <w:shd w:val="clear" w:color="auto" w:fill="FFFFFF"/>
+        <w:spacing w:after="0" w:line="240" w:lineRule="auto"/>
+        <w:textAlignment w:val="baseline"/>
+      </w:pPr>
+      <w:r>
+        <w:t xml:space="preserve">O DOM é essencialmente uma coleção de nós organizados em uma árvore. Todos os nós estão relacionados entre si. </w:t>
+      </w:r>
+      <w:r>
+        <w:t xml:space="preserve">O DOM tem uma </w:t>
+      </w:r>
+      <w:r>
+        <w:t>hierarquia e é importante entender como você manipula o DOM através do código. Você pode acessar elementos DOM por meio de um objeto global fornecido pelo navegador, cha</w:t>
+      </w:r>
+      <w:r>
+        <w:t xml:space="preserve">mado </w:t>
+      </w:r>
+      <w:proofErr w:type="spellStart"/>
+      <w:r>
+        <w:t>document</w:t>
+      </w:r>
+      <w:proofErr w:type="spellEnd"/>
+      <w:r>
+        <w:t>, ou pelos próprios elemento</w:t>
+      </w:r>
+      <w:r>
+        <w:t>s após obter uma referência</w:t>
+      </w:r>
+      <w:r>
+        <w:t xml:space="preserve">. </w:t>
+      </w:r>
     </w:p>
     <w:p>
       <w:pPr>
@@ -9724,6 +9752,25 @@
             <w:r>
               <w:t>Obtém todos os elementos da página que possuem o nome de marca ou nome de elemento especificado</w:t>
             </w:r>
+            <w:r>
+              <w:t xml:space="preserve">. </w:t>
+            </w:r>
+            <w:proofErr w:type="gramStart"/>
+            <w:r>
+              <w:t>Por exemplo</w:t>
+            </w:r>
+            <w:proofErr w:type="gramEnd"/>
+            <w:r>
+              <w:t xml:space="preserve"> a </w:t>
+            </w:r>
+            <w:proofErr w:type="spellStart"/>
+            <w:r>
+              <w:t>tag</w:t>
+            </w:r>
+            <w:proofErr w:type="spellEnd"/>
+            <w:r>
+              <w:t xml:space="preserve"> &lt;p&gt;.</w:t>
+            </w:r>
           </w:p>
         </w:tc>
       </w:tr>
@@ -9752,16 +9799,92 @@
           <w:p>
             <w:pPr>
               <w:textAlignment w:val="baseline"/>
-              <w:rPr>
-                <w:lang w:val="en-US"/>
-              </w:rPr>
             </w:pPr>
-            <w:r>
-              <w:rPr>
-                <w:lang w:val="en-US"/>
-              </w:rPr>
-              <w:t>Gets the first child element found that matches the provided CSS selector criteria</w:t>
-            </w:r>
+            <w:proofErr w:type="spellStart"/>
+            <w:r>
+              <w:t>Gets</w:t>
+            </w:r>
+            <w:proofErr w:type="spellEnd"/>
+            <w:r>
+              <w:t xml:space="preserve"> </w:t>
+            </w:r>
+            <w:proofErr w:type="spellStart"/>
+            <w:r>
+              <w:t>the</w:t>
+            </w:r>
+            <w:proofErr w:type="spellEnd"/>
+            <w:r>
+              <w:t xml:space="preserve"> </w:t>
+            </w:r>
+            <w:proofErr w:type="spellStart"/>
+            <w:r>
+              <w:t>first</w:t>
+            </w:r>
+            <w:proofErr w:type="spellEnd"/>
+            <w:r>
+              <w:t xml:space="preserve"> </w:t>
+            </w:r>
+            <w:proofErr w:type="spellStart"/>
+            <w:r>
+              <w:t>child</w:t>
+            </w:r>
+            <w:proofErr w:type="spellEnd"/>
+            <w:r>
+              <w:t xml:space="preserve"> </w:t>
+            </w:r>
+            <w:proofErr w:type="spellStart"/>
+            <w:r>
+              <w:t>element</w:t>
+            </w:r>
+            <w:proofErr w:type="spellEnd"/>
+            <w:r>
+              <w:t xml:space="preserve"> </w:t>
+            </w:r>
+            <w:proofErr w:type="spellStart"/>
+            <w:r>
+              <w:t>found</w:t>
+            </w:r>
+            <w:proofErr w:type="spellEnd"/>
+            <w:r>
+              <w:t xml:space="preserve"> </w:t>
+            </w:r>
+            <w:proofErr w:type="spellStart"/>
+            <w:r>
+              <w:t>that</w:t>
+            </w:r>
+            <w:proofErr w:type="spellEnd"/>
+            <w:r>
+              <w:t xml:space="preserve"> matches </w:t>
+            </w:r>
+            <w:proofErr w:type="spellStart"/>
+            <w:r>
+              <w:t>the</w:t>
+            </w:r>
+            <w:proofErr w:type="spellEnd"/>
+            <w:r>
+              <w:t xml:space="preserve"> </w:t>
+            </w:r>
+            <w:proofErr w:type="spellStart"/>
+            <w:r>
+              <w:t>provided</w:t>
+            </w:r>
+            <w:proofErr w:type="spellEnd"/>
+            <w:r>
+              <w:t xml:space="preserve"> CSS </w:t>
+            </w:r>
+            <w:proofErr w:type="spellStart"/>
+            <w:r>
+              <w:t>selector</w:t>
+            </w:r>
+            <w:proofErr w:type="spellEnd"/>
+            <w:r>
+              <w:t xml:space="preserve"> </w:t>
+            </w:r>
+            <w:proofErr w:type="spellStart"/>
+            <w:r>
+              <w:t>criteria</w:t>
+            </w:r>
+            <w:proofErr w:type="spellEnd"/>
           </w:p>
         </w:tc>
       </w:tr>
@@ -9798,6 +9921,1362 @@
         </w:tc>
       </w:tr>
     </w:tbl>
+    <w:p>
+      <w:pPr>
+        <w:shd w:val="clear" w:color="auto" w:fill="FFFFFF"/>
+        <w:spacing w:after="0" w:line="240" w:lineRule="auto"/>
+        <w:textAlignment w:val="baseline"/>
+      </w:pPr>
+    </w:p>
+    <w:p>
+      <w:pPr>
+        <w:shd w:val="clear" w:color="auto" w:fill="FFFFFF"/>
+        <w:spacing w:after="0" w:line="240" w:lineRule="auto"/>
+        <w:textAlignment w:val="baseline"/>
+      </w:pPr>
+      <w:r>
+        <w:rPr>
+          <w:b/>
+        </w:rPr>
+        <w:t xml:space="preserve">O método </w:t>
+      </w:r>
+      <w:proofErr w:type="spellStart"/>
+      <w:proofErr w:type="gramStart"/>
+      <w:r>
+        <w:rPr>
+          <w:b/>
+        </w:rPr>
+        <w:t>getElementById</w:t>
+      </w:r>
+      <w:proofErr w:type="spellEnd"/>
+      <w:proofErr w:type="gramEnd"/>
+      <w:r>
+        <w:t xml:space="preserve"> </w:t>
+      </w:r>
+      <w:r>
+        <w:t xml:space="preserve">retorna o elemento que estiver contendo o nome do ID passado. Como os </w:t>
+      </w:r>
+      <w:proofErr w:type="spellStart"/>
+      <w:r>
+        <w:t>IDs</w:t>
+      </w:r>
+      <w:proofErr w:type="spellEnd"/>
+      <w:r>
+        <w:t xml:space="preserve"> devem ser únicos, é um método muito útil para p</w:t>
+      </w:r>
+      <w:r>
+        <w:t>egar apenas o elemento desejado</w:t>
+      </w:r>
+      <w:r>
+        <w:t xml:space="preserve">. </w:t>
+      </w:r>
+    </w:p>
+    <w:p>
+      <w:pPr>
+        <w:shd w:val="clear" w:color="auto" w:fill="FFFFFF"/>
+        <w:spacing w:after="0" w:line="240" w:lineRule="auto"/>
+        <w:textAlignment w:val="baseline"/>
+      </w:pPr>
+    </w:p>
+    <w:p>
+      <w:pPr>
+        <w:shd w:val="clear" w:color="auto" w:fill="FFFFFF"/>
+        <w:spacing w:after="0" w:line="240" w:lineRule="auto"/>
+        <w:textAlignment w:val="baseline"/>
+      </w:pPr>
+    </w:p>
+    <w:p>
+      <w:pPr>
+        <w:shd w:val="clear" w:color="auto" w:fill="FFFFFF"/>
+        <w:spacing w:after="0" w:line="240" w:lineRule="auto"/>
+        <w:textAlignment w:val="baseline"/>
+      </w:pPr>
+    </w:p>
+    <w:tbl>
+      <w:tblPr>
+        <w:tblStyle w:val="Tabelacomgrade"/>
+        <w:tblW w:w="0" w:type="auto"/>
+        <w:tblBorders>
+          <w:top w:val="single" w:sz="4" w:space="0" w:color="F2F2F2" w:themeColor="background1" w:themeShade="F2"/>
+          <w:left w:val="single" w:sz="4" w:space="0" w:color="F2F2F2" w:themeColor="background1" w:themeShade="F2"/>
+          <w:bottom w:val="single" w:sz="4" w:space="0" w:color="F2F2F2" w:themeColor="background1" w:themeShade="F2"/>
+          <w:right w:val="single" w:sz="4" w:space="0" w:color="F2F2F2" w:themeColor="background1" w:themeShade="F2"/>
+          <w:insideH w:val="none" w:sz="0" w:space="0" w:color="auto"/>
+          <w:insideV w:val="single" w:sz="4" w:space="0" w:color="F2F2F2" w:themeColor="background1" w:themeShade="F2"/>
+        </w:tblBorders>
+        <w:tblCellMar>
+          <w:top w:w="85" w:type="dxa"/>
+          <w:left w:w="113" w:type="dxa"/>
+          <w:bottom w:w="85" w:type="dxa"/>
+          <w:right w:w="113" w:type="dxa"/>
+        </w:tblCellMar>
+        <w:tblLook w:val="04A0" w:firstRow="1" w:lastRow="0" w:firstColumn="1" w:lastColumn="0" w:noHBand="0" w:noVBand="1"/>
+      </w:tblPr>
+      <w:tblGrid>
+        <w:gridCol w:w="4588"/>
+        <w:gridCol w:w="4142"/>
+      </w:tblGrid>
+      <w:tr>
+        <w:tc>
+          <w:tcPr>
+            <w:tcW w:w="4322" w:type="dxa"/>
+          </w:tcPr>
+          <w:p>
+            <w:pPr>
+              <w:textAlignment w:val="baseline"/>
+            </w:pPr>
+            <w:r>
+              <w:lastRenderedPageBreak/>
+              <w:t xml:space="preserve">Retorna nulo se nenhum elemento da página tiver o ID especificado. </w:t>
+            </w:r>
+            <w:proofErr w:type="gramStart"/>
+            <w:r>
+              <w:t>Por exemplo</w:t>
+            </w:r>
+            <w:proofErr w:type="gramEnd"/>
+            <w:r>
+              <w:t xml:space="preserve"> se no lugar do (“</w:t>
+            </w:r>
+            <w:proofErr w:type="spellStart"/>
+            <w:r>
+              <w:t>outerDiv</w:t>
+            </w:r>
+            <w:proofErr w:type="spellEnd"/>
+            <w:r>
+              <w:t xml:space="preserve">”) não tivesse nenhuma informação o retorno seria </w:t>
+            </w:r>
+            <w:proofErr w:type="spellStart"/>
+            <w:r>
+              <w:rPr>
+                <w:i/>
+              </w:rPr>
+              <w:t>null</w:t>
+            </w:r>
+            <w:proofErr w:type="spellEnd"/>
+            <w:r>
+              <w:t>.</w:t>
+            </w:r>
+          </w:p>
+          <w:p>
+            <w:pPr>
+              <w:textAlignment w:val="baseline"/>
+            </w:pPr>
+          </w:p>
+          <w:p>
+            <w:pPr>
+              <w:textAlignment w:val="baseline"/>
+            </w:pPr>
+            <w:r>
+              <w:rPr>
+                <w:noProof/>
+                <w:lang w:eastAsia="pt-BR"/>
+              </w:rPr>
+              <w:drawing>
+                <wp:inline distT="0" distB="0" distL="0" distR="0" wp14:anchorId="74E340EE" wp14:editId="4D3EE75E">
+                  <wp:extent cx="2770496" cy="392171"/>
+                  <wp:effectExtent l="0" t="0" r="0" b="8255"/>
+                  <wp:docPr id="2" name="Imagem 2"/>
+                  <wp:cNvGraphicFramePr>
+                    <a:graphicFrameLocks xmlns:a="http://schemas.openxmlformats.org/drawingml/2006/main" noChangeAspect="1"/>
+                  </wp:cNvGraphicFramePr>
+                  <a:graphic xmlns:a="http://schemas.openxmlformats.org/drawingml/2006/main">
+                    <a:graphicData uri="http://schemas.openxmlformats.org/drawingml/2006/picture">
+                      <pic:pic xmlns:pic="http://schemas.openxmlformats.org/drawingml/2006/picture">
+                        <pic:nvPicPr>
+                          <pic:cNvPr id="0" name=""/>
+                          <pic:cNvPicPr/>
+                        </pic:nvPicPr>
+                        <pic:blipFill rotWithShape="1">
+                          <a:blip r:embed="rId32" cstate="print">
+                            <a:extLst>
+                              <a:ext uri="{28A0092B-C50C-407E-A947-70E740481C1C}">
+                                <a14:useLocalDpi xmlns:a14="http://schemas.microsoft.com/office/drawing/2010/main" val="0"/>
+                              </a:ext>
+                            </a:extLst>
+                          </a:blip>
+                          <a:srcRect/>
+                          <a:stretch/>
+                        </pic:blipFill>
+                        <pic:spPr bwMode="auto">
+                          <a:xfrm>
+                            <a:off x="0" y="0"/>
+                            <a:ext cx="2796697" cy="395880"/>
+                          </a:xfrm>
+                          <a:prstGeom prst="rect">
+                            <a:avLst/>
+                          </a:prstGeom>
+                          <a:ln>
+                            <a:noFill/>
+                          </a:ln>
+                          <a:extLst>
+                            <a:ext uri="{53640926-AAD7-44D8-BBD7-CCE9431645EC}">
+                              <a14:shadowObscured xmlns:a14="http://schemas.microsoft.com/office/drawing/2010/main"/>
+                            </a:ext>
+                          </a:extLst>
+                        </pic:spPr>
+                      </pic:pic>
+                    </a:graphicData>
+                  </a:graphic>
+                </wp:inline>
+              </w:drawing>
+            </w:r>
+          </w:p>
+        </w:tc>
+        <w:tc>
+          <w:tcPr>
+            <w:tcW w:w="4322" w:type="dxa"/>
+          </w:tcPr>
+          <w:p>
+            <w:pPr>
+              <w:shd w:val="clear" w:color="auto" w:fill="FFFFFF"/>
+              <w:textAlignment w:val="baseline"/>
+            </w:pPr>
+            <w:r>
+              <w:t xml:space="preserve">Quando executamos a página, vai </w:t>
+            </w:r>
+            <w:r>
+              <w:t xml:space="preserve">abrir uma </w:t>
+            </w:r>
+            <w:proofErr w:type="spellStart"/>
+            <w:r>
+              <w:t>alert</w:t>
+            </w:r>
+            <w:proofErr w:type="spellEnd"/>
+            <w:r>
+              <w:t xml:space="preserve"> e </w:t>
+            </w:r>
+            <w:r>
+              <w:t>mostrar todo conteúdo HTML da &lt;</w:t>
+            </w:r>
+            <w:proofErr w:type="spellStart"/>
+            <w:r>
+              <w:t>div</w:t>
+            </w:r>
+            <w:proofErr w:type="spellEnd"/>
+            <w:r>
+              <w:t>&gt; selecionado no DOM. Retorna isto:</w:t>
+            </w:r>
+          </w:p>
+          <w:p>
+            <w:pPr>
+              <w:textAlignment w:val="baseline"/>
+            </w:pPr>
+          </w:p>
+          <w:p>
+            <w:pPr>
+              <w:textAlignment w:val="baseline"/>
+            </w:pPr>
+            <w:r>
+              <w:rPr>
+                <w:noProof/>
+                <w:lang w:eastAsia="pt-BR"/>
+              </w:rPr>
+              <w:drawing>
+                <wp:inline distT="0" distB="0" distL="0" distR="0" wp14:anchorId="013ED333" wp14:editId="6238FB08">
+                  <wp:extent cx="2395182" cy="1743432"/>
+                  <wp:effectExtent l="19050" t="19050" r="24765" b="9525"/>
+                  <wp:docPr id="6" name="Imagem 6"/>
+                  <wp:cNvGraphicFramePr>
+                    <a:graphicFrameLocks xmlns:a="http://schemas.openxmlformats.org/drawingml/2006/main" noChangeAspect="1"/>
+                  </wp:cNvGraphicFramePr>
+                  <a:graphic xmlns:a="http://schemas.openxmlformats.org/drawingml/2006/main">
+                    <a:graphicData uri="http://schemas.openxmlformats.org/drawingml/2006/picture">
+                      <pic:pic xmlns:pic="http://schemas.openxmlformats.org/drawingml/2006/picture">
+                        <pic:nvPicPr>
+                          <pic:cNvPr id="0" name=""/>
+                          <pic:cNvPicPr/>
+                        </pic:nvPicPr>
+                        <pic:blipFill rotWithShape="1">
+                          <a:blip r:embed="rId33" cstate="print">
+                            <a:extLst>
+                              <a:ext uri="{28A0092B-C50C-407E-A947-70E740481C1C}">
+                                <a14:useLocalDpi xmlns:a14="http://schemas.microsoft.com/office/drawing/2010/main" val="0"/>
+                              </a:ext>
+                            </a:extLst>
+                          </a:blip>
+                          <a:srcRect/>
+                          <a:stretch/>
+                        </pic:blipFill>
+                        <pic:spPr bwMode="auto">
+                          <a:xfrm>
+                            <a:off x="0" y="0"/>
+                            <a:ext cx="2397341" cy="1745003"/>
+                          </a:xfrm>
+                          <a:prstGeom prst="rect">
+                            <a:avLst/>
+                          </a:prstGeom>
+                          <a:ln>
+                            <a:solidFill>
+                              <a:schemeClr val="bg1">
+                                <a:lumMod val="85000"/>
+                              </a:schemeClr>
+                            </a:solidFill>
+                          </a:ln>
+                          <a:extLst>
+                            <a:ext uri="{53640926-AAD7-44D8-BBD7-CCE9431645EC}">
+                              <a14:shadowObscured xmlns:a14="http://schemas.microsoft.com/office/drawing/2010/main"/>
+                            </a:ext>
+                          </a:extLst>
+                        </pic:spPr>
+                      </pic:pic>
+                    </a:graphicData>
+                  </a:graphic>
+                </wp:inline>
+              </w:drawing>
+            </w:r>
+          </w:p>
+        </w:tc>
+      </w:tr>
+    </w:tbl>
+    <w:p>
+      <w:pPr>
+        <w:shd w:val="clear" w:color="auto" w:fill="FFFFFF"/>
+        <w:spacing w:after="0" w:line="240" w:lineRule="auto"/>
+        <w:textAlignment w:val="baseline"/>
+        <w:rPr>
+          <w:lang w:val="en-US"/>
+        </w:rPr>
+      </w:pPr>
+    </w:p>
+    <w:p>
+      <w:pPr>
+        <w:shd w:val="clear" w:color="auto" w:fill="FFFFFF"/>
+        <w:spacing w:after="0" w:line="240" w:lineRule="auto"/>
+        <w:textAlignment w:val="baseline"/>
+        <w:rPr>
+          <w:lang w:val="en-US"/>
+        </w:rPr>
+      </w:pPr>
+    </w:p>
+    <w:p>
+      <w:pPr>
+        <w:shd w:val="clear" w:color="auto" w:fill="FFFFFF"/>
+        <w:spacing w:after="0" w:line="240" w:lineRule="auto"/>
+        <w:textAlignment w:val="baseline"/>
+      </w:pPr>
+      <w:r>
+        <w:rPr>
+          <w:b/>
+        </w:rPr>
+        <w:t xml:space="preserve">O </w:t>
+      </w:r>
+      <w:proofErr w:type="spellStart"/>
+      <w:proofErr w:type="gramStart"/>
+      <w:r>
+        <w:rPr>
+          <w:b/>
+        </w:rPr>
+        <w:t>getElementsByTagName</w:t>
+      </w:r>
+      <w:proofErr w:type="spellEnd"/>
+      <w:proofErr w:type="gramEnd"/>
+      <w:r>
+        <w:t xml:space="preserve"> </w:t>
+      </w:r>
+      <w:r>
+        <w:t xml:space="preserve">É um método </w:t>
+      </w:r>
+      <w:r>
+        <w:t xml:space="preserve">você pode fazer algo com todos os elementos de um tipo específico - por exemplo, todos os elementos de parágrafo. </w:t>
+      </w:r>
+    </w:p>
+    <w:p>
+      <w:pPr>
+        <w:shd w:val="clear" w:color="auto" w:fill="FFFFFF"/>
+        <w:spacing w:after="0" w:line="240" w:lineRule="auto"/>
+        <w:textAlignment w:val="baseline"/>
+      </w:pPr>
+    </w:p>
+    <w:tbl>
+      <w:tblPr>
+        <w:tblStyle w:val="Tabelacomgrade"/>
+        <w:tblW w:w="0" w:type="auto"/>
+        <w:tblBorders>
+          <w:top w:val="single" w:sz="4" w:space="0" w:color="F2F2F2" w:themeColor="background1" w:themeShade="F2"/>
+          <w:left w:val="single" w:sz="4" w:space="0" w:color="F2F2F2" w:themeColor="background1" w:themeShade="F2"/>
+          <w:bottom w:val="single" w:sz="4" w:space="0" w:color="F2F2F2" w:themeColor="background1" w:themeShade="F2"/>
+          <w:right w:val="single" w:sz="4" w:space="0" w:color="F2F2F2" w:themeColor="background1" w:themeShade="F2"/>
+          <w:insideH w:val="single" w:sz="4" w:space="0" w:color="F2F2F2" w:themeColor="background1" w:themeShade="F2"/>
+          <w:insideV w:val="single" w:sz="4" w:space="0" w:color="F2F2F2" w:themeColor="background1" w:themeShade="F2"/>
+        </w:tblBorders>
+        <w:tblLayout w:type="fixed"/>
+        <w:tblLook w:val="04A0" w:firstRow="1" w:lastRow="0" w:firstColumn="1" w:lastColumn="0" w:noHBand="0" w:noVBand="1"/>
+      </w:tblPr>
+      <w:tblGrid>
+        <w:gridCol w:w="4361"/>
+        <w:gridCol w:w="4359"/>
+      </w:tblGrid>
+      <w:tr>
+        <w:tc>
+          <w:tcPr>
+            <w:tcW w:w="4361" w:type="dxa"/>
+          </w:tcPr>
+          <w:p>
+            <w:pPr>
+              <w:textAlignment w:val="baseline"/>
+            </w:pPr>
+            <w:r>
+              <w:t xml:space="preserve">O método </w:t>
+            </w:r>
+            <w:proofErr w:type="spellStart"/>
+            <w:proofErr w:type="gramStart"/>
+            <w:r>
+              <w:t>getElementsByTagName</w:t>
+            </w:r>
+            <w:proofErr w:type="spellEnd"/>
+            <w:proofErr w:type="gramEnd"/>
+            <w:r>
+              <w:t xml:space="preserve">() retorna uma coleção de todos os elementos que contém no documento com a </w:t>
+            </w:r>
+            <w:proofErr w:type="spellStart"/>
+            <w:r>
+              <w:t>tag</w:t>
+            </w:r>
+            <w:proofErr w:type="spellEnd"/>
+            <w:r>
+              <w:t xml:space="preserve"> especificada</w:t>
+            </w:r>
+            <w:r>
+              <w:t>.</w:t>
+            </w:r>
+          </w:p>
+          <w:p>
+            <w:pPr>
+              <w:textAlignment w:val="baseline"/>
+            </w:pPr>
+          </w:p>
+          <w:p>
+            <w:pPr>
+              <w:textAlignment w:val="baseline"/>
+            </w:pPr>
+            <w:r>
+              <w:rPr>
+                <w:noProof/>
+                <w:lang w:eastAsia="pt-BR"/>
+              </w:rPr>
+              <w:drawing>
+                <wp:inline distT="0" distB="0" distL="0" distR="0" wp14:anchorId="7F948E59" wp14:editId="0125FA66">
+                  <wp:extent cx="2599899" cy="469425"/>
+                  <wp:effectExtent l="0" t="0" r="0" b="6985"/>
+                  <wp:docPr id="11" name="Imagem 11"/>
+                  <wp:cNvGraphicFramePr>
+                    <a:graphicFrameLocks xmlns:a="http://schemas.openxmlformats.org/drawingml/2006/main" noChangeAspect="1"/>
+                  </wp:cNvGraphicFramePr>
+                  <a:graphic xmlns:a="http://schemas.openxmlformats.org/drawingml/2006/main">
+                    <a:graphicData uri="http://schemas.openxmlformats.org/drawingml/2006/picture">
+                      <pic:pic xmlns:pic="http://schemas.openxmlformats.org/drawingml/2006/picture">
+                        <pic:nvPicPr>
+                          <pic:cNvPr id="0" name=""/>
+                          <pic:cNvPicPr/>
+                        </pic:nvPicPr>
+                        <pic:blipFill rotWithShape="1">
+                          <a:blip r:embed="rId34" cstate="print">
+                            <a:extLst>
+                              <a:ext uri="{28A0092B-C50C-407E-A947-70E740481C1C}">
+                                <a14:useLocalDpi xmlns:a14="http://schemas.microsoft.com/office/drawing/2010/main" val="0"/>
+                              </a:ext>
+                            </a:extLst>
+                          </a:blip>
+                          <a:srcRect/>
+                          <a:stretch/>
+                        </pic:blipFill>
+                        <pic:spPr bwMode="auto">
+                          <a:xfrm>
+                            <a:off x="0" y="0"/>
+                            <a:ext cx="2600666" cy="469563"/>
+                          </a:xfrm>
+                          <a:prstGeom prst="rect">
+                            <a:avLst/>
+                          </a:prstGeom>
+                          <a:ln>
+                            <a:noFill/>
+                          </a:ln>
+                          <a:extLst>
+                            <a:ext uri="{53640926-AAD7-44D8-BBD7-CCE9431645EC}">
+                              <a14:shadowObscured xmlns:a14="http://schemas.microsoft.com/office/drawing/2010/main"/>
+                            </a:ext>
+                          </a:extLst>
+                        </pic:spPr>
+                      </pic:pic>
+                    </a:graphicData>
+                  </a:graphic>
+                </wp:inline>
+              </w:drawing>
+            </w:r>
+          </w:p>
+        </w:tc>
+        <w:tc>
+          <w:tcPr>
+            <w:tcW w:w="4359" w:type="dxa"/>
+          </w:tcPr>
+          <w:p>
+            <w:pPr>
+              <w:textAlignment w:val="baseline"/>
+            </w:pPr>
+            <w:r>
+              <w:t>Esse é retorno d</w:t>
+            </w:r>
+            <w:r>
+              <w:t xml:space="preserve">o alerta </w:t>
+            </w:r>
+            <w:proofErr w:type="spellStart"/>
+            <w:proofErr w:type="gramStart"/>
+            <w:r>
+              <w:t>JavaScript</w:t>
+            </w:r>
+            <w:proofErr w:type="spellEnd"/>
+            <w:proofErr w:type="gramEnd"/>
+            <w:r>
+              <w:t>.</w:t>
+            </w:r>
+            <w:r>
+              <w:t xml:space="preserve"> </w:t>
+            </w:r>
+            <w:r>
+              <w:t xml:space="preserve">Que </w:t>
+            </w:r>
+            <w:r>
+              <w:t xml:space="preserve">exibe quantos itens </w:t>
+            </w:r>
+            <w:proofErr w:type="gramStart"/>
+            <w:r>
+              <w:t>foram</w:t>
+            </w:r>
+            <w:proofErr w:type="gramEnd"/>
+            <w:r>
+              <w:t xml:space="preserve"> retornados na lista</w:t>
+            </w:r>
+            <w:r>
+              <w:t xml:space="preserve"> quando o parâmetro </w:t>
+            </w:r>
+            <w:proofErr w:type="spellStart"/>
+            <w:r>
+              <w:t>NodeList</w:t>
+            </w:r>
+            <w:proofErr w:type="spellEnd"/>
+            <w:r>
+              <w:t xml:space="preserve"> é chamado</w:t>
+            </w:r>
+            <w:r>
+              <w:t xml:space="preserve"> </w:t>
+            </w:r>
+            <w:r>
+              <w:t xml:space="preserve">através do objeto </w:t>
+            </w:r>
+            <w:r>
+              <w:t>(</w:t>
+            </w:r>
+            <w:proofErr w:type="spellStart"/>
+            <w:r>
+              <w:t>paragraphs.length</w:t>
+            </w:r>
+            <w:proofErr w:type="spellEnd"/>
+            <w:r>
+              <w:t>)</w:t>
+            </w:r>
+            <w:r>
+              <w:t>. Que retorna a quantidade de itens e a capacidade de acessar cada item individual.</w:t>
+            </w:r>
+          </w:p>
+          <w:p>
+            <w:pPr>
+              <w:textAlignment w:val="baseline"/>
+            </w:pPr>
+            <w:r>
+              <w:rPr>
+                <w:noProof/>
+                <w:lang w:eastAsia="pt-BR"/>
+              </w:rPr>
+              <w:drawing>
+                <wp:inline distT="0" distB="0" distL="0" distR="0" wp14:anchorId="2903DD85" wp14:editId="1455EF38">
+                  <wp:extent cx="1985749" cy="723332"/>
+                  <wp:effectExtent l="19050" t="19050" r="14605" b="19685"/>
+                  <wp:docPr id="13" name="Imagem 13"/>
+                  <wp:cNvGraphicFramePr>
+                    <a:graphicFrameLocks xmlns:a="http://schemas.openxmlformats.org/drawingml/2006/main" noChangeAspect="1"/>
+                  </wp:cNvGraphicFramePr>
+                  <a:graphic xmlns:a="http://schemas.openxmlformats.org/drawingml/2006/main">
+                    <a:graphicData uri="http://schemas.openxmlformats.org/drawingml/2006/picture">
+                      <pic:pic xmlns:pic="http://schemas.openxmlformats.org/drawingml/2006/picture">
+                        <pic:nvPicPr>
+                          <pic:cNvPr id="0" name=""/>
+                          <pic:cNvPicPr/>
+                        </pic:nvPicPr>
+                        <pic:blipFill rotWithShape="1">
+                          <a:blip r:embed="rId35" cstate="print">
+                            <a:extLst>
+                              <a:ext uri="{28A0092B-C50C-407E-A947-70E740481C1C}">
+                                <a14:useLocalDpi xmlns:a14="http://schemas.microsoft.com/office/drawing/2010/main"/>
+                              </a:ext>
+                            </a:extLst>
+                          </a:blip>
+                          <a:srcRect/>
+                          <a:stretch/>
+                        </pic:blipFill>
+                        <pic:spPr bwMode="auto">
+                          <a:xfrm>
+                            <a:off x="0" y="0"/>
+                            <a:ext cx="1986987" cy="723783"/>
+                          </a:xfrm>
+                          <a:prstGeom prst="rect">
+                            <a:avLst/>
+                          </a:prstGeom>
+                          <a:ln>
+                            <a:solidFill>
+                              <a:schemeClr val="bg1">
+                                <a:lumMod val="85000"/>
+                              </a:schemeClr>
+                            </a:solidFill>
+                          </a:ln>
+                          <a:extLst>
+                            <a:ext uri="{53640926-AAD7-44D8-BBD7-CCE9431645EC}">
+                              <a14:shadowObscured xmlns:a14="http://schemas.microsoft.com/office/drawing/2010/main"/>
+                            </a:ext>
+                          </a:extLst>
+                        </pic:spPr>
+                      </pic:pic>
+                    </a:graphicData>
+                  </a:graphic>
+                </wp:inline>
+              </w:drawing>
+            </w:r>
+          </w:p>
+        </w:tc>
+      </w:tr>
+    </w:tbl>
+    <w:p>
+      <w:pPr>
+        <w:shd w:val="clear" w:color="auto" w:fill="FFFFFF"/>
+        <w:spacing w:after="0" w:line="240" w:lineRule="auto"/>
+        <w:textAlignment w:val="baseline"/>
+      </w:pPr>
+    </w:p>
+    <w:p>
+      <w:pPr>
+        <w:shd w:val="clear" w:color="auto" w:fill="FFFFFF"/>
+        <w:spacing w:after="0" w:line="240" w:lineRule="auto"/>
+        <w:textAlignment w:val="baseline"/>
+      </w:pPr>
+      <w:r>
+        <w:t xml:space="preserve">Da mesma maneira que você pode usar o método </w:t>
+      </w:r>
+      <w:proofErr w:type="spellStart"/>
+      <w:proofErr w:type="gramStart"/>
+      <w:r>
+        <w:t>getElementsByTagName</w:t>
+      </w:r>
+      <w:proofErr w:type="spellEnd"/>
+      <w:proofErr w:type="gramEnd"/>
+      <w:r>
+        <w:t xml:space="preserve"> para obter todos os elementos do mesmo tipo, você pode usar o método </w:t>
+      </w:r>
+      <w:proofErr w:type="spellStart"/>
+      <w:r>
+        <w:rPr>
+          <w:b/>
+        </w:rPr>
+        <w:t>getElementsByClassName</w:t>
+      </w:r>
+      <w:proofErr w:type="spellEnd"/>
+      <w:r>
+        <w:t xml:space="preserve"> para obter todos os elementos da mesma classe CSS. Isso é útil quando você possui muitos elementos com o mesmo estilo, mas talvez queira modificá-los em tempo de execução. Este método também r</w:t>
+      </w:r>
+      <w:r>
+        <w:t xml:space="preserve">etorna um </w:t>
+      </w:r>
+      <w:proofErr w:type="spellStart"/>
+      <w:proofErr w:type="gramStart"/>
+      <w:r>
+        <w:t>NodeList</w:t>
+      </w:r>
+      <w:proofErr w:type="spellEnd"/>
+      <w:proofErr w:type="gramEnd"/>
+      <w:r>
+        <w:t xml:space="preserve">. </w:t>
+      </w:r>
+    </w:p>
+    <w:p>
+      <w:pPr>
+        <w:shd w:val="clear" w:color="auto" w:fill="FFFFFF"/>
+        <w:spacing w:after="0" w:line="240" w:lineRule="auto"/>
+        <w:textAlignment w:val="baseline"/>
+      </w:pPr>
+    </w:p>
+    <w:tbl>
+      <w:tblPr>
+        <w:tblStyle w:val="Tabelacomgrade"/>
+        <w:tblW w:w="0" w:type="auto"/>
+        <w:tblBorders>
+          <w:top w:val="single" w:sz="4" w:space="0" w:color="F2F2F2" w:themeColor="background1" w:themeShade="F2"/>
+          <w:left w:val="single" w:sz="4" w:space="0" w:color="F2F2F2" w:themeColor="background1" w:themeShade="F2"/>
+          <w:bottom w:val="single" w:sz="4" w:space="0" w:color="F2F2F2" w:themeColor="background1" w:themeShade="F2"/>
+          <w:right w:val="single" w:sz="4" w:space="0" w:color="F2F2F2" w:themeColor="background1" w:themeShade="F2"/>
+          <w:insideH w:val="single" w:sz="4" w:space="0" w:color="F2F2F2" w:themeColor="background1" w:themeShade="F2"/>
+          <w:insideV w:val="single" w:sz="4" w:space="0" w:color="F2F2F2" w:themeColor="background1" w:themeShade="F2"/>
+        </w:tblBorders>
+        <w:tblLook w:val="04A0" w:firstRow="1" w:lastRow="0" w:firstColumn="1" w:lastColumn="0" w:noHBand="0" w:noVBand="1"/>
+      </w:tblPr>
+      <w:tblGrid>
+        <w:gridCol w:w="4837"/>
+        <w:gridCol w:w="3883"/>
+      </w:tblGrid>
+      <w:tr>
+        <w:tc>
+          <w:tcPr>
+            <w:tcW w:w="4322" w:type="dxa"/>
+          </w:tcPr>
+          <w:p>
+            <w:pPr>
+              <w:textAlignment w:val="baseline"/>
+            </w:pPr>
+            <w:r>
+              <w:t xml:space="preserve"> </w:t>
+            </w:r>
+            <w:r>
+              <w:rPr>
+                <w:noProof/>
+                <w:lang w:eastAsia="pt-BR"/>
+              </w:rPr>
+              <w:drawing>
+                <wp:inline distT="0" distB="0" distL="0" distR="0" wp14:anchorId="4149494D" wp14:editId="338DD7A8">
+                  <wp:extent cx="2948211" cy="388961"/>
+                  <wp:effectExtent l="0" t="0" r="5080" b="0"/>
+                  <wp:docPr id="16" name="Imagem 16"/>
+                  <wp:cNvGraphicFramePr>
+                    <a:graphicFrameLocks xmlns:a="http://schemas.openxmlformats.org/drawingml/2006/main" noChangeAspect="1"/>
+                  </wp:cNvGraphicFramePr>
+                  <a:graphic xmlns:a="http://schemas.openxmlformats.org/drawingml/2006/main">
+                    <a:graphicData uri="http://schemas.openxmlformats.org/drawingml/2006/picture">
+                      <pic:pic xmlns:pic="http://schemas.openxmlformats.org/drawingml/2006/picture">
+                        <pic:nvPicPr>
+                          <pic:cNvPr id="0" name=""/>
+                          <pic:cNvPicPr/>
+                        </pic:nvPicPr>
+                        <pic:blipFill rotWithShape="1">
+                          <a:blip r:embed="rId36" cstate="print">
+                            <a:extLst>
+                              <a:ext uri="{28A0092B-C50C-407E-A947-70E740481C1C}">
+                                <a14:useLocalDpi xmlns:a14="http://schemas.microsoft.com/office/drawing/2010/main" val="0"/>
+                              </a:ext>
+                            </a:extLst>
+                          </a:blip>
+                          <a:srcRect/>
+                          <a:stretch/>
+                        </pic:blipFill>
+                        <pic:spPr bwMode="auto">
+                          <a:xfrm>
+                            <a:off x="0" y="0"/>
+                            <a:ext cx="2954231" cy="389755"/>
+                          </a:xfrm>
+                          <a:prstGeom prst="rect">
+                            <a:avLst/>
+                          </a:prstGeom>
+                          <a:ln>
+                            <a:noFill/>
+                          </a:ln>
+                          <a:extLst>
+                            <a:ext uri="{53640926-AAD7-44D8-BBD7-CCE9431645EC}">
+                              <a14:shadowObscured xmlns:a14="http://schemas.microsoft.com/office/drawing/2010/main"/>
+                            </a:ext>
+                          </a:extLst>
+                        </pic:spPr>
+                      </pic:pic>
+                    </a:graphicData>
+                  </a:graphic>
+                </wp:inline>
+              </w:drawing>
+            </w:r>
+          </w:p>
+        </w:tc>
+        <w:tc>
+          <w:tcPr>
+            <w:tcW w:w="4322" w:type="dxa"/>
+          </w:tcPr>
+          <w:p>
+            <w:pPr>
+              <w:textAlignment w:val="baseline"/>
+            </w:pPr>
+            <w:r>
+              <w:rPr>
+                <w:noProof/>
+                <w:lang w:eastAsia="pt-BR"/>
+              </w:rPr>
+              <w:drawing>
+                <wp:inline distT="0" distB="0" distL="0" distR="0" wp14:anchorId="63970E50" wp14:editId="350CFB70">
+                  <wp:extent cx="2313295" cy="826178"/>
+                  <wp:effectExtent l="19050" t="19050" r="11430" b="12065"/>
+                  <wp:docPr id="20" name="Imagem 20"/>
+                  <wp:cNvGraphicFramePr>
+                    <a:graphicFrameLocks xmlns:a="http://schemas.openxmlformats.org/drawingml/2006/main" noChangeAspect="1"/>
+                  </wp:cNvGraphicFramePr>
+                  <a:graphic xmlns:a="http://schemas.openxmlformats.org/drawingml/2006/main">
+                    <a:graphicData uri="http://schemas.openxmlformats.org/drawingml/2006/picture">
+                      <pic:pic xmlns:pic="http://schemas.openxmlformats.org/drawingml/2006/picture">
+                        <pic:nvPicPr>
+                          <pic:cNvPr id="0" name=""/>
+                          <pic:cNvPicPr/>
+                        </pic:nvPicPr>
+                        <pic:blipFill rotWithShape="1">
+                          <a:blip r:embed="rId37" cstate="print">
+                            <a:extLst>
+                              <a:ext uri="{28A0092B-C50C-407E-A947-70E740481C1C}">
+                                <a14:useLocalDpi xmlns:a14="http://schemas.microsoft.com/office/drawing/2010/main" val="0"/>
+                              </a:ext>
+                            </a:extLst>
+                          </a:blip>
+                          <a:srcRect/>
+                          <a:stretch/>
+                        </pic:blipFill>
+                        <pic:spPr bwMode="auto">
+                          <a:xfrm>
+                            <a:off x="0" y="0"/>
+                            <a:ext cx="2314735" cy="826692"/>
+                          </a:xfrm>
+                          <a:prstGeom prst="rect">
+                            <a:avLst/>
+                          </a:prstGeom>
+                          <a:ln>
+                            <a:solidFill>
+                              <a:schemeClr val="bg1">
+                                <a:lumMod val="85000"/>
+                              </a:schemeClr>
+                            </a:solidFill>
+                          </a:ln>
+                          <a:extLst>
+                            <a:ext uri="{53640926-AAD7-44D8-BBD7-CCE9431645EC}">
+                              <a14:shadowObscured xmlns:a14="http://schemas.microsoft.com/office/drawing/2010/main"/>
+                            </a:ext>
+                          </a:extLst>
+                        </pic:spPr>
+                      </pic:pic>
+                    </a:graphicData>
+                  </a:graphic>
+                </wp:inline>
+              </w:drawing>
+            </w:r>
+          </w:p>
+        </w:tc>
+      </w:tr>
+    </w:tbl>
+    <w:p>
+      <w:pPr>
+        <w:shd w:val="clear" w:color="auto" w:fill="FFFFFF"/>
+        <w:spacing w:after="0" w:line="240" w:lineRule="auto"/>
+        <w:textAlignment w:val="baseline"/>
+      </w:pPr>
+    </w:p>
+    <w:p>
+      <w:pPr>
+        <w:shd w:val="clear" w:color="auto" w:fill="FFFFFF"/>
+        <w:spacing w:after="0" w:line="240" w:lineRule="auto"/>
+        <w:textAlignment w:val="baseline"/>
+      </w:pPr>
+      <w:r>
+        <w:rPr>
+          <w:b/>
+        </w:rPr>
+        <w:t xml:space="preserve">O método </w:t>
+      </w:r>
+      <w:proofErr w:type="spellStart"/>
+      <w:proofErr w:type="gramStart"/>
+      <w:r>
+        <w:rPr>
+          <w:b/>
+        </w:rPr>
+        <w:t>querySelector</w:t>
+      </w:r>
+      <w:proofErr w:type="spellEnd"/>
+      <w:proofErr w:type="gramEnd"/>
+      <w:r>
+        <w:rPr>
+          <w:b/>
+        </w:rPr>
+        <w:t>()</w:t>
+      </w:r>
+      <w:r>
+        <w:t xml:space="preserve"> retorna </w:t>
+      </w:r>
+      <w:r>
+        <w:rPr>
+          <w:i/>
+          <w:u w:val="single"/>
+        </w:rPr>
+        <w:t>o primeiro</w:t>
+      </w:r>
+      <w:r>
+        <w:t xml:space="preserve"> elemento que corresponde a</w:t>
+      </w:r>
+      <w:r>
+        <w:t>o seletor especificado</w:t>
+      </w:r>
+      <w:r>
+        <w:t>.</w:t>
+      </w:r>
+      <w:r>
+        <w:t xml:space="preserve"> O </w:t>
+      </w:r>
+      <w:proofErr w:type="spellStart"/>
+      <w:proofErr w:type="gramStart"/>
+      <w:r>
+        <w:rPr>
+          <w:b/>
+        </w:rPr>
+        <w:t>querySelector</w:t>
+      </w:r>
+      <w:r>
+        <w:rPr>
+          <w:b/>
+        </w:rPr>
+        <w:t>All</w:t>
+      </w:r>
+      <w:proofErr w:type="spellEnd"/>
+      <w:proofErr w:type="gramEnd"/>
+      <w:r>
+        <w:rPr>
+          <w:b/>
+        </w:rPr>
+        <w:t>()</w:t>
+      </w:r>
+      <w:r>
+        <w:rPr>
+          <w:b/>
+        </w:rPr>
+        <w:t xml:space="preserve"> </w:t>
+      </w:r>
+      <w:r>
+        <w:t xml:space="preserve">retorna </w:t>
+      </w:r>
+      <w:r>
+        <w:rPr>
+          <w:i/>
+          <w:u w:val="single"/>
+        </w:rPr>
+        <w:t>todos</w:t>
+      </w:r>
+      <w:r>
+        <w:t xml:space="preserve"> os elementos que correspondem aos critérios do seletor</w:t>
+      </w:r>
+      <w:r>
+        <w:t>.</w:t>
+      </w:r>
+    </w:p>
+    <w:p>
+      <w:pPr>
+        <w:shd w:val="clear" w:color="auto" w:fill="FFFFFF"/>
+        <w:spacing w:after="0" w:line="240" w:lineRule="auto"/>
+        <w:textAlignment w:val="baseline"/>
+      </w:pPr>
+    </w:p>
+    <w:tbl>
+      <w:tblPr>
+        <w:tblStyle w:val="Tabelacomgrade"/>
+        <w:tblW w:w="0" w:type="auto"/>
+        <w:tblBorders>
+          <w:top w:val="single" w:sz="4" w:space="0" w:color="F2F2F2" w:themeColor="background1" w:themeShade="F2"/>
+          <w:left w:val="single" w:sz="4" w:space="0" w:color="F2F2F2" w:themeColor="background1" w:themeShade="F2"/>
+          <w:bottom w:val="single" w:sz="4" w:space="0" w:color="F2F2F2" w:themeColor="background1" w:themeShade="F2"/>
+          <w:right w:val="single" w:sz="4" w:space="0" w:color="F2F2F2" w:themeColor="background1" w:themeShade="F2"/>
+          <w:insideH w:val="single" w:sz="4" w:space="0" w:color="F2F2F2" w:themeColor="background1" w:themeShade="F2"/>
+          <w:insideV w:val="single" w:sz="4" w:space="0" w:color="F2F2F2" w:themeColor="background1" w:themeShade="F2"/>
+        </w:tblBorders>
+        <w:tblLook w:val="04A0" w:firstRow="1" w:lastRow="0" w:firstColumn="1" w:lastColumn="0" w:noHBand="0" w:noVBand="1"/>
+      </w:tblPr>
+      <w:tblGrid>
+        <w:gridCol w:w="4322"/>
+        <w:gridCol w:w="4322"/>
+      </w:tblGrid>
+      <w:tr>
+        <w:tc>
+          <w:tcPr>
+            <w:tcW w:w="4322" w:type="dxa"/>
+          </w:tcPr>
+          <w:p>
+            <w:pPr>
+              <w:shd w:val="clear" w:color="auto" w:fill="282A36"/>
+              <w:rPr>
+                <w:rFonts w:ascii="Consolas" w:eastAsia="Times New Roman" w:hAnsi="Consolas" w:cs="Consolas"/>
+                <w:color w:val="6272A4"/>
+                <w:sz w:val="16"/>
+                <w:szCs w:val="21"/>
+                <w:lang w:eastAsia="pt-BR"/>
+              </w:rPr>
+            </w:pPr>
+            <w:r>
+              <w:rPr>
+                <w:rFonts w:ascii="Consolas" w:eastAsia="Times New Roman" w:hAnsi="Consolas" w:cs="Consolas"/>
+                <w:color w:val="6272A4"/>
+                <w:sz w:val="16"/>
+                <w:szCs w:val="21"/>
+                <w:lang w:eastAsia="pt-BR"/>
+              </w:rPr>
+              <w:t>//Para encontrar </w:t>
+            </w:r>
+            <w:proofErr w:type="gramStart"/>
+            <w:r>
+              <w:rPr>
+                <w:rFonts w:ascii="Consolas" w:eastAsia="Times New Roman" w:hAnsi="Consolas" w:cs="Consolas"/>
+                <w:color w:val="6272A4"/>
+                <w:sz w:val="16"/>
+                <w:szCs w:val="21"/>
+                <w:lang w:eastAsia="pt-BR"/>
+              </w:rPr>
+              <w:t>todas os</w:t>
+            </w:r>
+            <w:proofErr w:type="gramEnd"/>
+            <w:r>
+              <w:rPr>
+                <w:rFonts w:ascii="Consolas" w:eastAsia="Times New Roman" w:hAnsi="Consolas" w:cs="Consolas"/>
+                <w:color w:val="6272A4"/>
+                <w:sz w:val="16"/>
+                <w:szCs w:val="21"/>
+                <w:lang w:eastAsia="pt-BR"/>
+              </w:rPr>
+              <w:t> elementos &lt;p&gt; </w:t>
+            </w:r>
+          </w:p>
+          <w:p>
+            <w:pPr>
+              <w:shd w:val="clear" w:color="auto" w:fill="282A36"/>
+              <w:rPr>
+                <w:rFonts w:ascii="Consolas" w:eastAsia="Times New Roman" w:hAnsi="Consolas" w:cs="Consolas"/>
+                <w:color w:val="F8F8F2"/>
+                <w:sz w:val="16"/>
+                <w:szCs w:val="21"/>
+                <w:lang w:eastAsia="pt-BR"/>
+              </w:rPr>
+            </w:pPr>
+            <w:r>
+              <w:rPr>
+                <w:rFonts w:ascii="Consolas" w:eastAsia="Times New Roman" w:hAnsi="Consolas" w:cs="Consolas"/>
+                <w:color w:val="6272A4"/>
+                <w:sz w:val="16"/>
+                <w:szCs w:val="21"/>
+                <w:lang w:eastAsia="pt-BR"/>
+              </w:rPr>
+              <w:t>//de uma página, podemos usar desta </w:t>
+            </w:r>
+            <w:proofErr w:type="gramStart"/>
+            <w:r>
+              <w:rPr>
+                <w:rFonts w:ascii="Consolas" w:eastAsia="Times New Roman" w:hAnsi="Consolas" w:cs="Consolas"/>
+                <w:color w:val="6272A4"/>
+                <w:sz w:val="16"/>
+                <w:szCs w:val="21"/>
+                <w:lang w:eastAsia="pt-BR"/>
+              </w:rPr>
+              <w:t>forma</w:t>
+            </w:r>
+            <w:proofErr w:type="gramEnd"/>
+          </w:p>
+          <w:p>
+            <w:pPr>
+              <w:shd w:val="clear" w:color="auto" w:fill="282A36"/>
+              <w:rPr>
+                <w:rFonts w:ascii="Consolas" w:eastAsia="Times New Roman" w:hAnsi="Consolas" w:cs="Consolas"/>
+                <w:color w:val="F8F8F2"/>
+                <w:sz w:val="16"/>
+                <w:szCs w:val="21"/>
+                <w:lang w:eastAsia="pt-BR"/>
+              </w:rPr>
+            </w:pPr>
+            <w:r>
+              <w:rPr>
+                <w:rFonts w:ascii="Consolas" w:eastAsia="Times New Roman" w:hAnsi="Consolas" w:cs="Consolas"/>
+                <w:color w:val="F8F8F2"/>
+                <w:sz w:val="16"/>
+                <w:szCs w:val="21"/>
+                <w:lang w:eastAsia="pt-BR"/>
+              </w:rPr>
+              <w:t>        </w:t>
+            </w:r>
+            <w:proofErr w:type="spellStart"/>
+            <w:proofErr w:type="gramStart"/>
+            <w:r>
+              <w:rPr>
+                <w:rFonts w:ascii="Consolas" w:eastAsia="Times New Roman" w:hAnsi="Consolas" w:cs="Consolas"/>
+                <w:color w:val="F8F8F2"/>
+                <w:sz w:val="16"/>
+                <w:szCs w:val="21"/>
+                <w:lang w:eastAsia="pt-BR"/>
+              </w:rPr>
+              <w:t>document</w:t>
+            </w:r>
+            <w:proofErr w:type="gramEnd"/>
+            <w:r>
+              <w:rPr>
+                <w:rFonts w:ascii="Consolas" w:eastAsia="Times New Roman" w:hAnsi="Consolas" w:cs="Consolas"/>
+                <w:color w:val="F8F8F2"/>
+                <w:sz w:val="16"/>
+                <w:szCs w:val="21"/>
+                <w:lang w:eastAsia="pt-BR"/>
+              </w:rPr>
+              <w:t>.</w:t>
+            </w:r>
+            <w:r>
+              <w:rPr>
+                <w:rFonts w:ascii="Consolas" w:eastAsia="Times New Roman" w:hAnsi="Consolas" w:cs="Consolas"/>
+                <w:color w:val="50FA7B"/>
+                <w:sz w:val="16"/>
+                <w:szCs w:val="21"/>
+                <w:lang w:eastAsia="pt-BR"/>
+              </w:rPr>
+              <w:t>querySelectorAll</w:t>
+            </w:r>
+            <w:proofErr w:type="spellEnd"/>
+            <w:r>
+              <w:rPr>
+                <w:rFonts w:ascii="Consolas" w:eastAsia="Times New Roman" w:hAnsi="Consolas" w:cs="Consolas"/>
+                <w:color w:val="F8F8F2"/>
+                <w:sz w:val="16"/>
+                <w:szCs w:val="21"/>
+                <w:lang w:eastAsia="pt-BR"/>
+              </w:rPr>
+              <w:t>(</w:t>
+            </w:r>
+            <w:r>
+              <w:rPr>
+                <w:rFonts w:ascii="Consolas" w:eastAsia="Times New Roman" w:hAnsi="Consolas" w:cs="Consolas"/>
+                <w:color w:val="E9F284"/>
+                <w:sz w:val="16"/>
+                <w:szCs w:val="21"/>
+                <w:lang w:eastAsia="pt-BR"/>
+              </w:rPr>
+              <w:t>"</w:t>
+            </w:r>
+            <w:r>
+              <w:rPr>
+                <w:rFonts w:ascii="Consolas" w:eastAsia="Times New Roman" w:hAnsi="Consolas" w:cs="Consolas"/>
+                <w:color w:val="F1FA8C"/>
+                <w:sz w:val="16"/>
+                <w:szCs w:val="21"/>
+                <w:lang w:eastAsia="pt-BR"/>
+              </w:rPr>
+              <w:t>p</w:t>
+            </w:r>
+            <w:r>
+              <w:rPr>
+                <w:rFonts w:ascii="Consolas" w:eastAsia="Times New Roman" w:hAnsi="Consolas" w:cs="Consolas"/>
+                <w:color w:val="E9F284"/>
+                <w:sz w:val="16"/>
+                <w:szCs w:val="21"/>
+                <w:lang w:eastAsia="pt-BR"/>
+              </w:rPr>
+              <w:t>"</w:t>
+            </w:r>
+            <w:r>
+              <w:rPr>
+                <w:rFonts w:ascii="Consolas" w:eastAsia="Times New Roman" w:hAnsi="Consolas" w:cs="Consolas"/>
+                <w:color w:val="F8F8F2"/>
+                <w:sz w:val="16"/>
+                <w:szCs w:val="21"/>
+                <w:lang w:eastAsia="pt-BR"/>
+              </w:rPr>
+              <w:t>);</w:t>
+            </w:r>
+          </w:p>
+          <w:p>
+            <w:pPr>
+              <w:shd w:val="clear" w:color="auto" w:fill="282A36"/>
+              <w:rPr>
+                <w:rFonts w:ascii="Consolas" w:eastAsia="Times New Roman" w:hAnsi="Consolas" w:cs="Consolas"/>
+                <w:color w:val="F8F8F2"/>
+                <w:sz w:val="16"/>
+                <w:szCs w:val="21"/>
+                <w:lang w:eastAsia="pt-BR"/>
+              </w:rPr>
+            </w:pPr>
+          </w:p>
+        </w:tc>
+        <w:tc>
+          <w:tcPr>
+            <w:tcW w:w="4322" w:type="dxa"/>
+          </w:tcPr>
+          <w:p>
+            <w:pPr>
+              <w:shd w:val="clear" w:color="auto" w:fill="282A36"/>
+              <w:rPr>
+                <w:rFonts w:ascii="Consolas" w:eastAsia="Times New Roman" w:hAnsi="Consolas" w:cs="Consolas"/>
+                <w:color w:val="6272A4"/>
+                <w:sz w:val="16"/>
+                <w:szCs w:val="21"/>
+                <w:lang w:eastAsia="pt-BR"/>
+              </w:rPr>
+            </w:pPr>
+            <w:r>
+              <w:rPr>
+                <w:rFonts w:ascii="Consolas" w:eastAsia="Times New Roman" w:hAnsi="Consolas" w:cs="Consolas"/>
+                <w:color w:val="6272A4"/>
+                <w:sz w:val="16"/>
+                <w:szCs w:val="21"/>
+                <w:lang w:eastAsia="pt-BR"/>
+              </w:rPr>
+              <w:t>//Para encontrar um elemento único com ID, </w:t>
+            </w:r>
+          </w:p>
+          <w:p>
+            <w:pPr>
+              <w:shd w:val="clear" w:color="auto" w:fill="282A36"/>
+              <w:rPr>
+                <w:rFonts w:ascii="Consolas" w:eastAsia="Times New Roman" w:hAnsi="Consolas" w:cs="Consolas"/>
+                <w:color w:val="6272A4"/>
+                <w:sz w:val="16"/>
+                <w:szCs w:val="21"/>
+                <w:lang w:eastAsia="pt-BR"/>
+              </w:rPr>
+            </w:pPr>
+            <w:r>
+              <w:rPr>
+                <w:rFonts w:ascii="Consolas" w:eastAsia="Times New Roman" w:hAnsi="Consolas" w:cs="Consolas"/>
+                <w:color w:val="6272A4"/>
+                <w:sz w:val="16"/>
+                <w:szCs w:val="21"/>
+                <w:lang w:eastAsia="pt-BR"/>
+              </w:rPr>
+              <w:t>//podemos usar desta forma</w:t>
+            </w:r>
+          </w:p>
+          <w:p>
+            <w:pPr>
+              <w:shd w:val="clear" w:color="auto" w:fill="282A36"/>
+              <w:rPr>
+                <w:rFonts w:ascii="Consolas" w:eastAsia="Times New Roman" w:hAnsi="Consolas" w:cs="Consolas"/>
+                <w:color w:val="F8F8F2"/>
+                <w:sz w:val="16"/>
+                <w:szCs w:val="21"/>
+                <w:lang w:eastAsia="pt-BR"/>
+              </w:rPr>
+            </w:pPr>
+            <w:r>
+              <w:rPr>
+                <w:rFonts w:ascii="Consolas" w:eastAsia="Times New Roman" w:hAnsi="Consolas" w:cs="Consolas"/>
+                <w:color w:val="6272A4"/>
+                <w:sz w:val="16"/>
+                <w:szCs w:val="21"/>
+                <w:lang w:eastAsia="pt-BR"/>
+              </w:rPr>
+              <w:t>        </w:t>
+            </w:r>
+            <w:proofErr w:type="spellStart"/>
+            <w:proofErr w:type="gramStart"/>
+            <w:r>
+              <w:rPr>
+                <w:rFonts w:ascii="Consolas" w:eastAsia="Times New Roman" w:hAnsi="Consolas" w:cs="Consolas"/>
+                <w:color w:val="F8F8F2"/>
+                <w:sz w:val="16"/>
+                <w:szCs w:val="21"/>
+                <w:lang w:eastAsia="pt-BR"/>
+              </w:rPr>
+              <w:t>document</w:t>
+            </w:r>
+            <w:proofErr w:type="gramEnd"/>
+            <w:r>
+              <w:rPr>
+                <w:rFonts w:ascii="Consolas" w:eastAsia="Times New Roman" w:hAnsi="Consolas" w:cs="Consolas"/>
+                <w:color w:val="F8F8F2"/>
+                <w:sz w:val="16"/>
+                <w:szCs w:val="21"/>
+                <w:lang w:eastAsia="pt-BR"/>
+              </w:rPr>
+              <w:t>.</w:t>
+            </w:r>
+            <w:r>
+              <w:rPr>
+                <w:rFonts w:ascii="Consolas" w:eastAsia="Times New Roman" w:hAnsi="Consolas" w:cs="Consolas"/>
+                <w:color w:val="50FA7B"/>
+                <w:sz w:val="16"/>
+                <w:szCs w:val="21"/>
+                <w:lang w:eastAsia="pt-BR"/>
+              </w:rPr>
+              <w:t>querySelector</w:t>
+            </w:r>
+            <w:proofErr w:type="spellEnd"/>
+            <w:r>
+              <w:rPr>
+                <w:rFonts w:ascii="Consolas" w:eastAsia="Times New Roman" w:hAnsi="Consolas" w:cs="Consolas"/>
+                <w:color w:val="F8F8F2"/>
+                <w:sz w:val="16"/>
+                <w:szCs w:val="21"/>
+                <w:lang w:eastAsia="pt-BR"/>
+              </w:rPr>
+              <w:t>(</w:t>
+            </w:r>
+            <w:r>
+              <w:rPr>
+                <w:rFonts w:ascii="Consolas" w:eastAsia="Times New Roman" w:hAnsi="Consolas" w:cs="Consolas"/>
+                <w:color w:val="E9F284"/>
+                <w:sz w:val="16"/>
+                <w:szCs w:val="21"/>
+                <w:lang w:eastAsia="pt-BR"/>
+              </w:rPr>
+              <w:t>"</w:t>
+            </w:r>
+            <w:r>
+              <w:rPr>
+                <w:rFonts w:ascii="Consolas" w:eastAsia="Times New Roman" w:hAnsi="Consolas" w:cs="Consolas"/>
+                <w:color w:val="F1FA8C"/>
+                <w:sz w:val="16"/>
+                <w:szCs w:val="21"/>
+                <w:lang w:eastAsia="pt-BR"/>
+              </w:rPr>
+              <w:t>#</w:t>
+            </w:r>
+            <w:proofErr w:type="spellStart"/>
+            <w:r>
+              <w:rPr>
+                <w:rFonts w:ascii="Consolas" w:eastAsia="Times New Roman" w:hAnsi="Consolas" w:cs="Consolas"/>
+                <w:color w:val="F1FA8C"/>
+                <w:sz w:val="16"/>
+                <w:szCs w:val="21"/>
+                <w:lang w:eastAsia="pt-BR"/>
+              </w:rPr>
+              <w:t>outerDiv</w:t>
+            </w:r>
+            <w:proofErr w:type="spellEnd"/>
+            <w:r>
+              <w:rPr>
+                <w:rFonts w:ascii="Consolas" w:eastAsia="Times New Roman" w:hAnsi="Consolas" w:cs="Consolas"/>
+                <w:color w:val="E9F284"/>
+                <w:sz w:val="16"/>
+                <w:szCs w:val="21"/>
+                <w:lang w:eastAsia="pt-BR"/>
+              </w:rPr>
+              <w:t>"</w:t>
+            </w:r>
+            <w:r>
+              <w:rPr>
+                <w:rFonts w:ascii="Consolas" w:eastAsia="Times New Roman" w:hAnsi="Consolas" w:cs="Consolas"/>
+                <w:color w:val="F8F8F2"/>
+                <w:sz w:val="16"/>
+                <w:szCs w:val="21"/>
+                <w:lang w:eastAsia="pt-BR"/>
+              </w:rPr>
+              <w:t>);</w:t>
+            </w:r>
+          </w:p>
+          <w:p>
+            <w:pPr>
+              <w:shd w:val="clear" w:color="auto" w:fill="282A36"/>
+              <w:rPr>
+                <w:rFonts w:ascii="Consolas" w:eastAsia="Times New Roman" w:hAnsi="Consolas" w:cs="Consolas"/>
+                <w:color w:val="F8F8F2"/>
+                <w:sz w:val="16"/>
+                <w:szCs w:val="21"/>
+                <w:lang w:eastAsia="pt-BR"/>
+              </w:rPr>
+            </w:pPr>
+          </w:p>
+        </w:tc>
+      </w:tr>
+    </w:tbl>
+    <w:p>
+      <w:pPr>
+        <w:shd w:val="clear" w:color="auto" w:fill="FFFFFF"/>
+        <w:spacing w:after="0" w:line="240" w:lineRule="auto"/>
+        <w:textAlignment w:val="baseline"/>
+      </w:pPr>
+      <w:bookmarkStart w:id="0" w:name="_GoBack"/>
+      <w:bookmarkEnd w:id="0"/>
+    </w:p>
     <w:p>
       <w:pPr>
         <w:shd w:val="clear" w:color="auto" w:fill="FFFFFF"/>
@@ -10983,6 +12462,17 @@
       </w:tblBorders>
     </w:tblPr>
   </w:style>
+  <w:style w:type="character" w:styleId="nfase">
+    <w:name w:val="Emphasis"/>
+    <w:basedOn w:val="Fontepargpadro"/>
+    <w:uiPriority w:val="20"/>
+    <w:qFormat/>
+    <w:rsid w:val="00E64E2F"/>
+    <w:rPr>
+      <w:i/>
+      <w:iCs/>
+    </w:rPr>
+  </w:style>
 </w:styles>
 </file>
 
@@ -11272,6 +12762,17 @@
         <w:insideV w:val="single" w:sz="4" w:space="0" w:color="auto"/>
       </w:tblBorders>
     </w:tblPr>
+  </w:style>
+  <w:style w:type="character" w:styleId="nfase">
+    <w:name w:val="Emphasis"/>
+    <w:basedOn w:val="Fontepargpadro"/>
+    <w:uiPriority w:val="20"/>
+    <w:qFormat/>
+    <w:rsid w:val="00E64E2F"/>
+    <w:rPr>
+      <w:i/>
+      <w:iCs/>
+    </w:rPr>
   </w:style>
 </w:styles>
 </file>

</xml_diff>

<commit_message>
Terc Adding or modifying HTML elements
</commit_message>
<xml_diff>
--- a/docs/Plano de estudo.docx
+++ b/docs/Plano de estudo.docx
@@ -62,7 +62,7 @@
                     </pic:cNvPicPr>
                   </pic:nvPicPr>
                   <pic:blipFill>
-                    <a:blip r:embed="rId6">
+                    <a:blip r:embed="rId8">
                       <a:extLst>
                         <a:ext uri="{28A0092B-C50C-407E-A947-70E740481C1C}">
                           <a14:useLocalDpi xmlns:a14="http://schemas.microsoft.com/office/drawing/2010/main" val="0"/>
@@ -5600,7 +5600,7 @@
                     <pic:cNvPicPr/>
                   </pic:nvPicPr>
                   <pic:blipFill rotWithShape="1">
-                    <a:blip r:embed="rId7" cstate="screen">
+                    <a:blip r:embed="rId9" cstate="screen">
                       <a:extLst>
                         <a:ext uri="{28A0092B-C50C-407E-A947-70E740481C1C}">
                           <a14:useLocalDpi xmlns:a14="http://schemas.microsoft.com/office/drawing/2010/main"/>
@@ -5864,7 +5864,7 @@
                     <pic:cNvPicPr/>
                   </pic:nvPicPr>
                   <pic:blipFill rotWithShape="1">
-                    <a:blip r:embed="rId8" cstate="print">
+                    <a:blip r:embed="rId10" cstate="print">
                       <a:extLst>
                         <a:ext uri="{28A0092B-C50C-407E-A947-70E740481C1C}">
                           <a14:useLocalDpi xmlns:a14="http://schemas.microsoft.com/office/drawing/2010/main"/>
@@ -5925,7 +5925,7 @@
                     <pic:cNvPicPr/>
                   </pic:nvPicPr>
                   <pic:blipFill rotWithShape="1">
-                    <a:blip r:embed="rId9" cstate="print">
+                    <a:blip r:embed="rId11" cstate="print">
                       <a:extLst>
                         <a:ext uri="{28A0092B-C50C-407E-A947-70E740481C1C}">
                           <a14:useLocalDpi xmlns:a14="http://schemas.microsoft.com/office/drawing/2010/main"/>
@@ -6053,7 +6053,7 @@
                     <pic:cNvPicPr/>
                   </pic:nvPicPr>
                   <pic:blipFill rotWithShape="1">
-                    <a:blip r:embed="rId10" cstate="print">
+                    <a:blip r:embed="rId12" cstate="print">
                       <a:extLst>
                         <a:ext uri="{28A0092B-C50C-407E-A947-70E740481C1C}">
                           <a14:useLocalDpi xmlns:a14="http://schemas.microsoft.com/office/drawing/2010/main"/>
@@ -6164,7 +6164,7 @@
                     <pic:cNvPicPr/>
                   </pic:nvPicPr>
                   <pic:blipFill rotWithShape="1">
-                    <a:blip r:embed="rId11" cstate="screen">
+                    <a:blip r:embed="rId13" cstate="screen">
                       <a:extLst>
                         <a:ext uri="{28A0092B-C50C-407E-A947-70E740481C1C}">
                           <a14:useLocalDpi xmlns:a14="http://schemas.microsoft.com/office/drawing/2010/main"/>
@@ -6321,7 +6321,7 @@
                     <pic:cNvPicPr/>
                   </pic:nvPicPr>
                   <pic:blipFill rotWithShape="1">
-                    <a:blip r:embed="rId12" cstate="screen">
+                    <a:blip r:embed="rId14" cstate="screen">
                       <a:extLst>
                         <a:ext uri="{28A0092B-C50C-407E-A947-70E740481C1C}">
                           <a14:useLocalDpi xmlns:a14="http://schemas.microsoft.com/office/drawing/2010/main"/>
@@ -6502,7 +6502,7 @@
                     <pic:cNvPicPr/>
                   </pic:nvPicPr>
                   <pic:blipFill rotWithShape="1">
-                    <a:blip r:embed="rId13" cstate="screen">
+                    <a:blip r:embed="rId15" cstate="screen">
                       <a:extLst>
                         <a:ext uri="{28A0092B-C50C-407E-A947-70E740481C1C}">
                           <a14:useLocalDpi xmlns:a14="http://schemas.microsoft.com/office/drawing/2010/main"/>
@@ -6696,7 +6696,7 @@
                     <pic:cNvPicPr/>
                   </pic:nvPicPr>
                   <pic:blipFill rotWithShape="1">
-                    <a:blip r:embed="rId14" cstate="screen">
+                    <a:blip r:embed="rId16" cstate="screen">
                       <a:extLst>
                         <a:ext uri="{28A0092B-C50C-407E-A947-70E740481C1C}">
                           <a14:useLocalDpi xmlns:a14="http://schemas.microsoft.com/office/drawing/2010/main"/>
@@ -6823,7 +6823,7 @@
                     <pic:cNvPicPr/>
                   </pic:nvPicPr>
                   <pic:blipFill rotWithShape="1">
-                    <a:blip r:embed="rId15" cstate="screen">
+                    <a:blip r:embed="rId17" cstate="screen">
                       <a:extLst>
                         <a:ext uri="{28A0092B-C50C-407E-A947-70E740481C1C}">
                           <a14:useLocalDpi xmlns:a14="http://schemas.microsoft.com/office/drawing/2010/main"/>
@@ -7023,7 +7023,7 @@
                     <pic:cNvPicPr/>
                   </pic:nvPicPr>
                   <pic:blipFill rotWithShape="1">
-                    <a:blip r:embed="rId16" cstate="email">
+                    <a:blip r:embed="rId18" cstate="email">
                       <a:extLst>
                         <a:ext uri="{28A0092B-C50C-407E-A947-70E740481C1C}">
                           <a14:useLocalDpi xmlns:a14="http://schemas.microsoft.com/office/drawing/2010/main"/>
@@ -7095,7 +7095,7 @@
                     <pic:cNvPicPr/>
                   </pic:nvPicPr>
                   <pic:blipFill rotWithShape="1">
-                    <a:blip r:embed="rId17"/>
+                    <a:blip r:embed="rId19"/>
                     <a:srcRect l="25795" t="42295" r="25618" b="34751"/>
                     <a:stretch/>
                   </pic:blipFill>
@@ -7168,7 +7168,7 @@
                     <pic:cNvPicPr/>
                   </pic:nvPicPr>
                   <pic:blipFill rotWithShape="1">
-                    <a:blip r:embed="rId18"/>
+                    <a:blip r:embed="rId20"/>
                     <a:srcRect l="25795" t="68525" r="26677" b="8194"/>
                     <a:stretch/>
                   </pic:blipFill>
@@ -7288,7 +7288,7 @@
                     <pic:cNvPicPr/>
                   </pic:nvPicPr>
                   <pic:blipFill rotWithShape="1">
-                    <a:blip r:embed="rId19" cstate="print">
+                    <a:blip r:embed="rId21" cstate="print">
                       <a:extLst>
                         <a:ext uri="{28A0092B-C50C-407E-A947-70E740481C1C}">
                           <a14:useLocalDpi xmlns:a14="http://schemas.microsoft.com/office/drawing/2010/main" val="0"/>
@@ -7356,7 +7356,7 @@
                     <pic:cNvPicPr/>
                   </pic:nvPicPr>
                   <pic:blipFill rotWithShape="1">
-                    <a:blip r:embed="rId20" cstate="print">
+                    <a:blip r:embed="rId22" cstate="print">
                       <a:extLst>
                         <a:ext uri="{28A0092B-C50C-407E-A947-70E740481C1C}">
                           <a14:useLocalDpi xmlns:a14="http://schemas.microsoft.com/office/drawing/2010/main" val="0"/>
@@ -7472,7 +7472,7 @@
                     <pic:cNvPicPr/>
                   </pic:nvPicPr>
                   <pic:blipFill rotWithShape="1">
-                    <a:blip r:embed="rId21" cstate="print">
+                    <a:blip r:embed="rId23" cstate="print">
                       <a:extLst>
                         <a:ext uri="{28A0092B-C50C-407E-A947-70E740481C1C}">
                           <a14:useLocalDpi xmlns:a14="http://schemas.microsoft.com/office/drawing/2010/main" val="0"/>
@@ -7547,7 +7547,7 @@
                     <pic:cNvPicPr/>
                   </pic:nvPicPr>
                   <pic:blipFill rotWithShape="1">
-                    <a:blip r:embed="rId22" cstate="print">
+                    <a:blip r:embed="rId24" cstate="print">
                       <a:extLst>
                         <a:ext uri="{28A0092B-C50C-407E-A947-70E740481C1C}">
                           <a14:useLocalDpi xmlns:a14="http://schemas.microsoft.com/office/drawing/2010/main" val="0"/>
@@ -7725,7 +7725,7 @@
                     <pic:cNvPicPr/>
                   </pic:nvPicPr>
                   <pic:blipFill rotWithShape="1">
-                    <a:blip r:embed="rId23"/>
+                    <a:blip r:embed="rId25"/>
                     <a:srcRect l="5566" t="20658" r="17534" b="13850"/>
                     <a:stretch/>
                   </pic:blipFill>
@@ -7924,7 +7924,7 @@
                           <pic:cNvPicPr/>
                         </pic:nvPicPr>
                         <pic:blipFill rotWithShape="1">
-                          <a:blip r:embed="rId24" cstate="print">
+                          <a:blip r:embed="rId26" cstate="print">
                             <a:extLst>
                               <a:ext uri="{28A0092B-C50C-407E-A947-70E740481C1C}">
                                 <a14:useLocalDpi xmlns:a14="http://schemas.microsoft.com/office/drawing/2010/main" val="0"/>
@@ -8003,7 +8003,7 @@
                     <pic:cNvPicPr/>
                   </pic:nvPicPr>
                   <pic:blipFill rotWithShape="1">
-                    <a:blip r:embed="rId25" cstate="print">
+                    <a:blip r:embed="rId27" cstate="print">
                       <a:extLst>
                         <a:ext uri="{28A0092B-C50C-407E-A947-70E740481C1C}">
                           <a14:useLocalDpi xmlns:a14="http://schemas.microsoft.com/office/drawing/2010/main" val="0"/>
@@ -8092,7 +8092,7 @@
                     <pic:cNvPicPr/>
                   </pic:nvPicPr>
                   <pic:blipFill rotWithShape="1">
-                    <a:blip r:embed="rId26" cstate="print">
+                    <a:blip r:embed="rId28" cstate="print">
                       <a:extLst>
                         <a:ext uri="{28A0092B-C50C-407E-A947-70E740481C1C}">
                           <a14:useLocalDpi xmlns:a14="http://schemas.microsoft.com/office/drawing/2010/main" val="0"/>
@@ -8175,7 +8175,7 @@
                     <pic:cNvPicPr/>
                   </pic:nvPicPr>
                   <pic:blipFill rotWithShape="1">
-                    <a:blip r:embed="rId27" cstate="print">
+                    <a:blip r:embed="rId29" cstate="print">
                       <a:extLst>
                         <a:ext uri="{28A0092B-C50C-407E-A947-70E740481C1C}">
                           <a14:useLocalDpi xmlns:a14="http://schemas.microsoft.com/office/drawing/2010/main" val="0"/>
@@ -8304,7 +8304,7 @@
                     <pic:cNvPicPr/>
                   </pic:nvPicPr>
                   <pic:blipFill rotWithShape="1">
-                    <a:blip r:embed="rId28" cstate="print">
+                    <a:blip r:embed="rId30" cstate="print">
                       <a:extLst>
                         <a:ext uri="{28A0092B-C50C-407E-A947-70E740481C1C}">
                           <a14:useLocalDpi xmlns:a14="http://schemas.microsoft.com/office/drawing/2010/main" val="0"/>
@@ -8372,7 +8372,7 @@
                     <pic:cNvPicPr/>
                   </pic:nvPicPr>
                   <pic:blipFill rotWithShape="1">
-                    <a:blip r:embed="rId29" cstate="print">
+                    <a:blip r:embed="rId31" cstate="print">
                       <a:extLst>
                         <a:ext uri="{28A0092B-C50C-407E-A947-70E740481C1C}">
                           <a14:useLocalDpi xmlns:a14="http://schemas.microsoft.com/office/drawing/2010/main" val="0"/>
@@ -8916,7 +8916,7 @@
                           <pic:cNvPicPr/>
                         </pic:nvPicPr>
                         <pic:blipFill rotWithShape="1">
-                          <a:blip r:embed="rId30" cstate="print">
+                          <a:blip r:embed="rId32" cstate="print">
                             <a:extLst>
                               <a:ext uri="{28A0092B-C50C-407E-A947-70E740481C1C}">
                                 <a14:useLocalDpi xmlns:a14="http://schemas.microsoft.com/office/drawing/2010/main" val="0"/>
@@ -9022,7 +9022,7 @@
                           <pic:cNvPicPr/>
                         </pic:nvPicPr>
                         <pic:blipFill rotWithShape="1">
-                          <a:blip r:embed="rId31" cstate="print">
+                          <a:blip r:embed="rId33" cstate="print">
                             <a:extLst>
                               <a:ext uri="{28A0092B-C50C-407E-A947-70E740481C1C}">
                                 <a14:useLocalDpi xmlns:a14="http://schemas.microsoft.com/office/drawing/2010/main" val="0"/>
@@ -9430,7 +9430,7 @@
       </w:r>
       <w:proofErr w:type="spellEnd"/>
       <w:r>
-        <w:t xml:space="preserve">) é uma representação da estrutura da sua página HTML com a qual você pode interagir programaticamente. Como demonstrado anteriormente, uma página HTML é uma hierarquia. O navegador produz </w:t>
+        <w:t xml:space="preserve">) é uma representação da estrutura da sua página HTML com a qual você pode interagir programaticamente. O navegador produz </w:t>
       </w:r>
       <w:proofErr w:type="gramStart"/>
       <w:r>
@@ -9438,7 +9438,13 @@
       </w:r>
       <w:proofErr w:type="gramEnd"/>
       <w:r>
-        <w:t xml:space="preserve"> e exibe isso no navegador para o usuário. Nos bastidores, desconhecido pelo usuário, o navegador constrói um DOM. A interface de programação de aplicativos (API) do DOM é exposta como objetos com propriedades e métodos, permitindo escrever código </w:t>
+        <w:t xml:space="preserve"> e exibe isso no navegador para o usuário. </w:t>
+      </w:r>
+      <w:r>
+        <w:t>E por dentro</w:t>
+      </w:r>
+      <w:r>
+        <w:t xml:space="preserve"> o navegador constrói um DOM. A interface de programação de aplicativos (API) do DOM é exposta como objetos com propriedades e métodos, permitindo escrever código </w:t>
       </w:r>
       <w:proofErr w:type="spellStart"/>
       <w:proofErr w:type="gramStart"/>
@@ -9448,32 +9454,22 @@
       <w:proofErr w:type="spellEnd"/>
       <w:proofErr w:type="gramEnd"/>
       <w:r>
-        <w:t xml:space="preserve"> para interagir com o HTML elementos </w:t>
-      </w:r>
-      <w:proofErr w:type="spellStart"/>
-      <w:r>
-        <w:t>renderizados</w:t>
-      </w:r>
-      <w:proofErr w:type="spellEnd"/>
-      <w:r>
-        <w:t xml:space="preserve"> na página</w:t>
-      </w:r>
-    </w:p>
-    <w:p>
-      <w:pPr>
-        <w:shd w:val="clear" w:color="auto" w:fill="FFFFFF"/>
-        <w:spacing w:after="0" w:line="240" w:lineRule="auto"/>
-        <w:textAlignment w:val="baseline"/>
-      </w:pPr>
-    </w:p>
-    <w:p>
-      <w:pPr>
-        <w:shd w:val="clear" w:color="auto" w:fill="FFFFFF"/>
-        <w:spacing w:after="0" w:line="240" w:lineRule="auto"/>
-        <w:textAlignment w:val="baseline"/>
-      </w:pPr>
-      <w:r>
-        <w:t xml:space="preserve">Para permitir alterações na página, ao carregar o HTML da página, os navegadores carregam em memória uma estrutura de dados que representa cada uma das nossas </w:t>
+        <w:t xml:space="preserve"> para interagir com o HTML</w:t>
+      </w:r>
+      <w:r>
+        <w:t>.</w:t>
+      </w:r>
+      <w:r>
+        <w:t xml:space="preserve"> </w:t>
+      </w:r>
+      <w:r>
+        <w:t>Para permitir alterações na pági</w:t>
+      </w:r>
+      <w:r>
+        <w:t>na, ao carregar o HTML</w:t>
+      </w:r>
+      <w:r>
+        <w:t xml:space="preserve">, os navegadores carregam em memória uma estrutura de dados que representa cada uma das nossas </w:t>
       </w:r>
       <w:proofErr w:type="spellStart"/>
       <w:r>
@@ -9491,31 +9487,134 @@
       <w:proofErr w:type="spellEnd"/>
       <w:proofErr w:type="gramEnd"/>
       <w:r>
-        <w:t>. Essa estrutura é chamada de DOM (</w:t>
-      </w:r>
-      <w:proofErr w:type="spellStart"/>
-      <w:r>
-        <w:t>Document</w:t>
-      </w:r>
-      <w:proofErr w:type="spellEnd"/>
-      <w:r>
-        <w:t xml:space="preserve"> </w:t>
-      </w:r>
-      <w:proofErr w:type="spellStart"/>
-      <w:r>
-        <w:t>Object</w:t>
-      </w:r>
-      <w:proofErr w:type="spellEnd"/>
-      <w:r>
-        <w:t xml:space="preserve"> </w:t>
-      </w:r>
-      <w:proofErr w:type="spellStart"/>
-      <w:r>
-        <w:t>Model</w:t>
-      </w:r>
-      <w:proofErr w:type="spellEnd"/>
-      <w:r>
-        <w:t xml:space="preserve">). Essa estrutura pode ser acessada através da variável global </w:t>
+        <w:t xml:space="preserve">. </w:t>
+      </w:r>
+    </w:p>
+    <w:p>
+      <w:pPr>
+        <w:shd w:val="clear" w:color="auto" w:fill="FFFFFF"/>
+        <w:spacing w:after="0" w:line="240" w:lineRule="auto"/>
+        <w:textAlignment w:val="baseline"/>
+      </w:pPr>
+    </w:p>
+    <w:p>
+      <w:pPr>
+        <w:shd w:val="clear" w:color="auto" w:fill="FFFFFF"/>
+        <w:spacing w:after="0" w:line="240" w:lineRule="auto"/>
+        <w:jc w:val="center"/>
+        <w:textAlignment w:val="baseline"/>
+      </w:pPr>
+      <w:r>
+        <w:rPr>
+          <w:noProof/>
+          <w:lang w:eastAsia="pt-BR"/>
+        </w:rPr>
+        <w:drawing>
+          <wp:inline distT="0" distB="0" distL="0" distR="0">
+            <wp:extent cx="3589361" cy="1961187"/>
+            <wp:effectExtent l="0" t="0" r="0" b="1270"/>
+            <wp:docPr id="22" name="Imagem 22" descr="DOM HTML tree"/>
+            <wp:cNvGraphicFramePr>
+              <a:graphicFrameLocks xmlns:a="http://schemas.openxmlformats.org/drawingml/2006/main" noChangeAspect="1"/>
+            </wp:cNvGraphicFramePr>
+            <a:graphic xmlns:a="http://schemas.openxmlformats.org/drawingml/2006/main">
+              <a:graphicData uri="http://schemas.openxmlformats.org/drawingml/2006/picture">
+                <pic:pic xmlns:pic="http://schemas.openxmlformats.org/drawingml/2006/picture">
+                  <pic:nvPicPr>
+                    <pic:cNvPr id="0" name="Picture 1" descr="DOM HTML tree"/>
+                    <pic:cNvPicPr>
+                      <a:picLocks noChangeAspect="1" noChangeArrowheads="1"/>
+                    </pic:cNvPicPr>
+                  </pic:nvPicPr>
+                  <pic:blipFill>
+                    <a:blip r:embed="rId34">
+                      <a:extLst>
+                        <a:ext uri="{28A0092B-C50C-407E-A947-70E740481C1C}">
+                          <a14:useLocalDpi xmlns:a14="http://schemas.microsoft.com/office/drawing/2010/main" val="0"/>
+                        </a:ext>
+                      </a:extLst>
+                    </a:blip>
+                    <a:srcRect/>
+                    <a:stretch>
+                      <a:fillRect/>
+                    </a:stretch>
+                  </pic:blipFill>
+                  <pic:spPr bwMode="auto">
+                    <a:xfrm>
+                      <a:off x="0" y="0"/>
+                      <a:ext cx="3589500" cy="1961263"/>
+                    </a:xfrm>
+                    <a:prstGeom prst="rect">
+                      <a:avLst/>
+                    </a:prstGeom>
+                    <a:noFill/>
+                    <a:ln>
+                      <a:noFill/>
+                    </a:ln>
+                  </pic:spPr>
+                </pic:pic>
+              </a:graphicData>
+            </a:graphic>
+          </wp:inline>
+        </w:drawing>
+      </w:r>
+    </w:p>
+    <w:p>
+      <w:pPr>
+        <w:shd w:val="clear" w:color="auto" w:fill="FFFFFF"/>
+        <w:spacing w:after="0"/>
+        <w:textAlignment w:val="baseline"/>
+        <w:rPr>
+          <w:b/>
+          <w:sz w:val="24"/>
+        </w:rPr>
+      </w:pPr>
+    </w:p>
+    <w:p>
+      <w:pPr>
+        <w:shd w:val="clear" w:color="auto" w:fill="FFFFFF"/>
+        <w:spacing w:after="0"/>
+        <w:textAlignment w:val="baseline"/>
+        <w:rPr>
+          <w:b/>
+          <w:sz w:val="24"/>
+        </w:rPr>
+      </w:pPr>
+      <w:r>
+        <w:rPr>
+          <w:b/>
+          <w:sz w:val="24"/>
+        </w:rPr>
+        <w:t>Selecionando itens no DOM</w:t>
+      </w:r>
+    </w:p>
+    <w:p>
+      <w:pPr>
+        <w:shd w:val="clear" w:color="auto" w:fill="FFFFFF"/>
+        <w:spacing w:after="0"/>
+        <w:textAlignment w:val="baseline"/>
+        <w:rPr>
+          <w:b/>
+        </w:rPr>
+      </w:pPr>
+    </w:p>
+    <w:p>
+      <w:pPr>
+        <w:shd w:val="clear" w:color="auto" w:fill="FFFFFF"/>
+        <w:spacing w:after="0" w:line="240" w:lineRule="auto"/>
+        <w:textAlignment w:val="baseline"/>
+      </w:pPr>
+      <w:r>
+        <w:t xml:space="preserve">O DOM é essencialmente uma coleção de nós organizados em uma árvore. Todos os nós estão relacionados entre si. </w:t>
+      </w:r>
+      <w:r>
+        <w:t xml:space="preserve">O DOM tem uma </w:t>
+      </w:r>
+      <w:r>
+        <w:t>hierarquia e é importante entender como você manipula o DOM através do código. Você pode acessar elementos DOM por meio de um objeto global fornecido pelo navegador, cha</w:t>
+      </w:r>
+      <w:r>
+        <w:t xml:space="preserve">mado </w:t>
       </w:r>
       <w:proofErr w:type="spellStart"/>
       <w:r>
@@ -9523,40 +9622,6 @@
       </w:r>
       <w:proofErr w:type="spellEnd"/>
       <w:r>
-        <w:t>.</w:t>
-      </w:r>
-    </w:p>
-    <w:p>
-      <w:pPr>
-        <w:shd w:val="clear" w:color="auto" w:fill="FFFFFF"/>
-        <w:spacing w:after="0" w:line="240" w:lineRule="auto"/>
-        <w:textAlignment w:val="baseline"/>
-      </w:pPr>
-    </w:p>
-    <w:p>
-      <w:pPr>
-        <w:shd w:val="clear" w:color="auto" w:fill="FFFFFF"/>
-        <w:spacing w:after="0" w:line="240" w:lineRule="auto"/>
-        <w:textAlignment w:val="baseline"/>
-      </w:pPr>
-      <w:r>
-        <w:t xml:space="preserve">O DOM é essencialmente uma coleção de nós organizados em uma árvore. Todos os nós estão relacionados entre si. </w:t>
-      </w:r>
-      <w:r>
-        <w:t xml:space="preserve">O DOM tem uma </w:t>
-      </w:r>
-      <w:r>
-        <w:t>hierarquia e é importante entender como você manipula o DOM através do código. Você pode acessar elementos DOM por meio de um objeto global fornecido pelo navegador, cha</w:t>
-      </w:r>
-      <w:r>
-        <w:t xml:space="preserve">mado </w:t>
-      </w:r>
-      <w:proofErr w:type="spellStart"/>
-      <w:r>
-        <w:t>document</w:t>
-      </w:r>
-      <w:proofErr w:type="spellEnd"/>
-      <w:r>
         <w:t>, ou pelos próprios elemento</w:t>
       </w:r>
       <w:r>
@@ -9568,10 +9633,9 @@
     </w:p>
     <w:p>
       <w:pPr>
-        <w:autoSpaceDE w:val="0"/>
-        <w:autoSpaceDN w:val="0"/>
-        <w:adjustRightInd w:val="0"/>
-        <w:spacing w:after="0" w:line="240" w:lineRule="auto"/>
+        <w:shd w:val="clear" w:color="auto" w:fill="FFFFFF"/>
+        <w:spacing w:after="0" w:line="240" w:lineRule="auto"/>
+        <w:textAlignment w:val="baseline"/>
         <w:rPr>
           <w:rFonts w:ascii="MinionPro-Regular" w:hAnsi="MinionPro-Regular" w:cs="MinionPro-Regular"/>
           <w:sz w:val="23"/>
@@ -9800,91 +9864,13 @@
             <w:pPr>
               <w:textAlignment w:val="baseline"/>
             </w:pPr>
-            <w:proofErr w:type="spellStart"/>
-            <w:r>
-              <w:t>Gets</w:t>
-            </w:r>
-            <w:proofErr w:type="spellEnd"/>
-            <w:r>
-              <w:t xml:space="preserve"> </w:t>
-            </w:r>
-            <w:proofErr w:type="spellStart"/>
-            <w:r>
-              <w:t>the</w:t>
-            </w:r>
-            <w:proofErr w:type="spellEnd"/>
-            <w:r>
-              <w:t xml:space="preserve"> </w:t>
-            </w:r>
-            <w:proofErr w:type="spellStart"/>
-            <w:r>
-              <w:t>first</w:t>
-            </w:r>
-            <w:proofErr w:type="spellEnd"/>
-            <w:r>
-              <w:t xml:space="preserve"> </w:t>
-            </w:r>
-            <w:proofErr w:type="spellStart"/>
-            <w:r>
-              <w:t>child</w:t>
-            </w:r>
-            <w:proofErr w:type="spellEnd"/>
-            <w:r>
-              <w:t xml:space="preserve"> </w:t>
-            </w:r>
-            <w:proofErr w:type="spellStart"/>
-            <w:r>
-              <w:t>element</w:t>
-            </w:r>
-            <w:proofErr w:type="spellEnd"/>
-            <w:r>
-              <w:t xml:space="preserve"> </w:t>
-            </w:r>
-            <w:proofErr w:type="spellStart"/>
-            <w:r>
-              <w:t>found</w:t>
-            </w:r>
-            <w:proofErr w:type="spellEnd"/>
-            <w:r>
-              <w:t xml:space="preserve"> </w:t>
-            </w:r>
-            <w:proofErr w:type="spellStart"/>
-            <w:r>
-              <w:t>that</w:t>
-            </w:r>
-            <w:proofErr w:type="spellEnd"/>
-            <w:r>
-              <w:t xml:space="preserve"> matches </w:t>
-            </w:r>
-            <w:proofErr w:type="spellStart"/>
-            <w:r>
-              <w:t>the</w:t>
-            </w:r>
-            <w:proofErr w:type="spellEnd"/>
-            <w:r>
-              <w:t xml:space="preserve"> </w:t>
-            </w:r>
-            <w:proofErr w:type="spellStart"/>
-            <w:r>
-              <w:t>provided</w:t>
-            </w:r>
-            <w:proofErr w:type="spellEnd"/>
-            <w:r>
-              <w:t xml:space="preserve"> CSS </w:t>
-            </w:r>
-            <w:proofErr w:type="spellStart"/>
-            <w:r>
-              <w:t>selector</w:t>
-            </w:r>
-            <w:proofErr w:type="spellEnd"/>
-            <w:r>
-              <w:t xml:space="preserve"> </w:t>
-            </w:r>
-            <w:proofErr w:type="spellStart"/>
-            <w:r>
-              <w:t>criteria</w:t>
-            </w:r>
-            <w:proofErr w:type="spellEnd"/>
+            <w:r>
+              <w:t xml:space="preserve">Obtém o primeiro elemento filho encontrado que corresponde aos </w:t>
+            </w:r>
+            <w:r>
+              <w:lastRenderedPageBreak/>
+              <w:t>critérios de seletor CSS fornecidos</w:t>
+            </w:r>
           </w:p>
         </w:tc>
       </w:tr>
@@ -9900,6 +9886,7 @@
             <w:proofErr w:type="spellStart"/>
             <w:proofErr w:type="gramStart"/>
             <w:r>
+              <w:lastRenderedPageBreak/>
               <w:t>querySelectorAll</w:t>
             </w:r>
             <w:proofErr w:type="spellEnd"/>
@@ -9970,20 +9957,6 @@
       <w:r>
         <w:t xml:space="preserve">. </w:t>
       </w:r>
-    </w:p>
-    <w:p>
-      <w:pPr>
-        <w:shd w:val="clear" w:color="auto" w:fill="FFFFFF"/>
-        <w:spacing w:after="0" w:line="240" w:lineRule="auto"/>
-        <w:textAlignment w:val="baseline"/>
-      </w:pPr>
-    </w:p>
-    <w:p>
-      <w:pPr>
-        <w:shd w:val="clear" w:color="auto" w:fill="FFFFFF"/>
-        <w:spacing w:after="0" w:line="240" w:lineRule="auto"/>
-        <w:textAlignment w:val="baseline"/>
-      </w:pPr>
     </w:p>
     <w:p>
       <w:pPr>
@@ -10026,7 +9999,6 @@
               <w:textAlignment w:val="baseline"/>
             </w:pPr>
             <w:r>
-              <w:lastRenderedPageBreak/>
               <w:t xml:space="preserve">Retorna nulo se nenhum elemento da página tiver o ID especificado. </w:t>
             </w:r>
             <w:proofErr w:type="gramStart"/>
@@ -10035,7 +10007,13 @@
             </w:r>
             <w:proofErr w:type="gramEnd"/>
             <w:r>
-              <w:t xml:space="preserve"> se no lugar do (“</w:t>
+              <w:t xml:space="preserve"> </w:t>
+            </w:r>
+            <w:r>
+              <w:t xml:space="preserve">também </w:t>
+            </w:r>
+            <w:r>
+              <w:t>se no lugar do (“</w:t>
             </w:r>
             <w:proofErr w:type="spellStart"/>
             <w:r>
@@ -10087,7 +10065,7 @@
                           <pic:cNvPicPr/>
                         </pic:nvPicPr>
                         <pic:blipFill rotWithShape="1">
-                          <a:blip r:embed="rId32" cstate="print">
+                          <a:blip r:embed="rId35" cstate="print">
                             <a:extLst>
                               <a:ext uri="{28A0092B-C50C-407E-A947-70E740481C1C}">
                                 <a14:useLocalDpi xmlns:a14="http://schemas.microsoft.com/office/drawing/2010/main" val="0"/>
@@ -10132,10 +10110,13 @@
               <w:textAlignment w:val="baseline"/>
             </w:pPr>
             <w:r>
-              <w:t xml:space="preserve">Quando executamos a página, vai </w:t>
-            </w:r>
-            <w:r>
-              <w:t xml:space="preserve">abrir uma </w:t>
+              <w:t>Quando ex</w:t>
+            </w:r>
+            <w:r>
+              <w:t>ecutamos a página, vai abrir um</w:t>
+            </w:r>
+            <w:r>
+              <w:t xml:space="preserve"> </w:t>
             </w:r>
             <w:proofErr w:type="spellStart"/>
             <w:r>
@@ -10143,10 +10124,7 @@
             </w:r>
             <w:proofErr w:type="spellEnd"/>
             <w:r>
-              <w:t xml:space="preserve"> e </w:t>
-            </w:r>
-            <w:r>
-              <w:t>mostrar todo conteúdo HTML da &lt;</w:t>
+              <w:t xml:space="preserve"> e mostrar todo conteúdo HTML da &lt;</w:t>
             </w:r>
             <w:proofErr w:type="spellStart"/>
             <w:r>
@@ -10154,7 +10132,16 @@
             </w:r>
             <w:proofErr w:type="spellEnd"/>
             <w:r>
-              <w:t>&gt; selecionado no DOM. Retorna isto:</w:t>
+              <w:t xml:space="preserve">&gt; selecionado no DOM. </w:t>
+            </w:r>
+          </w:p>
+          <w:p>
+            <w:pPr>
+              <w:shd w:val="clear" w:color="auto" w:fill="FFFFFF"/>
+              <w:textAlignment w:val="baseline"/>
+            </w:pPr>
+            <w:r>
+              <w:t>Retorna isto:</w:t>
             </w:r>
           </w:p>
           <w:p>
@@ -10187,7 +10174,7 @@
                           <pic:cNvPicPr/>
                         </pic:nvPicPr>
                         <pic:blipFill rotWithShape="1">
-                          <a:blip r:embed="rId33" cstate="print">
+                          <a:blip r:embed="rId36" cstate="print">
                             <a:extLst>
                               <a:ext uri="{28A0092B-C50C-407E-A947-70E740481C1C}">
                                 <a14:useLocalDpi xmlns:a14="http://schemas.microsoft.com/office/drawing/2010/main" val="0"/>
@@ -10370,7 +10357,7 @@
                           <pic:cNvPicPr/>
                         </pic:nvPicPr>
                         <pic:blipFill rotWithShape="1">
-                          <a:blip r:embed="rId34" cstate="print">
+                          <a:blip r:embed="rId37" cstate="print">
                             <a:extLst>
                               <a:ext uri="{28A0092B-C50C-407E-A947-70E740481C1C}">
                                 <a14:useLocalDpi xmlns:a14="http://schemas.microsoft.com/office/drawing/2010/main" val="0"/>
@@ -10468,7 +10455,10 @@
             </w:r>
             <w:proofErr w:type="spellStart"/>
             <w:r>
-              <w:t>paragraphs.length</w:t>
+              <w:t>x</w:t>
+            </w:r>
+            <w:r>
+              <w:t>.length</w:t>
             </w:r>
             <w:proofErr w:type="spellEnd"/>
             <w:r>
@@ -10503,7 +10493,7 @@
                           <pic:cNvPicPr/>
                         </pic:nvPicPr>
                         <pic:blipFill rotWithShape="1">
-                          <a:blip r:embed="rId35" cstate="print">
+                          <a:blip r:embed="rId38" cstate="print">
                             <a:extLst>
                               <a:ext uri="{28A0092B-C50C-407E-A947-70E740481C1C}">
                                 <a14:useLocalDpi xmlns:a14="http://schemas.microsoft.com/office/drawing/2010/main"/>
@@ -10630,6 +10620,7 @@
               <w:textAlignment w:val="baseline"/>
             </w:pPr>
             <w:r>
+              <w:lastRenderedPageBreak/>
               <w:t xml:space="preserve"> </w:t>
             </w:r>
             <w:r>
@@ -10653,7 +10644,7 @@
                           <pic:cNvPicPr/>
                         </pic:nvPicPr>
                         <pic:blipFill rotWithShape="1">
-                          <a:blip r:embed="rId36" cstate="print">
+                          <a:blip r:embed="rId39" cstate="print">
                             <a:extLst>
                               <a:ext uri="{28A0092B-C50C-407E-A947-70E740481C1C}">
                                 <a14:useLocalDpi xmlns:a14="http://schemas.microsoft.com/office/drawing/2010/main" val="0"/>
@@ -10717,7 +10708,7 @@
                           <pic:cNvPicPr/>
                         </pic:nvPicPr>
                         <pic:blipFill rotWithShape="1">
-                          <a:blip r:embed="rId37" cstate="print">
+                          <a:blip r:embed="rId40" cstate="print">
                             <a:extLst>
                               <a:ext uri="{28A0092B-C50C-407E-A947-70E740481C1C}">
                                 <a14:useLocalDpi xmlns:a14="http://schemas.microsoft.com/office/drawing/2010/main" val="0"/>
@@ -11273,18 +11264,3738 @@
         <w:shd w:val="clear" w:color="auto" w:fill="FFFFFF"/>
         <w:spacing w:after="0" w:line="240" w:lineRule="auto"/>
         <w:textAlignment w:val="baseline"/>
+        <w:rPr>
+          <w:b/>
+        </w:rPr>
+      </w:pPr>
+    </w:p>
+    <w:p>
+      <w:pPr>
+        <w:shd w:val="clear" w:color="auto" w:fill="FFFFFF"/>
+        <w:spacing w:after="0" w:line="240" w:lineRule="auto"/>
+        <w:textAlignment w:val="baseline"/>
+        <w:rPr>
+          <w:b/>
+        </w:rPr>
+      </w:pPr>
+      <w:r>
+        <w:rPr>
+          <w:b/>
+        </w:rPr>
+        <w:t>Alterando o DOM</w:t>
+      </w:r>
+    </w:p>
+    <w:p>
+      <w:pPr>
+        <w:shd w:val="clear" w:color="auto" w:fill="FFFFFF"/>
+        <w:spacing w:after="0" w:line="240" w:lineRule="auto"/>
+        <w:textAlignment w:val="baseline"/>
+      </w:pPr>
+    </w:p>
+    <w:p>
+      <w:pPr>
+        <w:shd w:val="clear" w:color="auto" w:fill="FFFFFF"/>
+        <w:spacing w:after="0" w:line="240" w:lineRule="auto"/>
+        <w:textAlignment w:val="baseline"/>
+      </w:pPr>
+      <w:r>
+        <w:t xml:space="preserve">O objetivo de recuperar elementos do DOM é poder fazer algo com eles. </w:t>
+      </w:r>
+      <w:r>
+        <w:t>C</w:t>
+      </w:r>
+      <w:r>
+        <w:t xml:space="preserve">omo manipular o DOM usando o código </w:t>
+      </w:r>
+      <w:proofErr w:type="spellStart"/>
+      <w:proofErr w:type="gramStart"/>
+      <w:r>
+        <w:t>JavaScript</w:t>
+      </w:r>
+      <w:proofErr w:type="spellEnd"/>
+      <w:proofErr w:type="gramEnd"/>
+      <w:r>
+        <w:t xml:space="preserve"> para adicionar e remover itens.</w:t>
+      </w:r>
+    </w:p>
+    <w:p>
+      <w:pPr>
+        <w:shd w:val="clear" w:color="auto" w:fill="FFFFFF"/>
+        <w:spacing w:after="0" w:line="240" w:lineRule="auto"/>
+        <w:textAlignment w:val="baseline"/>
+      </w:pPr>
+      <w:r>
+        <w:t>Depois de ter uma referência a um elemento de contêiner, você pode dinamicamente: adicionar elementos filhos, remover elementos ou simplesmente ocultar elementos.</w:t>
+      </w:r>
+      <w:r>
+        <w:t xml:space="preserve"> </w:t>
+      </w:r>
+      <w:r>
+        <w:t>Quando você remove um elemento do DOM, ele desaparece. Portanto, se você deseja tornar algo invisível para o usuário, mas poder usá-lo novamente mais tarde</w:t>
+      </w:r>
+      <w:proofErr w:type="gramStart"/>
+      <w:r>
+        <w:t>, basta</w:t>
+      </w:r>
+      <w:proofErr w:type="gramEnd"/>
+      <w:r>
+        <w:t xml:space="preserve"> ocultá-lo </w:t>
+      </w:r>
+      <w:r>
+        <w:rPr>
+          <w:i/>
+          <w:highlight w:val="yellow"/>
+          <w:u w:val="single"/>
+        </w:rPr>
+        <w:t>usando o CSS</w:t>
+      </w:r>
+      <w:r>
+        <w:t xml:space="preserve"> apropriado em vez de removê-lo. </w:t>
+      </w:r>
+      <w:r>
+        <w:t>Por exemplo:</w:t>
+      </w:r>
+    </w:p>
+    <w:p>
+      <w:pPr>
+        <w:shd w:val="clear" w:color="auto" w:fill="FFFFFF"/>
+        <w:spacing w:after="0" w:line="240" w:lineRule="auto"/>
+        <w:textAlignment w:val="baseline"/>
+      </w:pPr>
+    </w:p>
+    <w:p>
+      <w:pPr>
+        <w:shd w:val="clear" w:color="auto" w:fill="FFFFFF"/>
+        <w:spacing w:after="0" w:line="240" w:lineRule="auto"/>
+        <w:textAlignment w:val="baseline"/>
+      </w:pPr>
+      <w:r>
+        <w:rPr>
+          <w:noProof/>
+          <w:lang w:eastAsia="pt-BR"/>
+        </w:rPr>
+        <w:drawing>
+          <wp:inline distT="0" distB="0" distL="0" distR="0" wp14:anchorId="63606E7B" wp14:editId="1708877F">
+            <wp:extent cx="5172502" cy="1249793"/>
+            <wp:effectExtent l="0" t="0" r="0" b="7620"/>
+            <wp:docPr id="23" name="Imagem 23"/>
+            <wp:cNvGraphicFramePr>
+              <a:graphicFrameLocks xmlns:a="http://schemas.openxmlformats.org/drawingml/2006/main" noChangeAspect="1"/>
+            </wp:cNvGraphicFramePr>
+            <a:graphic xmlns:a="http://schemas.openxmlformats.org/drawingml/2006/main">
+              <a:graphicData uri="http://schemas.openxmlformats.org/drawingml/2006/picture">
+                <pic:pic xmlns:pic="http://schemas.openxmlformats.org/drawingml/2006/picture">
+                  <pic:nvPicPr>
+                    <pic:cNvPr id="0" name=""/>
+                    <pic:cNvPicPr/>
+                  </pic:nvPicPr>
+                  <pic:blipFill rotWithShape="1">
+                    <a:blip r:embed="rId41" cstate="print">
+                      <a:extLst>
+                        <a:ext uri="{28A0092B-C50C-407E-A947-70E740481C1C}">
+                          <a14:useLocalDpi xmlns:a14="http://schemas.microsoft.com/office/drawing/2010/main" val="0"/>
+                        </a:ext>
+                      </a:extLst>
+                    </a:blip>
+                    <a:srcRect/>
+                    <a:stretch/>
+                  </pic:blipFill>
+                  <pic:spPr bwMode="auto">
+                    <a:xfrm>
+                      <a:off x="0" y="0"/>
+                      <a:ext cx="5177168" cy="1250920"/>
+                    </a:xfrm>
+                    <a:prstGeom prst="rect">
+                      <a:avLst/>
+                    </a:prstGeom>
+                    <a:ln>
+                      <a:noFill/>
+                    </a:ln>
+                    <a:extLst>
+                      <a:ext uri="{53640926-AAD7-44D8-BBD7-CCE9431645EC}">
+                        <a14:shadowObscured xmlns:a14="http://schemas.microsoft.com/office/drawing/2010/main"/>
+                      </a:ext>
+                    </a:extLst>
+                  </pic:spPr>
+                </pic:pic>
+              </a:graphicData>
+            </a:graphic>
+          </wp:inline>
+        </w:drawing>
+      </w:r>
+    </w:p>
+    <w:p>
+      <w:pPr>
+        <w:shd w:val="clear" w:color="auto" w:fill="FFFFFF"/>
+        <w:spacing w:after="0" w:line="240" w:lineRule="auto"/>
+        <w:textAlignment w:val="baseline"/>
+      </w:pPr>
+    </w:p>
+    <w:p>
+      <w:pPr>
+        <w:shd w:val="clear" w:color="auto" w:fill="FFFFFF"/>
+        <w:spacing w:after="0" w:line="240" w:lineRule="auto"/>
+        <w:textAlignment w:val="baseline"/>
+      </w:pPr>
+      <w:r>
+        <w:t>O código a cima funciona assim:</w:t>
+      </w:r>
+    </w:p>
+    <w:p>
+      <w:pPr>
+        <w:shd w:val="clear" w:color="auto" w:fill="FFFFFF"/>
+        <w:spacing w:after="0" w:line="240" w:lineRule="auto"/>
+        <w:textAlignment w:val="baseline"/>
+      </w:pPr>
+      <w:r>
+        <w:rPr>
+          <w:b/>
+        </w:rPr>
+        <w:t>1º</w:t>
+      </w:r>
+      <w:r>
+        <w:t xml:space="preserve"> O primeiro </w:t>
+      </w:r>
+      <w:proofErr w:type="spellStart"/>
+      <w:r>
+        <w:t>alert</w:t>
+      </w:r>
+      <w:proofErr w:type="spellEnd"/>
+      <w:r>
+        <w:t xml:space="preserve"> mostra corretamente a propriedade </w:t>
+      </w:r>
+      <w:proofErr w:type="spellStart"/>
+      <w:proofErr w:type="gramStart"/>
+      <w:r>
+        <w:t>innerHTML</w:t>
+      </w:r>
+      <w:proofErr w:type="spellEnd"/>
+      <w:proofErr w:type="gramEnd"/>
+      <w:r>
+        <w:t xml:space="preserve"> do </w:t>
+      </w:r>
+      <w:proofErr w:type="spellStart"/>
+      <w:r>
+        <w:t>innerDiv</w:t>
+      </w:r>
+      <w:proofErr w:type="spellEnd"/>
+      <w:r>
+        <w:t xml:space="preserve">, mas o código nunca atinge o segundo alerta. </w:t>
+      </w:r>
+    </w:p>
+    <w:p>
+      <w:pPr>
+        <w:shd w:val="clear" w:color="auto" w:fill="FFFFFF"/>
+        <w:spacing w:after="0" w:line="240" w:lineRule="auto"/>
+        <w:textAlignment w:val="baseline"/>
+      </w:pPr>
+      <w:r>
+        <w:rPr>
+          <w:b/>
+        </w:rPr>
+        <w:t>2º</w:t>
+      </w:r>
+      <w:r>
+        <w:t xml:space="preserve"> O método </w:t>
+      </w:r>
+      <w:proofErr w:type="spellStart"/>
+      <w:proofErr w:type="gramStart"/>
+      <w:r>
+        <w:t>getElementById</w:t>
+      </w:r>
+      <w:proofErr w:type="spellEnd"/>
+      <w:proofErr w:type="gramEnd"/>
+      <w:r>
+        <w:t xml:space="preserve"> gera um erro porque o ID do elemento especificado não existe mais no documento.</w:t>
+      </w:r>
+    </w:p>
+    <w:p>
+      <w:pPr>
+        <w:shd w:val="clear" w:color="auto" w:fill="FFFFFF"/>
+        <w:spacing w:after="0" w:line="240" w:lineRule="auto"/>
+        <w:textAlignment w:val="baseline"/>
+      </w:pPr>
+    </w:p>
+    <w:p>
+      <w:pPr>
+        <w:shd w:val="clear" w:color="auto" w:fill="FFFFFF"/>
+        <w:spacing w:after="0"/>
+        <w:textAlignment w:val="baseline"/>
+        <w:rPr>
+          <w:b/>
+          <w:sz w:val="24"/>
+        </w:rPr>
+      </w:pPr>
+      <w:r>
+        <w:rPr>
+          <w:b/>
+          <w:sz w:val="24"/>
+        </w:rPr>
+        <w:t>A</w:t>
+      </w:r>
+      <w:r>
+        <w:rPr>
+          <w:b/>
+          <w:sz w:val="24"/>
+        </w:rPr>
+        <w:t>dicionar elementos e removê-los do DOM.</w:t>
+      </w:r>
+    </w:p>
+    <w:p>
+      <w:pPr>
+        <w:shd w:val="clear" w:color="auto" w:fill="FFFFFF"/>
+        <w:spacing w:after="0" w:line="240" w:lineRule="auto"/>
+        <w:textAlignment w:val="baseline"/>
+      </w:pPr>
+    </w:p>
+    <w:p>
+      <w:pPr>
+        <w:shd w:val="clear" w:color="auto" w:fill="FFFFFF"/>
+        <w:spacing w:after="0" w:line="240" w:lineRule="auto"/>
+        <w:textAlignment w:val="baseline"/>
+        <w:rPr>
+          <w:b/>
+        </w:rPr>
+      </w:pPr>
+      <w:r>
+        <w:rPr>
+          <w:b/>
+        </w:rPr>
+        <w:t xml:space="preserve">Usando o método </w:t>
+      </w:r>
+      <w:proofErr w:type="spellStart"/>
+      <w:proofErr w:type="gramStart"/>
+      <w:r>
+        <w:t>document.</w:t>
+      </w:r>
+      <w:proofErr w:type="gramEnd"/>
+      <w:r>
+        <w:t>createElement</w:t>
+      </w:r>
+      <w:proofErr w:type="spellEnd"/>
+    </w:p>
+    <w:p>
+      <w:pPr>
+        <w:shd w:val="clear" w:color="auto" w:fill="FFFFFF"/>
+        <w:spacing w:after="0" w:line="240" w:lineRule="auto"/>
+        <w:textAlignment w:val="baseline"/>
+      </w:pPr>
+    </w:p>
+    <w:p>
+      <w:pPr>
+        <w:shd w:val="clear" w:color="auto" w:fill="FFFFFF"/>
+        <w:spacing w:after="0" w:line="240" w:lineRule="auto"/>
+        <w:textAlignment w:val="baseline"/>
+      </w:pPr>
+      <w:r>
+        <w:t xml:space="preserve">Para </w:t>
+      </w:r>
+      <w:r>
+        <w:rPr>
+          <w:highlight w:val="yellow"/>
+          <w:u w:val="single"/>
+        </w:rPr>
+        <w:t>criar um novo elemento</w:t>
+      </w:r>
+      <w:r>
+        <w:t xml:space="preserve"> HTML, usamos o</w:t>
+      </w:r>
+      <w:r>
+        <w:t xml:space="preserve"> </w:t>
+      </w:r>
+      <w:proofErr w:type="spellStart"/>
+      <w:proofErr w:type="gramStart"/>
+      <w:r>
+        <w:t>document.</w:t>
+      </w:r>
+      <w:proofErr w:type="gramEnd"/>
+      <w:r>
+        <w:t>createElement</w:t>
+      </w:r>
+      <w:proofErr w:type="spellEnd"/>
+      <w:r>
+        <w:t xml:space="preserve">. O método recebe um único parâmetro - o nome do elemento que você deseja criar. </w:t>
+      </w:r>
+    </w:p>
+    <w:p>
+      <w:pPr>
+        <w:shd w:val="clear" w:color="auto" w:fill="FFFFFF"/>
+        <w:spacing w:after="0" w:line="240" w:lineRule="auto"/>
+        <w:textAlignment w:val="baseline"/>
+      </w:pPr>
+    </w:p>
+    <w:p>
+      <w:pPr>
+        <w:shd w:val="clear" w:color="auto" w:fill="FFFFFF"/>
+        <w:spacing w:after="0" w:line="240" w:lineRule="auto"/>
+        <w:textAlignment w:val="baseline"/>
+      </w:pPr>
+      <w:r>
+        <w:t xml:space="preserve">O código a seguir </w:t>
+      </w:r>
+      <w:r>
+        <w:t>cria um novo elemento &lt;</w:t>
+      </w:r>
+      <w:proofErr w:type="spellStart"/>
+      <w:r>
+        <w:t>article</w:t>
+      </w:r>
+      <w:proofErr w:type="spellEnd"/>
+      <w:r>
+        <w:t xml:space="preserve">&gt; mas </w:t>
+      </w:r>
+      <w:r>
+        <w:t xml:space="preserve">não </w:t>
+      </w:r>
+      <w:r>
+        <w:t xml:space="preserve">fica </w:t>
+      </w:r>
+      <w:r>
+        <w:t>visível para ninguém neste momento; ele simplesmente existe no DOM para uso em sua página.</w:t>
+      </w:r>
+    </w:p>
+    <w:p>
+      <w:pPr>
+        <w:shd w:val="clear" w:color="auto" w:fill="FFFFFF"/>
+        <w:spacing w:after="0" w:line="240" w:lineRule="auto"/>
+        <w:textAlignment w:val="baseline"/>
+      </w:pPr>
+    </w:p>
+    <w:p>
+      <w:pPr>
+        <w:shd w:val="clear" w:color="auto" w:fill="FFFFFF"/>
+        <w:spacing w:after="0" w:line="240" w:lineRule="auto"/>
+        <w:textAlignment w:val="baseline"/>
+      </w:pPr>
+      <w:r>
+        <w:rPr>
+          <w:noProof/>
+          <w:lang w:eastAsia="pt-BR"/>
+        </w:rPr>
+        <w:lastRenderedPageBreak/>
+        <w:drawing>
+          <wp:inline distT="0" distB="0" distL="0" distR="0" wp14:anchorId="632115A8" wp14:editId="458368EB">
+            <wp:extent cx="4528636" cy="696036"/>
+            <wp:effectExtent l="0" t="0" r="5715" b="8890"/>
+            <wp:docPr id="24" name="Imagem 24"/>
+            <wp:cNvGraphicFramePr>
+              <a:graphicFrameLocks xmlns:a="http://schemas.openxmlformats.org/drawingml/2006/main" noChangeAspect="1"/>
+            </wp:cNvGraphicFramePr>
+            <a:graphic xmlns:a="http://schemas.openxmlformats.org/drawingml/2006/main">
+              <a:graphicData uri="http://schemas.openxmlformats.org/drawingml/2006/picture">
+                <pic:pic xmlns:pic="http://schemas.openxmlformats.org/drawingml/2006/picture">
+                  <pic:nvPicPr>
+                    <pic:cNvPr id="0" name=""/>
+                    <pic:cNvPicPr/>
+                  </pic:nvPicPr>
+                  <pic:blipFill rotWithShape="1">
+                    <a:blip r:embed="rId42" cstate="print">
+                      <a:extLst>
+                        <a:ext uri="{28A0092B-C50C-407E-A947-70E740481C1C}">
+                          <a14:useLocalDpi xmlns:a14="http://schemas.microsoft.com/office/drawing/2010/main" val="0"/>
+                        </a:ext>
+                      </a:extLst>
+                    </a:blip>
+                    <a:srcRect/>
+                    <a:stretch/>
+                  </pic:blipFill>
+                  <pic:spPr bwMode="auto">
+                    <a:xfrm>
+                      <a:off x="0" y="0"/>
+                      <a:ext cx="4532719" cy="696663"/>
+                    </a:xfrm>
+                    <a:prstGeom prst="rect">
+                      <a:avLst/>
+                    </a:prstGeom>
+                    <a:ln>
+                      <a:noFill/>
+                    </a:ln>
+                    <a:extLst>
+                      <a:ext uri="{53640926-AAD7-44D8-BBD7-CCE9431645EC}">
+                        <a14:shadowObscured xmlns:a14="http://schemas.microsoft.com/office/drawing/2010/main"/>
+                      </a:ext>
+                    </a:extLst>
+                  </pic:spPr>
+                </pic:pic>
+              </a:graphicData>
+            </a:graphic>
+          </wp:inline>
+        </w:drawing>
+      </w:r>
+    </w:p>
+    <w:p>
+      <w:pPr>
+        <w:shd w:val="clear" w:color="auto" w:fill="FFFFFF"/>
+        <w:spacing w:after="0" w:line="240" w:lineRule="auto"/>
+        <w:textAlignment w:val="baseline"/>
+      </w:pPr>
+    </w:p>
+    <w:p>
+      <w:pPr>
+        <w:shd w:val="clear" w:color="auto" w:fill="FFFFFF"/>
+        <w:spacing w:after="0" w:line="240" w:lineRule="auto"/>
+        <w:textAlignment w:val="baseline"/>
+        <w:rPr>
+          <w:b/>
+        </w:rPr>
+      </w:pPr>
+    </w:p>
+    <w:p>
+      <w:pPr>
+        <w:shd w:val="clear" w:color="auto" w:fill="FFFFFF"/>
+        <w:spacing w:after="0" w:line="240" w:lineRule="auto"/>
+        <w:textAlignment w:val="baseline"/>
+        <w:rPr>
+          <w:b/>
+        </w:rPr>
+      </w:pPr>
+      <w:r>
+        <w:rPr>
+          <w:b/>
+        </w:rPr>
+        <w:t xml:space="preserve">Usando o método </w:t>
+      </w:r>
+      <w:proofErr w:type="spellStart"/>
+      <w:proofErr w:type="gramStart"/>
+      <w:r>
+        <w:t>appendChild</w:t>
+      </w:r>
+      <w:proofErr w:type="spellEnd"/>
+      <w:proofErr w:type="gramEnd"/>
+    </w:p>
+    <w:p>
+      <w:pPr>
+        <w:shd w:val="clear" w:color="auto" w:fill="FFFFFF"/>
+        <w:spacing w:after="0" w:line="240" w:lineRule="auto"/>
+        <w:textAlignment w:val="baseline"/>
+      </w:pPr>
+    </w:p>
+    <w:p>
+      <w:pPr>
+        <w:shd w:val="clear" w:color="auto" w:fill="FFFFFF"/>
+        <w:spacing w:after="0" w:line="240" w:lineRule="auto"/>
+        <w:textAlignment w:val="baseline"/>
+      </w:pPr>
+      <w:r>
+        <w:t xml:space="preserve">Você usa esse método para adicionar um novo elemento HTML à </w:t>
+      </w:r>
+      <w:proofErr w:type="gramStart"/>
+      <w:r>
+        <w:t>coleção de elementos filho pertencentes ao contêiner de chamada</w:t>
+      </w:r>
+      <w:proofErr w:type="gramEnd"/>
+      <w:r>
+        <w:t xml:space="preserve">. O nó é adicionado ao final da lista de filhos que o nó pai já contém. O método </w:t>
+      </w:r>
+      <w:proofErr w:type="spellStart"/>
+      <w:proofErr w:type="gramStart"/>
+      <w:r>
+        <w:t>appendChild</w:t>
+      </w:r>
+      <w:proofErr w:type="spellEnd"/>
+      <w:proofErr w:type="gramEnd"/>
+      <w:r>
+        <w:t xml:space="preserve"> existe no objeto de documento e em outros elementos de contêiner HTML. Retorna uma referência ao nó recém-adicionado. </w:t>
+      </w:r>
+    </w:p>
+    <w:p>
+      <w:pPr>
+        <w:shd w:val="clear" w:color="auto" w:fill="FFFFFF"/>
+        <w:spacing w:after="0" w:line="240" w:lineRule="auto"/>
+        <w:textAlignment w:val="baseline"/>
+      </w:pPr>
+    </w:p>
+    <w:p>
+      <w:pPr>
+        <w:shd w:val="clear" w:color="auto" w:fill="FFFFFF"/>
+        <w:spacing w:after="0" w:line="240" w:lineRule="auto"/>
+        <w:textAlignment w:val="baseline"/>
+      </w:pPr>
+      <w:r>
+        <w:t>Este exemplo anexa um novo elemento &lt;</w:t>
+      </w:r>
+      <w:proofErr w:type="spellStart"/>
+      <w:r>
+        <w:t>article</w:t>
+      </w:r>
+      <w:proofErr w:type="spellEnd"/>
+      <w:r>
+        <w:t xml:space="preserve">&gt; ao </w:t>
+      </w:r>
+      <w:proofErr w:type="spellStart"/>
+      <w:proofErr w:type="gramStart"/>
+      <w:r>
+        <w:t>outerDiv</w:t>
+      </w:r>
+      <w:proofErr w:type="spellEnd"/>
+      <w:proofErr w:type="gramEnd"/>
+      <w:r>
+        <w:t>:</w:t>
+      </w:r>
+    </w:p>
+    <w:p>
+      <w:pPr>
+        <w:shd w:val="clear" w:color="auto" w:fill="FFFFFF"/>
+        <w:spacing w:after="0" w:line="240" w:lineRule="auto"/>
+        <w:textAlignment w:val="baseline"/>
+      </w:pPr>
+    </w:p>
+    <w:p>
+      <w:pPr>
+        <w:shd w:val="clear" w:color="auto" w:fill="FFFFFF"/>
+        <w:spacing w:after="0" w:line="240" w:lineRule="auto"/>
+        <w:textAlignment w:val="baseline"/>
+      </w:pPr>
+      <w:r>
+        <w:rPr>
+          <w:noProof/>
+          <w:lang w:eastAsia="pt-BR"/>
+        </w:rPr>
+        <w:drawing>
+          <wp:inline distT="0" distB="0" distL="0" distR="0" wp14:anchorId="3D99038A" wp14:editId="132661F1">
+            <wp:extent cx="4899546" cy="767670"/>
+            <wp:effectExtent l="0" t="0" r="0" b="0"/>
+            <wp:docPr id="29" name="Imagem 29"/>
+            <wp:cNvGraphicFramePr>
+              <a:graphicFrameLocks xmlns:a="http://schemas.openxmlformats.org/drawingml/2006/main" noChangeAspect="1"/>
+            </wp:cNvGraphicFramePr>
+            <a:graphic xmlns:a="http://schemas.openxmlformats.org/drawingml/2006/main">
+              <a:graphicData uri="http://schemas.openxmlformats.org/drawingml/2006/picture">
+                <pic:pic xmlns:pic="http://schemas.openxmlformats.org/drawingml/2006/picture">
+                  <pic:nvPicPr>
+                    <pic:cNvPr id="0" name=""/>
+                    <pic:cNvPicPr/>
+                  </pic:nvPicPr>
+                  <pic:blipFill rotWithShape="1">
+                    <a:blip r:embed="rId43" cstate="print">
+                      <a:extLst>
+                        <a:ext uri="{28A0092B-C50C-407E-A947-70E740481C1C}">
+                          <a14:useLocalDpi xmlns:a14="http://schemas.microsoft.com/office/drawing/2010/main" val="0"/>
+                        </a:ext>
+                      </a:extLst>
+                    </a:blip>
+                    <a:srcRect/>
+                    <a:stretch/>
+                  </pic:blipFill>
+                  <pic:spPr bwMode="auto">
+                    <a:xfrm>
+                      <a:off x="0" y="0"/>
+                      <a:ext cx="4905645" cy="768626"/>
+                    </a:xfrm>
+                    <a:prstGeom prst="rect">
+                      <a:avLst/>
+                    </a:prstGeom>
+                    <a:ln>
+                      <a:noFill/>
+                    </a:ln>
+                    <a:extLst>
+                      <a:ext uri="{53640926-AAD7-44D8-BBD7-CCE9431645EC}">
+                        <a14:shadowObscured xmlns:a14="http://schemas.microsoft.com/office/drawing/2010/main"/>
+                      </a:ext>
+                    </a:extLst>
+                  </pic:spPr>
+                </pic:pic>
+              </a:graphicData>
+            </a:graphic>
+          </wp:inline>
+        </w:drawing>
+      </w:r>
+    </w:p>
+    <w:p>
+      <w:pPr>
+        <w:shd w:val="clear" w:color="auto" w:fill="FFFFFF"/>
+        <w:spacing w:after="0" w:line="240" w:lineRule="auto"/>
+        <w:textAlignment w:val="baseline"/>
+      </w:pPr>
+    </w:p>
+    <w:p>
+      <w:pPr>
+        <w:shd w:val="clear" w:color="auto" w:fill="FFFFFF"/>
+        <w:spacing w:after="0" w:line="240" w:lineRule="auto"/>
+        <w:textAlignment w:val="baseline"/>
+      </w:pPr>
+      <w:r>
+        <w:rPr>
+          <w:noProof/>
+          <w:lang w:eastAsia="pt-BR"/>
+        </w:rPr>
+        <w:drawing>
+          <wp:inline distT="0" distB="0" distL="0" distR="0" wp14:anchorId="555C8AEF" wp14:editId="253626AD">
+            <wp:extent cx="2272352" cy="872324"/>
+            <wp:effectExtent l="19050" t="19050" r="13970" b="23495"/>
+            <wp:docPr id="39" name="Imagem 39"/>
+            <wp:cNvGraphicFramePr>
+              <a:graphicFrameLocks xmlns:a="http://schemas.openxmlformats.org/drawingml/2006/main" noChangeAspect="1"/>
+            </wp:cNvGraphicFramePr>
+            <a:graphic xmlns:a="http://schemas.openxmlformats.org/drawingml/2006/main">
+              <a:graphicData uri="http://schemas.openxmlformats.org/drawingml/2006/picture">
+                <pic:pic xmlns:pic="http://schemas.openxmlformats.org/drawingml/2006/picture">
+                  <pic:nvPicPr>
+                    <pic:cNvPr id="0" name=""/>
+                    <pic:cNvPicPr/>
+                  </pic:nvPicPr>
+                  <pic:blipFill rotWithShape="1">
+                    <a:blip r:embed="rId44" cstate="print">
+                      <a:extLst>
+                        <a:ext uri="{28A0092B-C50C-407E-A947-70E740481C1C}">
+                          <a14:useLocalDpi xmlns:a14="http://schemas.microsoft.com/office/drawing/2010/main" val="0"/>
+                        </a:ext>
+                      </a:extLst>
+                    </a:blip>
+                    <a:srcRect/>
+                    <a:stretch/>
+                  </pic:blipFill>
+                  <pic:spPr bwMode="auto">
+                    <a:xfrm>
+                      <a:off x="0" y="0"/>
+                      <a:ext cx="2274401" cy="873110"/>
+                    </a:xfrm>
+                    <a:prstGeom prst="rect">
+                      <a:avLst/>
+                    </a:prstGeom>
+                    <a:ln>
+                      <a:solidFill>
+                        <a:schemeClr val="bg1">
+                          <a:lumMod val="95000"/>
+                        </a:schemeClr>
+                      </a:solidFill>
+                    </a:ln>
+                    <a:extLst>
+                      <a:ext uri="{53640926-AAD7-44D8-BBD7-CCE9431645EC}">
+                        <a14:shadowObscured xmlns:a14="http://schemas.microsoft.com/office/drawing/2010/main"/>
+                      </a:ext>
+                    </a:extLst>
+                  </pic:spPr>
+                </pic:pic>
+              </a:graphicData>
+            </a:graphic>
+          </wp:inline>
+        </w:drawing>
+      </w:r>
+    </w:p>
+    <w:p>
+      <w:pPr>
+        <w:shd w:val="clear" w:color="auto" w:fill="FFFFFF"/>
+        <w:spacing w:after="0" w:line="240" w:lineRule="auto"/>
+        <w:textAlignment w:val="baseline"/>
+      </w:pPr>
+    </w:p>
+    <w:p>
+      <w:pPr>
+        <w:shd w:val="clear" w:color="auto" w:fill="FFFFFF"/>
+        <w:spacing w:after="0" w:line="240" w:lineRule="auto"/>
+        <w:textAlignment w:val="baseline"/>
+      </w:pPr>
+      <w:r>
+        <w:t xml:space="preserve">O método </w:t>
+      </w:r>
+      <w:proofErr w:type="spellStart"/>
+      <w:proofErr w:type="gramStart"/>
+      <w:r>
+        <w:t>appendChild</w:t>
+      </w:r>
+      <w:proofErr w:type="spellEnd"/>
+      <w:proofErr w:type="gramEnd"/>
+      <w:r>
+        <w:t xml:space="preserve"> retorna uma referência ao novo elemento anexado aos elementos filho. Essa é uma boa maneira de garantir que você sempre tenha uma referência a um elemento para uso futuro, especialmente ao excluir elementos. Também permite simpli</w:t>
+      </w:r>
+      <w:r>
+        <w:t>ficar ou reestruturar o código.</w:t>
+      </w:r>
+    </w:p>
+    <w:p>
+      <w:pPr>
+        <w:shd w:val="clear" w:color="auto" w:fill="FFFFFF"/>
+        <w:spacing w:after="0" w:line="240" w:lineRule="auto"/>
+        <w:textAlignment w:val="baseline"/>
+      </w:pPr>
+    </w:p>
+    <w:p>
+      <w:pPr>
+        <w:shd w:val="clear" w:color="auto" w:fill="282A36"/>
+        <w:spacing w:after="0" w:line="285" w:lineRule="atLeast"/>
+        <w:rPr>
+          <w:rFonts w:ascii="Consolas" w:eastAsia="Times New Roman" w:hAnsi="Consolas" w:cs="Consolas"/>
+          <w:color w:val="6272A4"/>
+          <w:sz w:val="14"/>
+          <w:szCs w:val="21"/>
+          <w:lang w:eastAsia="pt-BR"/>
+        </w:rPr>
+      </w:pPr>
+      <w:r>
+        <w:rPr>
+          <w:rFonts w:ascii="Consolas" w:eastAsia="Times New Roman" w:hAnsi="Consolas" w:cs="Consolas"/>
+          <w:color w:val="F8F8F2"/>
+          <w:sz w:val="21"/>
+          <w:szCs w:val="21"/>
+          <w:lang w:eastAsia="pt-BR"/>
+        </w:rPr>
+        <w:t>  </w:t>
+      </w:r>
+      <w:r>
+        <w:rPr>
+          <w:rFonts w:ascii="Consolas" w:eastAsia="Times New Roman" w:hAnsi="Consolas" w:cs="Consolas"/>
+          <w:color w:val="6272A4"/>
+          <w:sz w:val="14"/>
+          <w:szCs w:val="21"/>
+          <w:lang w:eastAsia="pt-BR"/>
+        </w:rPr>
+        <w:t>// Esse código abaixo funciona da mesma forma que o de cima, porém de forma reestruturada.</w:t>
+      </w:r>
+    </w:p>
+    <w:p>
+      <w:pPr>
+        <w:shd w:val="clear" w:color="auto" w:fill="282A36"/>
+        <w:spacing w:after="0" w:line="285" w:lineRule="atLeast"/>
+        <w:rPr>
+          <w:rFonts w:ascii="Consolas" w:eastAsia="Times New Roman" w:hAnsi="Consolas" w:cs="Consolas"/>
+          <w:color w:val="F8F8F2"/>
+          <w:sz w:val="14"/>
+          <w:szCs w:val="21"/>
+          <w:lang w:eastAsia="pt-BR"/>
+        </w:rPr>
+      </w:pPr>
+    </w:p>
+    <w:p>
+      <w:pPr>
+        <w:shd w:val="clear" w:color="auto" w:fill="282A36"/>
+        <w:spacing w:after="0" w:line="240" w:lineRule="auto"/>
+        <w:rPr>
+          <w:rFonts w:ascii="Consolas" w:eastAsia="Times New Roman" w:hAnsi="Consolas" w:cs="Consolas"/>
+          <w:color w:val="F8F8F2"/>
+          <w:sz w:val="14"/>
+          <w:szCs w:val="21"/>
+          <w:lang w:val="en-US" w:eastAsia="pt-BR"/>
+        </w:rPr>
+      </w:pPr>
+      <w:r>
+        <w:rPr>
+          <w:rFonts w:ascii="Consolas" w:eastAsia="Times New Roman" w:hAnsi="Consolas" w:cs="Consolas"/>
+          <w:color w:val="F8F8F2"/>
+          <w:sz w:val="14"/>
+          <w:szCs w:val="21"/>
+          <w:lang w:eastAsia="pt-BR"/>
+        </w:rPr>
+        <w:t>        </w:t>
+      </w:r>
+      <w:proofErr w:type="gramStart"/>
+      <w:r>
+        <w:rPr>
+          <w:rFonts w:ascii="Consolas" w:eastAsia="Times New Roman" w:hAnsi="Consolas" w:cs="Consolas"/>
+          <w:color w:val="FF79C6"/>
+          <w:sz w:val="14"/>
+          <w:szCs w:val="21"/>
+          <w:lang w:val="en-US" w:eastAsia="pt-BR"/>
+        </w:rPr>
+        <w:t>var</w:t>
+      </w:r>
+      <w:proofErr w:type="gramEnd"/>
+      <w:r>
+        <w:rPr>
+          <w:rFonts w:ascii="Consolas" w:eastAsia="Times New Roman" w:hAnsi="Consolas" w:cs="Consolas"/>
+          <w:color w:val="F8F8F2"/>
+          <w:sz w:val="14"/>
+          <w:szCs w:val="21"/>
+          <w:lang w:val="en-US" w:eastAsia="pt-BR"/>
+        </w:rPr>
+        <w:t> element </w:t>
+      </w:r>
+      <w:r>
+        <w:rPr>
+          <w:rFonts w:ascii="Consolas" w:eastAsia="Times New Roman" w:hAnsi="Consolas" w:cs="Consolas"/>
+          <w:color w:val="FF79C6"/>
+          <w:sz w:val="14"/>
+          <w:szCs w:val="21"/>
+          <w:lang w:val="en-US" w:eastAsia="pt-BR"/>
+        </w:rPr>
+        <w:t>=</w:t>
+      </w:r>
+      <w:r>
+        <w:rPr>
+          <w:rFonts w:ascii="Consolas" w:eastAsia="Times New Roman" w:hAnsi="Consolas" w:cs="Consolas"/>
+          <w:color w:val="F8F8F2"/>
+          <w:sz w:val="14"/>
+          <w:szCs w:val="21"/>
+          <w:lang w:val="en-US" w:eastAsia="pt-BR"/>
+        </w:rPr>
+        <w:t> document.</w:t>
+      </w:r>
+      <w:r>
+        <w:rPr>
+          <w:rFonts w:ascii="Consolas" w:eastAsia="Times New Roman" w:hAnsi="Consolas" w:cs="Consolas"/>
+          <w:color w:val="50FA7B"/>
+          <w:sz w:val="14"/>
+          <w:szCs w:val="21"/>
+          <w:lang w:val="en-US" w:eastAsia="pt-BR"/>
+        </w:rPr>
+        <w:t>getElementById</w:t>
+      </w:r>
+      <w:r>
+        <w:rPr>
+          <w:rFonts w:ascii="Consolas" w:eastAsia="Times New Roman" w:hAnsi="Consolas" w:cs="Consolas"/>
+          <w:color w:val="F8F8F2"/>
+          <w:sz w:val="14"/>
+          <w:szCs w:val="21"/>
+          <w:lang w:val="en-US" w:eastAsia="pt-BR"/>
+        </w:rPr>
+        <w:t>(</w:t>
+      </w:r>
+      <w:r>
+        <w:rPr>
+          <w:rFonts w:ascii="Consolas" w:eastAsia="Times New Roman" w:hAnsi="Consolas" w:cs="Consolas"/>
+          <w:color w:val="E9F284"/>
+          <w:sz w:val="14"/>
+          <w:szCs w:val="21"/>
+          <w:lang w:val="en-US" w:eastAsia="pt-BR"/>
+        </w:rPr>
+        <w:t>"</w:t>
+      </w:r>
+      <w:r>
+        <w:rPr>
+          <w:rFonts w:ascii="Consolas" w:eastAsia="Times New Roman" w:hAnsi="Consolas" w:cs="Consolas"/>
+          <w:color w:val="F1FA8C"/>
+          <w:sz w:val="14"/>
+          <w:szCs w:val="21"/>
+          <w:lang w:val="en-US" w:eastAsia="pt-BR"/>
+        </w:rPr>
+        <w:t>outerDiv</w:t>
+      </w:r>
+      <w:r>
+        <w:rPr>
+          <w:rFonts w:ascii="Consolas" w:eastAsia="Times New Roman" w:hAnsi="Consolas" w:cs="Consolas"/>
+          <w:color w:val="E9F284"/>
+          <w:sz w:val="14"/>
+          <w:szCs w:val="21"/>
+          <w:lang w:val="en-US" w:eastAsia="pt-BR"/>
+        </w:rPr>
+        <w:t>"</w:t>
+      </w:r>
+      <w:r>
+        <w:rPr>
+          <w:rFonts w:ascii="Consolas" w:eastAsia="Times New Roman" w:hAnsi="Consolas" w:cs="Consolas"/>
+          <w:color w:val="F8F8F2"/>
+          <w:sz w:val="14"/>
+          <w:szCs w:val="21"/>
+          <w:lang w:val="en-US" w:eastAsia="pt-BR"/>
+        </w:rPr>
+        <w:t>).</w:t>
+      </w:r>
+      <w:r>
+        <w:rPr>
+          <w:rFonts w:ascii="Consolas" w:eastAsia="Times New Roman" w:hAnsi="Consolas" w:cs="Consolas"/>
+          <w:color w:val="50FA7B"/>
+          <w:sz w:val="14"/>
+          <w:szCs w:val="21"/>
+          <w:lang w:val="en-US" w:eastAsia="pt-BR"/>
+        </w:rPr>
+        <w:t>appendChild</w:t>
+      </w:r>
+      <w:r>
+        <w:rPr>
+          <w:rFonts w:ascii="Consolas" w:eastAsia="Times New Roman" w:hAnsi="Consolas" w:cs="Consolas"/>
+          <w:color w:val="F8F8F2"/>
+          <w:sz w:val="14"/>
+          <w:szCs w:val="21"/>
+          <w:lang w:val="en-US" w:eastAsia="pt-BR"/>
+        </w:rPr>
+        <w:t>(document.</w:t>
+      </w:r>
+      <w:r>
+        <w:rPr>
+          <w:rFonts w:ascii="Consolas" w:eastAsia="Times New Roman" w:hAnsi="Consolas" w:cs="Consolas"/>
+          <w:color w:val="50FA7B"/>
+          <w:sz w:val="14"/>
+          <w:szCs w:val="21"/>
+          <w:lang w:val="en-US" w:eastAsia="pt-BR"/>
+        </w:rPr>
+        <w:t>createElement</w:t>
+      </w:r>
+      <w:r>
+        <w:rPr>
+          <w:rFonts w:ascii="Consolas" w:eastAsia="Times New Roman" w:hAnsi="Consolas" w:cs="Consolas"/>
+          <w:color w:val="F8F8F2"/>
+          <w:sz w:val="14"/>
+          <w:szCs w:val="21"/>
+          <w:lang w:val="en-US" w:eastAsia="pt-BR"/>
+        </w:rPr>
+        <w:t>(</w:t>
+      </w:r>
+      <w:r>
+        <w:rPr>
+          <w:rFonts w:ascii="Consolas" w:eastAsia="Times New Roman" w:hAnsi="Consolas" w:cs="Consolas"/>
+          <w:color w:val="E9F284"/>
+          <w:sz w:val="14"/>
+          <w:szCs w:val="21"/>
+          <w:lang w:val="en-US" w:eastAsia="pt-BR"/>
+        </w:rPr>
+        <w:t>"</w:t>
+      </w:r>
+      <w:r>
+        <w:rPr>
+          <w:rFonts w:ascii="Consolas" w:eastAsia="Times New Roman" w:hAnsi="Consolas" w:cs="Consolas"/>
+          <w:color w:val="F1FA8C"/>
+          <w:sz w:val="14"/>
+          <w:szCs w:val="21"/>
+          <w:lang w:val="en-US" w:eastAsia="pt-BR"/>
+        </w:rPr>
+        <w:t>article</w:t>
+      </w:r>
+      <w:r>
+        <w:rPr>
+          <w:rFonts w:ascii="Consolas" w:eastAsia="Times New Roman" w:hAnsi="Consolas" w:cs="Consolas"/>
+          <w:color w:val="E9F284"/>
+          <w:sz w:val="14"/>
+          <w:szCs w:val="21"/>
+          <w:lang w:val="en-US" w:eastAsia="pt-BR"/>
+        </w:rPr>
+        <w:t>"</w:t>
+      </w:r>
+      <w:r>
+        <w:rPr>
+          <w:rFonts w:ascii="Consolas" w:eastAsia="Times New Roman" w:hAnsi="Consolas" w:cs="Consolas"/>
+          <w:color w:val="F8F8F2"/>
+          <w:sz w:val="14"/>
+          <w:szCs w:val="21"/>
+          <w:lang w:val="en-US" w:eastAsia="pt-BR"/>
+        </w:rPr>
+        <w:t>));</w:t>
+      </w:r>
+    </w:p>
+    <w:p>
+      <w:pPr>
+        <w:shd w:val="clear" w:color="auto" w:fill="282A36"/>
+        <w:spacing w:after="0" w:line="240" w:lineRule="auto"/>
+        <w:rPr>
+          <w:rFonts w:ascii="Consolas" w:eastAsia="Times New Roman" w:hAnsi="Consolas" w:cs="Consolas"/>
+          <w:color w:val="F8F8F2"/>
+          <w:sz w:val="14"/>
+          <w:szCs w:val="21"/>
+          <w:lang w:val="en-US" w:eastAsia="pt-BR"/>
+        </w:rPr>
+      </w:pPr>
+      <w:r>
+        <w:rPr>
+          <w:rFonts w:ascii="Consolas" w:eastAsia="Times New Roman" w:hAnsi="Consolas" w:cs="Consolas"/>
+          <w:color w:val="F8F8F2"/>
+          <w:sz w:val="14"/>
+          <w:szCs w:val="21"/>
+          <w:lang w:val="en-US" w:eastAsia="pt-BR"/>
+        </w:rPr>
+        <w:t>        element.innerText </w:t>
+      </w:r>
+      <w:r>
+        <w:rPr>
+          <w:rFonts w:ascii="Consolas" w:eastAsia="Times New Roman" w:hAnsi="Consolas" w:cs="Consolas"/>
+          <w:color w:val="FF79C6"/>
+          <w:sz w:val="14"/>
+          <w:szCs w:val="21"/>
+          <w:lang w:val="en-US" w:eastAsia="pt-BR"/>
+        </w:rPr>
+        <w:t>=</w:t>
+      </w:r>
+      <w:r>
+        <w:rPr>
+          <w:rFonts w:ascii="Consolas" w:eastAsia="Times New Roman" w:hAnsi="Consolas" w:cs="Consolas"/>
+          <w:color w:val="F8F8F2"/>
+          <w:sz w:val="14"/>
+          <w:szCs w:val="21"/>
+          <w:lang w:val="en-US" w:eastAsia="pt-BR"/>
+        </w:rPr>
+        <w:t> </w:t>
+      </w:r>
+      <w:r>
+        <w:rPr>
+          <w:rFonts w:ascii="Consolas" w:eastAsia="Times New Roman" w:hAnsi="Consolas" w:cs="Consolas"/>
+          <w:color w:val="E9F284"/>
+          <w:sz w:val="14"/>
+          <w:szCs w:val="21"/>
+          <w:lang w:val="en-US" w:eastAsia="pt-BR"/>
+        </w:rPr>
+        <w:t>"</w:t>
+      </w:r>
+      <w:r>
+        <w:rPr>
+          <w:rFonts w:ascii="Consolas" w:eastAsia="Times New Roman" w:hAnsi="Consolas" w:cs="Consolas"/>
+          <w:color w:val="F1FA8C"/>
+          <w:sz w:val="14"/>
+          <w:szCs w:val="21"/>
+          <w:lang w:val="en-US" w:eastAsia="pt-BR"/>
+        </w:rPr>
+        <w:t>My new &lt;article&gt; element restructure</w:t>
+      </w:r>
+      <w:r>
+        <w:rPr>
+          <w:rFonts w:ascii="Consolas" w:eastAsia="Times New Roman" w:hAnsi="Consolas" w:cs="Consolas"/>
+          <w:color w:val="E9F284"/>
+          <w:sz w:val="14"/>
+          <w:szCs w:val="21"/>
+          <w:lang w:val="en-US" w:eastAsia="pt-BR"/>
+        </w:rPr>
+        <w:t>"</w:t>
+      </w:r>
+      <w:r>
+        <w:rPr>
+          <w:rFonts w:ascii="Consolas" w:eastAsia="Times New Roman" w:hAnsi="Consolas" w:cs="Consolas"/>
+          <w:color w:val="F8F8F2"/>
+          <w:sz w:val="14"/>
+          <w:szCs w:val="21"/>
+          <w:lang w:val="en-US" w:eastAsia="pt-BR"/>
+        </w:rPr>
+        <w:t>;</w:t>
+      </w:r>
+    </w:p>
+    <w:p>
+      <w:pPr>
+        <w:shd w:val="clear" w:color="auto" w:fill="282A36"/>
+        <w:spacing w:after="0" w:line="240" w:lineRule="auto"/>
+        <w:rPr>
+          <w:rFonts w:ascii="Consolas" w:eastAsia="Times New Roman" w:hAnsi="Consolas" w:cs="Consolas"/>
+          <w:color w:val="F8F8F2"/>
+          <w:sz w:val="14"/>
+          <w:szCs w:val="21"/>
+          <w:lang w:val="en-US" w:eastAsia="pt-BR"/>
+        </w:rPr>
+      </w:pPr>
+    </w:p>
+    <w:p>
+      <w:pPr>
+        <w:shd w:val="clear" w:color="auto" w:fill="FFFFFF"/>
+        <w:spacing w:after="0" w:line="240" w:lineRule="auto"/>
+        <w:textAlignment w:val="baseline"/>
+        <w:rPr>
+          <w:lang w:val="en-US"/>
+        </w:rPr>
+      </w:pPr>
+    </w:p>
+    <w:p>
+      <w:pPr>
+        <w:shd w:val="clear" w:color="auto" w:fill="FFFFFF"/>
+        <w:spacing w:after="0" w:line="240" w:lineRule="auto"/>
+        <w:textAlignment w:val="baseline"/>
+        <w:rPr>
+          <w:b/>
+        </w:rPr>
+      </w:pPr>
+      <w:r>
+        <w:rPr>
+          <w:b/>
+        </w:rPr>
+        <w:t xml:space="preserve">Usando o método </w:t>
+      </w:r>
+      <w:proofErr w:type="spellStart"/>
+      <w:proofErr w:type="gramStart"/>
+      <w:r>
+        <w:t>insertBefore</w:t>
+      </w:r>
+      <w:proofErr w:type="spellEnd"/>
+      <w:proofErr w:type="gramEnd"/>
+    </w:p>
+    <w:p>
+      <w:pPr>
+        <w:shd w:val="clear" w:color="auto" w:fill="FFFFFF"/>
+        <w:spacing w:after="0" w:line="240" w:lineRule="auto"/>
+        <w:textAlignment w:val="baseline"/>
+      </w:pPr>
+    </w:p>
+    <w:p>
+      <w:pPr>
+        <w:shd w:val="clear" w:color="auto" w:fill="FFFFFF"/>
+        <w:spacing w:after="0" w:line="240" w:lineRule="auto"/>
+        <w:textAlignment w:val="baseline"/>
+      </w:pPr>
+      <w:r>
+        <w:t>Para inserir o novo elemento &lt;</w:t>
+      </w:r>
+      <w:proofErr w:type="spellStart"/>
+      <w:r>
+        <w:t>article</w:t>
+      </w:r>
+      <w:proofErr w:type="spellEnd"/>
+      <w:r>
+        <w:t xml:space="preserve">&gt; em algum lugar mais preciso, o método </w:t>
+      </w:r>
+      <w:proofErr w:type="spellStart"/>
+      <w:proofErr w:type="gramStart"/>
+      <w:r>
+        <w:t>insertBefore</w:t>
+      </w:r>
+      <w:proofErr w:type="spellEnd"/>
+      <w:proofErr w:type="gramEnd"/>
+      <w:r>
+        <w:t xml:space="preserve"> pode ser mais adequado. Este método usa dois parâmetros: o novo elemento em si e o nó antes do qual você deseja anexar o novo elemento. Por exemplo, para inserir seu novo </w:t>
+      </w:r>
+      <w:r>
+        <w:t>&lt;</w:t>
+      </w:r>
+      <w:proofErr w:type="spellStart"/>
+      <w:r>
+        <w:t>article</w:t>
+      </w:r>
+      <w:proofErr w:type="spellEnd"/>
+      <w:r>
+        <w:t>&gt;</w:t>
+      </w:r>
+      <w:r>
+        <w:t xml:space="preserve"> antes do elemento </w:t>
+      </w:r>
+      <w:proofErr w:type="spellStart"/>
+      <w:proofErr w:type="gramStart"/>
+      <w:r>
+        <w:t>innerDiv</w:t>
+      </w:r>
+      <w:proofErr w:type="spellEnd"/>
+      <w:proofErr w:type="gramEnd"/>
+      <w:r>
+        <w:t xml:space="preserve">, </w:t>
+      </w:r>
+      <w:r>
+        <w:t xml:space="preserve">você usa o método </w:t>
+      </w:r>
+      <w:proofErr w:type="spellStart"/>
+      <w:r>
+        <w:t>getElementById</w:t>
+      </w:r>
+      <w:proofErr w:type="spellEnd"/>
+      <w:r>
+        <w:t xml:space="preserve"> para obter uma referência ao nó antes do qual você deseja </w:t>
+      </w:r>
+      <w:proofErr w:type="spellStart"/>
+      <w:r>
+        <w:t>inserior</w:t>
+      </w:r>
+      <w:proofErr w:type="spellEnd"/>
+      <w:r>
+        <w:t xml:space="preserve"> o &lt;</w:t>
+      </w:r>
+      <w:proofErr w:type="spellStart"/>
+      <w:r>
+        <w:t>article</w:t>
+      </w:r>
+      <w:proofErr w:type="spellEnd"/>
+      <w:r>
+        <w:t>&gt; no DOM. Por exemplo:</w:t>
+      </w:r>
+    </w:p>
+    <w:p>
+      <w:pPr>
+        <w:shd w:val="clear" w:color="auto" w:fill="FFFFFF"/>
+        <w:spacing w:after="0" w:line="240" w:lineRule="auto"/>
+        <w:textAlignment w:val="baseline"/>
+      </w:pPr>
+    </w:p>
+    <w:p>
+      <w:pPr>
+        <w:shd w:val="clear" w:color="auto" w:fill="282A36"/>
+        <w:spacing w:after="0" w:line="285" w:lineRule="atLeast"/>
+        <w:rPr>
+          <w:rFonts w:ascii="Consolas" w:eastAsia="Times New Roman" w:hAnsi="Consolas" w:cs="Consolas"/>
+          <w:color w:val="F8F8F2"/>
+          <w:sz w:val="21"/>
+          <w:szCs w:val="21"/>
+          <w:lang w:eastAsia="pt-BR"/>
+        </w:rPr>
+      </w:pPr>
+      <w:r>
+        <w:rPr>
+          <w:rFonts w:ascii="Consolas" w:eastAsia="Times New Roman" w:hAnsi="Consolas" w:cs="Consolas"/>
+          <w:color w:val="F8F8F2"/>
+          <w:sz w:val="21"/>
+          <w:szCs w:val="21"/>
+          <w:lang w:eastAsia="pt-BR"/>
+        </w:rPr>
+        <w:t> </w:t>
+      </w:r>
+      <w:r>
+        <w:rPr>
+          <w:rFonts w:ascii="Consolas" w:eastAsia="Times New Roman" w:hAnsi="Consolas" w:cs="Consolas"/>
+          <w:color w:val="6272A4"/>
+          <w:sz w:val="21"/>
+          <w:szCs w:val="21"/>
+          <w:lang w:eastAsia="pt-BR"/>
+        </w:rPr>
+        <w:t>//Esse código insere seu novo artigo antes do elemento </w:t>
+      </w:r>
+      <w:proofErr w:type="spellStart"/>
+      <w:proofErr w:type="gramStart"/>
+      <w:r>
+        <w:rPr>
+          <w:rFonts w:ascii="Consolas" w:eastAsia="Times New Roman" w:hAnsi="Consolas" w:cs="Consolas"/>
+          <w:color w:val="6272A4"/>
+          <w:sz w:val="21"/>
+          <w:szCs w:val="21"/>
+          <w:lang w:eastAsia="pt-BR"/>
+        </w:rPr>
+        <w:t>innerDiv</w:t>
+      </w:r>
+      <w:proofErr w:type="spellEnd"/>
+      <w:proofErr w:type="gramEnd"/>
+    </w:p>
+    <w:p>
+      <w:pPr>
+        <w:shd w:val="clear" w:color="auto" w:fill="282A36"/>
+        <w:spacing w:after="0" w:line="285" w:lineRule="atLeast"/>
+        <w:rPr>
+          <w:rFonts w:ascii="Consolas" w:eastAsia="Times New Roman" w:hAnsi="Consolas" w:cs="Consolas"/>
+          <w:color w:val="F8F8F2"/>
+          <w:sz w:val="21"/>
+          <w:szCs w:val="21"/>
+          <w:lang w:val="en-US" w:eastAsia="pt-BR"/>
+        </w:rPr>
+      </w:pPr>
+      <w:r>
+        <w:rPr>
+          <w:rFonts w:ascii="Consolas" w:eastAsia="Times New Roman" w:hAnsi="Consolas" w:cs="Consolas"/>
+          <w:color w:val="F8F8F2"/>
+          <w:sz w:val="21"/>
+          <w:szCs w:val="21"/>
+          <w:lang w:eastAsia="pt-BR"/>
+        </w:rPr>
+        <w:t>        </w:t>
+      </w:r>
+      <w:proofErr w:type="spellStart"/>
+      <w:proofErr w:type="gramStart"/>
+      <w:r>
+        <w:rPr>
+          <w:rFonts w:ascii="Consolas" w:eastAsia="Times New Roman" w:hAnsi="Consolas" w:cs="Consolas"/>
+          <w:color w:val="FF79C6"/>
+          <w:sz w:val="21"/>
+          <w:szCs w:val="21"/>
+          <w:lang w:val="en-US" w:eastAsia="pt-BR"/>
+        </w:rPr>
+        <w:t>var</w:t>
+      </w:r>
+      <w:proofErr w:type="spellEnd"/>
+      <w:proofErr w:type="gramEnd"/>
+      <w:r>
+        <w:rPr>
+          <w:rFonts w:ascii="Consolas" w:eastAsia="Times New Roman" w:hAnsi="Consolas" w:cs="Consolas"/>
+          <w:color w:val="F8F8F2"/>
+          <w:sz w:val="21"/>
+          <w:szCs w:val="21"/>
+          <w:lang w:val="en-US" w:eastAsia="pt-BR"/>
+        </w:rPr>
+        <w:t> element </w:t>
+      </w:r>
+      <w:r>
+        <w:rPr>
+          <w:rFonts w:ascii="Consolas" w:eastAsia="Times New Roman" w:hAnsi="Consolas" w:cs="Consolas"/>
+          <w:color w:val="FF79C6"/>
+          <w:sz w:val="21"/>
+          <w:szCs w:val="21"/>
+          <w:lang w:val="en-US" w:eastAsia="pt-BR"/>
+        </w:rPr>
+        <w:t>=</w:t>
+      </w:r>
+      <w:r>
+        <w:rPr>
+          <w:rFonts w:ascii="Consolas" w:eastAsia="Times New Roman" w:hAnsi="Consolas" w:cs="Consolas"/>
+          <w:color w:val="F8F8F2"/>
+          <w:sz w:val="21"/>
+          <w:szCs w:val="21"/>
+          <w:lang w:val="en-US" w:eastAsia="pt-BR"/>
+        </w:rPr>
+        <w:t> </w:t>
+      </w:r>
+      <w:proofErr w:type="spellStart"/>
+      <w:r>
+        <w:rPr>
+          <w:rFonts w:ascii="Consolas" w:eastAsia="Times New Roman" w:hAnsi="Consolas" w:cs="Consolas"/>
+          <w:color w:val="F8F8F2"/>
+          <w:sz w:val="21"/>
+          <w:szCs w:val="21"/>
+          <w:lang w:val="en-US" w:eastAsia="pt-BR"/>
+        </w:rPr>
+        <w:t>document.</w:t>
+      </w:r>
+      <w:r>
+        <w:rPr>
+          <w:rFonts w:ascii="Consolas" w:eastAsia="Times New Roman" w:hAnsi="Consolas" w:cs="Consolas"/>
+          <w:color w:val="50FA7B"/>
+          <w:sz w:val="21"/>
+          <w:szCs w:val="21"/>
+          <w:lang w:val="en-US" w:eastAsia="pt-BR"/>
+        </w:rPr>
+        <w:t>getElementById</w:t>
+      </w:r>
+      <w:proofErr w:type="spellEnd"/>
+      <w:r>
+        <w:rPr>
+          <w:rFonts w:ascii="Consolas" w:eastAsia="Times New Roman" w:hAnsi="Consolas" w:cs="Consolas"/>
+          <w:color w:val="F8F8F2"/>
+          <w:sz w:val="21"/>
+          <w:szCs w:val="21"/>
+          <w:lang w:val="en-US" w:eastAsia="pt-BR"/>
+        </w:rPr>
+        <w:t>(</w:t>
+      </w:r>
+      <w:r>
+        <w:rPr>
+          <w:rFonts w:ascii="Consolas" w:eastAsia="Times New Roman" w:hAnsi="Consolas" w:cs="Consolas"/>
+          <w:color w:val="E9F284"/>
+          <w:sz w:val="21"/>
+          <w:szCs w:val="21"/>
+          <w:lang w:val="en-US" w:eastAsia="pt-BR"/>
+        </w:rPr>
+        <w:t>"</w:t>
+      </w:r>
+      <w:proofErr w:type="spellStart"/>
+      <w:r>
+        <w:rPr>
+          <w:rFonts w:ascii="Consolas" w:eastAsia="Times New Roman" w:hAnsi="Consolas" w:cs="Consolas"/>
+          <w:color w:val="F1FA8C"/>
+          <w:sz w:val="21"/>
+          <w:szCs w:val="21"/>
+          <w:lang w:val="en-US" w:eastAsia="pt-BR"/>
+        </w:rPr>
+        <w:t>outerDiv</w:t>
+      </w:r>
+      <w:proofErr w:type="spellEnd"/>
+      <w:r>
+        <w:rPr>
+          <w:rFonts w:ascii="Consolas" w:eastAsia="Times New Roman" w:hAnsi="Consolas" w:cs="Consolas"/>
+          <w:color w:val="E9F284"/>
+          <w:sz w:val="21"/>
+          <w:szCs w:val="21"/>
+          <w:lang w:val="en-US" w:eastAsia="pt-BR"/>
+        </w:rPr>
+        <w:t>"</w:t>
+      </w:r>
+      <w:r>
+        <w:rPr>
+          <w:rFonts w:ascii="Consolas" w:eastAsia="Times New Roman" w:hAnsi="Consolas" w:cs="Consolas"/>
+          <w:color w:val="F8F8F2"/>
+          <w:sz w:val="21"/>
+          <w:szCs w:val="21"/>
+          <w:lang w:val="en-US" w:eastAsia="pt-BR"/>
+        </w:rPr>
+        <w:t>).</w:t>
+      </w:r>
+      <w:proofErr w:type="spellStart"/>
+      <w:r>
+        <w:rPr>
+          <w:rFonts w:ascii="Consolas" w:eastAsia="Times New Roman" w:hAnsi="Consolas" w:cs="Consolas"/>
+          <w:color w:val="50FA7B"/>
+          <w:sz w:val="21"/>
+          <w:szCs w:val="21"/>
+          <w:lang w:val="en-US" w:eastAsia="pt-BR"/>
+        </w:rPr>
+        <w:t>insertBefore</w:t>
+      </w:r>
+      <w:proofErr w:type="spellEnd"/>
+      <w:r>
+        <w:rPr>
+          <w:rFonts w:ascii="Consolas" w:eastAsia="Times New Roman" w:hAnsi="Consolas" w:cs="Consolas"/>
+          <w:color w:val="F8F8F2"/>
+          <w:sz w:val="21"/>
+          <w:szCs w:val="21"/>
+          <w:lang w:val="en-US" w:eastAsia="pt-BR"/>
+        </w:rPr>
+        <w:t>(</w:t>
+      </w:r>
+    </w:p>
+    <w:p>
+      <w:pPr>
+        <w:shd w:val="clear" w:color="auto" w:fill="282A36"/>
+        <w:spacing w:after="0" w:line="285" w:lineRule="atLeast"/>
+        <w:rPr>
+          <w:rFonts w:ascii="Consolas" w:eastAsia="Times New Roman" w:hAnsi="Consolas" w:cs="Consolas"/>
+          <w:color w:val="F8F8F2"/>
+          <w:sz w:val="21"/>
+          <w:szCs w:val="21"/>
+          <w:lang w:val="en-US" w:eastAsia="pt-BR"/>
+        </w:rPr>
+      </w:pPr>
+      <w:r>
+        <w:rPr>
+          <w:rFonts w:ascii="Consolas" w:eastAsia="Times New Roman" w:hAnsi="Consolas" w:cs="Consolas"/>
+          <w:color w:val="F8F8F2"/>
+          <w:sz w:val="21"/>
+          <w:szCs w:val="21"/>
+          <w:lang w:val="en-US" w:eastAsia="pt-BR"/>
+        </w:rPr>
+        <w:t>            </w:t>
+      </w:r>
+      <w:proofErr w:type="spellStart"/>
+      <w:proofErr w:type="gramStart"/>
+      <w:r>
+        <w:rPr>
+          <w:rFonts w:ascii="Consolas" w:eastAsia="Times New Roman" w:hAnsi="Consolas" w:cs="Consolas"/>
+          <w:color w:val="F8F8F2"/>
+          <w:sz w:val="21"/>
+          <w:szCs w:val="21"/>
+          <w:lang w:val="en-US" w:eastAsia="pt-BR"/>
+        </w:rPr>
+        <w:t>document.</w:t>
+      </w:r>
+      <w:r>
+        <w:rPr>
+          <w:rFonts w:ascii="Consolas" w:eastAsia="Times New Roman" w:hAnsi="Consolas" w:cs="Consolas"/>
+          <w:color w:val="50FA7B"/>
+          <w:sz w:val="21"/>
+          <w:szCs w:val="21"/>
+          <w:lang w:val="en-US" w:eastAsia="pt-BR"/>
+        </w:rPr>
+        <w:t>createElement</w:t>
+      </w:r>
+      <w:proofErr w:type="spellEnd"/>
+      <w:r>
+        <w:rPr>
+          <w:rFonts w:ascii="Consolas" w:eastAsia="Times New Roman" w:hAnsi="Consolas" w:cs="Consolas"/>
+          <w:color w:val="F8F8F2"/>
+          <w:sz w:val="21"/>
+          <w:szCs w:val="21"/>
+          <w:lang w:val="en-US" w:eastAsia="pt-BR"/>
+        </w:rPr>
+        <w:t>(</w:t>
+      </w:r>
+      <w:proofErr w:type="gramEnd"/>
+      <w:r>
+        <w:rPr>
+          <w:rFonts w:ascii="Consolas" w:eastAsia="Times New Roman" w:hAnsi="Consolas" w:cs="Consolas"/>
+          <w:color w:val="E9F284"/>
+          <w:sz w:val="21"/>
+          <w:szCs w:val="21"/>
+          <w:lang w:val="en-US" w:eastAsia="pt-BR"/>
+        </w:rPr>
+        <w:t>"</w:t>
+      </w:r>
+      <w:r>
+        <w:rPr>
+          <w:rFonts w:ascii="Consolas" w:eastAsia="Times New Roman" w:hAnsi="Consolas" w:cs="Consolas"/>
+          <w:color w:val="F1FA8C"/>
+          <w:sz w:val="21"/>
+          <w:szCs w:val="21"/>
+          <w:lang w:val="en-US" w:eastAsia="pt-BR"/>
+        </w:rPr>
+        <w:t>article</w:t>
+      </w:r>
+      <w:r>
+        <w:rPr>
+          <w:rFonts w:ascii="Consolas" w:eastAsia="Times New Roman" w:hAnsi="Consolas" w:cs="Consolas"/>
+          <w:color w:val="E9F284"/>
+          <w:sz w:val="21"/>
+          <w:szCs w:val="21"/>
+          <w:lang w:val="en-US" w:eastAsia="pt-BR"/>
+        </w:rPr>
+        <w:t>"</w:t>
+      </w:r>
+      <w:r>
+        <w:rPr>
+          <w:rFonts w:ascii="Consolas" w:eastAsia="Times New Roman" w:hAnsi="Consolas" w:cs="Consolas"/>
+          <w:color w:val="F8F8F2"/>
+          <w:sz w:val="21"/>
+          <w:szCs w:val="21"/>
+          <w:lang w:val="en-US" w:eastAsia="pt-BR"/>
+        </w:rPr>
+        <w:t>),</w:t>
+      </w:r>
+    </w:p>
+    <w:p>
+      <w:pPr>
+        <w:shd w:val="clear" w:color="auto" w:fill="282A36"/>
+        <w:spacing w:after="0" w:line="285" w:lineRule="atLeast"/>
+        <w:rPr>
+          <w:rFonts w:ascii="Consolas" w:eastAsia="Times New Roman" w:hAnsi="Consolas" w:cs="Consolas"/>
+          <w:color w:val="F8F8F2"/>
+          <w:sz w:val="21"/>
+          <w:szCs w:val="21"/>
+          <w:lang w:val="en-US" w:eastAsia="pt-BR"/>
+        </w:rPr>
+      </w:pPr>
+      <w:r>
+        <w:rPr>
+          <w:rFonts w:ascii="Consolas" w:eastAsia="Times New Roman" w:hAnsi="Consolas" w:cs="Consolas"/>
+          <w:color w:val="F8F8F2"/>
+          <w:sz w:val="21"/>
+          <w:szCs w:val="21"/>
+          <w:lang w:val="en-US" w:eastAsia="pt-BR"/>
+        </w:rPr>
+        <w:t>            </w:t>
+      </w:r>
+      <w:proofErr w:type="spellStart"/>
+      <w:proofErr w:type="gramStart"/>
+      <w:r>
+        <w:rPr>
+          <w:rFonts w:ascii="Consolas" w:eastAsia="Times New Roman" w:hAnsi="Consolas" w:cs="Consolas"/>
+          <w:color w:val="F8F8F2"/>
+          <w:sz w:val="21"/>
+          <w:szCs w:val="21"/>
+          <w:lang w:val="en-US" w:eastAsia="pt-BR"/>
+        </w:rPr>
+        <w:t>document.</w:t>
+      </w:r>
+      <w:r>
+        <w:rPr>
+          <w:rFonts w:ascii="Consolas" w:eastAsia="Times New Roman" w:hAnsi="Consolas" w:cs="Consolas"/>
+          <w:color w:val="50FA7B"/>
+          <w:sz w:val="21"/>
+          <w:szCs w:val="21"/>
+          <w:lang w:val="en-US" w:eastAsia="pt-BR"/>
+        </w:rPr>
+        <w:t>getElementById</w:t>
+      </w:r>
+      <w:proofErr w:type="spellEnd"/>
+      <w:r>
+        <w:rPr>
+          <w:rFonts w:ascii="Consolas" w:eastAsia="Times New Roman" w:hAnsi="Consolas" w:cs="Consolas"/>
+          <w:color w:val="F8F8F2"/>
+          <w:sz w:val="21"/>
+          <w:szCs w:val="21"/>
+          <w:lang w:val="en-US" w:eastAsia="pt-BR"/>
+        </w:rPr>
+        <w:t>(</w:t>
+      </w:r>
+      <w:proofErr w:type="gramEnd"/>
+      <w:r>
+        <w:rPr>
+          <w:rFonts w:ascii="Consolas" w:eastAsia="Times New Roman" w:hAnsi="Consolas" w:cs="Consolas"/>
+          <w:color w:val="E9F284"/>
+          <w:sz w:val="21"/>
+          <w:szCs w:val="21"/>
+          <w:lang w:val="en-US" w:eastAsia="pt-BR"/>
+        </w:rPr>
+        <w:t>"</w:t>
+      </w:r>
+      <w:proofErr w:type="spellStart"/>
+      <w:r>
+        <w:rPr>
+          <w:rFonts w:ascii="Consolas" w:eastAsia="Times New Roman" w:hAnsi="Consolas" w:cs="Consolas"/>
+          <w:color w:val="F1FA8C"/>
+          <w:sz w:val="21"/>
+          <w:szCs w:val="21"/>
+          <w:lang w:val="en-US" w:eastAsia="pt-BR"/>
+        </w:rPr>
+        <w:t>innerDiv</w:t>
+      </w:r>
+      <w:proofErr w:type="spellEnd"/>
+      <w:r>
+        <w:rPr>
+          <w:rFonts w:ascii="Consolas" w:eastAsia="Times New Roman" w:hAnsi="Consolas" w:cs="Consolas"/>
+          <w:color w:val="E9F284"/>
+          <w:sz w:val="21"/>
+          <w:szCs w:val="21"/>
+          <w:lang w:val="en-US" w:eastAsia="pt-BR"/>
+        </w:rPr>
+        <w:t>"</w:t>
+      </w:r>
+      <w:r>
+        <w:rPr>
+          <w:rFonts w:ascii="Consolas" w:eastAsia="Times New Roman" w:hAnsi="Consolas" w:cs="Consolas"/>
+          <w:color w:val="F8F8F2"/>
+          <w:sz w:val="21"/>
+          <w:szCs w:val="21"/>
+          <w:lang w:val="en-US" w:eastAsia="pt-BR"/>
+        </w:rPr>
+        <w:t>));</w:t>
+      </w:r>
+    </w:p>
+    <w:p>
+      <w:pPr>
+        <w:shd w:val="clear" w:color="auto" w:fill="282A36"/>
+        <w:spacing w:after="0" w:line="285" w:lineRule="atLeast"/>
+        <w:rPr>
+          <w:rFonts w:ascii="Consolas" w:eastAsia="Times New Roman" w:hAnsi="Consolas" w:cs="Consolas"/>
+          <w:color w:val="F8F8F2"/>
+          <w:sz w:val="21"/>
+          <w:szCs w:val="21"/>
+          <w:lang w:val="en-US" w:eastAsia="pt-BR"/>
+        </w:rPr>
+      </w:pPr>
+      <w:r>
+        <w:rPr>
+          <w:rFonts w:ascii="Consolas" w:eastAsia="Times New Roman" w:hAnsi="Consolas" w:cs="Consolas"/>
+          <w:color w:val="F8F8F2"/>
+          <w:sz w:val="21"/>
+          <w:szCs w:val="21"/>
+          <w:lang w:val="en-US" w:eastAsia="pt-BR"/>
+        </w:rPr>
+        <w:t>            </w:t>
+      </w:r>
+      <w:proofErr w:type="spellStart"/>
+      <w:r>
+        <w:rPr>
+          <w:rFonts w:ascii="Consolas" w:eastAsia="Times New Roman" w:hAnsi="Consolas" w:cs="Consolas"/>
+          <w:color w:val="F8F8F2"/>
+          <w:sz w:val="21"/>
+          <w:szCs w:val="21"/>
+          <w:lang w:val="en-US" w:eastAsia="pt-BR"/>
+        </w:rPr>
+        <w:t>element.innerText</w:t>
+      </w:r>
+      <w:proofErr w:type="spellEnd"/>
+      <w:r>
+        <w:rPr>
+          <w:rFonts w:ascii="Consolas" w:eastAsia="Times New Roman" w:hAnsi="Consolas" w:cs="Consolas"/>
+          <w:color w:val="F8F8F2"/>
+          <w:sz w:val="21"/>
+          <w:szCs w:val="21"/>
+          <w:lang w:val="en-US" w:eastAsia="pt-BR"/>
+        </w:rPr>
+        <w:t> </w:t>
+      </w:r>
+      <w:r>
+        <w:rPr>
+          <w:rFonts w:ascii="Consolas" w:eastAsia="Times New Roman" w:hAnsi="Consolas" w:cs="Consolas"/>
+          <w:color w:val="FF79C6"/>
+          <w:sz w:val="21"/>
+          <w:szCs w:val="21"/>
+          <w:lang w:val="en-US" w:eastAsia="pt-BR"/>
+        </w:rPr>
+        <w:t>=</w:t>
+      </w:r>
+      <w:r>
+        <w:rPr>
+          <w:rFonts w:ascii="Consolas" w:eastAsia="Times New Roman" w:hAnsi="Consolas" w:cs="Consolas"/>
+          <w:color w:val="F8F8F2"/>
+          <w:sz w:val="21"/>
+          <w:szCs w:val="21"/>
+          <w:lang w:val="en-US" w:eastAsia="pt-BR"/>
+        </w:rPr>
+        <w:t> </w:t>
+      </w:r>
+      <w:r>
+        <w:rPr>
+          <w:rFonts w:ascii="Consolas" w:eastAsia="Times New Roman" w:hAnsi="Consolas" w:cs="Consolas"/>
+          <w:color w:val="E9F284"/>
+          <w:sz w:val="21"/>
+          <w:szCs w:val="21"/>
+          <w:lang w:val="en-US" w:eastAsia="pt-BR"/>
+        </w:rPr>
+        <w:t>"</w:t>
+      </w:r>
+      <w:r>
+        <w:rPr>
+          <w:rFonts w:ascii="Consolas" w:eastAsia="Times New Roman" w:hAnsi="Consolas" w:cs="Consolas"/>
+          <w:color w:val="F1FA8C"/>
+          <w:sz w:val="21"/>
+          <w:szCs w:val="21"/>
+          <w:lang w:val="en-US" w:eastAsia="pt-BR"/>
+        </w:rPr>
+        <w:t>My new &lt;article&gt; element</w:t>
+      </w:r>
+      <w:r>
+        <w:rPr>
+          <w:rFonts w:ascii="Consolas" w:eastAsia="Times New Roman" w:hAnsi="Consolas" w:cs="Consolas"/>
+          <w:color w:val="E9F284"/>
+          <w:sz w:val="21"/>
+          <w:szCs w:val="21"/>
+          <w:lang w:val="en-US" w:eastAsia="pt-BR"/>
+        </w:rPr>
+        <w:t>"</w:t>
+      </w:r>
+      <w:r>
+        <w:rPr>
+          <w:rFonts w:ascii="Consolas" w:eastAsia="Times New Roman" w:hAnsi="Consolas" w:cs="Consolas"/>
+          <w:color w:val="F8F8F2"/>
+          <w:sz w:val="21"/>
+          <w:szCs w:val="21"/>
+          <w:lang w:val="en-US" w:eastAsia="pt-BR"/>
+        </w:rPr>
+        <w:t>;</w:t>
+      </w:r>
+    </w:p>
+    <w:p>
+      <w:pPr>
+        <w:shd w:val="clear" w:color="auto" w:fill="282A36"/>
+        <w:spacing w:after="0" w:line="285" w:lineRule="atLeast"/>
+        <w:rPr>
+          <w:rFonts w:ascii="Consolas" w:eastAsia="Times New Roman" w:hAnsi="Consolas" w:cs="Consolas"/>
+          <w:color w:val="F8F8F2"/>
+          <w:sz w:val="21"/>
+          <w:szCs w:val="21"/>
+          <w:lang w:val="en-US" w:eastAsia="pt-BR"/>
+        </w:rPr>
+      </w:pPr>
+    </w:p>
+    <w:p>
+      <w:pPr>
+        <w:shd w:val="clear" w:color="auto" w:fill="FFFFFF"/>
+        <w:spacing w:after="0" w:line="240" w:lineRule="auto"/>
+        <w:textAlignment w:val="baseline"/>
+        <w:rPr>
+          <w:lang w:val="en-US"/>
+        </w:rPr>
+      </w:pPr>
+    </w:p>
+    <w:p>
+      <w:pPr>
+        <w:shd w:val="clear" w:color="auto" w:fill="FFFFFF"/>
+        <w:spacing w:after="0" w:line="240" w:lineRule="auto"/>
+        <w:textAlignment w:val="baseline"/>
+      </w:pPr>
+      <w:r>
+        <w:t>As propriedades listadas na tabela a seguir obtêm referências aos nós mais comuns ao trabalhar com o DOM.</w:t>
+      </w:r>
+    </w:p>
+    <w:p>
+      <w:pPr>
+        <w:shd w:val="clear" w:color="auto" w:fill="FFFFFF"/>
+        <w:spacing w:after="0" w:line="240" w:lineRule="auto"/>
+        <w:textAlignment w:val="baseline"/>
+      </w:pPr>
+    </w:p>
+    <w:tbl>
+      <w:tblPr>
+        <w:tblStyle w:val="Tabelacomgrade"/>
+        <w:tblW w:w="0" w:type="auto"/>
+        <w:tblBorders>
+          <w:top w:val="single" w:sz="4" w:space="0" w:color="548DD4" w:themeColor="text2" w:themeTint="99"/>
+          <w:left w:val="single" w:sz="4" w:space="0" w:color="548DD4" w:themeColor="text2" w:themeTint="99"/>
+          <w:bottom w:val="single" w:sz="4" w:space="0" w:color="548DD4" w:themeColor="text2" w:themeTint="99"/>
+          <w:right w:val="single" w:sz="4" w:space="0" w:color="548DD4" w:themeColor="text2" w:themeTint="99"/>
+          <w:insideH w:val="single" w:sz="4" w:space="0" w:color="548DD4" w:themeColor="text2" w:themeTint="99"/>
+          <w:insideV w:val="single" w:sz="4" w:space="0" w:color="548DD4" w:themeColor="text2" w:themeTint="99"/>
+        </w:tblBorders>
+        <w:tblCellMar>
+          <w:top w:w="28" w:type="dxa"/>
+          <w:left w:w="85" w:type="dxa"/>
+          <w:bottom w:w="28" w:type="dxa"/>
+          <w:right w:w="28" w:type="dxa"/>
+        </w:tblCellMar>
+        <w:tblLook w:val="04A0" w:firstRow="1" w:lastRow="0" w:firstColumn="1" w:lastColumn="0" w:noHBand="0" w:noVBand="1"/>
+      </w:tblPr>
+      <w:tblGrid>
+        <w:gridCol w:w="2425"/>
+        <w:gridCol w:w="6192"/>
+      </w:tblGrid>
+      <w:tr>
+        <w:tc>
+          <w:tcPr>
+            <w:tcW w:w="2425" w:type="dxa"/>
+            <w:shd w:val="clear" w:color="auto" w:fill="548DD4" w:themeFill="text2" w:themeFillTint="99"/>
+          </w:tcPr>
+          <w:p>
+            <w:pPr>
+              <w:textAlignment w:val="baseline"/>
+              <w:rPr>
+                <w:b/>
+                <w:color w:val="FFFFFF" w:themeColor="background1"/>
+              </w:rPr>
+            </w:pPr>
+            <w:r>
+              <w:rPr>
+                <w:b/>
+                <w:color w:val="FFFFFF" w:themeColor="background1"/>
+              </w:rPr>
+              <w:t>Propriedade</w:t>
+            </w:r>
+          </w:p>
+        </w:tc>
+        <w:tc>
+          <w:tcPr>
+            <w:tcW w:w="6192" w:type="dxa"/>
+            <w:shd w:val="clear" w:color="auto" w:fill="548DD4" w:themeFill="text2" w:themeFillTint="99"/>
+          </w:tcPr>
+          <w:p>
+            <w:pPr>
+              <w:textAlignment w:val="baseline"/>
+              <w:rPr>
+                <w:b/>
+                <w:color w:val="FFFFFF" w:themeColor="background1"/>
+              </w:rPr>
+            </w:pPr>
+            <w:r>
+              <w:rPr>
+                <w:b/>
+                <w:color w:val="FFFFFF" w:themeColor="background1"/>
+              </w:rPr>
+              <w:t>Descrição de uso</w:t>
+            </w:r>
+          </w:p>
+        </w:tc>
+      </w:tr>
+      <w:tr>
+        <w:tc>
+          <w:tcPr>
+            <w:tcW w:w="2425" w:type="dxa"/>
+          </w:tcPr>
+          <w:p>
+            <w:pPr>
+              <w:textAlignment w:val="baseline"/>
+            </w:pPr>
+            <w:proofErr w:type="spellStart"/>
+            <w:proofErr w:type="gramStart"/>
+            <w:r>
+              <w:t>childNodes</w:t>
+            </w:r>
+            <w:proofErr w:type="spellEnd"/>
+            <w:proofErr w:type="gramEnd"/>
+          </w:p>
+        </w:tc>
+        <w:tc>
+          <w:tcPr>
+            <w:tcW w:w="6192" w:type="dxa"/>
+          </w:tcPr>
+          <w:p>
+            <w:pPr>
+              <w:textAlignment w:val="baseline"/>
+            </w:pPr>
+            <w:r>
+              <w:t>Uma coleção de todos os nós filhos do elemento pai.</w:t>
+            </w:r>
+          </w:p>
+        </w:tc>
+      </w:tr>
+      <w:tr>
+        <w:tc>
+          <w:tcPr>
+            <w:tcW w:w="2425" w:type="dxa"/>
+          </w:tcPr>
+          <w:p>
+            <w:pPr>
+              <w:textAlignment w:val="baseline"/>
+            </w:pPr>
+            <w:proofErr w:type="spellStart"/>
+            <w:proofErr w:type="gramStart"/>
+            <w:r>
+              <w:t>firstChild</w:t>
+            </w:r>
+            <w:proofErr w:type="spellEnd"/>
+            <w:proofErr w:type="gramEnd"/>
+          </w:p>
+        </w:tc>
+        <w:tc>
+          <w:tcPr>
+            <w:tcW w:w="6192" w:type="dxa"/>
+          </w:tcPr>
+          <w:p>
+            <w:pPr>
+              <w:textAlignment w:val="baseline"/>
+            </w:pPr>
+            <w:r>
+              <w:t>Uma referência ao primeiro nó filho na lista de nós filhos do nó pai.</w:t>
+            </w:r>
+          </w:p>
+        </w:tc>
+      </w:tr>
+      <w:tr>
+        <w:tc>
+          <w:tcPr>
+            <w:tcW w:w="2425" w:type="dxa"/>
+          </w:tcPr>
+          <w:p>
+            <w:pPr>
+              <w:textAlignment w:val="baseline"/>
+            </w:pPr>
+            <w:proofErr w:type="spellStart"/>
+            <w:proofErr w:type="gramStart"/>
+            <w:r>
+              <w:t>lastChild</w:t>
+            </w:r>
+            <w:proofErr w:type="spellEnd"/>
+            <w:proofErr w:type="gramEnd"/>
+          </w:p>
+        </w:tc>
+        <w:tc>
+          <w:tcPr>
+            <w:tcW w:w="6192" w:type="dxa"/>
+          </w:tcPr>
+          <w:p>
+            <w:pPr>
+              <w:textAlignment w:val="baseline"/>
+            </w:pPr>
+            <w:r>
+              <w:t>Uma referência ao último nó filho na lista dos nós filhos do nó pai.</w:t>
+            </w:r>
+          </w:p>
+        </w:tc>
+      </w:tr>
+      <w:tr>
+        <w:tc>
+          <w:tcPr>
+            <w:tcW w:w="2425" w:type="dxa"/>
+          </w:tcPr>
+          <w:p>
+            <w:pPr>
+              <w:textAlignment w:val="baseline"/>
+            </w:pPr>
+            <w:proofErr w:type="spellStart"/>
+            <w:proofErr w:type="gramStart"/>
+            <w:r>
+              <w:t>hasChildNodes</w:t>
+            </w:r>
+            <w:proofErr w:type="spellEnd"/>
+            <w:proofErr w:type="gramEnd"/>
+          </w:p>
+        </w:tc>
+        <w:tc>
+          <w:tcPr>
+            <w:tcW w:w="6192" w:type="dxa"/>
+          </w:tcPr>
+          <w:p>
+            <w:pPr>
+              <w:textAlignment w:val="baseline"/>
+            </w:pPr>
+            <w:r>
+              <w:t xml:space="preserve">Uma propriedade útil que retorna </w:t>
+            </w:r>
+            <w:proofErr w:type="spellStart"/>
+            <w:r>
+              <w:t>true</w:t>
+            </w:r>
+            <w:proofErr w:type="spellEnd"/>
+            <w:r>
+              <w:t xml:space="preserve"> se o elemento pai tiver algum nó filho. Uma boa prática é verificar essa propriedade antes de acessar outras propriedades, como </w:t>
+            </w:r>
+            <w:proofErr w:type="spellStart"/>
+            <w:proofErr w:type="gramStart"/>
+            <w:r>
+              <w:t>firstChild</w:t>
+            </w:r>
+            <w:proofErr w:type="spellEnd"/>
+            <w:proofErr w:type="gramEnd"/>
+            <w:r>
+              <w:t xml:space="preserve"> ou </w:t>
+            </w:r>
+            <w:proofErr w:type="spellStart"/>
+            <w:r>
+              <w:t>lastChild</w:t>
+            </w:r>
+            <w:proofErr w:type="spellEnd"/>
+            <w:r>
+              <w:t>.</w:t>
+            </w:r>
+          </w:p>
+        </w:tc>
+      </w:tr>
+    </w:tbl>
+    <w:p>
+      <w:pPr>
+        <w:shd w:val="clear" w:color="auto" w:fill="FFFFFF"/>
+        <w:spacing w:after="0" w:line="240" w:lineRule="auto"/>
+        <w:textAlignment w:val="baseline"/>
+      </w:pPr>
+    </w:p>
+    <w:p>
+      <w:pPr>
+        <w:shd w:val="clear" w:color="auto" w:fill="FFFFFF"/>
+        <w:spacing w:after="0" w:line="240" w:lineRule="auto"/>
+        <w:textAlignment w:val="baseline"/>
+      </w:pPr>
+      <w:r>
+        <w:t xml:space="preserve">Para um exemplo dessas propriedades, inserir um </w:t>
+      </w:r>
+      <w:r>
+        <w:t xml:space="preserve">elemento </w:t>
+      </w:r>
+      <w:r>
+        <w:t>&lt;</w:t>
+      </w:r>
+      <w:proofErr w:type="spellStart"/>
+      <w:r>
+        <w:t>article</w:t>
+      </w:r>
+      <w:proofErr w:type="spellEnd"/>
+      <w:r>
+        <w:t xml:space="preserve">&gt; como o primeiro elemento no elemento </w:t>
+      </w:r>
+      <w:proofErr w:type="spellStart"/>
+      <w:proofErr w:type="gramStart"/>
+      <w:r>
+        <w:t>innerDiv</w:t>
+      </w:r>
+      <w:proofErr w:type="spellEnd"/>
+      <w:proofErr w:type="gramEnd"/>
+      <w:r>
+        <w:t>:</w:t>
+      </w:r>
+    </w:p>
+    <w:p>
+      <w:pPr>
+        <w:shd w:val="clear" w:color="auto" w:fill="FFFFFF"/>
+        <w:spacing w:after="0" w:line="240" w:lineRule="auto"/>
+        <w:textAlignment w:val="baseline"/>
+      </w:pPr>
+    </w:p>
+    <w:p>
+      <w:pPr>
+        <w:shd w:val="clear" w:color="auto" w:fill="282A36"/>
+        <w:spacing w:after="0" w:line="285" w:lineRule="atLeast"/>
+        <w:rPr>
+          <w:rFonts w:ascii="Consolas" w:eastAsia="Times New Roman" w:hAnsi="Consolas" w:cs="Consolas"/>
+          <w:color w:val="F8F8F2"/>
+          <w:sz w:val="18"/>
+          <w:szCs w:val="21"/>
+          <w:lang w:eastAsia="pt-BR"/>
+        </w:rPr>
+      </w:pPr>
+      <w:r>
+        <w:rPr>
+          <w:rFonts w:ascii="Consolas" w:eastAsia="Times New Roman" w:hAnsi="Consolas" w:cs="Consolas"/>
+          <w:color w:val="6272A4"/>
+          <w:sz w:val="18"/>
+          <w:szCs w:val="21"/>
+          <w:lang w:eastAsia="pt-BR"/>
+        </w:rPr>
+        <w:t>// A propriedade </w:t>
+      </w:r>
+      <w:proofErr w:type="gramStart"/>
+      <w:r>
+        <w:rPr>
+          <w:rFonts w:ascii="Consolas" w:eastAsia="Times New Roman" w:hAnsi="Consolas" w:cs="Consolas"/>
+          <w:color w:val="6272A4"/>
+          <w:sz w:val="18"/>
+          <w:szCs w:val="21"/>
+          <w:lang w:eastAsia="pt-BR"/>
+        </w:rPr>
+        <w:t>firstChild</w:t>
+      </w:r>
+      <w:proofErr w:type="gramEnd"/>
+      <w:r>
+        <w:rPr>
+          <w:rFonts w:ascii="Consolas" w:eastAsia="Times New Roman" w:hAnsi="Consolas" w:cs="Consolas"/>
+          <w:color w:val="6272A4"/>
+          <w:sz w:val="18"/>
+          <w:szCs w:val="21"/>
+          <w:lang w:eastAsia="pt-BR"/>
+        </w:rPr>
+        <w:t>, indica que eu vou inserir o elemento &lt;article&gt; </w:t>
+      </w:r>
+    </w:p>
+    <w:p>
+      <w:pPr>
+        <w:shd w:val="clear" w:color="auto" w:fill="282A36"/>
+        <w:spacing w:after="0" w:line="285" w:lineRule="atLeast"/>
+        <w:rPr>
+          <w:rFonts w:ascii="Consolas" w:eastAsia="Times New Roman" w:hAnsi="Consolas" w:cs="Consolas"/>
+          <w:color w:val="6272A4"/>
+          <w:sz w:val="18"/>
+          <w:szCs w:val="21"/>
+          <w:lang w:eastAsia="pt-BR"/>
+        </w:rPr>
+      </w:pPr>
+      <w:r>
+        <w:rPr>
+          <w:rFonts w:ascii="Consolas" w:eastAsia="Times New Roman" w:hAnsi="Consolas" w:cs="Consolas"/>
+          <w:color w:val="6272A4"/>
+          <w:sz w:val="18"/>
+          <w:szCs w:val="21"/>
+          <w:lang w:eastAsia="pt-BR"/>
+        </w:rPr>
+        <w:t>// antes da </w:t>
+      </w:r>
+      <w:proofErr w:type="spellStart"/>
+      <w:r>
+        <w:rPr>
+          <w:rFonts w:ascii="Consolas" w:eastAsia="Times New Roman" w:hAnsi="Consolas" w:cs="Consolas"/>
+          <w:color w:val="6272A4"/>
+          <w:sz w:val="18"/>
+          <w:szCs w:val="21"/>
+          <w:lang w:eastAsia="pt-BR"/>
+        </w:rPr>
+        <w:t>div</w:t>
+      </w:r>
+      <w:proofErr w:type="spellEnd"/>
+      <w:r>
+        <w:rPr>
+          <w:rFonts w:ascii="Consolas" w:eastAsia="Times New Roman" w:hAnsi="Consolas" w:cs="Consolas"/>
+          <w:color w:val="6272A4"/>
+          <w:sz w:val="18"/>
+          <w:szCs w:val="21"/>
+          <w:lang w:eastAsia="pt-BR"/>
+        </w:rPr>
+        <w:t> com id=</w:t>
+      </w:r>
+      <w:proofErr w:type="gramStart"/>
+      <w:r>
+        <w:rPr>
+          <w:rFonts w:ascii="Consolas" w:eastAsia="Times New Roman" w:hAnsi="Consolas" w:cs="Consolas"/>
+          <w:color w:val="6272A4"/>
+          <w:sz w:val="18"/>
+          <w:szCs w:val="21"/>
+          <w:lang w:eastAsia="pt-BR"/>
+        </w:rPr>
+        <w:t>"</w:t>
+      </w:r>
+      <w:proofErr w:type="spellStart"/>
+      <w:proofErr w:type="gramEnd"/>
+      <w:r>
+        <w:rPr>
+          <w:rFonts w:ascii="Consolas" w:eastAsia="Times New Roman" w:hAnsi="Consolas" w:cs="Consolas"/>
+          <w:color w:val="6272A4"/>
+          <w:sz w:val="18"/>
+          <w:szCs w:val="21"/>
+          <w:lang w:eastAsia="pt-BR"/>
+        </w:rPr>
+        <w:t>innerDiv</w:t>
+      </w:r>
+      <w:proofErr w:type="spellEnd"/>
+      <w:r>
+        <w:rPr>
+          <w:rFonts w:ascii="Consolas" w:eastAsia="Times New Roman" w:hAnsi="Consolas" w:cs="Consolas"/>
+          <w:color w:val="6272A4"/>
+          <w:sz w:val="18"/>
+          <w:szCs w:val="21"/>
+          <w:lang w:eastAsia="pt-BR"/>
+        </w:rPr>
+        <w:t>". </w:t>
+      </w:r>
+    </w:p>
+    <w:p>
+      <w:pPr>
+        <w:shd w:val="clear" w:color="auto" w:fill="282A36"/>
+        <w:spacing w:after="0" w:line="285" w:lineRule="atLeast"/>
+        <w:rPr>
+          <w:rFonts w:ascii="Consolas" w:eastAsia="Times New Roman" w:hAnsi="Consolas" w:cs="Consolas"/>
+          <w:color w:val="F8F8F2"/>
+          <w:sz w:val="21"/>
+          <w:szCs w:val="21"/>
+          <w:lang w:eastAsia="pt-BR"/>
+        </w:rPr>
+      </w:pPr>
+    </w:p>
+    <w:p>
+      <w:pPr>
+        <w:shd w:val="clear" w:color="auto" w:fill="282A36"/>
+        <w:spacing w:after="0" w:line="285" w:lineRule="atLeast"/>
+        <w:rPr>
+          <w:rFonts w:ascii="Consolas" w:eastAsia="Times New Roman" w:hAnsi="Consolas" w:cs="Consolas"/>
+          <w:color w:val="F8F8F2"/>
+          <w:sz w:val="16"/>
+          <w:szCs w:val="21"/>
+          <w:lang w:val="en-US" w:eastAsia="pt-BR"/>
+        </w:rPr>
+      </w:pPr>
+      <w:r>
+        <w:rPr>
+          <w:rFonts w:ascii="Consolas" w:eastAsia="Times New Roman" w:hAnsi="Consolas" w:cs="Consolas"/>
+          <w:color w:val="F8F8F2"/>
+          <w:sz w:val="21"/>
+          <w:szCs w:val="21"/>
+          <w:lang w:val="en-US" w:eastAsia="pt-BR"/>
+        </w:rPr>
+        <w:t>      </w:t>
+      </w:r>
+      <w:proofErr w:type="spellStart"/>
+      <w:proofErr w:type="gramStart"/>
+      <w:r>
+        <w:rPr>
+          <w:rFonts w:ascii="Consolas" w:eastAsia="Times New Roman" w:hAnsi="Consolas" w:cs="Consolas"/>
+          <w:color w:val="FF79C6"/>
+          <w:sz w:val="16"/>
+          <w:szCs w:val="21"/>
+          <w:lang w:val="en-US" w:eastAsia="pt-BR"/>
+        </w:rPr>
+        <w:t>var</w:t>
+      </w:r>
+      <w:proofErr w:type="spellEnd"/>
+      <w:proofErr w:type="gramEnd"/>
+      <w:r>
+        <w:rPr>
+          <w:rFonts w:ascii="Consolas" w:eastAsia="Times New Roman" w:hAnsi="Consolas" w:cs="Consolas"/>
+          <w:color w:val="F8F8F2"/>
+          <w:sz w:val="16"/>
+          <w:szCs w:val="21"/>
+          <w:lang w:val="en-US" w:eastAsia="pt-BR"/>
+        </w:rPr>
+        <w:t> inner </w:t>
+      </w:r>
+      <w:r>
+        <w:rPr>
+          <w:rFonts w:ascii="Consolas" w:eastAsia="Times New Roman" w:hAnsi="Consolas" w:cs="Consolas"/>
+          <w:color w:val="FF79C6"/>
+          <w:sz w:val="16"/>
+          <w:szCs w:val="21"/>
+          <w:lang w:val="en-US" w:eastAsia="pt-BR"/>
+        </w:rPr>
+        <w:t>=</w:t>
+      </w:r>
+      <w:r>
+        <w:rPr>
+          <w:rFonts w:ascii="Consolas" w:eastAsia="Times New Roman" w:hAnsi="Consolas" w:cs="Consolas"/>
+          <w:color w:val="F8F8F2"/>
+          <w:sz w:val="16"/>
+          <w:szCs w:val="21"/>
+          <w:lang w:val="en-US" w:eastAsia="pt-BR"/>
+        </w:rPr>
+        <w:t> </w:t>
+      </w:r>
+      <w:proofErr w:type="spellStart"/>
+      <w:r>
+        <w:rPr>
+          <w:rFonts w:ascii="Consolas" w:eastAsia="Times New Roman" w:hAnsi="Consolas" w:cs="Consolas"/>
+          <w:color w:val="F8F8F2"/>
+          <w:sz w:val="16"/>
+          <w:szCs w:val="21"/>
+          <w:lang w:val="en-US" w:eastAsia="pt-BR"/>
+        </w:rPr>
+        <w:t>document.</w:t>
+      </w:r>
+      <w:r>
+        <w:rPr>
+          <w:rFonts w:ascii="Consolas" w:eastAsia="Times New Roman" w:hAnsi="Consolas" w:cs="Consolas"/>
+          <w:color w:val="50FA7B"/>
+          <w:sz w:val="16"/>
+          <w:szCs w:val="21"/>
+          <w:lang w:val="en-US" w:eastAsia="pt-BR"/>
+        </w:rPr>
+        <w:t>getElementById</w:t>
+      </w:r>
+      <w:proofErr w:type="spellEnd"/>
+      <w:r>
+        <w:rPr>
+          <w:rFonts w:ascii="Consolas" w:eastAsia="Times New Roman" w:hAnsi="Consolas" w:cs="Consolas"/>
+          <w:color w:val="F8F8F2"/>
+          <w:sz w:val="16"/>
+          <w:szCs w:val="21"/>
+          <w:lang w:val="en-US" w:eastAsia="pt-BR"/>
+        </w:rPr>
+        <w:t>(</w:t>
+      </w:r>
+      <w:r>
+        <w:rPr>
+          <w:rFonts w:ascii="Consolas" w:eastAsia="Times New Roman" w:hAnsi="Consolas" w:cs="Consolas"/>
+          <w:color w:val="E9F284"/>
+          <w:sz w:val="16"/>
+          <w:szCs w:val="21"/>
+          <w:lang w:val="en-US" w:eastAsia="pt-BR"/>
+        </w:rPr>
+        <w:t>"</w:t>
+      </w:r>
+      <w:proofErr w:type="spellStart"/>
+      <w:r>
+        <w:rPr>
+          <w:rFonts w:ascii="Consolas" w:eastAsia="Times New Roman" w:hAnsi="Consolas" w:cs="Consolas"/>
+          <w:color w:val="F1FA8C"/>
+          <w:sz w:val="16"/>
+          <w:szCs w:val="21"/>
+          <w:lang w:val="en-US" w:eastAsia="pt-BR"/>
+        </w:rPr>
+        <w:t>innerDiv</w:t>
+      </w:r>
+      <w:proofErr w:type="spellEnd"/>
+      <w:r>
+        <w:rPr>
+          <w:rFonts w:ascii="Consolas" w:eastAsia="Times New Roman" w:hAnsi="Consolas" w:cs="Consolas"/>
+          <w:color w:val="E9F284"/>
+          <w:sz w:val="16"/>
+          <w:szCs w:val="21"/>
+          <w:lang w:val="en-US" w:eastAsia="pt-BR"/>
+        </w:rPr>
+        <w:t>"</w:t>
+      </w:r>
+      <w:r>
+        <w:rPr>
+          <w:rFonts w:ascii="Consolas" w:eastAsia="Times New Roman" w:hAnsi="Consolas" w:cs="Consolas"/>
+          <w:color w:val="F8F8F2"/>
+          <w:sz w:val="16"/>
+          <w:szCs w:val="21"/>
+          <w:lang w:val="en-US" w:eastAsia="pt-BR"/>
+        </w:rPr>
+        <w:t>);</w:t>
+      </w:r>
+    </w:p>
+    <w:p>
+      <w:pPr>
+        <w:shd w:val="clear" w:color="auto" w:fill="282A36"/>
+        <w:spacing w:after="0" w:line="285" w:lineRule="atLeast"/>
+        <w:rPr>
+          <w:rFonts w:ascii="Consolas" w:eastAsia="Times New Roman" w:hAnsi="Consolas" w:cs="Consolas"/>
+          <w:color w:val="F8F8F2"/>
+          <w:sz w:val="16"/>
+          <w:szCs w:val="21"/>
+          <w:lang w:val="en-US" w:eastAsia="pt-BR"/>
+        </w:rPr>
+      </w:pPr>
+      <w:r>
+        <w:rPr>
+          <w:rFonts w:ascii="Consolas" w:eastAsia="Times New Roman" w:hAnsi="Consolas" w:cs="Consolas"/>
+          <w:color w:val="F8F8F2"/>
+          <w:sz w:val="16"/>
+          <w:szCs w:val="21"/>
+          <w:lang w:val="en-US" w:eastAsia="pt-BR"/>
+        </w:rPr>
+        <w:t>        </w:t>
+      </w:r>
+      <w:proofErr w:type="gramStart"/>
+      <w:r>
+        <w:rPr>
+          <w:rFonts w:ascii="Consolas" w:eastAsia="Times New Roman" w:hAnsi="Consolas" w:cs="Consolas"/>
+          <w:color w:val="FF79C6"/>
+          <w:sz w:val="16"/>
+          <w:szCs w:val="21"/>
+          <w:lang w:val="en-US" w:eastAsia="pt-BR"/>
+        </w:rPr>
+        <w:t>var</w:t>
+      </w:r>
+      <w:proofErr w:type="gramEnd"/>
+      <w:r>
+        <w:rPr>
+          <w:rFonts w:ascii="Consolas" w:eastAsia="Times New Roman" w:hAnsi="Consolas" w:cs="Consolas"/>
+          <w:color w:val="F8F8F2"/>
+          <w:sz w:val="16"/>
+          <w:szCs w:val="21"/>
+          <w:lang w:val="en-US" w:eastAsia="pt-BR"/>
+        </w:rPr>
+        <w:t> element </w:t>
+      </w:r>
+      <w:r>
+        <w:rPr>
+          <w:rFonts w:ascii="Consolas" w:eastAsia="Times New Roman" w:hAnsi="Consolas" w:cs="Consolas"/>
+          <w:color w:val="FF79C6"/>
+          <w:sz w:val="16"/>
+          <w:szCs w:val="21"/>
+          <w:lang w:val="en-US" w:eastAsia="pt-BR"/>
+        </w:rPr>
+        <w:t>=</w:t>
+      </w:r>
+      <w:r>
+        <w:rPr>
+          <w:rFonts w:ascii="Consolas" w:eastAsia="Times New Roman" w:hAnsi="Consolas" w:cs="Consolas"/>
+          <w:color w:val="F8F8F2"/>
+          <w:sz w:val="16"/>
+          <w:szCs w:val="21"/>
+          <w:lang w:val="en-US" w:eastAsia="pt-BR"/>
+        </w:rPr>
+        <w:t> inner.</w:t>
+      </w:r>
+      <w:r>
+        <w:rPr>
+          <w:rFonts w:ascii="Consolas" w:eastAsia="Times New Roman" w:hAnsi="Consolas" w:cs="Consolas"/>
+          <w:color w:val="50FA7B"/>
+          <w:sz w:val="16"/>
+          <w:szCs w:val="21"/>
+          <w:lang w:val="en-US" w:eastAsia="pt-BR"/>
+        </w:rPr>
+        <w:t>insertBefore</w:t>
+      </w:r>
+      <w:r>
+        <w:rPr>
+          <w:rFonts w:ascii="Consolas" w:eastAsia="Times New Roman" w:hAnsi="Consolas" w:cs="Consolas"/>
+          <w:color w:val="F8F8F2"/>
+          <w:sz w:val="16"/>
+          <w:szCs w:val="21"/>
+          <w:lang w:val="en-US" w:eastAsia="pt-BR"/>
+        </w:rPr>
+        <w:t>(document.</w:t>
+      </w:r>
+      <w:r>
+        <w:rPr>
+          <w:rFonts w:ascii="Consolas" w:eastAsia="Times New Roman" w:hAnsi="Consolas" w:cs="Consolas"/>
+          <w:color w:val="50FA7B"/>
+          <w:sz w:val="16"/>
+          <w:szCs w:val="21"/>
+          <w:lang w:val="en-US" w:eastAsia="pt-BR"/>
+        </w:rPr>
+        <w:t>createElement</w:t>
+      </w:r>
+      <w:r>
+        <w:rPr>
+          <w:rFonts w:ascii="Consolas" w:eastAsia="Times New Roman" w:hAnsi="Consolas" w:cs="Consolas"/>
+          <w:color w:val="F8F8F2"/>
+          <w:sz w:val="16"/>
+          <w:szCs w:val="21"/>
+          <w:lang w:val="en-US" w:eastAsia="pt-BR"/>
+        </w:rPr>
+        <w:t>(</w:t>
+      </w:r>
+      <w:r>
+        <w:rPr>
+          <w:rFonts w:ascii="Consolas" w:eastAsia="Times New Roman" w:hAnsi="Consolas" w:cs="Consolas"/>
+          <w:color w:val="E9F284"/>
+          <w:sz w:val="16"/>
+          <w:szCs w:val="21"/>
+          <w:lang w:val="en-US" w:eastAsia="pt-BR"/>
+        </w:rPr>
+        <w:t>"</w:t>
+      </w:r>
+      <w:r>
+        <w:rPr>
+          <w:rFonts w:ascii="Consolas" w:eastAsia="Times New Roman" w:hAnsi="Consolas" w:cs="Consolas"/>
+          <w:color w:val="F1FA8C"/>
+          <w:sz w:val="16"/>
+          <w:szCs w:val="21"/>
+          <w:lang w:val="en-US" w:eastAsia="pt-BR"/>
+        </w:rPr>
+        <w:t>article</w:t>
+      </w:r>
+      <w:r>
+        <w:rPr>
+          <w:rFonts w:ascii="Consolas" w:eastAsia="Times New Roman" w:hAnsi="Consolas" w:cs="Consolas"/>
+          <w:color w:val="E9F284"/>
+          <w:sz w:val="16"/>
+          <w:szCs w:val="21"/>
+          <w:lang w:val="en-US" w:eastAsia="pt-BR"/>
+        </w:rPr>
+        <w:t>"</w:t>
+      </w:r>
+      <w:r>
+        <w:rPr>
+          <w:rFonts w:ascii="Consolas" w:eastAsia="Times New Roman" w:hAnsi="Consolas" w:cs="Consolas"/>
+          <w:color w:val="F8F8F2"/>
+          <w:sz w:val="16"/>
+          <w:szCs w:val="21"/>
+          <w:lang w:val="en-US" w:eastAsia="pt-BR"/>
+        </w:rPr>
+        <w:t>), inner.firstChild);</w:t>
+      </w:r>
+    </w:p>
+    <w:p>
+      <w:pPr>
+        <w:shd w:val="clear" w:color="auto" w:fill="282A36"/>
+        <w:spacing w:after="0" w:line="285" w:lineRule="atLeast"/>
+        <w:rPr>
+          <w:rFonts w:ascii="Consolas" w:eastAsia="Times New Roman" w:hAnsi="Consolas" w:cs="Consolas"/>
+          <w:color w:val="F8F8F2"/>
+          <w:sz w:val="16"/>
+          <w:szCs w:val="21"/>
+          <w:lang w:val="en-US" w:eastAsia="pt-BR"/>
+        </w:rPr>
+      </w:pPr>
+      <w:r>
+        <w:rPr>
+          <w:rFonts w:ascii="Consolas" w:eastAsia="Times New Roman" w:hAnsi="Consolas" w:cs="Consolas"/>
+          <w:color w:val="F8F8F2"/>
+          <w:sz w:val="16"/>
+          <w:szCs w:val="21"/>
+          <w:lang w:val="en-US" w:eastAsia="pt-BR"/>
+        </w:rPr>
+        <w:t>        </w:t>
+      </w:r>
+      <w:proofErr w:type="spellStart"/>
+      <w:r>
+        <w:rPr>
+          <w:rFonts w:ascii="Consolas" w:eastAsia="Times New Roman" w:hAnsi="Consolas" w:cs="Consolas"/>
+          <w:color w:val="F8F8F2"/>
+          <w:sz w:val="16"/>
+          <w:szCs w:val="21"/>
+          <w:lang w:val="en-US" w:eastAsia="pt-BR"/>
+        </w:rPr>
+        <w:t>element.innerText</w:t>
+      </w:r>
+      <w:proofErr w:type="spellEnd"/>
+      <w:r>
+        <w:rPr>
+          <w:rFonts w:ascii="Consolas" w:eastAsia="Times New Roman" w:hAnsi="Consolas" w:cs="Consolas"/>
+          <w:color w:val="F8F8F2"/>
+          <w:sz w:val="16"/>
+          <w:szCs w:val="21"/>
+          <w:lang w:val="en-US" w:eastAsia="pt-BR"/>
+        </w:rPr>
+        <w:t> </w:t>
+      </w:r>
+      <w:r>
+        <w:rPr>
+          <w:rFonts w:ascii="Consolas" w:eastAsia="Times New Roman" w:hAnsi="Consolas" w:cs="Consolas"/>
+          <w:color w:val="FF79C6"/>
+          <w:sz w:val="16"/>
+          <w:szCs w:val="21"/>
+          <w:lang w:val="en-US" w:eastAsia="pt-BR"/>
+        </w:rPr>
+        <w:t>=</w:t>
+      </w:r>
+      <w:r>
+        <w:rPr>
+          <w:rFonts w:ascii="Consolas" w:eastAsia="Times New Roman" w:hAnsi="Consolas" w:cs="Consolas"/>
+          <w:color w:val="F8F8F2"/>
+          <w:sz w:val="16"/>
+          <w:szCs w:val="21"/>
+          <w:lang w:val="en-US" w:eastAsia="pt-BR"/>
+        </w:rPr>
+        <w:t> </w:t>
+      </w:r>
+      <w:r>
+        <w:rPr>
+          <w:rFonts w:ascii="Consolas" w:eastAsia="Times New Roman" w:hAnsi="Consolas" w:cs="Consolas"/>
+          <w:color w:val="E9F284"/>
+          <w:sz w:val="16"/>
+          <w:szCs w:val="21"/>
+          <w:lang w:val="en-US" w:eastAsia="pt-BR"/>
+        </w:rPr>
+        <w:t>"</w:t>
+      </w:r>
+      <w:r>
+        <w:rPr>
+          <w:rFonts w:ascii="Consolas" w:eastAsia="Times New Roman" w:hAnsi="Consolas" w:cs="Consolas"/>
+          <w:color w:val="F1FA8C"/>
+          <w:sz w:val="16"/>
+          <w:szCs w:val="21"/>
+          <w:lang w:val="en-US" w:eastAsia="pt-BR"/>
+        </w:rPr>
+        <w:t>My new &lt;article&gt; element MORGANA</w:t>
+      </w:r>
+      <w:r>
+        <w:rPr>
+          <w:rFonts w:ascii="Consolas" w:eastAsia="Times New Roman" w:hAnsi="Consolas" w:cs="Consolas"/>
+          <w:color w:val="E9F284"/>
+          <w:sz w:val="16"/>
+          <w:szCs w:val="21"/>
+          <w:lang w:val="en-US" w:eastAsia="pt-BR"/>
+        </w:rPr>
+        <w:t>"</w:t>
+      </w:r>
+      <w:r>
+        <w:rPr>
+          <w:rFonts w:ascii="Consolas" w:eastAsia="Times New Roman" w:hAnsi="Consolas" w:cs="Consolas"/>
+          <w:color w:val="F8F8F2"/>
+          <w:sz w:val="16"/>
+          <w:szCs w:val="21"/>
+          <w:lang w:val="en-US" w:eastAsia="pt-BR"/>
+        </w:rPr>
+        <w:t>;</w:t>
+      </w:r>
+    </w:p>
+    <w:p>
+      <w:pPr>
+        <w:shd w:val="clear" w:color="auto" w:fill="282A36"/>
+        <w:spacing w:after="0" w:line="285" w:lineRule="atLeast"/>
+        <w:rPr>
+          <w:rFonts w:ascii="Consolas" w:eastAsia="Times New Roman" w:hAnsi="Consolas" w:cs="Consolas"/>
+          <w:color w:val="F8F8F2"/>
+          <w:sz w:val="21"/>
+          <w:szCs w:val="21"/>
+          <w:lang w:val="en-US" w:eastAsia="pt-BR"/>
+        </w:rPr>
+      </w:pPr>
+    </w:p>
+    <w:p>
+      <w:pPr>
+        <w:shd w:val="clear" w:color="auto" w:fill="FFFFFF"/>
+        <w:spacing w:after="0" w:line="240" w:lineRule="auto"/>
+        <w:textAlignment w:val="baseline"/>
+        <w:rPr>
+          <w:lang w:val="en-US"/>
+        </w:rPr>
+      </w:pPr>
+    </w:p>
+    <w:p>
+      <w:pPr>
+        <w:shd w:val="clear" w:color="auto" w:fill="FFFFFF"/>
+        <w:spacing w:after="0" w:line="240" w:lineRule="auto"/>
+        <w:textAlignment w:val="baseline"/>
+        <w:rPr>
+          <w:lang w:val="en-US"/>
+        </w:rPr>
+      </w:pPr>
+      <w:r>
+        <w:rPr>
+          <w:noProof/>
+          <w:lang w:eastAsia="pt-BR"/>
+        </w:rPr>
+        <w:drawing>
+          <wp:inline distT="0" distB="0" distL="0" distR="0" wp14:anchorId="45382462" wp14:editId="3905E0EC">
+            <wp:extent cx="2845558" cy="2773058"/>
+            <wp:effectExtent l="19050" t="19050" r="12065" b="27305"/>
+            <wp:docPr id="40" name="Imagem 40"/>
+            <wp:cNvGraphicFramePr>
+              <a:graphicFrameLocks xmlns:a="http://schemas.openxmlformats.org/drawingml/2006/main" noChangeAspect="1"/>
+            </wp:cNvGraphicFramePr>
+            <a:graphic xmlns:a="http://schemas.openxmlformats.org/drawingml/2006/main">
+              <a:graphicData uri="http://schemas.openxmlformats.org/drawingml/2006/picture">
+                <pic:pic xmlns:pic="http://schemas.openxmlformats.org/drawingml/2006/picture">
+                  <pic:nvPicPr>
+                    <pic:cNvPr id="0" name=""/>
+                    <pic:cNvPicPr/>
+                  </pic:nvPicPr>
+                  <pic:blipFill rotWithShape="1">
+                    <a:blip r:embed="rId45" cstate="print">
+                      <a:extLst>
+                        <a:ext uri="{28A0092B-C50C-407E-A947-70E740481C1C}">
+                          <a14:useLocalDpi xmlns:a14="http://schemas.microsoft.com/office/drawing/2010/main" val="0"/>
+                        </a:ext>
+                      </a:extLst>
+                    </a:blip>
+                    <a:srcRect t="14554" r="60285" b="13616"/>
+                    <a:stretch/>
+                  </pic:blipFill>
+                  <pic:spPr bwMode="auto">
+                    <a:xfrm>
+                      <a:off x="0" y="0"/>
+                      <a:ext cx="2848125" cy="2775560"/>
+                    </a:xfrm>
+                    <a:prstGeom prst="rect">
+                      <a:avLst/>
+                    </a:prstGeom>
+                    <a:ln>
+                      <a:solidFill>
+                        <a:schemeClr val="bg1">
+                          <a:lumMod val="95000"/>
+                        </a:schemeClr>
+                      </a:solidFill>
+                    </a:ln>
+                    <a:extLst>
+                      <a:ext uri="{53640926-AAD7-44D8-BBD7-CCE9431645EC}">
+                        <a14:shadowObscured xmlns:a14="http://schemas.microsoft.com/office/drawing/2010/main"/>
+                      </a:ext>
+                    </a:extLst>
+                  </pic:spPr>
+                </pic:pic>
+              </a:graphicData>
+            </a:graphic>
+          </wp:inline>
+        </w:drawing>
+      </w:r>
+    </w:p>
+    <w:p>
+      <w:pPr>
+        <w:shd w:val="clear" w:color="auto" w:fill="FFFFFF"/>
+        <w:spacing w:after="0" w:line="240" w:lineRule="auto"/>
+        <w:textAlignment w:val="baseline"/>
+        <w:rPr>
+          <w:lang w:val="en-US"/>
+        </w:rPr>
+      </w:pPr>
+    </w:p>
+    <w:p>
+      <w:pPr>
+        <w:shd w:val="clear" w:color="auto" w:fill="FFFFFF"/>
+        <w:spacing w:after="0" w:line="240" w:lineRule="auto"/>
+        <w:textAlignment w:val="baseline"/>
+      </w:pPr>
+      <w:r>
+        <w:rPr>
+          <w:highlight w:val="yellow"/>
+        </w:rPr>
+        <w:t>Todo elemento que pode ter elementos filhos suporta toda essa funcionalidade; no entanto, se você tentar inserir elementos em um nó que não oferece suporte a nós filhos, como um &lt;</w:t>
+      </w:r>
+      <w:proofErr w:type="spellStart"/>
+      <w:r>
+        <w:rPr>
+          <w:highlight w:val="yellow"/>
+        </w:rPr>
+        <w:t>img</w:t>
+      </w:r>
+      <w:proofErr w:type="spellEnd"/>
+      <w:r>
+        <w:rPr>
+          <w:highlight w:val="yellow"/>
+        </w:rPr>
+        <w:t>&gt;, por exemplo, o intérprete gera um erro em tempo de execução.</w:t>
+      </w:r>
+    </w:p>
+    <w:p>
+      <w:pPr>
+        <w:shd w:val="clear" w:color="auto" w:fill="FFFFFF"/>
+        <w:spacing w:after="0" w:line="240" w:lineRule="auto"/>
+        <w:textAlignment w:val="baseline"/>
+      </w:pPr>
+    </w:p>
+    <w:p>
+      <w:pPr>
+        <w:shd w:val="clear" w:color="auto" w:fill="FFFFFF"/>
+        <w:spacing w:after="0" w:line="240" w:lineRule="auto"/>
+        <w:textAlignment w:val="baseline"/>
+        <w:rPr>
+          <w:b/>
+        </w:rPr>
+      </w:pPr>
+      <w:r>
+        <w:rPr>
+          <w:b/>
+        </w:rPr>
+        <w:t xml:space="preserve">Usando o método </w:t>
+      </w:r>
+      <w:proofErr w:type="spellStart"/>
+      <w:proofErr w:type="gramStart"/>
+      <w:r>
+        <w:t>removeChild</w:t>
+      </w:r>
+      <w:proofErr w:type="spellEnd"/>
+      <w:proofErr w:type="gramEnd"/>
+    </w:p>
+    <w:p>
+      <w:pPr>
+        <w:shd w:val="clear" w:color="auto" w:fill="FFFFFF"/>
+        <w:spacing w:after="0" w:line="240" w:lineRule="auto"/>
+        <w:textAlignment w:val="baseline"/>
+      </w:pPr>
+    </w:p>
+    <w:p>
+      <w:pPr>
+        <w:shd w:val="clear" w:color="auto" w:fill="FFFFFF"/>
+        <w:spacing w:after="0" w:line="240" w:lineRule="auto"/>
+        <w:textAlignment w:val="baseline"/>
+      </w:pPr>
+      <w:r>
+        <w:t xml:space="preserve">O método </w:t>
+      </w:r>
+      <w:proofErr w:type="spellStart"/>
+      <w:proofErr w:type="gramStart"/>
+      <w:r>
+        <w:t>removeChild</w:t>
+      </w:r>
+      <w:proofErr w:type="spellEnd"/>
+      <w:proofErr w:type="gramEnd"/>
+      <w:r>
+        <w:t xml:space="preserve"> </w:t>
+      </w:r>
+      <w:r>
+        <w:t>remove um nó filho do contêiner de chamada.</w:t>
+      </w:r>
+      <w:r>
+        <w:t xml:space="preserve"> O método </w:t>
+      </w:r>
+      <w:proofErr w:type="spellStart"/>
+      <w:proofErr w:type="gramStart"/>
+      <w:r>
+        <w:t>removeChild</w:t>
+      </w:r>
+      <w:proofErr w:type="spellEnd"/>
+      <w:proofErr w:type="gramEnd"/>
+      <w:r>
+        <w:t xml:space="preserve"> retorna uma referência ao nó removido. Isso é especialmente útil se você planeja </w:t>
+      </w:r>
+      <w:r>
+        <w:t xml:space="preserve">retornar </w:t>
+      </w:r>
+      <w:r>
+        <w:lastRenderedPageBreak/>
+        <w:t>esse nó ao DOM</w:t>
+      </w:r>
+      <w:r>
+        <w:t xml:space="preserve">. </w:t>
+      </w:r>
+      <w:r>
+        <w:rPr>
+          <w:highlight w:val="yellow"/>
+        </w:rPr>
+        <w:t>Lembrando que</w:t>
+      </w:r>
+      <w:r>
+        <w:rPr>
+          <w:highlight w:val="yellow"/>
+        </w:rPr>
+        <w:t xml:space="preserve">, </w:t>
+      </w:r>
+      <w:r>
+        <w:rPr>
+          <w:highlight w:val="yellow"/>
+        </w:rPr>
+        <w:t xml:space="preserve">se </w:t>
+      </w:r>
+      <w:r>
+        <w:rPr>
+          <w:highlight w:val="yellow"/>
+        </w:rPr>
+        <w:t>não mantiver a referência retornada ao nó removido, não há como adicionar o elemento novamente sem recriá-lo completamente.</w:t>
+      </w:r>
+      <w:r>
+        <w:t xml:space="preserve"> </w:t>
+      </w:r>
+    </w:p>
+    <w:p>
+      <w:pPr>
+        <w:shd w:val="clear" w:color="auto" w:fill="FFFFFF"/>
+        <w:spacing w:after="0" w:line="240" w:lineRule="auto"/>
+        <w:textAlignment w:val="baseline"/>
+      </w:pPr>
+    </w:p>
+    <w:p>
+      <w:pPr>
+        <w:shd w:val="clear" w:color="auto" w:fill="FFFFFF"/>
+        <w:spacing w:after="0" w:line="240" w:lineRule="auto"/>
+        <w:textAlignment w:val="baseline"/>
+      </w:pPr>
+      <w:r>
+        <w:t xml:space="preserve">O exemplo </w:t>
+      </w:r>
+      <w:r>
+        <w:t xml:space="preserve">abaixo </w:t>
+      </w:r>
+      <w:r>
+        <w:t>remove o primeiro elemen</w:t>
+      </w:r>
+      <w:r>
+        <w:t xml:space="preserve">to &lt;p&gt; do seu elemento </w:t>
+      </w:r>
+      <w:proofErr w:type="spellStart"/>
+      <w:proofErr w:type="gramStart"/>
+      <w:r>
+        <w:t>innerDiv</w:t>
+      </w:r>
+      <w:proofErr w:type="spellEnd"/>
+      <w:proofErr w:type="gramEnd"/>
+      <w:r>
+        <w:t>.</w:t>
+      </w:r>
+    </w:p>
+    <w:p>
+      <w:pPr>
+        <w:shd w:val="clear" w:color="auto" w:fill="FFFFFF"/>
+        <w:spacing w:after="0" w:line="240" w:lineRule="auto"/>
+        <w:textAlignment w:val="baseline"/>
+      </w:pPr>
+      <w:r>
+        <w:t xml:space="preserve">O </w:t>
+      </w:r>
+      <w:r>
+        <w:t xml:space="preserve">primeiro elemento &lt;p&gt; foi removido. </w:t>
+      </w:r>
+      <w:r>
+        <w:t>No entanto</w:t>
+      </w:r>
+      <w:r>
+        <w:t xml:space="preserve"> </w:t>
+      </w:r>
+      <w:r>
+        <w:t xml:space="preserve">capturei </w:t>
+      </w:r>
+      <w:r>
+        <w:t>o elemento removido na variável p</w:t>
+      </w:r>
+      <w:r>
+        <w:t xml:space="preserve"> (var p =</w:t>
+      </w:r>
+      <w:proofErr w:type="gramStart"/>
+      <w:r>
+        <w:t xml:space="preserve"> ...</w:t>
+      </w:r>
+      <w:proofErr w:type="gramEnd"/>
+      <w:r>
+        <w:t>)</w:t>
+      </w:r>
+      <w:r>
+        <w:t>, poderá usá-lo mais tarde se desejar colocar o elemento &lt;p&gt; em outro lugar.</w:t>
+      </w:r>
+    </w:p>
+    <w:p>
+      <w:pPr>
+        <w:shd w:val="clear" w:color="auto" w:fill="FFFFFF"/>
+        <w:spacing w:after="0" w:line="240" w:lineRule="auto"/>
+        <w:textAlignment w:val="baseline"/>
+      </w:pPr>
+    </w:p>
+    <w:p>
+      <w:pPr>
+        <w:shd w:val="clear" w:color="auto" w:fill="282A36"/>
+        <w:spacing w:after="0" w:line="285" w:lineRule="atLeast"/>
+        <w:rPr>
+          <w:rFonts w:ascii="Consolas" w:eastAsia="Times New Roman" w:hAnsi="Consolas" w:cs="Consolas"/>
+          <w:color w:val="FF79C6"/>
+          <w:sz w:val="21"/>
+          <w:szCs w:val="21"/>
+          <w:lang w:eastAsia="pt-BR"/>
+        </w:rPr>
+      </w:pPr>
+    </w:p>
+    <w:p>
+      <w:pPr>
+        <w:shd w:val="clear" w:color="auto" w:fill="282A36"/>
+        <w:spacing w:after="0" w:line="285" w:lineRule="atLeast"/>
+        <w:ind w:firstLine="708"/>
+        <w:rPr>
+          <w:rFonts w:ascii="Consolas" w:eastAsia="Times New Roman" w:hAnsi="Consolas" w:cs="Consolas"/>
+          <w:color w:val="F8F8F2"/>
+          <w:sz w:val="21"/>
+          <w:szCs w:val="21"/>
+          <w:lang w:val="en-US" w:eastAsia="pt-BR"/>
+        </w:rPr>
+      </w:pPr>
+      <w:proofErr w:type="spellStart"/>
+      <w:proofErr w:type="gramStart"/>
+      <w:r>
+        <w:rPr>
+          <w:rFonts w:ascii="Consolas" w:eastAsia="Times New Roman" w:hAnsi="Consolas" w:cs="Consolas"/>
+          <w:color w:val="FF79C6"/>
+          <w:sz w:val="21"/>
+          <w:szCs w:val="21"/>
+          <w:lang w:val="en-US" w:eastAsia="pt-BR"/>
+        </w:rPr>
+        <w:t>var</w:t>
+      </w:r>
+      <w:proofErr w:type="spellEnd"/>
+      <w:proofErr w:type="gramEnd"/>
+      <w:r>
+        <w:rPr>
+          <w:rFonts w:ascii="Consolas" w:eastAsia="Times New Roman" w:hAnsi="Consolas" w:cs="Consolas"/>
+          <w:color w:val="F8F8F2"/>
+          <w:sz w:val="21"/>
+          <w:szCs w:val="21"/>
+          <w:lang w:val="en-US" w:eastAsia="pt-BR"/>
+        </w:rPr>
+        <w:t> </w:t>
+      </w:r>
+      <w:proofErr w:type="spellStart"/>
+      <w:r>
+        <w:rPr>
+          <w:rFonts w:ascii="Consolas" w:eastAsia="Times New Roman" w:hAnsi="Consolas" w:cs="Consolas"/>
+          <w:color w:val="F8F8F2"/>
+          <w:sz w:val="21"/>
+          <w:szCs w:val="21"/>
+          <w:lang w:val="en-US" w:eastAsia="pt-BR"/>
+        </w:rPr>
+        <w:t>innerDiv</w:t>
+      </w:r>
+      <w:proofErr w:type="spellEnd"/>
+      <w:r>
+        <w:rPr>
+          <w:rFonts w:ascii="Consolas" w:eastAsia="Times New Roman" w:hAnsi="Consolas" w:cs="Consolas"/>
+          <w:color w:val="F8F8F2"/>
+          <w:sz w:val="21"/>
+          <w:szCs w:val="21"/>
+          <w:lang w:val="en-US" w:eastAsia="pt-BR"/>
+        </w:rPr>
+        <w:t> </w:t>
+      </w:r>
+      <w:r>
+        <w:rPr>
+          <w:rFonts w:ascii="Consolas" w:eastAsia="Times New Roman" w:hAnsi="Consolas" w:cs="Consolas"/>
+          <w:color w:val="FF79C6"/>
+          <w:sz w:val="21"/>
+          <w:szCs w:val="21"/>
+          <w:lang w:val="en-US" w:eastAsia="pt-BR"/>
+        </w:rPr>
+        <w:t>=</w:t>
+      </w:r>
+      <w:r>
+        <w:rPr>
+          <w:rFonts w:ascii="Consolas" w:eastAsia="Times New Roman" w:hAnsi="Consolas" w:cs="Consolas"/>
+          <w:color w:val="F8F8F2"/>
+          <w:sz w:val="21"/>
+          <w:szCs w:val="21"/>
+          <w:lang w:val="en-US" w:eastAsia="pt-BR"/>
+        </w:rPr>
+        <w:t> </w:t>
+      </w:r>
+      <w:proofErr w:type="spellStart"/>
+      <w:r>
+        <w:rPr>
+          <w:rFonts w:ascii="Consolas" w:eastAsia="Times New Roman" w:hAnsi="Consolas" w:cs="Consolas"/>
+          <w:color w:val="F8F8F2"/>
+          <w:sz w:val="21"/>
+          <w:szCs w:val="21"/>
+          <w:lang w:val="en-US" w:eastAsia="pt-BR"/>
+        </w:rPr>
+        <w:t>document.</w:t>
+      </w:r>
+      <w:r>
+        <w:rPr>
+          <w:rFonts w:ascii="Consolas" w:eastAsia="Times New Roman" w:hAnsi="Consolas" w:cs="Consolas"/>
+          <w:color w:val="50FA7B"/>
+          <w:sz w:val="21"/>
+          <w:szCs w:val="21"/>
+          <w:lang w:val="en-US" w:eastAsia="pt-BR"/>
+        </w:rPr>
+        <w:t>getElementById</w:t>
+      </w:r>
+      <w:proofErr w:type="spellEnd"/>
+      <w:r>
+        <w:rPr>
+          <w:rFonts w:ascii="Consolas" w:eastAsia="Times New Roman" w:hAnsi="Consolas" w:cs="Consolas"/>
+          <w:color w:val="F8F8F2"/>
+          <w:sz w:val="21"/>
+          <w:szCs w:val="21"/>
+          <w:lang w:val="en-US" w:eastAsia="pt-BR"/>
+        </w:rPr>
+        <w:t>(</w:t>
+      </w:r>
+      <w:r>
+        <w:rPr>
+          <w:rFonts w:ascii="Consolas" w:eastAsia="Times New Roman" w:hAnsi="Consolas" w:cs="Consolas"/>
+          <w:color w:val="E9F284"/>
+          <w:sz w:val="21"/>
+          <w:szCs w:val="21"/>
+          <w:lang w:val="en-US" w:eastAsia="pt-BR"/>
+        </w:rPr>
+        <w:t>"</w:t>
+      </w:r>
+      <w:proofErr w:type="spellStart"/>
+      <w:r>
+        <w:rPr>
+          <w:rFonts w:ascii="Consolas" w:eastAsia="Times New Roman" w:hAnsi="Consolas" w:cs="Consolas"/>
+          <w:color w:val="F1FA8C"/>
+          <w:sz w:val="21"/>
+          <w:szCs w:val="21"/>
+          <w:lang w:val="en-US" w:eastAsia="pt-BR"/>
+        </w:rPr>
+        <w:t>innerDiv</w:t>
+      </w:r>
+      <w:proofErr w:type="spellEnd"/>
+      <w:r>
+        <w:rPr>
+          <w:rFonts w:ascii="Consolas" w:eastAsia="Times New Roman" w:hAnsi="Consolas" w:cs="Consolas"/>
+          <w:color w:val="E9F284"/>
+          <w:sz w:val="21"/>
+          <w:szCs w:val="21"/>
+          <w:lang w:val="en-US" w:eastAsia="pt-BR"/>
+        </w:rPr>
+        <w:t>"</w:t>
+      </w:r>
+      <w:r>
+        <w:rPr>
+          <w:rFonts w:ascii="Consolas" w:eastAsia="Times New Roman" w:hAnsi="Consolas" w:cs="Consolas"/>
+          <w:color w:val="F8F8F2"/>
+          <w:sz w:val="21"/>
+          <w:szCs w:val="21"/>
+          <w:lang w:val="en-US" w:eastAsia="pt-BR"/>
+        </w:rPr>
+        <w:t>);</w:t>
+      </w:r>
+    </w:p>
+    <w:p>
+      <w:pPr>
+        <w:shd w:val="clear" w:color="auto" w:fill="282A36"/>
+        <w:spacing w:after="0" w:line="285" w:lineRule="atLeast"/>
+        <w:ind w:firstLine="708"/>
+        <w:rPr>
+          <w:rFonts w:ascii="Consolas" w:eastAsia="Times New Roman" w:hAnsi="Consolas" w:cs="Consolas"/>
+          <w:color w:val="F8F8F2"/>
+          <w:sz w:val="21"/>
+          <w:szCs w:val="21"/>
+          <w:lang w:val="en-US" w:eastAsia="pt-BR"/>
+        </w:rPr>
+      </w:pPr>
+      <w:proofErr w:type="spellStart"/>
+      <w:proofErr w:type="gramStart"/>
+      <w:r>
+        <w:rPr>
+          <w:rFonts w:ascii="Consolas" w:eastAsia="Times New Roman" w:hAnsi="Consolas" w:cs="Consolas"/>
+          <w:color w:val="FF79C6"/>
+          <w:sz w:val="21"/>
+          <w:szCs w:val="21"/>
+          <w:lang w:val="en-US" w:eastAsia="pt-BR"/>
+        </w:rPr>
+        <w:t>var</w:t>
+      </w:r>
+      <w:proofErr w:type="spellEnd"/>
+      <w:proofErr w:type="gramEnd"/>
+      <w:r>
+        <w:rPr>
+          <w:rFonts w:ascii="Consolas" w:eastAsia="Times New Roman" w:hAnsi="Consolas" w:cs="Consolas"/>
+          <w:color w:val="F8F8F2"/>
+          <w:sz w:val="21"/>
+          <w:szCs w:val="21"/>
+          <w:lang w:val="en-US" w:eastAsia="pt-BR"/>
+        </w:rPr>
+        <w:t> p </w:t>
+      </w:r>
+      <w:r>
+        <w:rPr>
+          <w:rFonts w:ascii="Consolas" w:eastAsia="Times New Roman" w:hAnsi="Consolas" w:cs="Consolas"/>
+          <w:color w:val="FF79C6"/>
+          <w:sz w:val="21"/>
+          <w:szCs w:val="21"/>
+          <w:lang w:val="en-US" w:eastAsia="pt-BR"/>
+        </w:rPr>
+        <w:t>=</w:t>
+      </w:r>
+      <w:r>
+        <w:rPr>
+          <w:rFonts w:ascii="Consolas" w:eastAsia="Times New Roman" w:hAnsi="Consolas" w:cs="Consolas"/>
+          <w:color w:val="F8F8F2"/>
+          <w:sz w:val="21"/>
+          <w:szCs w:val="21"/>
+          <w:lang w:val="en-US" w:eastAsia="pt-BR"/>
+        </w:rPr>
+        <w:t> </w:t>
+      </w:r>
+      <w:proofErr w:type="spellStart"/>
+      <w:r>
+        <w:rPr>
+          <w:rFonts w:ascii="Consolas" w:eastAsia="Times New Roman" w:hAnsi="Consolas" w:cs="Consolas"/>
+          <w:color w:val="F8F8F2"/>
+          <w:sz w:val="21"/>
+          <w:szCs w:val="21"/>
+          <w:lang w:val="en-US" w:eastAsia="pt-BR"/>
+        </w:rPr>
+        <w:t>innerDiv.</w:t>
+      </w:r>
+      <w:r>
+        <w:rPr>
+          <w:rFonts w:ascii="Consolas" w:eastAsia="Times New Roman" w:hAnsi="Consolas" w:cs="Consolas"/>
+          <w:color w:val="50FA7B"/>
+          <w:sz w:val="21"/>
+          <w:szCs w:val="21"/>
+          <w:lang w:val="en-US" w:eastAsia="pt-BR"/>
+        </w:rPr>
+        <w:t>removeChild</w:t>
+      </w:r>
+      <w:proofErr w:type="spellEnd"/>
+      <w:r>
+        <w:rPr>
+          <w:rFonts w:ascii="Consolas" w:eastAsia="Times New Roman" w:hAnsi="Consolas" w:cs="Consolas"/>
+          <w:color w:val="F8F8F2"/>
+          <w:sz w:val="21"/>
+          <w:szCs w:val="21"/>
+          <w:lang w:val="en-US" w:eastAsia="pt-BR"/>
+        </w:rPr>
+        <w:t>(</w:t>
+      </w:r>
+      <w:proofErr w:type="spellStart"/>
+      <w:r>
+        <w:rPr>
+          <w:rFonts w:ascii="Consolas" w:eastAsia="Times New Roman" w:hAnsi="Consolas" w:cs="Consolas"/>
+          <w:color w:val="F8F8F2"/>
+          <w:sz w:val="21"/>
+          <w:szCs w:val="21"/>
+          <w:lang w:val="en-US" w:eastAsia="pt-BR"/>
+        </w:rPr>
+        <w:t>document.</w:t>
+      </w:r>
+      <w:r>
+        <w:rPr>
+          <w:rFonts w:ascii="Consolas" w:eastAsia="Times New Roman" w:hAnsi="Consolas" w:cs="Consolas"/>
+          <w:color w:val="50FA7B"/>
+          <w:sz w:val="21"/>
+          <w:szCs w:val="21"/>
+          <w:lang w:val="en-US" w:eastAsia="pt-BR"/>
+        </w:rPr>
+        <w:t>getElementById</w:t>
+      </w:r>
+      <w:proofErr w:type="spellEnd"/>
+      <w:r>
+        <w:rPr>
+          <w:rFonts w:ascii="Consolas" w:eastAsia="Times New Roman" w:hAnsi="Consolas" w:cs="Consolas"/>
+          <w:color w:val="F8F8F2"/>
+          <w:sz w:val="21"/>
+          <w:szCs w:val="21"/>
+          <w:lang w:val="en-US" w:eastAsia="pt-BR"/>
+        </w:rPr>
+        <w:t>(</w:t>
+      </w:r>
+      <w:r>
+        <w:rPr>
+          <w:rFonts w:ascii="Consolas" w:eastAsia="Times New Roman" w:hAnsi="Consolas" w:cs="Consolas"/>
+          <w:color w:val="E9F284"/>
+          <w:sz w:val="21"/>
+          <w:szCs w:val="21"/>
+          <w:lang w:val="en-US" w:eastAsia="pt-BR"/>
+        </w:rPr>
+        <w:t>"</w:t>
+      </w:r>
+      <w:r>
+        <w:rPr>
+          <w:rFonts w:ascii="Consolas" w:eastAsia="Times New Roman" w:hAnsi="Consolas" w:cs="Consolas"/>
+          <w:color w:val="F1FA8C"/>
+          <w:sz w:val="21"/>
+          <w:szCs w:val="21"/>
+          <w:lang w:val="en-US" w:eastAsia="pt-BR"/>
+        </w:rPr>
+        <w:t>P1</w:t>
+      </w:r>
+      <w:r>
+        <w:rPr>
+          <w:rFonts w:ascii="Consolas" w:eastAsia="Times New Roman" w:hAnsi="Consolas" w:cs="Consolas"/>
+          <w:color w:val="E9F284"/>
+          <w:sz w:val="21"/>
+          <w:szCs w:val="21"/>
+          <w:lang w:val="en-US" w:eastAsia="pt-BR"/>
+        </w:rPr>
+        <w:t>"</w:t>
+      </w:r>
+      <w:r>
+        <w:rPr>
+          <w:rFonts w:ascii="Consolas" w:eastAsia="Times New Roman" w:hAnsi="Consolas" w:cs="Consolas"/>
+          <w:color w:val="F8F8F2"/>
+          <w:sz w:val="21"/>
+          <w:szCs w:val="21"/>
+          <w:lang w:val="en-US" w:eastAsia="pt-BR"/>
+        </w:rPr>
+        <w:t>));</w:t>
+      </w:r>
+    </w:p>
+    <w:p>
+      <w:pPr>
+        <w:shd w:val="clear" w:color="auto" w:fill="282A36"/>
+        <w:spacing w:after="0" w:line="285" w:lineRule="atLeast"/>
+        <w:rPr>
+          <w:rFonts w:ascii="Consolas" w:eastAsia="Times New Roman" w:hAnsi="Consolas" w:cs="Consolas"/>
+          <w:color w:val="F8F8F2"/>
+          <w:sz w:val="21"/>
+          <w:szCs w:val="21"/>
+          <w:lang w:val="en-US" w:eastAsia="pt-BR"/>
+        </w:rPr>
+      </w:pPr>
+    </w:p>
+    <w:p>
+      <w:pPr>
+        <w:shd w:val="clear" w:color="auto" w:fill="FFFFFF"/>
+        <w:spacing w:after="0" w:line="240" w:lineRule="auto"/>
+        <w:textAlignment w:val="baseline"/>
+        <w:rPr>
+          <w:lang w:val="en-US"/>
+        </w:rPr>
+      </w:pPr>
+    </w:p>
+    <w:p>
+      <w:pPr>
+        <w:shd w:val="clear" w:color="auto" w:fill="FFFFFF"/>
+        <w:spacing w:after="0" w:line="240" w:lineRule="auto"/>
+        <w:textAlignment w:val="baseline"/>
+        <w:rPr>
+          <w:b/>
+        </w:rPr>
+      </w:pPr>
+      <w:r>
+        <w:rPr>
+          <w:b/>
+        </w:rPr>
+        <w:t xml:space="preserve">Usando o método </w:t>
+      </w:r>
+      <w:proofErr w:type="spellStart"/>
+      <w:proofErr w:type="gramStart"/>
+      <w:r>
+        <w:t>removeNode</w:t>
+      </w:r>
+      <w:proofErr w:type="spellEnd"/>
+      <w:proofErr w:type="gramEnd"/>
+    </w:p>
+    <w:p>
+      <w:pPr>
+        <w:shd w:val="clear" w:color="auto" w:fill="FFFFFF"/>
+        <w:spacing w:after="0" w:line="240" w:lineRule="auto"/>
+        <w:textAlignment w:val="baseline"/>
+      </w:pPr>
+    </w:p>
+    <w:p>
+      <w:pPr>
+        <w:shd w:val="clear" w:color="auto" w:fill="FFFFFF"/>
+        <w:spacing w:after="0" w:line="240" w:lineRule="auto"/>
+        <w:textAlignment w:val="baseline"/>
+      </w:pPr>
+      <w:r>
+        <w:t>O</w:t>
+      </w:r>
+      <w:r>
+        <w:t xml:space="preserve"> </w:t>
+      </w:r>
+      <w:proofErr w:type="spellStart"/>
+      <w:proofErr w:type="gramStart"/>
+      <w:r>
+        <w:t>removeNode</w:t>
+      </w:r>
+      <w:proofErr w:type="spellEnd"/>
+      <w:proofErr w:type="gramEnd"/>
+      <w:r>
+        <w:t xml:space="preserve">, utiliza um parâmetro booleano. Definir o parâmetro como </w:t>
+      </w:r>
+      <w:proofErr w:type="spellStart"/>
+      <w:r>
+        <w:t>true</w:t>
+      </w:r>
+      <w:proofErr w:type="spellEnd"/>
+      <w:r>
+        <w:t xml:space="preserve"> informa ao método para fazer uma remoção profunda, o que significa que todos os filhos também são removidos. </w:t>
+      </w:r>
+    </w:p>
+    <w:p>
+      <w:pPr>
+        <w:shd w:val="clear" w:color="auto" w:fill="FFFFFF"/>
+        <w:spacing w:after="0" w:line="240" w:lineRule="auto"/>
+        <w:textAlignment w:val="baseline"/>
+      </w:pPr>
+    </w:p>
+    <w:p>
+      <w:pPr>
+        <w:shd w:val="clear" w:color="auto" w:fill="FFFFFF"/>
+        <w:spacing w:after="0" w:line="240" w:lineRule="auto"/>
+        <w:textAlignment w:val="baseline"/>
+      </w:pPr>
+      <w:r>
+        <w:t xml:space="preserve">O código </w:t>
+      </w:r>
+      <w:r>
+        <w:t>abaixo mostra isso</w:t>
+      </w:r>
+      <w:r>
+        <w:t>:</w:t>
+      </w:r>
+    </w:p>
+    <w:p>
+      <w:pPr>
+        <w:shd w:val="clear" w:color="auto" w:fill="282A36"/>
+        <w:spacing w:after="0" w:line="285" w:lineRule="atLeast"/>
+        <w:rPr>
+          <w:rFonts w:ascii="Consolas" w:eastAsia="Times New Roman" w:hAnsi="Consolas" w:cs="Consolas"/>
+          <w:color w:val="F8F8F2"/>
+          <w:sz w:val="21"/>
+          <w:szCs w:val="21"/>
+          <w:lang w:val="en-US" w:eastAsia="pt-BR"/>
+        </w:rPr>
+      </w:pPr>
+      <w:r>
+        <w:rPr>
+          <w:rFonts w:ascii="Consolas" w:eastAsia="Times New Roman" w:hAnsi="Consolas" w:cs="Consolas"/>
+          <w:color w:val="F8F8F2"/>
+          <w:sz w:val="21"/>
+          <w:szCs w:val="21"/>
+          <w:lang w:val="en-US" w:eastAsia="pt-BR"/>
+        </w:rPr>
+        <w:t> </w:t>
+      </w:r>
+      <w:r>
+        <w:rPr>
+          <w:rFonts w:ascii="Consolas" w:eastAsia="Times New Roman" w:hAnsi="Consolas" w:cs="Consolas"/>
+          <w:color w:val="F8F8F2"/>
+          <w:sz w:val="21"/>
+          <w:szCs w:val="21"/>
+          <w:lang w:val="en-US" w:eastAsia="pt-BR"/>
+        </w:rPr>
+        <w:tab/>
+      </w:r>
+    </w:p>
+    <w:p>
+      <w:pPr>
+        <w:shd w:val="clear" w:color="auto" w:fill="282A36"/>
+        <w:spacing w:after="0" w:line="285" w:lineRule="atLeast"/>
+        <w:ind w:firstLine="708"/>
+        <w:rPr>
+          <w:rFonts w:ascii="Consolas" w:eastAsia="Times New Roman" w:hAnsi="Consolas" w:cs="Consolas"/>
+          <w:color w:val="F8F8F2"/>
+          <w:sz w:val="21"/>
+          <w:szCs w:val="21"/>
+          <w:lang w:val="en-US" w:eastAsia="pt-BR"/>
+        </w:rPr>
+      </w:pPr>
+      <w:proofErr w:type="spellStart"/>
+      <w:proofErr w:type="gramStart"/>
+      <w:r>
+        <w:rPr>
+          <w:rFonts w:ascii="Consolas" w:eastAsia="Times New Roman" w:hAnsi="Consolas" w:cs="Consolas"/>
+          <w:color w:val="FF79C6"/>
+          <w:sz w:val="21"/>
+          <w:szCs w:val="21"/>
+          <w:lang w:val="en-US" w:eastAsia="pt-BR"/>
+        </w:rPr>
+        <w:t>var</w:t>
+      </w:r>
+      <w:proofErr w:type="spellEnd"/>
+      <w:proofErr w:type="gramEnd"/>
+      <w:r>
+        <w:rPr>
+          <w:rFonts w:ascii="Consolas" w:eastAsia="Times New Roman" w:hAnsi="Consolas" w:cs="Consolas"/>
+          <w:color w:val="F8F8F2"/>
+          <w:sz w:val="21"/>
+          <w:szCs w:val="21"/>
+          <w:lang w:val="en-US" w:eastAsia="pt-BR"/>
+        </w:rPr>
+        <w:t> </w:t>
+      </w:r>
+      <w:proofErr w:type="spellStart"/>
+      <w:r>
+        <w:rPr>
+          <w:rFonts w:ascii="Consolas" w:eastAsia="Times New Roman" w:hAnsi="Consolas" w:cs="Consolas"/>
+          <w:color w:val="F8F8F2"/>
+          <w:sz w:val="21"/>
+          <w:szCs w:val="21"/>
+          <w:lang w:val="en-US" w:eastAsia="pt-BR"/>
+        </w:rPr>
+        <w:t>innerDiv</w:t>
+      </w:r>
+      <w:proofErr w:type="spellEnd"/>
+      <w:r>
+        <w:rPr>
+          <w:rFonts w:ascii="Consolas" w:eastAsia="Times New Roman" w:hAnsi="Consolas" w:cs="Consolas"/>
+          <w:color w:val="F8F8F2"/>
+          <w:sz w:val="21"/>
+          <w:szCs w:val="21"/>
+          <w:lang w:val="en-US" w:eastAsia="pt-BR"/>
+        </w:rPr>
+        <w:t> </w:t>
+      </w:r>
+      <w:r>
+        <w:rPr>
+          <w:rFonts w:ascii="Consolas" w:eastAsia="Times New Roman" w:hAnsi="Consolas" w:cs="Consolas"/>
+          <w:color w:val="FF79C6"/>
+          <w:sz w:val="21"/>
+          <w:szCs w:val="21"/>
+          <w:lang w:val="en-US" w:eastAsia="pt-BR"/>
+        </w:rPr>
+        <w:t>=</w:t>
+      </w:r>
+      <w:r>
+        <w:rPr>
+          <w:rFonts w:ascii="Consolas" w:eastAsia="Times New Roman" w:hAnsi="Consolas" w:cs="Consolas"/>
+          <w:color w:val="F8F8F2"/>
+          <w:sz w:val="21"/>
+          <w:szCs w:val="21"/>
+          <w:lang w:val="en-US" w:eastAsia="pt-BR"/>
+        </w:rPr>
+        <w:t> </w:t>
+      </w:r>
+      <w:proofErr w:type="spellStart"/>
+      <w:r>
+        <w:rPr>
+          <w:rFonts w:ascii="Consolas" w:eastAsia="Times New Roman" w:hAnsi="Consolas" w:cs="Consolas"/>
+          <w:color w:val="F8F8F2"/>
+          <w:sz w:val="21"/>
+          <w:szCs w:val="21"/>
+          <w:lang w:val="en-US" w:eastAsia="pt-BR"/>
+        </w:rPr>
+        <w:t>document.</w:t>
+      </w:r>
+      <w:r>
+        <w:rPr>
+          <w:rFonts w:ascii="Consolas" w:eastAsia="Times New Roman" w:hAnsi="Consolas" w:cs="Consolas"/>
+          <w:color w:val="50FA7B"/>
+          <w:sz w:val="21"/>
+          <w:szCs w:val="21"/>
+          <w:lang w:val="en-US" w:eastAsia="pt-BR"/>
+        </w:rPr>
+        <w:t>getElementById</w:t>
+      </w:r>
+      <w:proofErr w:type="spellEnd"/>
+      <w:r>
+        <w:rPr>
+          <w:rFonts w:ascii="Consolas" w:eastAsia="Times New Roman" w:hAnsi="Consolas" w:cs="Consolas"/>
+          <w:color w:val="F8F8F2"/>
+          <w:sz w:val="21"/>
+          <w:szCs w:val="21"/>
+          <w:lang w:val="en-US" w:eastAsia="pt-BR"/>
+        </w:rPr>
+        <w:t>(</w:t>
+      </w:r>
+      <w:r>
+        <w:rPr>
+          <w:rFonts w:ascii="Consolas" w:eastAsia="Times New Roman" w:hAnsi="Consolas" w:cs="Consolas"/>
+          <w:color w:val="E9F284"/>
+          <w:sz w:val="21"/>
+          <w:szCs w:val="21"/>
+          <w:lang w:val="en-US" w:eastAsia="pt-BR"/>
+        </w:rPr>
+        <w:t>"</w:t>
+      </w:r>
+      <w:proofErr w:type="spellStart"/>
+      <w:r>
+        <w:rPr>
+          <w:rFonts w:ascii="Consolas" w:eastAsia="Times New Roman" w:hAnsi="Consolas" w:cs="Consolas"/>
+          <w:color w:val="F1FA8C"/>
+          <w:sz w:val="21"/>
+          <w:szCs w:val="21"/>
+          <w:lang w:val="en-US" w:eastAsia="pt-BR"/>
+        </w:rPr>
+        <w:t>innerDiv</w:t>
+      </w:r>
+      <w:proofErr w:type="spellEnd"/>
+      <w:r>
+        <w:rPr>
+          <w:rFonts w:ascii="Consolas" w:eastAsia="Times New Roman" w:hAnsi="Consolas" w:cs="Consolas"/>
+          <w:color w:val="E9F284"/>
+          <w:sz w:val="21"/>
+          <w:szCs w:val="21"/>
+          <w:lang w:val="en-US" w:eastAsia="pt-BR"/>
+        </w:rPr>
+        <w:t>"</w:t>
+      </w:r>
+      <w:r>
+        <w:rPr>
+          <w:rFonts w:ascii="Consolas" w:eastAsia="Times New Roman" w:hAnsi="Consolas" w:cs="Consolas"/>
+          <w:color w:val="F8F8F2"/>
+          <w:sz w:val="21"/>
+          <w:szCs w:val="21"/>
+          <w:lang w:val="en-US" w:eastAsia="pt-BR"/>
+        </w:rPr>
+        <w:t>);</w:t>
+      </w:r>
+    </w:p>
+    <w:p>
+      <w:pPr>
+        <w:shd w:val="clear" w:color="auto" w:fill="282A36"/>
+        <w:spacing w:after="0" w:line="285" w:lineRule="atLeast"/>
+        <w:rPr>
+          <w:rFonts w:ascii="Consolas" w:eastAsia="Times New Roman" w:hAnsi="Consolas" w:cs="Consolas"/>
+          <w:color w:val="F8F8F2"/>
+          <w:sz w:val="21"/>
+          <w:szCs w:val="21"/>
+          <w:lang w:val="en-US" w:eastAsia="pt-BR"/>
+        </w:rPr>
+      </w:pPr>
+      <w:r>
+        <w:rPr>
+          <w:rFonts w:ascii="Consolas" w:eastAsia="Times New Roman" w:hAnsi="Consolas" w:cs="Consolas"/>
+          <w:color w:val="F8F8F2"/>
+          <w:sz w:val="21"/>
+          <w:szCs w:val="21"/>
+          <w:lang w:val="en-US" w:eastAsia="pt-BR"/>
+        </w:rPr>
+        <w:t>      </w:t>
+      </w:r>
+      <w:proofErr w:type="spellStart"/>
+      <w:proofErr w:type="gramStart"/>
+      <w:r>
+        <w:rPr>
+          <w:rFonts w:ascii="Consolas" w:eastAsia="Times New Roman" w:hAnsi="Consolas" w:cs="Consolas"/>
+          <w:color w:val="F8F8F2"/>
+          <w:sz w:val="21"/>
+          <w:szCs w:val="21"/>
+          <w:lang w:val="en-US" w:eastAsia="pt-BR"/>
+        </w:rPr>
+        <w:t>innerDiv.</w:t>
+      </w:r>
+      <w:r>
+        <w:rPr>
+          <w:rFonts w:ascii="Consolas" w:eastAsia="Times New Roman" w:hAnsi="Consolas" w:cs="Consolas"/>
+          <w:color w:val="50FA7B"/>
+          <w:sz w:val="21"/>
+          <w:szCs w:val="21"/>
+          <w:lang w:val="en-US" w:eastAsia="pt-BR"/>
+        </w:rPr>
+        <w:t>removeNode</w:t>
+      </w:r>
+      <w:proofErr w:type="spellEnd"/>
+      <w:r>
+        <w:rPr>
+          <w:rFonts w:ascii="Consolas" w:eastAsia="Times New Roman" w:hAnsi="Consolas" w:cs="Consolas"/>
+          <w:color w:val="F8F8F2"/>
+          <w:sz w:val="21"/>
+          <w:szCs w:val="21"/>
+          <w:lang w:val="en-US" w:eastAsia="pt-BR"/>
+        </w:rPr>
+        <w:t>(</w:t>
+      </w:r>
+      <w:proofErr w:type="gramEnd"/>
+      <w:r>
+        <w:rPr>
+          <w:rFonts w:ascii="Consolas" w:eastAsia="Times New Roman" w:hAnsi="Consolas" w:cs="Consolas"/>
+          <w:color w:val="BD93F9"/>
+          <w:sz w:val="21"/>
+          <w:szCs w:val="21"/>
+          <w:lang w:val="en-US" w:eastAsia="pt-BR"/>
+        </w:rPr>
+        <w:t>true</w:t>
+      </w:r>
+      <w:r>
+        <w:rPr>
+          <w:rFonts w:ascii="Consolas" w:eastAsia="Times New Roman" w:hAnsi="Consolas" w:cs="Consolas"/>
+          <w:color w:val="F8F8F2"/>
+          <w:sz w:val="21"/>
+          <w:szCs w:val="21"/>
+          <w:lang w:val="en-US" w:eastAsia="pt-BR"/>
+        </w:rPr>
+        <w:t>);</w:t>
+      </w:r>
+    </w:p>
+    <w:p>
+      <w:pPr>
+        <w:shd w:val="clear" w:color="auto" w:fill="282A36"/>
+        <w:spacing w:after="0" w:line="285" w:lineRule="atLeast"/>
+        <w:rPr>
+          <w:rFonts w:ascii="Consolas" w:eastAsia="Times New Roman" w:hAnsi="Consolas" w:cs="Consolas"/>
+          <w:color w:val="F8F8F2"/>
+          <w:sz w:val="21"/>
+          <w:szCs w:val="21"/>
+          <w:lang w:val="en-US" w:eastAsia="pt-BR"/>
+        </w:rPr>
+      </w:pPr>
+    </w:p>
+    <w:p>
+      <w:pPr>
+        <w:shd w:val="clear" w:color="auto" w:fill="FFFFFF"/>
+        <w:spacing w:after="0" w:line="240" w:lineRule="auto"/>
+        <w:textAlignment w:val="baseline"/>
+        <w:rPr>
+          <w:lang w:val="en-US"/>
+        </w:rPr>
+      </w:pPr>
+    </w:p>
+    <w:p>
+      <w:pPr>
+        <w:shd w:val="clear" w:color="auto" w:fill="FFFFFF"/>
+        <w:spacing w:after="0" w:line="240" w:lineRule="auto"/>
+        <w:textAlignment w:val="baseline"/>
+        <w:rPr>
+          <w:lang w:val="en-US"/>
+        </w:rPr>
+      </w:pPr>
+    </w:p>
+    <w:p>
+      <w:pPr>
+        <w:shd w:val="clear" w:color="auto" w:fill="FFFFFF"/>
+        <w:spacing w:after="0" w:line="240" w:lineRule="auto"/>
+        <w:textAlignment w:val="baseline"/>
+      </w:pPr>
+      <w:r>
+        <w:rPr>
+          <w:b/>
+        </w:rPr>
+        <w:t xml:space="preserve">Usando o método </w:t>
+      </w:r>
+      <w:proofErr w:type="spellStart"/>
+      <w:proofErr w:type="gramStart"/>
+      <w:r>
+        <w:t>replaceNode</w:t>
+      </w:r>
+      <w:proofErr w:type="spellEnd"/>
+      <w:proofErr w:type="gramEnd"/>
+      <w:r>
+        <w:t xml:space="preserve"> e </w:t>
+      </w:r>
+      <w:proofErr w:type="spellStart"/>
+      <w:r>
+        <w:t>replaceChild</w:t>
+      </w:r>
+      <w:proofErr w:type="spellEnd"/>
+      <w:r>
+        <w:t>.</w:t>
+      </w:r>
+    </w:p>
+    <w:p>
+      <w:pPr>
+        <w:shd w:val="clear" w:color="auto" w:fill="FFFFFF"/>
+        <w:spacing w:after="0" w:line="240" w:lineRule="auto"/>
+        <w:textAlignment w:val="baseline"/>
+      </w:pPr>
+    </w:p>
+    <w:p>
+      <w:pPr>
+        <w:shd w:val="clear" w:color="auto" w:fill="FFFFFF"/>
+        <w:spacing w:after="0" w:line="240" w:lineRule="auto"/>
+        <w:textAlignment w:val="baseline"/>
+      </w:pPr>
+      <w:r>
+        <w:t xml:space="preserve">Esses dois métodos funcionam da mesma maneira que </w:t>
+      </w:r>
+      <w:proofErr w:type="spellStart"/>
+      <w:proofErr w:type="gramStart"/>
+      <w:r>
+        <w:t>removeNode</w:t>
+      </w:r>
+      <w:proofErr w:type="spellEnd"/>
+      <w:proofErr w:type="gramEnd"/>
+      <w:r>
+        <w:t xml:space="preserve"> e </w:t>
+      </w:r>
+      <w:proofErr w:type="spellStart"/>
+      <w:r>
+        <w:t>removeChild</w:t>
+      </w:r>
+      <w:proofErr w:type="spellEnd"/>
+      <w:r>
+        <w:t xml:space="preserve"> em termos dos parâmetros que eles usam e quais elementos eles afetam. A diferença, no entanto, é que você pode substituir o elemento de destino por um elemento completamente novo. </w:t>
+      </w:r>
+    </w:p>
+    <w:p>
+      <w:pPr>
+        <w:shd w:val="clear" w:color="auto" w:fill="FFFFFF"/>
+        <w:spacing w:after="0" w:line="240" w:lineRule="auto"/>
+        <w:textAlignment w:val="baseline"/>
+      </w:pPr>
+      <w:r>
+        <w:t xml:space="preserve">O código </w:t>
+      </w:r>
+      <w:r>
+        <w:t xml:space="preserve">abaixo </w:t>
+      </w:r>
+      <w:r>
+        <w:t>converte todos os parágrafos internos em elementos de ancoragem e adiciona quebras de linha, porque você não as obtém autom</w:t>
+      </w:r>
+      <w:r>
+        <w:t>aticamente como no elemento &lt;p</w:t>
+      </w:r>
+      <w:proofErr w:type="gramStart"/>
+      <w:r>
+        <w:t>&gt;</w:t>
+      </w:r>
+      <w:proofErr w:type="gramEnd"/>
+    </w:p>
+    <w:p>
+      <w:pPr>
+        <w:shd w:val="clear" w:color="auto" w:fill="FFFFFF"/>
+        <w:spacing w:after="0" w:line="240" w:lineRule="auto"/>
+        <w:textAlignment w:val="baseline"/>
+      </w:pPr>
+    </w:p>
+    <w:p>
+      <w:pPr>
+        <w:shd w:val="clear" w:color="auto" w:fill="FFFFFF"/>
+        <w:spacing w:after="0" w:line="240" w:lineRule="auto"/>
+        <w:textAlignment w:val="baseline"/>
       </w:pPr>
       <w:bookmarkStart w:id="0" w:name="_GoBack"/>
       <w:bookmarkEnd w:id="0"/>
     </w:p>
-    <w:p>
-      <w:pPr>
-        <w:shd w:val="clear" w:color="auto" w:fill="FFFFFF"/>
-        <w:spacing w:after="0" w:line="240" w:lineRule="auto"/>
-        <w:textAlignment w:val="baseline"/>
-      </w:pPr>
-    </w:p>
     <w:sectPr>
+      <w:footerReference w:type="default" r:id="rId46"/>
       <w:pgSz w:w="11906" w:h="16838"/>
       <w:pgMar w:top="1417" w:right="1701" w:bottom="1417" w:left="1701" w:header="708" w:footer="708" w:gutter="0"/>
       <w:cols w:space="708"/>
@@ -11292,6 +15003,71 @@
     </w:sectPr>
   </w:body>
 </w:document>
+</file>
+
+<file path=word/endnotes.xml><?xml version="1.0" encoding="utf-8"?>
+<w:endnotes xmlns:wpc="http://schemas.microsoft.com/office/word/2010/wordprocessingCanvas" xmlns:mc="http://schemas.openxmlformats.org/markup-compatibility/2006" xmlns:o="urn:schemas-microsoft-com:office:office" xmlns:r="http://schemas.openxmlformats.org/officeDocument/2006/relationships" xmlns:m="http://schemas.openxmlformats.org/officeDocument/2006/math" xmlns:v="urn:schemas-microsoft-com:vml" xmlns:wp14="http://schemas.microsoft.com/office/word/2010/wordprocessingDrawing" xmlns:wp="http://schemas.openxmlformats.org/drawingml/2006/wordprocessingDrawing" xmlns:w10="urn:schemas-microsoft-com:office:word" xmlns:w="http://schemas.openxmlformats.org/wordprocessingml/2006/main" xmlns:w14="http://schemas.microsoft.com/office/word/2010/wordml" xmlns:wpg="http://schemas.microsoft.com/office/word/2010/wordprocessingGroup" xmlns:wpi="http://schemas.microsoft.com/office/word/2010/wordprocessingInk" xmlns:wne="http://schemas.microsoft.com/office/word/2006/wordml" xmlns:wps="http://schemas.microsoft.com/office/word/2010/wordprocessingShape" mc:Ignorable="w14 wp14">
+  <w:endnote w:type="separator" w:id="-1">
+    <w:p>
+      <w:pPr>
+        <w:spacing w:after="0" w:line="240" w:lineRule="auto"/>
+      </w:pPr>
+      <w:r>
+        <w:separator/>
+      </w:r>
+    </w:p>
+  </w:endnote>
+  <w:endnote w:type="continuationSeparator" w:id="0">
+    <w:p>
+      <w:pPr>
+        <w:spacing w:after="0" w:line="240" w:lineRule="auto"/>
+      </w:pPr>
+      <w:r>
+        <w:continuationSeparator/>
+      </w:r>
+    </w:p>
+  </w:endnote>
+</w:endnotes>
+</file>
+
+<file path=word/footer1.xml><?xml version="1.0" encoding="utf-8"?>
+<w:ftr xmlns:wpc="http://schemas.microsoft.com/office/word/2010/wordprocessingCanvas" xmlns:mc="http://schemas.openxmlformats.org/markup-compatibility/2006" xmlns:o="urn:schemas-microsoft-com:office:office" xmlns:r="http://schemas.openxmlformats.org/officeDocument/2006/relationships" xmlns:m="http://schemas.openxmlformats.org/officeDocument/2006/math" xmlns:v="urn:schemas-microsoft-com:vml" xmlns:wp14="http://schemas.microsoft.com/office/word/2010/wordprocessingDrawing" xmlns:wp="http://schemas.openxmlformats.org/drawingml/2006/wordprocessingDrawing" xmlns:w10="urn:schemas-microsoft-com:office:word" xmlns:w="http://schemas.openxmlformats.org/wordprocessingml/2006/main" xmlns:w14="http://schemas.microsoft.com/office/word/2010/wordml" xmlns:wpg="http://schemas.microsoft.com/office/word/2010/wordprocessingGroup" xmlns:wpi="http://schemas.microsoft.com/office/word/2010/wordprocessingInk" xmlns:wne="http://schemas.microsoft.com/office/word/2006/wordml" xmlns:wps="http://schemas.microsoft.com/office/word/2010/wordprocessingShape" mc:Ignorable="w14 wp14">
+  <w:p>
+    <w:pPr>
+      <w:pStyle w:val="Rodap"/>
+    </w:pPr>
+  </w:p>
+  <w:p>
+    <w:pPr>
+      <w:pStyle w:val="Rodap"/>
+    </w:pPr>
+  </w:p>
+</w:ftr>
+</file>
+
+<file path=word/footnotes.xml><?xml version="1.0" encoding="utf-8"?>
+<w:footnotes xmlns:wpc="http://schemas.microsoft.com/office/word/2010/wordprocessingCanvas" xmlns:mc="http://schemas.openxmlformats.org/markup-compatibility/2006" xmlns:o="urn:schemas-microsoft-com:office:office" xmlns:r="http://schemas.openxmlformats.org/officeDocument/2006/relationships" xmlns:m="http://schemas.openxmlformats.org/officeDocument/2006/math" xmlns:v="urn:schemas-microsoft-com:vml" xmlns:wp14="http://schemas.microsoft.com/office/word/2010/wordprocessingDrawing" xmlns:wp="http://schemas.openxmlformats.org/drawingml/2006/wordprocessingDrawing" xmlns:w10="urn:schemas-microsoft-com:office:word" xmlns:w="http://schemas.openxmlformats.org/wordprocessingml/2006/main" xmlns:w14="http://schemas.microsoft.com/office/word/2010/wordml" xmlns:wpg="http://schemas.microsoft.com/office/word/2010/wordprocessingGroup" xmlns:wpi="http://schemas.microsoft.com/office/word/2010/wordprocessingInk" xmlns:wne="http://schemas.microsoft.com/office/word/2006/wordml" xmlns:wps="http://schemas.microsoft.com/office/word/2010/wordprocessingShape" mc:Ignorable="w14 wp14">
+  <w:footnote w:type="separator" w:id="-1">
+    <w:p>
+      <w:pPr>
+        <w:spacing w:after="0" w:line="240" w:lineRule="auto"/>
+      </w:pPr>
+      <w:r>
+        <w:separator/>
+      </w:r>
+    </w:p>
+  </w:footnote>
+  <w:footnote w:type="continuationSeparator" w:id="0">
+    <w:p>
+      <w:pPr>
+        <w:spacing w:after="0" w:line="240" w:lineRule="auto"/>
+      </w:pPr>
+      <w:r>
+        <w:continuationSeparator/>
+      </w:r>
+    </w:p>
+  </w:footnote>
+</w:footnotes>
 </file>
 
 <file path=word/numbering.xml><?xml version="1.0" encoding="utf-8"?>
@@ -12338,7 +16114,6 @@
   <w:style w:type="character" w:default="1" w:styleId="Fontepargpadro">
     <w:name w:val="Default Paragraph Font"/>
     <w:uiPriority w:val="1"/>
-    <w:semiHidden/>
     <w:unhideWhenUsed/>
   </w:style>
   <w:style w:type="table" w:default="1" w:styleId="Tabelanormal">
@@ -12472,6 +16247,50 @@
       <w:i/>
       <w:iCs/>
     </w:rPr>
+  </w:style>
+  <w:style w:type="paragraph" w:styleId="Cabealho">
+    <w:name w:val="header"/>
+    <w:basedOn w:val="Normal"/>
+    <w:link w:val="CabealhoChar"/>
+    <w:uiPriority w:val="99"/>
+    <w:unhideWhenUsed/>
+    <w:rsid w:val="00E22997"/>
+    <w:pPr>
+      <w:tabs>
+        <w:tab w:val="center" w:pos="4252"/>
+        <w:tab w:val="right" w:pos="8504"/>
+      </w:tabs>
+      <w:spacing w:after="0" w:line="240" w:lineRule="auto"/>
+    </w:pPr>
+  </w:style>
+  <w:style w:type="character" w:customStyle="1" w:styleId="CabealhoChar">
+    <w:name w:val="Cabeçalho Char"/>
+    <w:basedOn w:val="Fontepargpadro"/>
+    <w:link w:val="Cabealho"/>
+    <w:uiPriority w:val="99"/>
+    <w:rsid w:val="00E22997"/>
+  </w:style>
+  <w:style w:type="paragraph" w:styleId="Rodap">
+    <w:name w:val="footer"/>
+    <w:basedOn w:val="Normal"/>
+    <w:link w:val="RodapChar"/>
+    <w:uiPriority w:val="99"/>
+    <w:unhideWhenUsed/>
+    <w:rsid w:val="00E22997"/>
+    <w:pPr>
+      <w:tabs>
+        <w:tab w:val="center" w:pos="4252"/>
+        <w:tab w:val="right" w:pos="8504"/>
+      </w:tabs>
+      <w:spacing w:after="0" w:line="240" w:lineRule="auto"/>
+    </w:pPr>
+  </w:style>
+  <w:style w:type="character" w:customStyle="1" w:styleId="RodapChar">
+    <w:name w:val="Rodapé Char"/>
+    <w:basedOn w:val="Fontepargpadro"/>
+    <w:link w:val="Rodap"/>
+    <w:uiPriority w:val="99"/>
+    <w:rsid w:val="00E22997"/>
   </w:style>
 </w:styles>
 </file>
@@ -12639,7 +16458,6 @@
   <w:style w:type="character" w:default="1" w:styleId="Fontepargpadro">
     <w:name w:val="Default Paragraph Font"/>
     <w:uiPriority w:val="1"/>
-    <w:semiHidden/>
     <w:unhideWhenUsed/>
   </w:style>
   <w:style w:type="table" w:default="1" w:styleId="Tabelanormal">
@@ -12773,6 +16591,50 @@
       <w:i/>
       <w:iCs/>
     </w:rPr>
+  </w:style>
+  <w:style w:type="paragraph" w:styleId="Cabealho">
+    <w:name w:val="header"/>
+    <w:basedOn w:val="Normal"/>
+    <w:link w:val="CabealhoChar"/>
+    <w:uiPriority w:val="99"/>
+    <w:unhideWhenUsed/>
+    <w:rsid w:val="00E22997"/>
+    <w:pPr>
+      <w:tabs>
+        <w:tab w:val="center" w:pos="4252"/>
+        <w:tab w:val="right" w:pos="8504"/>
+      </w:tabs>
+      <w:spacing w:after="0" w:line="240" w:lineRule="auto"/>
+    </w:pPr>
+  </w:style>
+  <w:style w:type="character" w:customStyle="1" w:styleId="CabealhoChar">
+    <w:name w:val="Cabeçalho Char"/>
+    <w:basedOn w:val="Fontepargpadro"/>
+    <w:link w:val="Cabealho"/>
+    <w:uiPriority w:val="99"/>
+    <w:rsid w:val="00E22997"/>
+  </w:style>
+  <w:style w:type="paragraph" w:styleId="Rodap">
+    <w:name w:val="footer"/>
+    <w:basedOn w:val="Normal"/>
+    <w:link w:val="RodapChar"/>
+    <w:uiPriority w:val="99"/>
+    <w:unhideWhenUsed/>
+    <w:rsid w:val="00E22997"/>
+    <w:pPr>
+      <w:tabs>
+        <w:tab w:val="center" w:pos="4252"/>
+        <w:tab w:val="right" w:pos="8504"/>
+      </w:tabs>
+      <w:spacing w:after="0" w:line="240" w:lineRule="auto"/>
+    </w:pPr>
+  </w:style>
+  <w:style w:type="character" w:customStyle="1" w:styleId="RodapChar">
+    <w:name w:val="Rodapé Char"/>
+    <w:basedOn w:val="Fontepargpadro"/>
+    <w:link w:val="Rodap"/>
+    <w:uiPriority w:val="99"/>
+    <w:rsid w:val="00E22997"/>
   </w:style>
 </w:styles>
 </file>

</xml_diff>

<commit_message>
Continuacao do estudo com Canvas. Assunto facil de bom entendimento
</commit_message>
<xml_diff>
--- a/docs/Plano de estudo.docx
+++ b/docs/Plano de estudo.docx
@@ -16350,10 +16350,7 @@
         <w:textAlignment w:val="baseline"/>
       </w:pPr>
       <w:r>
-        <w:t>U</w:t>
-      </w:r>
-      <w:r>
-        <w:t>m botão play / pause</w:t>
+        <w:t>Um botão play / pause</w:t>
       </w:r>
     </w:p>
     <w:p>
@@ -16368,10 +16365,7 @@
         <w:textAlignment w:val="baseline"/>
       </w:pPr>
       <w:r>
-        <w:t>U</w:t>
-      </w:r>
-      <w:r>
-        <w:t>m timer mostra a posição atual do vídeo</w:t>
+        <w:t>Um timer mostra a posição atual do vídeo</w:t>
       </w:r>
     </w:p>
     <w:p>
@@ -16386,10 +16380,7 @@
         <w:textAlignment w:val="baseline"/>
       </w:pPr>
       <w:r>
-        <w:t>O</w:t>
-      </w:r>
-      <w:r>
-        <w:t xml:space="preserve"> botão de controle de áudio</w:t>
+        <w:t>O botão de controle de áudio</w:t>
       </w:r>
     </w:p>
     <w:p>
@@ -16404,10 +16395,7 @@
         <w:textAlignment w:val="baseline"/>
       </w:pPr>
       <w:r>
-        <w:t>U</w:t>
-      </w:r>
-      <w:r>
-        <w:t>m controle que permite o vídeo em tamanho de tela cheia</w:t>
+        <w:t>Um controle que permite o vídeo em tamanho de tela cheia</w:t>
       </w:r>
     </w:p>
     <w:p>
@@ -16477,10 +16465,7 @@
         <w:textAlignment w:val="baseline"/>
       </w:pPr>
       <w:r>
-        <w:t>- Remove</w:t>
-      </w:r>
-      <w:r>
-        <w:t xml:space="preserve"> o atributo </w:t>
+        <w:t xml:space="preserve">- Remove o atributo </w:t>
       </w:r>
       <w:proofErr w:type="spellStart"/>
       <w:r>
@@ -16534,33 +16519,24 @@
         <w:t xml:space="preserve"> </w:t>
       </w:r>
       <w:r>
-        <w:t>de cima para baixo e reproduz o primeiro que ele suporta</w:t>
-      </w:r>
-      <w:r>
-        <w:t>r</w:t>
-      </w:r>
-      <w:r>
-        <w:t>.</w:t>
-      </w:r>
-    </w:p>
-    <w:p>
-      <w:pPr>
-        <w:shd w:val="clear" w:color="auto" w:fill="FFFFFF"/>
-        <w:spacing w:after="0" w:line="240" w:lineRule="auto"/>
-        <w:textAlignment w:val="baseline"/>
-      </w:pPr>
-    </w:p>
-    <w:p>
-      <w:pPr>
-        <w:shd w:val="clear" w:color="auto" w:fill="FFFFFF"/>
-        <w:spacing w:after="0" w:line="240" w:lineRule="auto"/>
-        <w:textAlignment w:val="baseline"/>
-      </w:pPr>
-      <w:r>
-        <w:t>- O elemento</w:t>
-      </w:r>
-      <w:r>
-        <w:t xml:space="preserve"> &lt;</w:t>
+        <w:t>de cima para baixo e reproduz o primeiro que ele suportar.</w:t>
+      </w:r>
+    </w:p>
+    <w:p>
+      <w:pPr>
+        <w:shd w:val="clear" w:color="auto" w:fill="FFFFFF"/>
+        <w:spacing w:after="0" w:line="240" w:lineRule="auto"/>
+        <w:textAlignment w:val="baseline"/>
+      </w:pPr>
+    </w:p>
+    <w:p>
+      <w:pPr>
+        <w:shd w:val="clear" w:color="auto" w:fill="FFFFFF"/>
+        <w:spacing w:after="0" w:line="240" w:lineRule="auto"/>
+        <w:textAlignment w:val="baseline"/>
+      </w:pPr>
+      <w:r>
+        <w:t>- O elemento &lt;</w:t>
       </w:r>
       <w:proofErr w:type="spellStart"/>
       <w:r>
@@ -16568,13 +16544,7 @@
       </w:r>
       <w:proofErr w:type="spellEnd"/>
       <w:r>
-        <w:t xml:space="preserve">&gt; </w:t>
-      </w:r>
-      <w:r>
-        <w:t>serve para cobrir a possibilidade d</w:t>
-      </w:r>
-      <w:r>
-        <w:t>o navegador não ter suporte para o elemento &lt;</w:t>
+        <w:t>&gt; serve para cobrir a possibilidade do navegador não ter suporte para o elemento &lt;</w:t>
       </w:r>
       <w:proofErr w:type="spellStart"/>
       <w:r>
@@ -16615,10 +16585,7 @@
         <w:textAlignment w:val="baseline"/>
       </w:pPr>
       <w:r>
-        <w:t xml:space="preserve">- </w:t>
-      </w:r>
-      <w:r>
-        <w:t>Por fim, o elemento &lt;p&gt; é o último recurso para fornecer pelo menos algumas informações aos usuários que um vídeo deveria estar sendo reproduzido aqui, mas que o navegador não o suporta.</w:t>
+        <w:t>- Por fim, o elemento &lt;p&gt; é o último recurso para fornecer pelo menos algumas informações aos usuários que um vídeo deveria estar sendo reproduzido aqui, mas que o navegador não o suporta.</w:t>
       </w:r>
     </w:p>
     <w:p>
@@ -18651,7 +18618,17 @@
           <w:szCs w:val="21"/>
           <w:lang w:val="en-US" w:eastAsia="pt-BR"/>
         </w:rPr>
-        <w:t>        }</w:t>
+        <w:t>        </w:t>
+      </w:r>
+      <w:r>
+        <w:rPr>
+          <w:rFonts w:ascii="Consolas" w:eastAsia="Times New Roman" w:hAnsi="Consolas" w:cs="Consolas"/>
+          <w:color w:val="F8F8F2"/>
+          <w:sz w:val="16"/>
+          <w:szCs w:val="21"/>
+          <w:lang w:val="en-US" w:eastAsia="pt-BR"/>
+        </w:rPr>
+        <w:t>}</w:t>
       </w:r>
     </w:p>
     <w:p>
@@ -19339,36 +19316,38 @@
           <w:color w:val="F8F8F2"/>
           <w:sz w:val="21"/>
           <w:szCs w:val="21"/>
-          <w:lang w:val="en-US" w:eastAsia="pt-BR"/>
-        </w:rPr>
-      </w:pPr>
-      <w:r>
-        <w:rPr>
-          <w:rFonts w:ascii="Consolas" w:eastAsia="Times New Roman" w:hAnsi="Consolas" w:cs="Consolas"/>
-          <w:color w:val="F8F8F2"/>
-          <w:sz w:val="21"/>
-          <w:szCs w:val="21"/>
-          <w:lang w:val="en-US" w:eastAsia="pt-BR"/>
+          <w:lang w:eastAsia="pt-BR"/>
+        </w:rPr>
+      </w:pPr>
+      <w:r>
+        <w:rPr>
+          <w:rFonts w:ascii="Consolas" w:eastAsia="Times New Roman" w:hAnsi="Consolas" w:cs="Consolas"/>
+          <w:color w:val="F8F8F2"/>
+          <w:sz w:val="21"/>
+          <w:szCs w:val="21"/>
+          <w:lang w:eastAsia="pt-BR"/>
         </w:rPr>
         <w:t>&lt;/</w:t>
       </w:r>
+      <w:proofErr w:type="spellStart"/>
       <w:r>
         <w:rPr>
           <w:rFonts w:ascii="Consolas" w:eastAsia="Times New Roman" w:hAnsi="Consolas" w:cs="Consolas"/>
           <w:color w:val="FF79C6"/>
           <w:sz w:val="21"/>
           <w:szCs w:val="21"/>
-          <w:lang w:val="en-US" w:eastAsia="pt-BR"/>
+          <w:lang w:eastAsia="pt-BR"/>
         </w:rPr>
         <w:t>audio</w:t>
       </w:r>
-      <w:r>
-        <w:rPr>
-          <w:rFonts w:ascii="Consolas" w:eastAsia="Times New Roman" w:hAnsi="Consolas" w:cs="Consolas"/>
-          <w:color w:val="F8F8F2"/>
-          <w:sz w:val="21"/>
-          <w:szCs w:val="21"/>
-          <w:lang w:val="en-US" w:eastAsia="pt-BR"/>
+      <w:proofErr w:type="spellEnd"/>
+      <w:r>
+        <w:rPr>
+          <w:rFonts w:ascii="Consolas" w:eastAsia="Times New Roman" w:hAnsi="Consolas" w:cs="Consolas"/>
+          <w:color w:val="F8F8F2"/>
+          <w:sz w:val="21"/>
+          <w:szCs w:val="21"/>
+          <w:lang w:eastAsia="pt-BR"/>
         </w:rPr>
         <w:t>&gt;</w:t>
       </w:r>
@@ -19378,9 +19357,6 @@
         <w:shd w:val="clear" w:color="auto" w:fill="FFFFFF"/>
         <w:spacing w:after="0" w:line="240" w:lineRule="auto"/>
         <w:textAlignment w:val="baseline"/>
-        <w:rPr>
-          <w:lang w:val="en-US"/>
-        </w:rPr>
       </w:pPr>
     </w:p>
     <w:p>
@@ -19560,6 +19536,23 @@
       <w:r>
         <w:t>.</w:t>
       </w:r>
+      <w:r>
+        <w:t xml:space="preserve"> O </w:t>
+      </w:r>
+      <w:r>
+        <w:t>&lt;</w:t>
+      </w:r>
+      <w:proofErr w:type="spellStart"/>
+      <w:r>
+        <w:t>canvas</w:t>
+      </w:r>
+      <w:proofErr w:type="spellEnd"/>
+      <w:r>
+        <w:t>&gt;elemento não possui habilidades de desenho próprias (é apenas um contêiner para gráficos)</w:t>
+      </w:r>
+      <w:r>
+        <w:t>.</w:t>
+      </w:r>
     </w:p>
     <w:p>
       <w:pPr>
@@ -19581,6 +19574,9 @@
       <w:r>
         <w:t>canva</w:t>
       </w:r>
+      <w:r>
+        <w:t>s</w:t>
+      </w:r>
       <w:proofErr w:type="spellEnd"/>
       <w:r>
         <w:t>&gt; que é um elemento semelhante a &lt;</w:t>
@@ -19598,6 +19594,70 @@
       </w:r>
       <w:r>
         <w:t xml:space="preserve">. </w:t>
+      </w:r>
+      <w:r>
+        <w:t xml:space="preserve">Dentro do elemento deve conter os atributos id para ser referido no </w:t>
+      </w:r>
+      <w:proofErr w:type="spellStart"/>
+      <w:proofErr w:type="gramStart"/>
+      <w:r>
+        <w:t>JavaScript</w:t>
+      </w:r>
+      <w:proofErr w:type="spellEnd"/>
+      <w:proofErr w:type="gramEnd"/>
+      <w:r>
+        <w:t xml:space="preserve"> </w:t>
+      </w:r>
+      <w:r>
+        <w:t xml:space="preserve"> e o </w:t>
+      </w:r>
+      <w:proofErr w:type="spellStart"/>
+      <w:r>
+        <w:t>width</w:t>
+      </w:r>
+      <w:proofErr w:type="spellEnd"/>
+      <w:r>
+        <w:t xml:space="preserve"> e </w:t>
+      </w:r>
+      <w:proofErr w:type="spellStart"/>
+      <w:r>
+        <w:t>height</w:t>
+      </w:r>
+      <w:proofErr w:type="spellEnd"/>
+      <w:r>
+        <w:t xml:space="preserve"> para determinar o tamanho do </w:t>
+      </w:r>
+      <w:proofErr w:type="spellStart"/>
+      <w:r>
+        <w:t>canvas</w:t>
+      </w:r>
+      <w:proofErr w:type="spellEnd"/>
+      <w:r>
+        <w:t>. Se o navegador do usuário não suportar o elemento &lt;</w:t>
+      </w:r>
+      <w:proofErr w:type="spellStart"/>
+      <w:r>
+        <w:t>canvas</w:t>
+      </w:r>
+      <w:proofErr w:type="spellEnd"/>
+      <w:r>
+        <w:t xml:space="preserve">&gt;, é só incluir o texto de </w:t>
+      </w:r>
+      <w:proofErr w:type="spellStart"/>
+      <w:r>
+        <w:t>fallback</w:t>
+      </w:r>
+      <w:proofErr w:type="spellEnd"/>
+      <w:r>
+        <w:t xml:space="preserve"> dentro do elemento &lt;</w:t>
+      </w:r>
+      <w:proofErr w:type="spellStart"/>
+      <w:r>
+        <w:t>canvas</w:t>
+      </w:r>
+      <w:proofErr w:type="spellEnd"/>
+      <w:r>
+        <w:t>&gt;.</w:t>
       </w:r>
     </w:p>
     <w:p>
@@ -19920,7 +19980,69 @@
         <w:textAlignment w:val="baseline"/>
       </w:pPr>
       <w:r>
-        <w:t>O HTML é muito simples. Você simplesmente precisa definir um &lt;</w:t>
+        <w:t>Para trabalhar com a </w:t>
+      </w:r>
+      <w:r>
+        <w:rPr>
+          <w:i/>
+          <w:iCs/>
+        </w:rPr>
+        <w:t>tela</w:t>
+      </w:r>
+      <w:r>
+        <w:t xml:space="preserve"> através do código, você precisa obter uma referência a ela no seu </w:t>
+      </w:r>
+      <w:proofErr w:type="spellStart"/>
+      <w:proofErr w:type="gramStart"/>
+      <w:r>
+        <w:t>JavaScript</w:t>
+      </w:r>
+      <w:proofErr w:type="spellEnd"/>
+      <w:proofErr w:type="gramEnd"/>
+      <w:r>
+        <w:t xml:space="preserve"> com </w:t>
+      </w:r>
+      <w:r>
+        <w:t xml:space="preserve">um </w:t>
+      </w:r>
+      <w:r>
+        <w:t xml:space="preserve">evento </w:t>
+      </w:r>
+      <w:proofErr w:type="spellStart"/>
+      <w:r>
+        <w:t>onload</w:t>
+      </w:r>
+      <w:proofErr w:type="spellEnd"/>
+      <w:r>
+        <w:t xml:space="preserve"> para encapsular seu código e fazer com que os gráficos sejam </w:t>
+      </w:r>
+      <w:proofErr w:type="spellStart"/>
+      <w:r>
+        <w:t>renderizados</w:t>
+      </w:r>
+      <w:proofErr w:type="spellEnd"/>
+      <w:r>
+        <w:t xml:space="preserve"> quando a página for carregada.</w:t>
+      </w:r>
+      <w:r>
+        <w:t xml:space="preserve"> </w:t>
+      </w:r>
+    </w:p>
+    <w:p>
+      <w:pPr>
+        <w:shd w:val="clear" w:color="auto" w:fill="FFFFFF"/>
+        <w:spacing w:after="0"/>
+        <w:textAlignment w:val="baseline"/>
+      </w:pPr>
+    </w:p>
+    <w:p>
+      <w:pPr>
+        <w:shd w:val="clear" w:color="auto" w:fill="FFFFFF"/>
+        <w:spacing w:after="0"/>
+        <w:textAlignment w:val="baseline"/>
+      </w:pPr>
+      <w:r>
+        <w:t>Só lembrando que uma página HTML pode ter vários elementos &lt;</w:t>
       </w:r>
       <w:proofErr w:type="spellStart"/>
       <w:r>
@@ -19928,7 +20050,466 @@
       </w:r>
       <w:proofErr w:type="spellEnd"/>
       <w:r>
-        <w:t>&gt; e especificar um tamanho. Além disso, se o navegador do usuário não suportar o elemento &lt;</w:t>
+        <w:t>&gt;.</w:t>
+      </w:r>
+    </w:p>
+    <w:p>
+      <w:pPr>
+        <w:shd w:val="clear" w:color="auto" w:fill="FFFFFF"/>
+        <w:spacing w:after="0"/>
+        <w:textAlignment w:val="baseline"/>
+      </w:pPr>
+    </w:p>
+    <w:p>
+      <w:pPr>
+        <w:shd w:val="clear" w:color="auto" w:fill="FFFFFF"/>
+        <w:spacing w:after="0"/>
+        <w:textAlignment w:val="baseline"/>
+      </w:pPr>
+    </w:p>
+    <w:p>
+      <w:pPr>
+        <w:shd w:val="clear" w:color="auto" w:fill="282A36"/>
+        <w:spacing w:after="0" w:line="285" w:lineRule="atLeast"/>
+        <w:rPr>
+          <w:rFonts w:ascii="Consolas" w:eastAsia="Times New Roman" w:hAnsi="Consolas" w:cs="Consolas"/>
+          <w:color w:val="F8F8F2"/>
+          <w:sz w:val="21"/>
+          <w:szCs w:val="21"/>
+          <w:lang w:val="en-US" w:eastAsia="pt-BR"/>
+        </w:rPr>
+      </w:pPr>
+      <w:proofErr w:type="spellStart"/>
+      <w:r>
+        <w:rPr>
+          <w:rFonts w:ascii="Consolas" w:eastAsia="Times New Roman" w:hAnsi="Consolas" w:cs="Consolas"/>
+          <w:color w:val="F8F8F2"/>
+          <w:sz w:val="21"/>
+          <w:szCs w:val="21"/>
+          <w:lang w:val="en-US" w:eastAsia="pt-BR"/>
+        </w:rPr>
+        <w:t>window.</w:t>
+      </w:r>
+      <w:r>
+        <w:rPr>
+          <w:rFonts w:ascii="Consolas" w:eastAsia="Times New Roman" w:hAnsi="Consolas" w:cs="Consolas"/>
+          <w:color w:val="50FA7B"/>
+          <w:sz w:val="21"/>
+          <w:szCs w:val="21"/>
+          <w:lang w:val="en-US" w:eastAsia="pt-BR"/>
+        </w:rPr>
+        <w:t>onload</w:t>
+      </w:r>
+      <w:proofErr w:type="spellEnd"/>
+      <w:r>
+        <w:rPr>
+          <w:rFonts w:ascii="Consolas" w:eastAsia="Times New Roman" w:hAnsi="Consolas" w:cs="Consolas"/>
+          <w:color w:val="F8F8F2"/>
+          <w:sz w:val="21"/>
+          <w:szCs w:val="21"/>
+          <w:lang w:val="en-US" w:eastAsia="pt-BR"/>
+        </w:rPr>
+        <w:t> </w:t>
+      </w:r>
+      <w:r>
+        <w:rPr>
+          <w:rFonts w:ascii="Consolas" w:eastAsia="Times New Roman" w:hAnsi="Consolas" w:cs="Consolas"/>
+          <w:color w:val="FF79C6"/>
+          <w:sz w:val="21"/>
+          <w:szCs w:val="21"/>
+          <w:lang w:val="en-US" w:eastAsia="pt-BR"/>
+        </w:rPr>
+        <w:t>=</w:t>
+      </w:r>
+      <w:r>
+        <w:rPr>
+          <w:rFonts w:ascii="Consolas" w:eastAsia="Times New Roman" w:hAnsi="Consolas" w:cs="Consolas"/>
+          <w:color w:val="F8F8F2"/>
+          <w:sz w:val="21"/>
+          <w:szCs w:val="21"/>
+          <w:lang w:val="en-US" w:eastAsia="pt-BR"/>
+        </w:rPr>
+        <w:t> </w:t>
+      </w:r>
+      <w:proofErr w:type="gramStart"/>
+      <w:r>
+        <w:rPr>
+          <w:rFonts w:ascii="Consolas" w:eastAsia="Times New Roman" w:hAnsi="Consolas" w:cs="Consolas"/>
+          <w:color w:val="FF79C6"/>
+          <w:sz w:val="21"/>
+          <w:szCs w:val="21"/>
+          <w:lang w:val="en-US" w:eastAsia="pt-BR"/>
+        </w:rPr>
+        <w:t>function</w:t>
+      </w:r>
+      <w:r>
+        <w:rPr>
+          <w:rFonts w:ascii="Consolas" w:eastAsia="Times New Roman" w:hAnsi="Consolas" w:cs="Consolas"/>
+          <w:color w:val="F8F8F2"/>
+          <w:sz w:val="21"/>
+          <w:szCs w:val="21"/>
+          <w:lang w:val="en-US" w:eastAsia="pt-BR"/>
+        </w:rPr>
+        <w:t>(</w:t>
+      </w:r>
+      <w:proofErr w:type="gramEnd"/>
+      <w:r>
+        <w:rPr>
+          <w:rFonts w:ascii="Consolas" w:eastAsia="Times New Roman" w:hAnsi="Consolas" w:cs="Consolas"/>
+          <w:color w:val="F8F8F2"/>
+          <w:sz w:val="21"/>
+          <w:szCs w:val="21"/>
+          <w:lang w:val="en-US" w:eastAsia="pt-BR"/>
+        </w:rPr>
+        <w:t>) {</w:t>
+      </w:r>
+    </w:p>
+    <w:p>
+      <w:pPr>
+        <w:shd w:val="clear" w:color="auto" w:fill="282A36"/>
+        <w:spacing w:after="0" w:line="285" w:lineRule="atLeast"/>
+        <w:ind w:firstLine="708"/>
+        <w:rPr>
+          <w:rFonts w:ascii="Consolas" w:eastAsia="Times New Roman" w:hAnsi="Consolas" w:cs="Consolas"/>
+          <w:color w:val="F8F8F2"/>
+          <w:sz w:val="21"/>
+          <w:szCs w:val="21"/>
+          <w:lang w:val="en-US" w:eastAsia="pt-BR"/>
+        </w:rPr>
+      </w:pPr>
+      <w:proofErr w:type="spellStart"/>
+      <w:proofErr w:type="gramStart"/>
+      <w:r>
+        <w:rPr>
+          <w:rFonts w:ascii="Consolas" w:eastAsia="Times New Roman" w:hAnsi="Consolas" w:cs="Consolas"/>
+          <w:color w:val="FF79C6"/>
+          <w:sz w:val="21"/>
+          <w:szCs w:val="21"/>
+          <w:lang w:val="en-US" w:eastAsia="pt-BR"/>
+        </w:rPr>
+        <w:t>var</w:t>
+      </w:r>
+      <w:proofErr w:type="spellEnd"/>
+      <w:proofErr w:type="gramEnd"/>
+      <w:r>
+        <w:rPr>
+          <w:rFonts w:ascii="Consolas" w:eastAsia="Times New Roman" w:hAnsi="Consolas" w:cs="Consolas"/>
+          <w:color w:val="F8F8F2"/>
+          <w:sz w:val="21"/>
+          <w:szCs w:val="21"/>
+          <w:lang w:val="en-US" w:eastAsia="pt-BR"/>
+        </w:rPr>
+        <w:t> </w:t>
+      </w:r>
+      <w:proofErr w:type="spellStart"/>
+      <w:r>
+        <w:rPr>
+          <w:rFonts w:ascii="Consolas" w:eastAsia="Times New Roman" w:hAnsi="Consolas" w:cs="Consolas"/>
+          <w:color w:val="F8F8F2"/>
+          <w:sz w:val="21"/>
+          <w:szCs w:val="21"/>
+          <w:lang w:val="en-US" w:eastAsia="pt-BR"/>
+        </w:rPr>
+        <w:t>drawingSurface</w:t>
+      </w:r>
+      <w:proofErr w:type="spellEnd"/>
+      <w:r>
+        <w:rPr>
+          <w:rFonts w:ascii="Consolas" w:eastAsia="Times New Roman" w:hAnsi="Consolas" w:cs="Consolas"/>
+          <w:color w:val="F8F8F2"/>
+          <w:sz w:val="21"/>
+          <w:szCs w:val="21"/>
+          <w:lang w:val="en-US" w:eastAsia="pt-BR"/>
+        </w:rPr>
+        <w:t> </w:t>
+      </w:r>
+      <w:r>
+        <w:rPr>
+          <w:rFonts w:ascii="Consolas" w:eastAsia="Times New Roman" w:hAnsi="Consolas" w:cs="Consolas"/>
+          <w:color w:val="FF79C6"/>
+          <w:sz w:val="21"/>
+          <w:szCs w:val="21"/>
+          <w:lang w:val="en-US" w:eastAsia="pt-BR"/>
+        </w:rPr>
+        <w:t>=</w:t>
+      </w:r>
+      <w:r>
+        <w:rPr>
+          <w:rFonts w:ascii="Consolas" w:eastAsia="Times New Roman" w:hAnsi="Consolas" w:cs="Consolas"/>
+          <w:color w:val="F8F8F2"/>
+          <w:sz w:val="21"/>
+          <w:szCs w:val="21"/>
+          <w:lang w:val="en-US" w:eastAsia="pt-BR"/>
+        </w:rPr>
+        <w:t> </w:t>
+      </w:r>
+      <w:proofErr w:type="spellStart"/>
+      <w:r>
+        <w:rPr>
+          <w:rFonts w:ascii="Consolas" w:eastAsia="Times New Roman" w:hAnsi="Consolas" w:cs="Consolas"/>
+          <w:color w:val="F8F8F2"/>
+          <w:sz w:val="21"/>
+          <w:szCs w:val="21"/>
+          <w:lang w:val="en-US" w:eastAsia="pt-BR"/>
+        </w:rPr>
+        <w:t>document.</w:t>
+      </w:r>
+      <w:r>
+        <w:rPr>
+          <w:rFonts w:ascii="Consolas" w:eastAsia="Times New Roman" w:hAnsi="Consolas" w:cs="Consolas"/>
+          <w:color w:val="50FA7B"/>
+          <w:sz w:val="21"/>
+          <w:szCs w:val="21"/>
+          <w:lang w:val="en-US" w:eastAsia="pt-BR"/>
+        </w:rPr>
+        <w:t>getElementById</w:t>
+      </w:r>
+      <w:proofErr w:type="spellEnd"/>
+      <w:r>
+        <w:rPr>
+          <w:rFonts w:ascii="Consolas" w:eastAsia="Times New Roman" w:hAnsi="Consolas" w:cs="Consolas"/>
+          <w:color w:val="F8F8F2"/>
+          <w:sz w:val="21"/>
+          <w:szCs w:val="21"/>
+          <w:lang w:val="en-US" w:eastAsia="pt-BR"/>
+        </w:rPr>
+        <w:t>(</w:t>
+      </w:r>
+      <w:r>
+        <w:rPr>
+          <w:rFonts w:ascii="Consolas" w:eastAsia="Times New Roman" w:hAnsi="Consolas" w:cs="Consolas"/>
+          <w:color w:val="E9F284"/>
+          <w:sz w:val="21"/>
+          <w:szCs w:val="21"/>
+          <w:lang w:val="en-US" w:eastAsia="pt-BR"/>
+        </w:rPr>
+        <w:t>"</w:t>
+      </w:r>
+      <w:proofErr w:type="spellStart"/>
+      <w:r>
+        <w:rPr>
+          <w:rFonts w:ascii="Consolas" w:eastAsia="Times New Roman" w:hAnsi="Consolas" w:cs="Consolas"/>
+          <w:color w:val="F1FA8C"/>
+          <w:sz w:val="21"/>
+          <w:szCs w:val="21"/>
+          <w:lang w:val="en-US" w:eastAsia="pt-BR"/>
+        </w:rPr>
+        <w:t>drawingSurface</w:t>
+      </w:r>
+      <w:proofErr w:type="spellEnd"/>
+      <w:r>
+        <w:rPr>
+          <w:rFonts w:ascii="Consolas" w:eastAsia="Times New Roman" w:hAnsi="Consolas" w:cs="Consolas"/>
+          <w:color w:val="E9F284"/>
+          <w:sz w:val="21"/>
+          <w:szCs w:val="21"/>
+          <w:lang w:val="en-US" w:eastAsia="pt-BR"/>
+        </w:rPr>
+        <w:t>"</w:t>
+      </w:r>
+      <w:r>
+        <w:rPr>
+          <w:rFonts w:ascii="Consolas" w:eastAsia="Times New Roman" w:hAnsi="Consolas" w:cs="Consolas"/>
+          <w:color w:val="F8F8F2"/>
+          <w:sz w:val="21"/>
+          <w:szCs w:val="21"/>
+          <w:lang w:val="en-US" w:eastAsia="pt-BR"/>
+        </w:rPr>
+        <w:t>);</w:t>
+      </w:r>
+    </w:p>
+    <w:p>
+      <w:pPr>
+        <w:shd w:val="clear" w:color="auto" w:fill="282A36"/>
+        <w:spacing w:after="0" w:line="285" w:lineRule="atLeast"/>
+        <w:ind w:firstLine="708"/>
+        <w:rPr>
+          <w:rFonts w:ascii="Consolas" w:eastAsia="Times New Roman" w:hAnsi="Consolas" w:cs="Consolas"/>
+          <w:color w:val="F8F8F2"/>
+          <w:sz w:val="21"/>
+          <w:szCs w:val="21"/>
+          <w:lang w:val="en-US" w:eastAsia="pt-BR"/>
+        </w:rPr>
+      </w:pPr>
+      <w:proofErr w:type="spellStart"/>
+      <w:proofErr w:type="gramStart"/>
+      <w:r>
+        <w:rPr>
+          <w:rFonts w:ascii="Consolas" w:eastAsia="Times New Roman" w:hAnsi="Consolas" w:cs="Consolas"/>
+          <w:color w:val="FF79C6"/>
+          <w:sz w:val="21"/>
+          <w:szCs w:val="21"/>
+          <w:lang w:val="en-US" w:eastAsia="pt-BR"/>
+        </w:rPr>
+        <w:t>var</w:t>
+      </w:r>
+      <w:proofErr w:type="spellEnd"/>
+      <w:proofErr w:type="gramEnd"/>
+      <w:r>
+        <w:rPr>
+          <w:rFonts w:ascii="Consolas" w:eastAsia="Times New Roman" w:hAnsi="Consolas" w:cs="Consolas"/>
+          <w:color w:val="F8F8F2"/>
+          <w:sz w:val="21"/>
+          <w:szCs w:val="21"/>
+          <w:lang w:val="en-US" w:eastAsia="pt-BR"/>
+        </w:rPr>
+        <w:t> </w:t>
+      </w:r>
+      <w:proofErr w:type="spellStart"/>
+      <w:r>
+        <w:rPr>
+          <w:rFonts w:ascii="Consolas" w:eastAsia="Times New Roman" w:hAnsi="Consolas" w:cs="Consolas"/>
+          <w:color w:val="F8F8F2"/>
+          <w:sz w:val="21"/>
+          <w:szCs w:val="21"/>
+          <w:lang w:val="en-US" w:eastAsia="pt-BR"/>
+        </w:rPr>
+        <w:t>ctxt</w:t>
+      </w:r>
+      <w:proofErr w:type="spellEnd"/>
+      <w:r>
+        <w:rPr>
+          <w:rFonts w:ascii="Consolas" w:eastAsia="Times New Roman" w:hAnsi="Consolas" w:cs="Consolas"/>
+          <w:color w:val="F8F8F2"/>
+          <w:sz w:val="21"/>
+          <w:szCs w:val="21"/>
+          <w:lang w:val="en-US" w:eastAsia="pt-BR"/>
+        </w:rPr>
+        <w:t> </w:t>
+      </w:r>
+      <w:r>
+        <w:rPr>
+          <w:rFonts w:ascii="Consolas" w:eastAsia="Times New Roman" w:hAnsi="Consolas" w:cs="Consolas"/>
+          <w:color w:val="FF79C6"/>
+          <w:sz w:val="21"/>
+          <w:szCs w:val="21"/>
+          <w:lang w:val="en-US" w:eastAsia="pt-BR"/>
+        </w:rPr>
+        <w:t>=</w:t>
+      </w:r>
+      <w:r>
+        <w:rPr>
+          <w:rFonts w:ascii="Consolas" w:eastAsia="Times New Roman" w:hAnsi="Consolas" w:cs="Consolas"/>
+          <w:color w:val="F8F8F2"/>
+          <w:sz w:val="21"/>
+          <w:szCs w:val="21"/>
+          <w:lang w:val="en-US" w:eastAsia="pt-BR"/>
+        </w:rPr>
+        <w:t> </w:t>
+      </w:r>
+      <w:proofErr w:type="spellStart"/>
+      <w:r>
+        <w:rPr>
+          <w:rFonts w:ascii="Consolas" w:eastAsia="Times New Roman" w:hAnsi="Consolas" w:cs="Consolas"/>
+          <w:color w:val="F8F8F2"/>
+          <w:sz w:val="21"/>
+          <w:szCs w:val="21"/>
+          <w:lang w:val="en-US" w:eastAsia="pt-BR"/>
+        </w:rPr>
+        <w:t>drawingSurface.</w:t>
+      </w:r>
+      <w:r>
+        <w:rPr>
+          <w:rFonts w:ascii="Consolas" w:eastAsia="Times New Roman" w:hAnsi="Consolas" w:cs="Consolas"/>
+          <w:color w:val="50FA7B"/>
+          <w:sz w:val="21"/>
+          <w:szCs w:val="21"/>
+          <w:lang w:val="en-US" w:eastAsia="pt-BR"/>
+        </w:rPr>
+        <w:t>getContext</w:t>
+      </w:r>
+      <w:proofErr w:type="spellEnd"/>
+      <w:r>
+        <w:rPr>
+          <w:rFonts w:ascii="Consolas" w:eastAsia="Times New Roman" w:hAnsi="Consolas" w:cs="Consolas"/>
+          <w:color w:val="F8F8F2"/>
+          <w:sz w:val="21"/>
+          <w:szCs w:val="21"/>
+          <w:lang w:val="en-US" w:eastAsia="pt-BR"/>
+        </w:rPr>
+        <w:t>(</w:t>
+      </w:r>
+      <w:r>
+        <w:rPr>
+          <w:rFonts w:ascii="Consolas" w:eastAsia="Times New Roman" w:hAnsi="Consolas" w:cs="Consolas"/>
+          <w:color w:val="E9F284"/>
+          <w:sz w:val="21"/>
+          <w:szCs w:val="21"/>
+          <w:lang w:val="en-US" w:eastAsia="pt-BR"/>
+        </w:rPr>
+        <w:t>"</w:t>
+      </w:r>
+      <w:r>
+        <w:rPr>
+          <w:rFonts w:ascii="Consolas" w:eastAsia="Times New Roman" w:hAnsi="Consolas" w:cs="Consolas"/>
+          <w:color w:val="F1FA8C"/>
+          <w:sz w:val="21"/>
+          <w:szCs w:val="21"/>
+          <w:lang w:val="en-US" w:eastAsia="pt-BR"/>
+        </w:rPr>
+        <w:t>2d</w:t>
+      </w:r>
+      <w:r>
+        <w:rPr>
+          <w:rFonts w:ascii="Consolas" w:eastAsia="Times New Roman" w:hAnsi="Consolas" w:cs="Consolas"/>
+          <w:color w:val="E9F284"/>
+          <w:sz w:val="21"/>
+          <w:szCs w:val="21"/>
+          <w:lang w:val="en-US" w:eastAsia="pt-BR"/>
+        </w:rPr>
+        <w:t>"</w:t>
+      </w:r>
+      <w:r>
+        <w:rPr>
+          <w:rFonts w:ascii="Consolas" w:eastAsia="Times New Roman" w:hAnsi="Consolas" w:cs="Consolas"/>
+          <w:color w:val="F8F8F2"/>
+          <w:sz w:val="21"/>
+          <w:szCs w:val="21"/>
+          <w:lang w:val="en-US" w:eastAsia="pt-BR"/>
+        </w:rPr>
+        <w:t>);</w:t>
+      </w:r>
+    </w:p>
+    <w:p>
+      <w:pPr>
+        <w:shd w:val="clear" w:color="auto" w:fill="282A36"/>
+        <w:spacing w:after="0" w:line="285" w:lineRule="atLeast"/>
+        <w:rPr>
+          <w:rFonts w:ascii="Consolas" w:eastAsia="Times New Roman" w:hAnsi="Consolas" w:cs="Consolas"/>
+          <w:color w:val="F8F8F2"/>
+          <w:sz w:val="21"/>
+          <w:szCs w:val="21"/>
+          <w:lang w:eastAsia="pt-BR"/>
+        </w:rPr>
+      </w:pPr>
+      <w:proofErr w:type="gramStart"/>
+      <w:r>
+        <w:rPr>
+          <w:rFonts w:ascii="Consolas" w:eastAsia="Times New Roman" w:hAnsi="Consolas" w:cs="Consolas"/>
+          <w:color w:val="F8F8F2"/>
+          <w:sz w:val="21"/>
+          <w:szCs w:val="21"/>
+          <w:lang w:eastAsia="pt-BR"/>
+        </w:rPr>
+        <w:t>}</w:t>
+      </w:r>
+      <w:proofErr w:type="gramEnd"/>
+    </w:p>
+    <w:p>
+      <w:pPr>
+        <w:shd w:val="clear" w:color="auto" w:fill="FFFFFF"/>
+        <w:spacing w:after="0"/>
+        <w:textAlignment w:val="baseline"/>
+      </w:pPr>
+    </w:p>
+    <w:p>
+      <w:pPr>
+        <w:shd w:val="clear" w:color="auto" w:fill="FFFFFF"/>
+        <w:spacing w:after="0"/>
+        <w:textAlignment w:val="baseline"/>
+      </w:pPr>
+      <w:r>
+        <w:t xml:space="preserve">No código anterior, obtive uma referência ao elemento </w:t>
       </w:r>
       <w:proofErr w:type="spellStart"/>
       <w:r>
@@ -19936,15 +20517,116 @@
       </w:r>
       <w:proofErr w:type="spellEnd"/>
       <w:r>
-        <w:t xml:space="preserve">&gt;, você poderá colocar o texto de </w:t>
-      </w:r>
-      <w:proofErr w:type="spellStart"/>
-      <w:r>
-        <w:t>fallback</w:t>
-      </w:r>
-      <w:proofErr w:type="spellEnd"/>
-      <w:r>
-        <w:t xml:space="preserve"> dentro do elemento &lt;</w:t>
+        <w:t xml:space="preserve"> seguido por uma referência a um contexto "</w:t>
+      </w:r>
+      <w:proofErr w:type="gramStart"/>
+      <w:r>
+        <w:t>2d</w:t>
+      </w:r>
+      <w:proofErr w:type="gramEnd"/>
+      <w:r>
+        <w:t xml:space="preserve">". </w:t>
+      </w:r>
+      <w:r>
+        <w:t xml:space="preserve">O método </w:t>
+      </w:r>
+      <w:proofErr w:type="spellStart"/>
+      <w:proofErr w:type="gramStart"/>
+      <w:r>
+        <w:t>getContext</w:t>
+      </w:r>
+      <w:proofErr w:type="spellEnd"/>
+      <w:proofErr w:type="gramEnd"/>
+      <w:r>
+        <w:t xml:space="preserve">() retorna um </w:t>
+      </w:r>
+      <w:r>
+        <w:t xml:space="preserve">objeto que fornece os métodos </w:t>
+      </w:r>
+      <w:r>
+        <w:t xml:space="preserve">e propriedades </w:t>
+      </w:r>
+      <w:r>
+        <w:t>de API que você usa para desenhar na tela.</w:t>
+      </w:r>
+      <w:r>
+        <w:t xml:space="preserve"> </w:t>
+      </w:r>
+      <w:r>
+        <w:t xml:space="preserve">Esta referência cobrirá as propriedades e métodos do </w:t>
+      </w:r>
+      <w:proofErr w:type="spellStart"/>
+      <w:proofErr w:type="gramStart"/>
+      <w:r>
+        <w:t>getContext</w:t>
+      </w:r>
+      <w:proofErr w:type="spellEnd"/>
+      <w:proofErr w:type="gramEnd"/>
+      <w:r>
+        <w:t xml:space="preserve">("2d"). </w:t>
+      </w:r>
+    </w:p>
+    <w:p>
+      <w:pPr>
+        <w:shd w:val="clear" w:color="auto" w:fill="FFFFFF"/>
+        <w:spacing w:after="0"/>
+        <w:textAlignment w:val="baseline"/>
+      </w:pPr>
+    </w:p>
+    <w:p>
+      <w:pPr>
+        <w:shd w:val="clear" w:color="auto" w:fill="FFFFFF"/>
+        <w:spacing w:after="0"/>
+        <w:textAlignment w:val="baseline"/>
+      </w:pPr>
+      <w:r>
+        <w:t>O sistema de coordenadas que a tela usa, corresponde ao sistema de coordenadas da janela do navegador, com (0,0) no canto superior esquerdo. As coordenadas para desenhar na tela são sempre baseadas nas coordenadas da própria tela, onde o pixel superior esquerdo é (0,0).</w:t>
+      </w:r>
+    </w:p>
+    <w:p>
+      <w:pPr>
+        <w:shd w:val="clear" w:color="auto" w:fill="FFFFFF"/>
+        <w:spacing w:after="0"/>
+        <w:textAlignment w:val="baseline"/>
+      </w:pPr>
+      <w:r>
+        <w:t>No entanto, a posição da tela na janela do navegador é irrelevante para os métodos de desenho que você usa para desenhar na tela.</w:t>
+      </w:r>
+    </w:p>
+    <w:p>
+      <w:pPr>
+        <w:shd w:val="clear" w:color="auto" w:fill="FFFFFF"/>
+        <w:spacing w:after="0"/>
+        <w:textAlignment w:val="baseline"/>
+      </w:pPr>
+      <w:r>
+        <w:t>A tela fornece um sistema de coordenadas fixo (x, y) no qual o canto superior esquerdo da tela é (0,0). Nesse caso, o canto inferior esquerdo da tela é (0,400), o canto superior direito é (600,0) e o canto inferior direito é (600,400).</w:t>
+      </w:r>
+      <w:r>
+        <w:t xml:space="preserve"> </w:t>
+      </w:r>
+    </w:p>
+    <w:p>
+      <w:pPr>
+        <w:shd w:val="clear" w:color="auto" w:fill="FFFFFF"/>
+        <w:spacing w:after="0"/>
+        <w:textAlignment w:val="baseline"/>
+      </w:pPr>
+    </w:p>
+    <w:p>
+      <w:pPr>
+        <w:shd w:val="clear" w:color="auto" w:fill="FFFFFF"/>
+        <w:spacing w:after="0" w:line="240" w:lineRule="auto"/>
+        <w:textAlignment w:val="baseline"/>
+      </w:pPr>
+      <w:r>
+        <w:rPr>
+          <w:b/>
+        </w:rPr>
+        <w:t xml:space="preserve">Desenhando linhas </w:t>
+      </w:r>
+      <w:r>
+        <w:t>&lt;</w:t>
       </w:r>
       <w:proofErr w:type="spellStart"/>
       <w:r>
@@ -19952,29 +20634,49 @@
       </w:r>
       <w:proofErr w:type="spellEnd"/>
       <w:r>
-        <w:t>&gt; a ser exibido em seu lugar. Ao executar esse HTML no navegador, você não deve notar absolutamente nada! Isso ocorre porque, assim como um elemento &lt;</w:t>
-      </w:r>
-      <w:proofErr w:type="spellStart"/>
-      <w:r>
-        <w:t>div</w:t>
-      </w:r>
-      <w:proofErr w:type="spellEnd"/>
-      <w:r>
-        <w:t>&gt; ou qualquer outro contêiner, o elemento &lt;</w:t>
-      </w:r>
-      <w:proofErr w:type="spellStart"/>
-      <w:r>
-        <w:t>canvas</w:t>
-      </w:r>
-      <w:proofErr w:type="spellEnd"/>
-      <w:r>
-        <w:t>&gt; não tem visibilidade padrão; em outras palavras,</w:t>
-      </w:r>
+        <w:t>&gt;</w:t>
+      </w:r>
+    </w:p>
+    <w:p>
+      <w:pPr>
+        <w:shd w:val="clear" w:color="auto" w:fill="FFFFFF"/>
+        <w:spacing w:after="0" w:line="240" w:lineRule="auto"/>
+        <w:textAlignment w:val="baseline"/>
+      </w:pPr>
+    </w:p>
+    <w:p>
+      <w:pPr>
+        <w:shd w:val="clear" w:color="auto" w:fill="FFFFFF"/>
+        <w:spacing w:after="0" w:line="240" w:lineRule="auto"/>
+        <w:textAlignment w:val="baseline"/>
+      </w:pPr>
+      <w:r>
+        <w:t xml:space="preserve">Você pode desenhar linhas na tela com o objeto </w:t>
+      </w:r>
+      <w:proofErr w:type="spellStart"/>
+      <w:proofErr w:type="gramStart"/>
+      <w:r>
+        <w:t>getContext</w:t>
+      </w:r>
+      <w:proofErr w:type="spellEnd"/>
+      <w:proofErr w:type="gramEnd"/>
       <w:r>
         <w:t xml:space="preserve"> </w:t>
       </w:r>
       <w:r>
-        <w:t xml:space="preserve">é visível, mas é branco sem bordas e, portanto, invisível em uma página HTML em branco. </w:t>
+        <w:t>2D que você está ref</w:t>
+      </w:r>
+      <w:r>
+        <w:t>erenciando. O objeto de contexto</w:t>
+      </w:r>
+      <w:r>
+        <w:t xml:space="preserve"> fornece os seguintes métodos</w:t>
+      </w:r>
+      <w:r>
+        <w:t xml:space="preserve"> para desenhar linhas</w:t>
+      </w:r>
+      <w:r>
+        <w:t>:</w:t>
       </w:r>
     </w:p>
     <w:p>
@@ -19984,6 +20686,222 @@
         <w:textAlignment w:val="baseline"/>
       </w:pPr>
     </w:p>
+    <w:tbl>
+      <w:tblPr>
+        <w:tblStyle w:val="Tabelacomgrade"/>
+        <w:tblW w:w="0" w:type="auto"/>
+        <w:tblBorders>
+          <w:top w:val="single" w:sz="4" w:space="0" w:color="FF6600"/>
+          <w:left w:val="single" w:sz="4" w:space="0" w:color="FF6600"/>
+          <w:bottom w:val="single" w:sz="4" w:space="0" w:color="FF6600"/>
+          <w:right w:val="single" w:sz="4" w:space="0" w:color="FF6600"/>
+          <w:insideH w:val="single" w:sz="4" w:space="0" w:color="FF6600"/>
+          <w:insideV w:val="single" w:sz="4" w:space="0" w:color="FF6600"/>
+        </w:tblBorders>
+        <w:tblCellMar>
+          <w:top w:w="28" w:type="dxa"/>
+          <w:left w:w="85" w:type="dxa"/>
+          <w:bottom w:w="28" w:type="dxa"/>
+          <w:right w:w="28" w:type="dxa"/>
+        </w:tblCellMar>
+        <w:tblLook w:val="04A0" w:firstRow="1" w:lastRow="0" w:firstColumn="1" w:lastColumn="0" w:noHBand="0" w:noVBand="1"/>
+      </w:tblPr>
+      <w:tblGrid>
+        <w:gridCol w:w="1361"/>
+        <w:gridCol w:w="7256"/>
+      </w:tblGrid>
+      <w:tr>
+        <w:tc>
+          <w:tcPr>
+            <w:tcW w:w="1361" w:type="dxa"/>
+            <w:shd w:val="clear" w:color="auto" w:fill="FF6600"/>
+          </w:tcPr>
+          <w:p>
+            <w:pPr>
+              <w:textAlignment w:val="baseline"/>
+              <w:rPr>
+                <w:b/>
+                <w:color w:val="FFFFFF" w:themeColor="background1"/>
+              </w:rPr>
+            </w:pPr>
+            <w:r>
+              <w:rPr>
+                <w:b/>
+                <w:color w:val="FFFFFF" w:themeColor="background1"/>
+              </w:rPr>
+              <w:t>Método</w:t>
+            </w:r>
+          </w:p>
+        </w:tc>
+        <w:tc>
+          <w:tcPr>
+            <w:tcW w:w="7256" w:type="dxa"/>
+            <w:shd w:val="clear" w:color="auto" w:fill="FF6600"/>
+          </w:tcPr>
+          <w:p>
+            <w:pPr>
+              <w:textAlignment w:val="baseline"/>
+              <w:rPr>
+                <w:b/>
+                <w:color w:val="FFFFFF" w:themeColor="background1"/>
+              </w:rPr>
+            </w:pPr>
+            <w:r>
+              <w:rPr>
+                <w:b/>
+                <w:color w:val="FFFFFF" w:themeColor="background1"/>
+              </w:rPr>
+              <w:t>Descri</w:t>
+            </w:r>
+            <w:r>
+              <w:rPr>
+                <w:b/>
+                <w:color w:val="FFFFFF" w:themeColor="background1"/>
+              </w:rPr>
+              <w:t>ção</w:t>
+            </w:r>
+          </w:p>
+        </w:tc>
+      </w:tr>
+      <w:tr>
+        <w:tc>
+          <w:tcPr>
+            <w:tcW w:w="1361" w:type="dxa"/>
+          </w:tcPr>
+          <w:p>
+            <w:pPr>
+              <w:textAlignment w:val="baseline"/>
+            </w:pPr>
+            <w:proofErr w:type="spellStart"/>
+            <w:proofErr w:type="gramStart"/>
+            <w:r>
+              <w:t>beginPath</w:t>
+            </w:r>
+            <w:proofErr w:type="spellEnd"/>
+            <w:proofErr w:type="gramEnd"/>
+          </w:p>
+        </w:tc>
+        <w:tc>
+          <w:tcPr>
+            <w:tcW w:w="7256" w:type="dxa"/>
+          </w:tcPr>
+          <w:p>
+            <w:pPr>
+              <w:textAlignment w:val="baseline"/>
+            </w:pPr>
+            <w:r>
+              <w:t>Redefine/Inicia um novo caminho de desenho</w:t>
+            </w:r>
+          </w:p>
+        </w:tc>
+      </w:tr>
+      <w:tr>
+        <w:tc>
+          <w:tcPr>
+            <w:tcW w:w="1361" w:type="dxa"/>
+          </w:tcPr>
+          <w:p>
+            <w:pPr>
+              <w:textAlignment w:val="baseline"/>
+            </w:pPr>
+            <w:proofErr w:type="spellStart"/>
+            <w:proofErr w:type="gramStart"/>
+            <w:r>
+              <w:t>moveTo</w:t>
+            </w:r>
+            <w:proofErr w:type="spellEnd"/>
+            <w:proofErr w:type="gramEnd"/>
+          </w:p>
+        </w:tc>
+        <w:tc>
+          <w:tcPr>
+            <w:tcW w:w="7256" w:type="dxa"/>
+          </w:tcPr>
+          <w:p>
+            <w:pPr>
+              <w:textAlignment w:val="baseline"/>
+            </w:pPr>
+            <w:r>
+              <w:t xml:space="preserve">Move o contexto para o ponto definido no método </w:t>
+            </w:r>
+            <w:proofErr w:type="spellStart"/>
+            <w:proofErr w:type="gramStart"/>
+            <w:r>
+              <w:t>beginPath</w:t>
+            </w:r>
+            <w:proofErr w:type="spellEnd"/>
+            <w:proofErr w:type="gramEnd"/>
+          </w:p>
+        </w:tc>
+      </w:tr>
+      <w:tr>
+        <w:tc>
+          <w:tcPr>
+            <w:tcW w:w="1361" w:type="dxa"/>
+          </w:tcPr>
+          <w:p>
+            <w:pPr>
+              <w:textAlignment w:val="baseline"/>
+            </w:pPr>
+            <w:proofErr w:type="spellStart"/>
+            <w:proofErr w:type="gramStart"/>
+            <w:r>
+              <w:t>lineTo</w:t>
+            </w:r>
+            <w:proofErr w:type="spellEnd"/>
+            <w:proofErr w:type="gramEnd"/>
+          </w:p>
+        </w:tc>
+        <w:tc>
+          <w:tcPr>
+            <w:tcW w:w="7256" w:type="dxa"/>
+          </w:tcPr>
+          <w:p>
+            <w:pPr>
+              <w:textAlignment w:val="baseline"/>
+            </w:pPr>
+            <w:r>
+              <w:t>Define o ponto final de destino para a linha</w:t>
+            </w:r>
+          </w:p>
+        </w:tc>
+      </w:tr>
+      <w:tr>
+        <w:tc>
+          <w:tcPr>
+            <w:tcW w:w="1361" w:type="dxa"/>
+          </w:tcPr>
+          <w:p>
+            <w:pPr>
+              <w:textAlignment w:val="baseline"/>
+            </w:pPr>
+            <w:proofErr w:type="spellStart"/>
+            <w:r>
+              <w:t>Stroke</w:t>
+            </w:r>
+            <w:proofErr w:type="spellEnd"/>
+          </w:p>
+        </w:tc>
+        <w:tc>
+          <w:tcPr>
+            <w:tcW w:w="7256" w:type="dxa"/>
+          </w:tcPr>
+          <w:p>
+            <w:pPr>
+              <w:textAlignment w:val="baseline"/>
+            </w:pPr>
+            <w:r>
+              <w:t xml:space="preserve">Traça a linha, tornando-a </w:t>
+            </w:r>
+            <w:proofErr w:type="gramStart"/>
+            <w:r>
+              <w:t>visível</w:t>
+            </w:r>
+            <w:proofErr w:type="gramEnd"/>
+          </w:p>
+        </w:tc>
+      </w:tr>
+    </w:tbl>
     <w:p>
       <w:pPr>
         <w:shd w:val="clear" w:color="auto" w:fill="FFFFFF"/>
@@ -19997,6 +20915,15 @@
         <w:spacing w:after="0"/>
         <w:textAlignment w:val="baseline"/>
       </w:pPr>
+      <w:r>
+        <w:t xml:space="preserve">Para desenhar algum objeto na tela, precisa de algumas propriedades. </w:t>
+      </w:r>
+      <w:r>
+        <w:t xml:space="preserve">Lembrando que cada propriedade abaixo tem seus valores. </w:t>
+      </w:r>
+      <w:r>
+        <w:t>Por exemplo:</w:t>
+      </w:r>
     </w:p>
     <w:p>
       <w:pPr>
@@ -20005,14 +20932,2464 @@
         <w:textAlignment w:val="baseline"/>
       </w:pPr>
     </w:p>
+    <w:tbl>
+      <w:tblPr>
+        <w:tblStyle w:val="Tabelacomgrade"/>
+        <w:tblW w:w="0" w:type="auto"/>
+        <w:tblBorders>
+          <w:top w:val="single" w:sz="4" w:space="0" w:color="FF6600"/>
+          <w:left w:val="single" w:sz="4" w:space="0" w:color="FF6600"/>
+          <w:bottom w:val="single" w:sz="4" w:space="0" w:color="FF6600"/>
+          <w:right w:val="single" w:sz="4" w:space="0" w:color="FF6600"/>
+          <w:insideH w:val="single" w:sz="4" w:space="0" w:color="FF6600"/>
+          <w:insideV w:val="single" w:sz="4" w:space="0" w:color="FF6600"/>
+        </w:tblBorders>
+        <w:tblCellMar>
+          <w:top w:w="28" w:type="dxa"/>
+          <w:left w:w="85" w:type="dxa"/>
+          <w:bottom w:w="28" w:type="dxa"/>
+          <w:right w:w="28" w:type="dxa"/>
+        </w:tblCellMar>
+        <w:tblLook w:val="04A0" w:firstRow="1" w:lastRow="0" w:firstColumn="1" w:lastColumn="0" w:noHBand="0" w:noVBand="1"/>
+      </w:tblPr>
+      <w:tblGrid>
+        <w:gridCol w:w="1503"/>
+        <w:gridCol w:w="7114"/>
+      </w:tblGrid>
+      <w:tr>
+        <w:tc>
+          <w:tcPr>
+            <w:tcW w:w="8617" w:type="dxa"/>
+            <w:gridSpan w:val="2"/>
+            <w:shd w:val="clear" w:color="auto" w:fill="FF6600"/>
+          </w:tcPr>
+          <w:p>
+            <w:pPr>
+              <w:jc w:val="center"/>
+              <w:textAlignment w:val="baseline"/>
+              <w:rPr>
+                <w:b/>
+                <w:color w:val="FFFFFF" w:themeColor="background1"/>
+                <w:sz w:val="36"/>
+              </w:rPr>
+            </w:pPr>
+            <w:r>
+              <w:rPr>
+                <w:b/>
+                <w:color w:val="FFFFFF" w:themeColor="background1"/>
+                <w:sz w:val="36"/>
+              </w:rPr>
+              <w:t>ESTILOS DE LINHAS</w:t>
+            </w:r>
+          </w:p>
+        </w:tc>
+      </w:tr>
+      <w:tr>
+        <w:tc>
+          <w:tcPr>
+            <w:tcW w:w="1503" w:type="dxa"/>
+            <w:shd w:val="clear" w:color="auto" w:fill="FF6600"/>
+          </w:tcPr>
+          <w:p>
+            <w:pPr>
+              <w:textAlignment w:val="baseline"/>
+              <w:rPr>
+                <w:b/>
+                <w:color w:val="FFFFFF" w:themeColor="background1"/>
+              </w:rPr>
+            </w:pPr>
+            <w:r>
+              <w:rPr>
+                <w:b/>
+                <w:color w:val="FFFFFF" w:themeColor="background1"/>
+              </w:rPr>
+              <w:t>Propriedades</w:t>
+            </w:r>
+          </w:p>
+        </w:tc>
+        <w:tc>
+          <w:tcPr>
+            <w:tcW w:w="7114" w:type="dxa"/>
+            <w:shd w:val="clear" w:color="auto" w:fill="FF6600"/>
+          </w:tcPr>
+          <w:p>
+            <w:pPr>
+              <w:textAlignment w:val="baseline"/>
+              <w:rPr>
+                <w:b/>
+                <w:color w:val="FFFFFF" w:themeColor="background1"/>
+              </w:rPr>
+            </w:pPr>
+            <w:r>
+              <w:rPr>
+                <w:b/>
+                <w:color w:val="FFFFFF" w:themeColor="background1"/>
+              </w:rPr>
+              <w:t>Descri</w:t>
+            </w:r>
+            <w:r>
+              <w:rPr>
+                <w:b/>
+                <w:color w:val="FFFFFF" w:themeColor="background1"/>
+              </w:rPr>
+              <w:t>ção</w:t>
+            </w:r>
+          </w:p>
+        </w:tc>
+      </w:tr>
+      <w:tr>
+        <w:tc>
+          <w:tcPr>
+            <w:tcW w:w="1503" w:type="dxa"/>
+          </w:tcPr>
+          <w:p>
+            <w:pPr>
+              <w:textAlignment w:val="baseline"/>
+            </w:pPr>
+            <w:proofErr w:type="spellStart"/>
+            <w:proofErr w:type="gramStart"/>
+            <w:r>
+              <w:t>lineCap</w:t>
+            </w:r>
+            <w:proofErr w:type="spellEnd"/>
+            <w:proofErr w:type="gramEnd"/>
+            <w:r>
+              <w:tab/>
+            </w:r>
+          </w:p>
+        </w:tc>
+        <w:tc>
+          <w:tcPr>
+            <w:tcW w:w="7114" w:type="dxa"/>
+          </w:tcPr>
+          <w:p>
+            <w:pPr>
+              <w:textAlignment w:val="baseline"/>
+            </w:pPr>
+            <w:r>
+              <w:t>Define ou retorna o estilo nas extremidades de uma linha</w:t>
+            </w:r>
+            <w:r>
+              <w:t xml:space="preserve">. </w:t>
+            </w:r>
+            <w:proofErr w:type="gramStart"/>
+            <w:r>
+              <w:t>Por exemplo</w:t>
+            </w:r>
+            <w:proofErr w:type="gramEnd"/>
+            <w:r>
+              <w:t xml:space="preserve"> apresentar uma linha com o limite arredondado usando o round. </w:t>
+            </w:r>
+            <w:r>
+              <w:t xml:space="preserve">O limite é adicionado ao final da linha e seu comprimento corresponde ao que você definiu para a largura da linha. Neste exemplo, a linha tem uma largura de </w:t>
+            </w:r>
+            <w:proofErr w:type="gramStart"/>
+            <w:r>
+              <w:t>5</w:t>
+            </w:r>
+            <w:proofErr w:type="gramEnd"/>
+            <w:r>
+              <w:t xml:space="preserve">. Com um limite redondo definido na linha, o comprimento total da linha seria estendido em </w:t>
+            </w:r>
+            <w:proofErr w:type="gramStart"/>
+            <w:r>
+              <w:t>5</w:t>
+            </w:r>
+            <w:proofErr w:type="gramEnd"/>
+            <w:r>
+              <w:t>.</w:t>
+            </w:r>
+          </w:p>
+        </w:tc>
+      </w:tr>
+      <w:tr>
+        <w:tc>
+          <w:tcPr>
+            <w:tcW w:w="1503" w:type="dxa"/>
+          </w:tcPr>
+          <w:p>
+            <w:pPr>
+              <w:textAlignment w:val="baseline"/>
+            </w:pPr>
+            <w:proofErr w:type="spellStart"/>
+            <w:proofErr w:type="gramStart"/>
+            <w:r>
+              <w:t>lineJoin</w:t>
+            </w:r>
+            <w:proofErr w:type="spellEnd"/>
+            <w:proofErr w:type="gramEnd"/>
+            <w:r>
+              <w:tab/>
+            </w:r>
+          </w:p>
+        </w:tc>
+        <w:tc>
+          <w:tcPr>
+            <w:tcW w:w="7114" w:type="dxa"/>
+          </w:tcPr>
+          <w:p>
+            <w:pPr>
+              <w:textAlignment w:val="baseline"/>
+            </w:pPr>
+            <w:r>
+              <w:t xml:space="preserve">Define ou retorna o tipo de canto criado, quando duas linhas se </w:t>
+            </w:r>
+            <w:proofErr w:type="gramStart"/>
+            <w:r>
+              <w:t>encontram</w:t>
+            </w:r>
+            <w:proofErr w:type="gramEnd"/>
+          </w:p>
+        </w:tc>
+      </w:tr>
+      <w:tr>
+        <w:tc>
+          <w:tcPr>
+            <w:tcW w:w="1503" w:type="dxa"/>
+          </w:tcPr>
+          <w:p>
+            <w:pPr>
+              <w:textAlignment w:val="baseline"/>
+            </w:pPr>
+            <w:proofErr w:type="spellStart"/>
+            <w:proofErr w:type="gramStart"/>
+            <w:r>
+              <w:t>lineWidth</w:t>
+            </w:r>
+            <w:proofErr w:type="spellEnd"/>
+            <w:proofErr w:type="gramEnd"/>
+          </w:p>
+        </w:tc>
+        <w:tc>
+          <w:tcPr>
+            <w:tcW w:w="7114" w:type="dxa"/>
+          </w:tcPr>
+          <w:p>
+            <w:pPr>
+              <w:textAlignment w:val="baseline"/>
+            </w:pPr>
+            <w:r>
+              <w:t>Define ou retorna a largura da linha atual</w:t>
+            </w:r>
+          </w:p>
+        </w:tc>
+      </w:tr>
+      <w:tr>
+        <w:tc>
+          <w:tcPr>
+            <w:tcW w:w="1503" w:type="dxa"/>
+          </w:tcPr>
+          <w:p>
+            <w:pPr>
+              <w:textAlignment w:val="baseline"/>
+            </w:pPr>
+            <w:proofErr w:type="spellStart"/>
+            <w:proofErr w:type="gramStart"/>
+            <w:r>
+              <w:t>miterLimit</w:t>
+            </w:r>
+            <w:proofErr w:type="spellEnd"/>
+            <w:proofErr w:type="gramEnd"/>
+          </w:p>
+        </w:tc>
+        <w:tc>
+          <w:tcPr>
+            <w:tcW w:w="7114" w:type="dxa"/>
+          </w:tcPr>
+          <w:p>
+            <w:pPr>
+              <w:textAlignment w:val="baseline"/>
+            </w:pPr>
+            <w:r>
+              <w:t>Define ou retorna o comprimento máximo da mitra</w:t>
+            </w:r>
+          </w:p>
+        </w:tc>
+      </w:tr>
+    </w:tbl>
     <w:p>
       <w:pPr>
         <w:shd w:val="clear" w:color="auto" w:fill="FFFFFF"/>
         <w:spacing w:after="0"/>
         <w:textAlignment w:val="baseline"/>
+      </w:pPr>
+      <w:r>
+        <w:lastRenderedPageBreak/>
+        <w:t>Exemplo de valores:</w:t>
+      </w:r>
+    </w:p>
+    <w:p>
+      <w:pPr>
+        <w:shd w:val="clear" w:color="auto" w:fill="FFFFFF"/>
+        <w:spacing w:after="0"/>
+        <w:textAlignment w:val="baseline"/>
+      </w:pPr>
+    </w:p>
+    <w:p>
+      <w:pPr>
+        <w:shd w:val="clear" w:color="auto" w:fill="282A36"/>
+        <w:spacing w:after="0" w:line="285" w:lineRule="atLeast"/>
+        <w:ind w:firstLine="708"/>
+        <w:rPr>
+          <w:rFonts w:ascii="Consolas" w:eastAsia="Times New Roman" w:hAnsi="Consolas" w:cs="Consolas"/>
+          <w:color w:val="F8F8F2"/>
+          <w:sz w:val="21"/>
+          <w:szCs w:val="21"/>
+          <w:lang w:eastAsia="pt-BR"/>
+        </w:rPr>
+      </w:pPr>
+    </w:p>
+    <w:p>
+      <w:pPr>
+        <w:shd w:val="clear" w:color="auto" w:fill="282A36"/>
+        <w:spacing w:after="0" w:line="285" w:lineRule="atLeast"/>
+        <w:ind w:firstLine="708"/>
+        <w:rPr>
+          <w:rFonts w:ascii="Consolas" w:eastAsia="Times New Roman" w:hAnsi="Consolas" w:cs="Consolas"/>
+          <w:color w:val="F8F8F2"/>
+          <w:sz w:val="21"/>
+          <w:szCs w:val="21"/>
+          <w:lang w:eastAsia="pt-BR"/>
+        </w:rPr>
       </w:pPr>
       <w:bookmarkStart w:id="0" w:name="_GoBack"/>
       <w:bookmarkEnd w:id="0"/>
+      <w:proofErr w:type="spellStart"/>
+      <w:r>
+        <w:rPr>
+          <w:rFonts w:ascii="Consolas" w:eastAsia="Times New Roman" w:hAnsi="Consolas" w:cs="Consolas"/>
+          <w:color w:val="F8F8F2"/>
+          <w:sz w:val="21"/>
+          <w:szCs w:val="21"/>
+          <w:lang w:eastAsia="pt-BR"/>
+        </w:rPr>
+        <w:t>lineCap</w:t>
+      </w:r>
+      <w:proofErr w:type="spellEnd"/>
+      <w:r>
+        <w:rPr>
+          <w:rFonts w:ascii="Consolas" w:eastAsia="Times New Roman" w:hAnsi="Consolas" w:cs="Consolas"/>
+          <w:color w:val="F8F8F2"/>
+          <w:sz w:val="21"/>
+          <w:szCs w:val="21"/>
+          <w:lang w:eastAsia="pt-BR"/>
+        </w:rPr>
+        <w:t> </w:t>
+      </w:r>
+      <w:r>
+        <w:rPr>
+          <w:rFonts w:ascii="Consolas" w:eastAsia="Times New Roman" w:hAnsi="Consolas" w:cs="Consolas"/>
+          <w:color w:val="FF79C6"/>
+          <w:sz w:val="21"/>
+          <w:szCs w:val="21"/>
+          <w:lang w:eastAsia="pt-BR"/>
+        </w:rPr>
+        <w:t>=</w:t>
+      </w:r>
+      <w:r>
+        <w:rPr>
+          <w:rFonts w:ascii="Consolas" w:eastAsia="Times New Roman" w:hAnsi="Consolas" w:cs="Consolas"/>
+          <w:color w:val="F8F8F2"/>
+          <w:sz w:val="21"/>
+          <w:szCs w:val="21"/>
+          <w:lang w:eastAsia="pt-BR"/>
+        </w:rPr>
+        <w:t> “round”;</w:t>
+      </w:r>
+    </w:p>
+    <w:p>
+      <w:pPr>
+        <w:shd w:val="clear" w:color="auto" w:fill="282A36"/>
+        <w:spacing w:after="0" w:line="285" w:lineRule="atLeast"/>
+        <w:ind w:firstLine="708"/>
+        <w:rPr>
+          <w:rFonts w:ascii="Consolas" w:eastAsia="Times New Roman" w:hAnsi="Consolas" w:cs="Consolas"/>
+          <w:color w:val="F8F8F2"/>
+          <w:sz w:val="21"/>
+          <w:szCs w:val="21"/>
+          <w:lang w:eastAsia="pt-BR"/>
+        </w:rPr>
+      </w:pPr>
+      <w:proofErr w:type="spellStart"/>
+      <w:proofErr w:type="gramStart"/>
+      <w:r>
+        <w:rPr>
+          <w:rFonts w:ascii="Consolas" w:eastAsia="Times New Roman" w:hAnsi="Consolas" w:cs="Consolas"/>
+          <w:color w:val="F8F8F2"/>
+          <w:sz w:val="21"/>
+          <w:szCs w:val="21"/>
+          <w:lang w:eastAsia="pt-BR"/>
+        </w:rPr>
+        <w:t>lineJoin</w:t>
+      </w:r>
+      <w:proofErr w:type="spellEnd"/>
+      <w:proofErr w:type="gramEnd"/>
+      <w:r>
+        <w:rPr>
+          <w:rFonts w:ascii="Consolas" w:eastAsia="Times New Roman" w:hAnsi="Consolas" w:cs="Consolas"/>
+          <w:color w:val="F8F8F2"/>
+          <w:sz w:val="21"/>
+          <w:szCs w:val="21"/>
+          <w:lang w:eastAsia="pt-BR"/>
+        </w:rPr>
+        <w:t> </w:t>
+      </w:r>
+      <w:r>
+        <w:rPr>
+          <w:rFonts w:ascii="Consolas" w:eastAsia="Times New Roman" w:hAnsi="Consolas" w:cs="Consolas"/>
+          <w:color w:val="FF79C6"/>
+          <w:sz w:val="21"/>
+          <w:szCs w:val="21"/>
+          <w:lang w:eastAsia="pt-BR"/>
+        </w:rPr>
+        <w:t>=</w:t>
+      </w:r>
+      <w:r>
+        <w:rPr>
+          <w:rFonts w:ascii="Consolas" w:eastAsia="Times New Roman" w:hAnsi="Consolas" w:cs="Consolas"/>
+          <w:color w:val="F8F8F2"/>
+          <w:sz w:val="21"/>
+          <w:szCs w:val="21"/>
+          <w:lang w:eastAsia="pt-BR"/>
+        </w:rPr>
+        <w:t> </w:t>
+      </w:r>
+      <w:r>
+        <w:rPr>
+          <w:rFonts w:ascii="Consolas" w:eastAsia="Times New Roman" w:hAnsi="Consolas" w:cs="Consolas"/>
+          <w:color w:val="E9F284"/>
+          <w:sz w:val="21"/>
+          <w:szCs w:val="21"/>
+          <w:lang w:eastAsia="pt-BR"/>
+        </w:rPr>
+        <w:t>"</w:t>
+      </w:r>
+      <w:proofErr w:type="spellStart"/>
+      <w:r>
+        <w:rPr>
+          <w:rFonts w:ascii="Consolas" w:eastAsia="Times New Roman" w:hAnsi="Consolas" w:cs="Consolas"/>
+          <w:color w:val="F1FA8C"/>
+          <w:sz w:val="21"/>
+          <w:szCs w:val="21"/>
+          <w:lang w:eastAsia="pt-BR"/>
+        </w:rPr>
+        <w:t>miter</w:t>
+      </w:r>
+      <w:proofErr w:type="spellEnd"/>
+      <w:r>
+        <w:rPr>
+          <w:rFonts w:ascii="Consolas" w:eastAsia="Times New Roman" w:hAnsi="Consolas" w:cs="Consolas"/>
+          <w:color w:val="E9F284"/>
+          <w:sz w:val="21"/>
+          <w:szCs w:val="21"/>
+          <w:lang w:eastAsia="pt-BR"/>
+        </w:rPr>
+        <w:t>"</w:t>
+      </w:r>
+      <w:r>
+        <w:rPr>
+          <w:rFonts w:ascii="Consolas" w:eastAsia="Times New Roman" w:hAnsi="Consolas" w:cs="Consolas"/>
+          <w:color w:val="F8F8F2"/>
+          <w:sz w:val="21"/>
+          <w:szCs w:val="21"/>
+          <w:lang w:eastAsia="pt-BR"/>
+        </w:rPr>
+        <w:t>;</w:t>
+      </w:r>
+    </w:p>
+    <w:p>
+      <w:pPr>
+        <w:shd w:val="clear" w:color="auto" w:fill="282A36"/>
+        <w:spacing w:after="0" w:line="285" w:lineRule="atLeast"/>
+        <w:ind w:firstLine="708"/>
+        <w:rPr>
+          <w:rFonts w:ascii="Consolas" w:eastAsia="Times New Roman" w:hAnsi="Consolas" w:cs="Consolas"/>
+          <w:color w:val="F8F8F2"/>
+          <w:sz w:val="21"/>
+          <w:szCs w:val="21"/>
+          <w:lang w:eastAsia="pt-BR"/>
+        </w:rPr>
+      </w:pPr>
+    </w:p>
+    <w:p>
+      <w:pPr>
+        <w:shd w:val="clear" w:color="auto" w:fill="FFFFFF"/>
+        <w:spacing w:after="0"/>
+        <w:textAlignment w:val="baseline"/>
+      </w:pPr>
+    </w:p>
+    <w:p>
+      <w:pPr>
+        <w:shd w:val="clear" w:color="auto" w:fill="FFFFFF"/>
+        <w:spacing w:after="0"/>
+        <w:textAlignment w:val="baseline"/>
+      </w:pPr>
+    </w:p>
+    <w:tbl>
+      <w:tblPr>
+        <w:tblStyle w:val="Tabelacomgrade"/>
+        <w:tblW w:w="0" w:type="auto"/>
+        <w:tblBorders>
+          <w:top w:val="single" w:sz="4" w:space="0" w:color="FF6600"/>
+          <w:left w:val="single" w:sz="4" w:space="0" w:color="FF6600"/>
+          <w:bottom w:val="single" w:sz="4" w:space="0" w:color="FF6600"/>
+          <w:right w:val="single" w:sz="4" w:space="0" w:color="FF6600"/>
+          <w:insideH w:val="single" w:sz="4" w:space="0" w:color="FF6600"/>
+          <w:insideV w:val="single" w:sz="4" w:space="0" w:color="FF6600"/>
+        </w:tblBorders>
+        <w:tblCellMar>
+          <w:top w:w="28" w:type="dxa"/>
+          <w:left w:w="85" w:type="dxa"/>
+          <w:bottom w:w="28" w:type="dxa"/>
+          <w:right w:w="28" w:type="dxa"/>
+        </w:tblCellMar>
+        <w:tblLook w:val="04A0" w:firstRow="1" w:lastRow="0" w:firstColumn="1" w:lastColumn="0" w:noHBand="0" w:noVBand="1"/>
+      </w:tblPr>
+      <w:tblGrid>
+        <w:gridCol w:w="1645"/>
+        <w:gridCol w:w="6972"/>
+      </w:tblGrid>
+      <w:tr>
+        <w:tc>
+          <w:tcPr>
+            <w:tcW w:w="8617" w:type="dxa"/>
+            <w:gridSpan w:val="2"/>
+            <w:shd w:val="clear" w:color="auto" w:fill="FF6600"/>
+          </w:tcPr>
+          <w:p>
+            <w:pPr>
+              <w:jc w:val="center"/>
+              <w:textAlignment w:val="baseline"/>
+              <w:rPr>
+                <w:b/>
+                <w:color w:val="FFFFFF" w:themeColor="background1"/>
+                <w:sz w:val="36"/>
+              </w:rPr>
+            </w:pPr>
+            <w:r>
+              <w:rPr>
+                <w:b/>
+                <w:color w:val="FFFFFF" w:themeColor="background1"/>
+                <w:sz w:val="36"/>
+              </w:rPr>
+              <w:t xml:space="preserve">CORES, ESTILOS E </w:t>
+            </w:r>
+            <w:proofErr w:type="gramStart"/>
+            <w:r>
+              <w:rPr>
+                <w:b/>
+                <w:color w:val="FFFFFF" w:themeColor="background1"/>
+                <w:sz w:val="36"/>
+              </w:rPr>
+              <w:t>SOMBRAS</w:t>
+            </w:r>
+            <w:proofErr w:type="gramEnd"/>
+          </w:p>
+        </w:tc>
+      </w:tr>
+      <w:tr>
+        <w:tc>
+          <w:tcPr>
+            <w:tcW w:w="1645" w:type="dxa"/>
+            <w:shd w:val="clear" w:color="auto" w:fill="FF6600"/>
+          </w:tcPr>
+          <w:p>
+            <w:pPr>
+              <w:textAlignment w:val="baseline"/>
+              <w:rPr>
+                <w:b/>
+                <w:color w:val="FFFFFF" w:themeColor="background1"/>
+              </w:rPr>
+            </w:pPr>
+            <w:r>
+              <w:rPr>
+                <w:b/>
+                <w:color w:val="FFFFFF" w:themeColor="background1"/>
+              </w:rPr>
+              <w:t>Método</w:t>
+            </w:r>
+          </w:p>
+        </w:tc>
+        <w:tc>
+          <w:tcPr>
+            <w:tcW w:w="6972" w:type="dxa"/>
+            <w:shd w:val="clear" w:color="auto" w:fill="FF6600"/>
+          </w:tcPr>
+          <w:p>
+            <w:pPr>
+              <w:textAlignment w:val="baseline"/>
+              <w:rPr>
+                <w:b/>
+                <w:color w:val="FFFFFF" w:themeColor="background1"/>
+              </w:rPr>
+            </w:pPr>
+            <w:r>
+              <w:rPr>
+                <w:b/>
+                <w:color w:val="FFFFFF" w:themeColor="background1"/>
+              </w:rPr>
+              <w:t>Descri</w:t>
+            </w:r>
+            <w:r>
+              <w:rPr>
+                <w:b/>
+                <w:color w:val="FFFFFF" w:themeColor="background1"/>
+              </w:rPr>
+              <w:t>ção</w:t>
+            </w:r>
+          </w:p>
+        </w:tc>
+      </w:tr>
+      <w:tr>
+        <w:tc>
+          <w:tcPr>
+            <w:tcW w:w="1645" w:type="dxa"/>
+          </w:tcPr>
+          <w:p>
+            <w:pPr>
+              <w:textAlignment w:val="baseline"/>
+            </w:pPr>
+            <w:proofErr w:type="spellStart"/>
+            <w:proofErr w:type="gramStart"/>
+            <w:r>
+              <w:t>fillStyle</w:t>
+            </w:r>
+            <w:proofErr w:type="spellEnd"/>
+            <w:proofErr w:type="gramEnd"/>
+          </w:p>
+        </w:tc>
+        <w:tc>
+          <w:tcPr>
+            <w:tcW w:w="6972" w:type="dxa"/>
+          </w:tcPr>
+          <w:p>
+            <w:pPr>
+              <w:textAlignment w:val="baseline"/>
+            </w:pPr>
+            <w:r>
+              <w:t xml:space="preserve">Define ou retorna a cor, gradiente ou padrão usado para preencher o </w:t>
+            </w:r>
+            <w:proofErr w:type="gramStart"/>
+            <w:r>
+              <w:t>desenho</w:t>
+            </w:r>
+            <w:proofErr w:type="gramEnd"/>
+          </w:p>
+        </w:tc>
+      </w:tr>
+      <w:tr>
+        <w:tc>
+          <w:tcPr>
+            <w:tcW w:w="1645" w:type="dxa"/>
+          </w:tcPr>
+          <w:p>
+            <w:pPr>
+              <w:textAlignment w:val="baseline"/>
+            </w:pPr>
+            <w:proofErr w:type="spellStart"/>
+            <w:proofErr w:type="gramStart"/>
+            <w:r>
+              <w:t>strokeStyle</w:t>
+            </w:r>
+            <w:proofErr w:type="spellEnd"/>
+            <w:proofErr w:type="gramEnd"/>
+          </w:p>
+        </w:tc>
+        <w:tc>
+          <w:tcPr>
+            <w:tcW w:w="6972" w:type="dxa"/>
+          </w:tcPr>
+          <w:p>
+            <w:pPr>
+              <w:textAlignment w:val="baseline"/>
+            </w:pPr>
+            <w:r>
+              <w:t xml:space="preserve">Define ou retorna a cor, </w:t>
+            </w:r>
+            <w:proofErr w:type="gramStart"/>
+            <w:r>
+              <w:t>o gradiente</w:t>
+            </w:r>
+            <w:proofErr w:type="gramEnd"/>
+            <w:r>
+              <w:t xml:space="preserve"> ou o padrão usado para os traçados</w:t>
+            </w:r>
+          </w:p>
+        </w:tc>
+      </w:tr>
+      <w:tr>
+        <w:tc>
+          <w:tcPr>
+            <w:tcW w:w="1645" w:type="dxa"/>
+          </w:tcPr>
+          <w:p>
+            <w:pPr>
+              <w:textAlignment w:val="baseline"/>
+            </w:pPr>
+            <w:proofErr w:type="spellStart"/>
+            <w:proofErr w:type="gramStart"/>
+            <w:r>
+              <w:t>shadowColor</w:t>
+            </w:r>
+            <w:proofErr w:type="spellEnd"/>
+            <w:proofErr w:type="gramEnd"/>
+          </w:p>
+        </w:tc>
+        <w:tc>
+          <w:tcPr>
+            <w:tcW w:w="6972" w:type="dxa"/>
+          </w:tcPr>
+          <w:p>
+            <w:pPr>
+              <w:textAlignment w:val="baseline"/>
+            </w:pPr>
+            <w:r>
+              <w:t>Define ou retorna a cor a ser usada nas sombras</w:t>
+            </w:r>
+          </w:p>
+        </w:tc>
+      </w:tr>
+      <w:tr>
+        <w:tc>
+          <w:tcPr>
+            <w:tcW w:w="1645" w:type="dxa"/>
+          </w:tcPr>
+          <w:p>
+            <w:pPr>
+              <w:textAlignment w:val="baseline"/>
+            </w:pPr>
+            <w:proofErr w:type="spellStart"/>
+            <w:proofErr w:type="gramStart"/>
+            <w:r>
+              <w:t>shadowBlur</w:t>
+            </w:r>
+            <w:proofErr w:type="spellEnd"/>
+            <w:proofErr w:type="gramEnd"/>
+          </w:p>
+        </w:tc>
+        <w:tc>
+          <w:tcPr>
+            <w:tcW w:w="6972" w:type="dxa"/>
+          </w:tcPr>
+          <w:p>
+            <w:pPr>
+              <w:textAlignment w:val="baseline"/>
+            </w:pPr>
+            <w:r>
+              <w:t>Define ou retorna o nível de desfoque para sombras</w:t>
+            </w:r>
+          </w:p>
+        </w:tc>
+      </w:tr>
+      <w:tr>
+        <w:tc>
+          <w:tcPr>
+            <w:tcW w:w="1645" w:type="dxa"/>
+          </w:tcPr>
+          <w:p>
+            <w:pPr>
+              <w:textAlignment w:val="baseline"/>
+            </w:pPr>
+            <w:proofErr w:type="spellStart"/>
+            <w:proofErr w:type="gramStart"/>
+            <w:r>
+              <w:t>shadowOffsetX</w:t>
+            </w:r>
+            <w:proofErr w:type="spellEnd"/>
+            <w:proofErr w:type="gramEnd"/>
+            <w:r>
+              <w:t xml:space="preserve"> </w:t>
+            </w:r>
+          </w:p>
+        </w:tc>
+        <w:tc>
+          <w:tcPr>
+            <w:tcW w:w="6972" w:type="dxa"/>
+          </w:tcPr>
+          <w:p>
+            <w:pPr>
+              <w:textAlignment w:val="baseline"/>
+            </w:pPr>
+            <w:r>
+              <w:t>Define ou retorna a distância horizontal da sombra da forma</w:t>
+            </w:r>
+          </w:p>
+        </w:tc>
+      </w:tr>
+      <w:tr>
+        <w:tc>
+          <w:tcPr>
+            <w:tcW w:w="1645" w:type="dxa"/>
+          </w:tcPr>
+          <w:p>
+            <w:pPr>
+              <w:textAlignment w:val="baseline"/>
+            </w:pPr>
+            <w:proofErr w:type="spellStart"/>
+            <w:proofErr w:type="gramStart"/>
+            <w:r>
+              <w:t>shadowOffsetY</w:t>
+            </w:r>
+            <w:proofErr w:type="spellEnd"/>
+            <w:proofErr w:type="gramEnd"/>
+          </w:p>
+        </w:tc>
+        <w:tc>
+          <w:tcPr>
+            <w:tcW w:w="6972" w:type="dxa"/>
+          </w:tcPr>
+          <w:p>
+            <w:pPr>
+              <w:textAlignment w:val="baseline"/>
+            </w:pPr>
+            <w:r>
+              <w:t>Define ou retorna a distância vertical da sombra da forma</w:t>
+            </w:r>
+          </w:p>
+        </w:tc>
+      </w:tr>
+    </w:tbl>
+    <w:p>
+      <w:pPr>
+        <w:shd w:val="clear" w:color="auto" w:fill="FFFFFF"/>
+        <w:spacing w:after="0"/>
+        <w:textAlignment w:val="baseline"/>
+      </w:pPr>
+    </w:p>
+    <w:p>
+      <w:pPr>
+        <w:shd w:val="clear" w:color="auto" w:fill="FFFFFF"/>
+        <w:spacing w:after="0"/>
+        <w:textAlignment w:val="baseline"/>
+      </w:pPr>
+      <w:r>
+        <w:t xml:space="preserve">A propriedade </w:t>
+      </w:r>
+      <w:proofErr w:type="spellStart"/>
+      <w:proofErr w:type="gramStart"/>
+      <w:r>
+        <w:rPr>
+          <w:b/>
+        </w:rPr>
+        <w:t>strokeStyle</w:t>
+      </w:r>
+      <w:proofErr w:type="spellEnd"/>
+      <w:proofErr w:type="gramEnd"/>
+      <w:r>
+        <w:t xml:space="preserve"> permite alterar a cor da linha. Esta propriedade aceita todos os formatos de estilo comuns para especificar cores em HTML, incluindo va</w:t>
+      </w:r>
+      <w:r>
+        <w:rPr>
+          <w:u w:val="single"/>
+        </w:rPr>
+        <w:t>lores hexadecimais ou cores nomeadas</w:t>
+      </w:r>
+      <w:r>
+        <w:t xml:space="preserve">. </w:t>
+      </w:r>
+    </w:p>
+    <w:p>
+      <w:pPr>
+        <w:shd w:val="clear" w:color="auto" w:fill="FFFFFF"/>
+        <w:spacing w:after="0"/>
+        <w:textAlignment w:val="baseline"/>
+      </w:pPr>
+    </w:p>
+    <w:p>
+      <w:pPr>
+        <w:shd w:val="clear" w:color="auto" w:fill="FFFFFF"/>
+        <w:spacing w:after="0"/>
+        <w:textAlignment w:val="baseline"/>
+      </w:pPr>
+    </w:p>
+    <w:tbl>
+      <w:tblPr>
+        <w:tblStyle w:val="Tabelacomgrade"/>
+        <w:tblW w:w="0" w:type="auto"/>
+        <w:tblBorders>
+          <w:top w:val="single" w:sz="4" w:space="0" w:color="FF6600"/>
+          <w:left w:val="single" w:sz="4" w:space="0" w:color="FF6600"/>
+          <w:bottom w:val="single" w:sz="4" w:space="0" w:color="FF6600"/>
+          <w:right w:val="single" w:sz="4" w:space="0" w:color="FF6600"/>
+          <w:insideH w:val="single" w:sz="4" w:space="0" w:color="FF6600"/>
+          <w:insideV w:val="single" w:sz="4" w:space="0" w:color="FF6600"/>
+        </w:tblBorders>
+        <w:tblCellMar>
+          <w:top w:w="28" w:type="dxa"/>
+          <w:left w:w="85" w:type="dxa"/>
+          <w:bottom w:w="28" w:type="dxa"/>
+          <w:right w:w="28" w:type="dxa"/>
+        </w:tblCellMar>
+        <w:tblLook w:val="04A0" w:firstRow="1" w:lastRow="0" w:firstColumn="1" w:lastColumn="0" w:noHBand="0" w:noVBand="1"/>
+      </w:tblPr>
+      <w:tblGrid>
+        <w:gridCol w:w="2353"/>
+        <w:gridCol w:w="6264"/>
+      </w:tblGrid>
+      <w:tr>
+        <w:tc>
+          <w:tcPr>
+            <w:tcW w:w="8617" w:type="dxa"/>
+            <w:gridSpan w:val="2"/>
+            <w:shd w:val="clear" w:color="auto" w:fill="FF6600"/>
+          </w:tcPr>
+          <w:p>
+            <w:pPr>
+              <w:jc w:val="center"/>
+              <w:textAlignment w:val="baseline"/>
+              <w:rPr>
+                <w:b/>
+                <w:color w:val="FFFFFF" w:themeColor="background1"/>
+                <w:sz w:val="36"/>
+              </w:rPr>
+            </w:pPr>
+            <w:r>
+              <w:rPr>
+                <w:b/>
+                <w:color w:val="FFFFFF" w:themeColor="background1"/>
+                <w:sz w:val="36"/>
+              </w:rPr>
+              <w:t>MÉTODOS</w:t>
+            </w:r>
+          </w:p>
+        </w:tc>
+      </w:tr>
+      <w:tr>
+        <w:tc>
+          <w:tcPr>
+            <w:tcW w:w="2353" w:type="dxa"/>
+            <w:shd w:val="clear" w:color="auto" w:fill="FF6600"/>
+          </w:tcPr>
+          <w:p>
+            <w:pPr>
+              <w:textAlignment w:val="baseline"/>
+              <w:rPr>
+                <w:b/>
+                <w:color w:val="FFFFFF" w:themeColor="background1"/>
+              </w:rPr>
+            </w:pPr>
+            <w:r>
+              <w:rPr>
+                <w:b/>
+                <w:color w:val="FFFFFF" w:themeColor="background1"/>
+              </w:rPr>
+              <w:t>Método</w:t>
+            </w:r>
+          </w:p>
+        </w:tc>
+        <w:tc>
+          <w:tcPr>
+            <w:tcW w:w="6264" w:type="dxa"/>
+            <w:shd w:val="clear" w:color="auto" w:fill="FF6600"/>
+          </w:tcPr>
+          <w:p>
+            <w:pPr>
+              <w:textAlignment w:val="baseline"/>
+              <w:rPr>
+                <w:b/>
+                <w:color w:val="FFFFFF" w:themeColor="background1"/>
+              </w:rPr>
+            </w:pPr>
+            <w:r>
+              <w:rPr>
+                <w:b/>
+                <w:color w:val="FFFFFF" w:themeColor="background1"/>
+              </w:rPr>
+              <w:t>Descri</w:t>
+            </w:r>
+            <w:r>
+              <w:rPr>
+                <w:b/>
+                <w:color w:val="FFFFFF" w:themeColor="background1"/>
+              </w:rPr>
+              <w:t>ção</w:t>
+            </w:r>
+          </w:p>
+        </w:tc>
+      </w:tr>
+      <w:tr>
+        <w:tc>
+          <w:tcPr>
+            <w:tcW w:w="2353" w:type="dxa"/>
+          </w:tcPr>
+          <w:p>
+            <w:pPr>
+              <w:textAlignment w:val="baseline"/>
+            </w:pPr>
+            <w:proofErr w:type="spellStart"/>
+            <w:proofErr w:type="gramStart"/>
+            <w:r>
+              <w:t>createLinearGradient</w:t>
+            </w:r>
+            <w:proofErr w:type="spellEnd"/>
+            <w:proofErr w:type="gramEnd"/>
+            <w:r>
+              <w:t>()</w:t>
+            </w:r>
+          </w:p>
+        </w:tc>
+        <w:tc>
+          <w:tcPr>
+            <w:tcW w:w="6264" w:type="dxa"/>
+          </w:tcPr>
+          <w:p>
+            <w:pPr>
+              <w:textAlignment w:val="baseline"/>
+            </w:pPr>
+            <w:r>
+              <w:t xml:space="preserve">Cria </w:t>
+            </w:r>
+            <w:proofErr w:type="gramStart"/>
+            <w:r>
+              <w:t>um gradiente</w:t>
+            </w:r>
+            <w:proofErr w:type="gramEnd"/>
+            <w:r>
+              <w:t xml:space="preserve"> linear (para usar no conteúdo da tela)</w:t>
+            </w:r>
+          </w:p>
+        </w:tc>
+      </w:tr>
+      <w:tr>
+        <w:tc>
+          <w:tcPr>
+            <w:tcW w:w="2353" w:type="dxa"/>
+          </w:tcPr>
+          <w:p>
+            <w:pPr>
+              <w:textAlignment w:val="baseline"/>
+            </w:pPr>
+            <w:proofErr w:type="spellStart"/>
+            <w:proofErr w:type="gramStart"/>
+            <w:r>
+              <w:t>createPattern</w:t>
+            </w:r>
+            <w:proofErr w:type="spellEnd"/>
+            <w:proofErr w:type="gramEnd"/>
+            <w:r>
+              <w:t>()</w:t>
+            </w:r>
+          </w:p>
+        </w:tc>
+        <w:tc>
+          <w:tcPr>
+            <w:tcW w:w="6264" w:type="dxa"/>
+          </w:tcPr>
+          <w:p>
+            <w:pPr>
+              <w:textAlignment w:val="baseline"/>
+            </w:pPr>
+            <w:r>
+              <w:t>Repete um elemento especificado na direção especificada</w:t>
+            </w:r>
+          </w:p>
+        </w:tc>
+      </w:tr>
+      <w:tr>
+        <w:tc>
+          <w:tcPr>
+            <w:tcW w:w="2353" w:type="dxa"/>
+          </w:tcPr>
+          <w:p>
+            <w:pPr>
+              <w:textAlignment w:val="baseline"/>
+            </w:pPr>
+            <w:proofErr w:type="spellStart"/>
+            <w:proofErr w:type="gramStart"/>
+            <w:r>
+              <w:t>createRadialGradient</w:t>
+            </w:r>
+            <w:proofErr w:type="spellEnd"/>
+            <w:proofErr w:type="gramEnd"/>
+            <w:r>
+              <w:t>()</w:t>
+            </w:r>
+          </w:p>
+        </w:tc>
+        <w:tc>
+          <w:tcPr>
+            <w:tcW w:w="6264" w:type="dxa"/>
+          </w:tcPr>
+          <w:p>
+            <w:pPr>
+              <w:textAlignment w:val="baseline"/>
+            </w:pPr>
+            <w:r>
+              <w:t xml:space="preserve">Cria </w:t>
+            </w:r>
+            <w:proofErr w:type="gramStart"/>
+            <w:r>
+              <w:t>um gradiente</w:t>
+            </w:r>
+            <w:proofErr w:type="gramEnd"/>
+            <w:r>
+              <w:t xml:space="preserve"> radial / circular (para usar no conteúdo da tela)</w:t>
+            </w:r>
+          </w:p>
+        </w:tc>
+      </w:tr>
+      <w:tr>
+        <w:tc>
+          <w:tcPr>
+            <w:tcW w:w="2353" w:type="dxa"/>
+          </w:tcPr>
+          <w:p>
+            <w:pPr>
+              <w:textAlignment w:val="baseline"/>
+            </w:pPr>
+            <w:proofErr w:type="spellStart"/>
+            <w:proofErr w:type="gramStart"/>
+            <w:r>
+              <w:t>addColorStop</w:t>
+            </w:r>
+            <w:proofErr w:type="spellEnd"/>
+            <w:proofErr w:type="gramEnd"/>
+            <w:r>
+              <w:t>()</w:t>
+            </w:r>
+          </w:p>
+        </w:tc>
+        <w:tc>
+          <w:tcPr>
+            <w:tcW w:w="6264" w:type="dxa"/>
+          </w:tcPr>
+          <w:p>
+            <w:pPr>
+              <w:textAlignment w:val="baseline"/>
+            </w:pPr>
+            <w:r>
+              <w:t>Especifica as cores e as posições de parada em um objeto gradiente</w:t>
+            </w:r>
+          </w:p>
+        </w:tc>
+      </w:tr>
+    </w:tbl>
+    <w:p>
+      <w:pPr>
+        <w:shd w:val="clear" w:color="auto" w:fill="FFFFFF"/>
+        <w:spacing w:after="0"/>
+        <w:textAlignment w:val="baseline"/>
+      </w:pPr>
+    </w:p>
+    <w:tbl>
+      <w:tblPr>
+        <w:tblStyle w:val="Tabelacomgrade"/>
+        <w:tblW w:w="0" w:type="auto"/>
+        <w:tblBorders>
+          <w:top w:val="single" w:sz="4" w:space="0" w:color="FF6600"/>
+          <w:left w:val="single" w:sz="4" w:space="0" w:color="FF6600"/>
+          <w:bottom w:val="single" w:sz="4" w:space="0" w:color="FF6600"/>
+          <w:right w:val="single" w:sz="4" w:space="0" w:color="FF6600"/>
+          <w:insideH w:val="single" w:sz="4" w:space="0" w:color="FF6600"/>
+          <w:insideV w:val="single" w:sz="4" w:space="0" w:color="FF6600"/>
+        </w:tblBorders>
+        <w:tblCellMar>
+          <w:top w:w="28" w:type="dxa"/>
+          <w:left w:w="85" w:type="dxa"/>
+          <w:bottom w:w="28" w:type="dxa"/>
+          <w:right w:w="28" w:type="dxa"/>
+        </w:tblCellMar>
+        <w:tblLook w:val="04A0" w:firstRow="1" w:lastRow="0" w:firstColumn="1" w:lastColumn="0" w:noHBand="0" w:noVBand="1"/>
+      </w:tblPr>
+      <w:tblGrid>
+        <w:gridCol w:w="1503"/>
+        <w:gridCol w:w="7114"/>
+      </w:tblGrid>
+      <w:tr>
+        <w:tc>
+          <w:tcPr>
+            <w:tcW w:w="8617" w:type="dxa"/>
+            <w:gridSpan w:val="2"/>
+            <w:shd w:val="clear" w:color="auto" w:fill="FF6600"/>
+          </w:tcPr>
+          <w:p>
+            <w:pPr>
+              <w:jc w:val="center"/>
+              <w:textAlignment w:val="baseline"/>
+              <w:rPr>
+                <w:b/>
+                <w:color w:val="FFFFFF" w:themeColor="background1"/>
+                <w:sz w:val="36"/>
+              </w:rPr>
+            </w:pPr>
+            <w:r>
+              <w:rPr>
+                <w:b/>
+                <w:color w:val="FFFFFF" w:themeColor="background1"/>
+                <w:sz w:val="36"/>
+              </w:rPr>
+              <w:t>ESTILOS DE LINHAS</w:t>
+            </w:r>
+          </w:p>
+        </w:tc>
+      </w:tr>
+      <w:tr>
+        <w:tc>
+          <w:tcPr>
+            <w:tcW w:w="1503" w:type="dxa"/>
+            <w:shd w:val="clear" w:color="auto" w:fill="FF6600"/>
+          </w:tcPr>
+          <w:p>
+            <w:pPr>
+              <w:textAlignment w:val="baseline"/>
+              <w:rPr>
+                <w:b/>
+                <w:color w:val="FFFFFF" w:themeColor="background1"/>
+              </w:rPr>
+            </w:pPr>
+            <w:r>
+              <w:rPr>
+                <w:b/>
+                <w:color w:val="FFFFFF" w:themeColor="background1"/>
+              </w:rPr>
+              <w:t>Propriedades</w:t>
+            </w:r>
+          </w:p>
+        </w:tc>
+        <w:tc>
+          <w:tcPr>
+            <w:tcW w:w="7114" w:type="dxa"/>
+            <w:shd w:val="clear" w:color="auto" w:fill="FF6600"/>
+          </w:tcPr>
+          <w:p>
+            <w:pPr>
+              <w:textAlignment w:val="baseline"/>
+              <w:rPr>
+                <w:b/>
+                <w:color w:val="FFFFFF" w:themeColor="background1"/>
+              </w:rPr>
+            </w:pPr>
+            <w:r>
+              <w:rPr>
+                <w:b/>
+                <w:color w:val="FFFFFF" w:themeColor="background1"/>
+              </w:rPr>
+              <w:t>Descri</w:t>
+            </w:r>
+            <w:r>
+              <w:rPr>
+                <w:b/>
+                <w:color w:val="FFFFFF" w:themeColor="background1"/>
+              </w:rPr>
+              <w:t>ção</w:t>
+            </w:r>
+          </w:p>
+        </w:tc>
+      </w:tr>
+      <w:tr>
+        <w:tc>
+          <w:tcPr>
+            <w:tcW w:w="1503" w:type="dxa"/>
+          </w:tcPr>
+          <w:p>
+            <w:pPr>
+              <w:textAlignment w:val="baseline"/>
+            </w:pPr>
+            <w:proofErr w:type="spellStart"/>
+            <w:proofErr w:type="gramStart"/>
+            <w:r>
+              <w:t>lineCap</w:t>
+            </w:r>
+            <w:proofErr w:type="spellEnd"/>
+            <w:proofErr w:type="gramEnd"/>
+            <w:r>
+              <w:tab/>
+            </w:r>
+          </w:p>
+        </w:tc>
+        <w:tc>
+          <w:tcPr>
+            <w:tcW w:w="7114" w:type="dxa"/>
+          </w:tcPr>
+          <w:p>
+            <w:pPr>
+              <w:textAlignment w:val="baseline"/>
+            </w:pPr>
+            <w:r>
+              <w:t>Define ou retorna o estilo das tampas nas extremidades de uma linha</w:t>
+            </w:r>
+          </w:p>
+        </w:tc>
+      </w:tr>
+      <w:tr>
+        <w:tc>
+          <w:tcPr>
+            <w:tcW w:w="1503" w:type="dxa"/>
+          </w:tcPr>
+          <w:p>
+            <w:pPr>
+              <w:textAlignment w:val="baseline"/>
+            </w:pPr>
+            <w:proofErr w:type="spellStart"/>
+            <w:proofErr w:type="gramStart"/>
+            <w:r>
+              <w:t>lineJoin</w:t>
+            </w:r>
+            <w:proofErr w:type="spellEnd"/>
+            <w:proofErr w:type="gramEnd"/>
+            <w:r>
+              <w:tab/>
+            </w:r>
+          </w:p>
+        </w:tc>
+        <w:tc>
+          <w:tcPr>
+            <w:tcW w:w="7114" w:type="dxa"/>
+          </w:tcPr>
+          <w:p>
+            <w:pPr>
+              <w:textAlignment w:val="baseline"/>
+            </w:pPr>
+            <w:r>
+              <w:t xml:space="preserve">Define ou retorna o tipo de canto criado, quando duas linhas se </w:t>
+            </w:r>
+            <w:proofErr w:type="gramStart"/>
+            <w:r>
+              <w:t>encontram</w:t>
+            </w:r>
+            <w:proofErr w:type="gramEnd"/>
+          </w:p>
+        </w:tc>
+      </w:tr>
+      <w:tr>
+        <w:tc>
+          <w:tcPr>
+            <w:tcW w:w="1503" w:type="dxa"/>
+          </w:tcPr>
+          <w:p>
+            <w:pPr>
+              <w:textAlignment w:val="baseline"/>
+            </w:pPr>
+            <w:proofErr w:type="spellStart"/>
+            <w:proofErr w:type="gramStart"/>
+            <w:r>
+              <w:t>lineWidth</w:t>
+            </w:r>
+            <w:proofErr w:type="spellEnd"/>
+            <w:proofErr w:type="gramEnd"/>
+          </w:p>
+        </w:tc>
+        <w:tc>
+          <w:tcPr>
+            <w:tcW w:w="7114" w:type="dxa"/>
+          </w:tcPr>
+          <w:p>
+            <w:pPr>
+              <w:textAlignment w:val="baseline"/>
+            </w:pPr>
+            <w:r>
+              <w:t>Define ou retorna a largura da linha atual</w:t>
+            </w:r>
+          </w:p>
+        </w:tc>
+      </w:tr>
+      <w:tr>
+        <w:tc>
+          <w:tcPr>
+            <w:tcW w:w="1503" w:type="dxa"/>
+          </w:tcPr>
+          <w:p>
+            <w:pPr>
+              <w:textAlignment w:val="baseline"/>
+            </w:pPr>
+            <w:proofErr w:type="spellStart"/>
+            <w:proofErr w:type="gramStart"/>
+            <w:r>
+              <w:t>miterLimit</w:t>
+            </w:r>
+            <w:proofErr w:type="spellEnd"/>
+            <w:proofErr w:type="gramEnd"/>
+          </w:p>
+        </w:tc>
+        <w:tc>
+          <w:tcPr>
+            <w:tcW w:w="7114" w:type="dxa"/>
+          </w:tcPr>
+          <w:p>
+            <w:pPr>
+              <w:textAlignment w:val="baseline"/>
+            </w:pPr>
+            <w:r>
+              <w:t>Define ou retorna o comprimento máximo da mitra</w:t>
+            </w:r>
+          </w:p>
+        </w:tc>
+      </w:tr>
+    </w:tbl>
+    <w:p>
+      <w:pPr>
+        <w:shd w:val="clear" w:color="auto" w:fill="FFFFFF"/>
+        <w:spacing w:after="0"/>
+        <w:textAlignment w:val="baseline"/>
+      </w:pPr>
+    </w:p>
+    <w:tbl>
+      <w:tblPr>
+        <w:tblStyle w:val="Tabelacomgrade"/>
+        <w:tblW w:w="0" w:type="auto"/>
+        <w:tblBorders>
+          <w:top w:val="single" w:sz="4" w:space="0" w:color="FF6600"/>
+          <w:left w:val="single" w:sz="4" w:space="0" w:color="FF6600"/>
+          <w:bottom w:val="single" w:sz="4" w:space="0" w:color="FF6600"/>
+          <w:right w:val="single" w:sz="4" w:space="0" w:color="FF6600"/>
+          <w:insideH w:val="single" w:sz="4" w:space="0" w:color="FF6600"/>
+          <w:insideV w:val="single" w:sz="4" w:space="0" w:color="FF6600"/>
+        </w:tblBorders>
+        <w:tblCellMar>
+          <w:top w:w="28" w:type="dxa"/>
+          <w:left w:w="85" w:type="dxa"/>
+          <w:bottom w:w="28" w:type="dxa"/>
+          <w:right w:w="28" w:type="dxa"/>
+        </w:tblCellMar>
+        <w:tblLook w:val="04A0" w:firstRow="1" w:lastRow="0" w:firstColumn="1" w:lastColumn="0" w:noHBand="0" w:noVBand="1"/>
+      </w:tblPr>
+      <w:tblGrid>
+        <w:gridCol w:w="1361"/>
+        <w:gridCol w:w="7256"/>
+      </w:tblGrid>
+      <w:tr>
+        <w:tc>
+          <w:tcPr>
+            <w:tcW w:w="8617" w:type="dxa"/>
+            <w:gridSpan w:val="2"/>
+            <w:shd w:val="clear" w:color="auto" w:fill="FF6600"/>
+          </w:tcPr>
+          <w:p>
+            <w:pPr>
+              <w:jc w:val="center"/>
+              <w:textAlignment w:val="baseline"/>
+              <w:rPr>
+                <w:b/>
+                <w:color w:val="FFFFFF" w:themeColor="background1"/>
+                <w:sz w:val="36"/>
+              </w:rPr>
+            </w:pPr>
+            <w:r>
+              <w:rPr>
+                <w:b/>
+                <w:color w:val="FFFFFF" w:themeColor="background1"/>
+                <w:sz w:val="36"/>
+              </w:rPr>
+              <w:t>RETANGULOS</w:t>
+            </w:r>
+          </w:p>
+        </w:tc>
+      </w:tr>
+      <w:tr>
+        <w:tc>
+          <w:tcPr>
+            <w:tcW w:w="1361" w:type="dxa"/>
+            <w:shd w:val="clear" w:color="auto" w:fill="FF6600"/>
+          </w:tcPr>
+          <w:p>
+            <w:pPr>
+              <w:textAlignment w:val="baseline"/>
+              <w:rPr>
+                <w:b/>
+                <w:color w:val="FFFFFF" w:themeColor="background1"/>
+              </w:rPr>
+            </w:pPr>
+            <w:r>
+              <w:rPr>
+                <w:b/>
+                <w:color w:val="FFFFFF" w:themeColor="background1"/>
+              </w:rPr>
+              <w:t>Método</w:t>
+            </w:r>
+          </w:p>
+        </w:tc>
+        <w:tc>
+          <w:tcPr>
+            <w:tcW w:w="7256" w:type="dxa"/>
+            <w:shd w:val="clear" w:color="auto" w:fill="FF6600"/>
+          </w:tcPr>
+          <w:p>
+            <w:pPr>
+              <w:textAlignment w:val="baseline"/>
+              <w:rPr>
+                <w:b/>
+                <w:color w:val="FFFFFF" w:themeColor="background1"/>
+              </w:rPr>
+            </w:pPr>
+            <w:r>
+              <w:rPr>
+                <w:b/>
+                <w:color w:val="FFFFFF" w:themeColor="background1"/>
+              </w:rPr>
+              <w:t>Descri</w:t>
+            </w:r>
+            <w:r>
+              <w:rPr>
+                <w:b/>
+                <w:color w:val="FFFFFF" w:themeColor="background1"/>
+              </w:rPr>
+              <w:t>ção</w:t>
+            </w:r>
+          </w:p>
+        </w:tc>
+      </w:tr>
+      <w:tr>
+        <w:tc>
+          <w:tcPr>
+            <w:tcW w:w="1361" w:type="dxa"/>
+          </w:tcPr>
+          <w:p>
+            <w:pPr>
+              <w:textAlignment w:val="baseline"/>
+            </w:pPr>
+            <w:proofErr w:type="spellStart"/>
+            <w:proofErr w:type="gramStart"/>
+            <w:r>
+              <w:t>rect</w:t>
+            </w:r>
+            <w:proofErr w:type="spellEnd"/>
+            <w:proofErr w:type="gramEnd"/>
+            <w:r>
+              <w:t>()</w:t>
+            </w:r>
+            <w:r>
+              <w:tab/>
+            </w:r>
+          </w:p>
+        </w:tc>
+        <w:tc>
+          <w:tcPr>
+            <w:tcW w:w="7256" w:type="dxa"/>
+          </w:tcPr>
+          <w:p>
+            <w:pPr>
+              <w:textAlignment w:val="baseline"/>
+            </w:pPr>
+            <w:r>
+              <w:t>Cria um retângulo</w:t>
+            </w:r>
+          </w:p>
+        </w:tc>
+      </w:tr>
+      <w:tr>
+        <w:tc>
+          <w:tcPr>
+            <w:tcW w:w="1361" w:type="dxa"/>
+          </w:tcPr>
+          <w:p>
+            <w:pPr>
+              <w:textAlignment w:val="baseline"/>
+            </w:pPr>
+            <w:proofErr w:type="spellStart"/>
+            <w:proofErr w:type="gramStart"/>
+            <w:r>
+              <w:t>fillRect</w:t>
+            </w:r>
+            <w:proofErr w:type="spellEnd"/>
+            <w:proofErr w:type="gramEnd"/>
+            <w:r>
+              <w:t>()</w:t>
+            </w:r>
+          </w:p>
+        </w:tc>
+        <w:tc>
+          <w:tcPr>
+            <w:tcW w:w="7256" w:type="dxa"/>
+          </w:tcPr>
+          <w:p>
+            <w:pPr>
+              <w:textAlignment w:val="baseline"/>
+            </w:pPr>
+            <w:r>
+              <w:t>Desenha um retângulo "preenchido"</w:t>
+            </w:r>
+          </w:p>
+        </w:tc>
+      </w:tr>
+      <w:tr>
+        <w:tc>
+          <w:tcPr>
+            <w:tcW w:w="1361" w:type="dxa"/>
+          </w:tcPr>
+          <w:p>
+            <w:pPr>
+              <w:textAlignment w:val="baseline"/>
+            </w:pPr>
+            <w:proofErr w:type="spellStart"/>
+            <w:proofErr w:type="gramStart"/>
+            <w:r>
+              <w:lastRenderedPageBreak/>
+              <w:t>strokeRect</w:t>
+            </w:r>
+            <w:proofErr w:type="spellEnd"/>
+            <w:proofErr w:type="gramEnd"/>
+            <w:r>
+              <w:t>()</w:t>
+            </w:r>
+          </w:p>
+        </w:tc>
+        <w:tc>
+          <w:tcPr>
+            <w:tcW w:w="7256" w:type="dxa"/>
+          </w:tcPr>
+          <w:p>
+            <w:pPr>
+              <w:textAlignment w:val="baseline"/>
+            </w:pPr>
+            <w:r>
+              <w:t>Desenha um retângulo (sem preenchimento)</w:t>
+            </w:r>
+          </w:p>
+        </w:tc>
+      </w:tr>
+      <w:tr>
+        <w:tc>
+          <w:tcPr>
+            <w:tcW w:w="1361" w:type="dxa"/>
+          </w:tcPr>
+          <w:p>
+            <w:pPr>
+              <w:textAlignment w:val="baseline"/>
+            </w:pPr>
+            <w:proofErr w:type="spellStart"/>
+            <w:proofErr w:type="gramStart"/>
+            <w:r>
+              <w:t>clearRect</w:t>
+            </w:r>
+            <w:proofErr w:type="spellEnd"/>
+            <w:proofErr w:type="gramEnd"/>
+            <w:r>
+              <w:t>()</w:t>
+            </w:r>
+          </w:p>
+        </w:tc>
+        <w:tc>
+          <w:tcPr>
+            <w:tcW w:w="7256" w:type="dxa"/>
+          </w:tcPr>
+          <w:p>
+            <w:pPr>
+              <w:textAlignment w:val="baseline"/>
+            </w:pPr>
+            <w:r>
+              <w:t>Limpa os pixels especificados em um determinado retângulo</w:t>
+            </w:r>
+          </w:p>
+        </w:tc>
+      </w:tr>
+    </w:tbl>
+    <w:p>
+      <w:pPr>
+        <w:shd w:val="clear" w:color="auto" w:fill="FFFFFF"/>
+        <w:spacing w:after="0"/>
+        <w:textAlignment w:val="baseline"/>
+      </w:pPr>
+    </w:p>
+    <w:p>
+      <w:pPr>
+        <w:shd w:val="clear" w:color="auto" w:fill="FFFFFF"/>
+        <w:spacing w:after="0"/>
+        <w:textAlignment w:val="baseline"/>
+      </w:pPr>
+    </w:p>
+    <w:tbl>
+      <w:tblPr>
+        <w:tblStyle w:val="Tabelacomgrade"/>
+        <w:tblW w:w="0" w:type="auto"/>
+        <w:tblBorders>
+          <w:top w:val="single" w:sz="4" w:space="0" w:color="FF6600"/>
+          <w:left w:val="single" w:sz="4" w:space="0" w:color="FF6600"/>
+          <w:bottom w:val="single" w:sz="4" w:space="0" w:color="FF6600"/>
+          <w:right w:val="single" w:sz="4" w:space="0" w:color="FF6600"/>
+          <w:insideH w:val="single" w:sz="4" w:space="0" w:color="FF6600"/>
+          <w:insideV w:val="single" w:sz="4" w:space="0" w:color="FF6600"/>
+        </w:tblBorders>
+        <w:tblCellMar>
+          <w:top w:w="28" w:type="dxa"/>
+          <w:left w:w="85" w:type="dxa"/>
+          <w:bottom w:w="28" w:type="dxa"/>
+          <w:right w:w="28" w:type="dxa"/>
+        </w:tblCellMar>
+        <w:tblLook w:val="04A0" w:firstRow="1" w:lastRow="0" w:firstColumn="1" w:lastColumn="0" w:noHBand="0" w:noVBand="1"/>
+      </w:tblPr>
+      <w:tblGrid>
+        <w:gridCol w:w="1361"/>
+        <w:gridCol w:w="7256"/>
+      </w:tblGrid>
+      <w:tr>
+        <w:tc>
+          <w:tcPr>
+            <w:tcW w:w="8617" w:type="dxa"/>
+            <w:gridSpan w:val="2"/>
+            <w:shd w:val="clear" w:color="auto" w:fill="FF6600"/>
+          </w:tcPr>
+          <w:p>
+            <w:pPr>
+              <w:jc w:val="center"/>
+              <w:textAlignment w:val="baseline"/>
+              <w:rPr>
+                <w:b/>
+                <w:color w:val="FFFFFF" w:themeColor="background1"/>
+                <w:sz w:val="36"/>
+              </w:rPr>
+            </w:pPr>
+            <w:r>
+              <w:rPr>
+                <w:b/>
+                <w:color w:val="FFFFFF" w:themeColor="background1"/>
+                <w:sz w:val="36"/>
+              </w:rPr>
+              <w:t>TRANSFORMAÇÕES</w:t>
+            </w:r>
+          </w:p>
+        </w:tc>
+      </w:tr>
+      <w:tr>
+        <w:tc>
+          <w:tcPr>
+            <w:tcW w:w="1361" w:type="dxa"/>
+            <w:shd w:val="clear" w:color="auto" w:fill="FF6600"/>
+          </w:tcPr>
+          <w:p>
+            <w:pPr>
+              <w:textAlignment w:val="baseline"/>
+              <w:rPr>
+                <w:b/>
+                <w:color w:val="FFFFFF" w:themeColor="background1"/>
+              </w:rPr>
+            </w:pPr>
+            <w:r>
+              <w:rPr>
+                <w:b/>
+                <w:color w:val="FFFFFF" w:themeColor="background1"/>
+              </w:rPr>
+              <w:t>Método</w:t>
+            </w:r>
+          </w:p>
+        </w:tc>
+        <w:tc>
+          <w:tcPr>
+            <w:tcW w:w="7256" w:type="dxa"/>
+            <w:shd w:val="clear" w:color="auto" w:fill="FF6600"/>
+          </w:tcPr>
+          <w:p>
+            <w:pPr>
+              <w:textAlignment w:val="baseline"/>
+              <w:rPr>
+                <w:b/>
+                <w:color w:val="FFFFFF" w:themeColor="background1"/>
+              </w:rPr>
+            </w:pPr>
+            <w:r>
+              <w:rPr>
+                <w:b/>
+                <w:color w:val="FFFFFF" w:themeColor="background1"/>
+              </w:rPr>
+              <w:t>Descri</w:t>
+            </w:r>
+            <w:r>
+              <w:rPr>
+                <w:b/>
+                <w:color w:val="FFFFFF" w:themeColor="background1"/>
+              </w:rPr>
+              <w:t>ção</w:t>
+            </w:r>
+          </w:p>
+        </w:tc>
+      </w:tr>
+      <w:tr>
+        <w:tc>
+          <w:tcPr>
+            <w:tcW w:w="1361" w:type="dxa"/>
+          </w:tcPr>
+          <w:p>
+            <w:pPr>
+              <w:textAlignment w:val="baseline"/>
+            </w:pPr>
+          </w:p>
+        </w:tc>
+        <w:tc>
+          <w:tcPr>
+            <w:tcW w:w="7256" w:type="dxa"/>
+          </w:tcPr>
+          <w:p>
+            <w:pPr>
+              <w:textAlignment w:val="baseline"/>
+            </w:pPr>
+          </w:p>
+        </w:tc>
+      </w:tr>
+      <w:tr>
+        <w:tc>
+          <w:tcPr>
+            <w:tcW w:w="1361" w:type="dxa"/>
+          </w:tcPr>
+          <w:p>
+            <w:pPr>
+              <w:textAlignment w:val="baseline"/>
+            </w:pPr>
+          </w:p>
+        </w:tc>
+        <w:tc>
+          <w:tcPr>
+            <w:tcW w:w="7256" w:type="dxa"/>
+          </w:tcPr>
+          <w:p>
+            <w:pPr>
+              <w:textAlignment w:val="baseline"/>
+            </w:pPr>
+          </w:p>
+        </w:tc>
+      </w:tr>
+      <w:tr>
+        <w:tc>
+          <w:tcPr>
+            <w:tcW w:w="1361" w:type="dxa"/>
+          </w:tcPr>
+          <w:p>
+            <w:pPr>
+              <w:textAlignment w:val="baseline"/>
+            </w:pPr>
+          </w:p>
+        </w:tc>
+        <w:tc>
+          <w:tcPr>
+            <w:tcW w:w="7256" w:type="dxa"/>
+          </w:tcPr>
+          <w:p>
+            <w:pPr>
+              <w:textAlignment w:val="baseline"/>
+            </w:pPr>
+          </w:p>
+        </w:tc>
+      </w:tr>
+      <w:tr>
+        <w:tc>
+          <w:tcPr>
+            <w:tcW w:w="1361" w:type="dxa"/>
+          </w:tcPr>
+          <w:p>
+            <w:pPr>
+              <w:textAlignment w:val="baseline"/>
+            </w:pPr>
+          </w:p>
+        </w:tc>
+        <w:tc>
+          <w:tcPr>
+            <w:tcW w:w="7256" w:type="dxa"/>
+          </w:tcPr>
+          <w:p>
+            <w:pPr>
+              <w:textAlignment w:val="baseline"/>
+            </w:pPr>
+          </w:p>
+        </w:tc>
+      </w:tr>
+    </w:tbl>
+    <w:p>
+      <w:pPr>
+        <w:shd w:val="clear" w:color="auto" w:fill="FFFFFF"/>
+        <w:spacing w:after="0"/>
+        <w:textAlignment w:val="baseline"/>
+      </w:pPr>
+    </w:p>
+    <w:tbl>
+      <w:tblPr>
+        <w:tblStyle w:val="Tabelacomgrade"/>
+        <w:tblW w:w="0" w:type="auto"/>
+        <w:tblBorders>
+          <w:top w:val="single" w:sz="4" w:space="0" w:color="FF6600"/>
+          <w:left w:val="single" w:sz="4" w:space="0" w:color="FF6600"/>
+          <w:bottom w:val="single" w:sz="4" w:space="0" w:color="FF6600"/>
+          <w:right w:val="single" w:sz="4" w:space="0" w:color="FF6600"/>
+          <w:insideH w:val="single" w:sz="4" w:space="0" w:color="FF6600"/>
+          <w:insideV w:val="single" w:sz="4" w:space="0" w:color="FF6600"/>
+        </w:tblBorders>
+        <w:tblCellMar>
+          <w:top w:w="28" w:type="dxa"/>
+          <w:left w:w="85" w:type="dxa"/>
+          <w:bottom w:w="28" w:type="dxa"/>
+          <w:right w:w="28" w:type="dxa"/>
+        </w:tblCellMar>
+        <w:tblLook w:val="04A0" w:firstRow="1" w:lastRow="0" w:firstColumn="1" w:lastColumn="0" w:noHBand="0" w:noVBand="1"/>
+      </w:tblPr>
+      <w:tblGrid>
+        <w:gridCol w:w="1361"/>
+        <w:gridCol w:w="7256"/>
+      </w:tblGrid>
+      <w:tr>
+        <w:tc>
+          <w:tcPr>
+            <w:tcW w:w="8617" w:type="dxa"/>
+            <w:gridSpan w:val="2"/>
+            <w:shd w:val="clear" w:color="auto" w:fill="FF6600"/>
+          </w:tcPr>
+          <w:p>
+            <w:pPr>
+              <w:jc w:val="center"/>
+              <w:textAlignment w:val="baseline"/>
+              <w:rPr>
+                <w:b/>
+                <w:color w:val="FFFFFF" w:themeColor="background1"/>
+                <w:sz w:val="36"/>
+              </w:rPr>
+            </w:pPr>
+            <w:r>
+              <w:rPr>
+                <w:b/>
+                <w:color w:val="FFFFFF" w:themeColor="background1"/>
+                <w:sz w:val="36"/>
+              </w:rPr>
+              <w:t>TEXTO</w:t>
+            </w:r>
+          </w:p>
+        </w:tc>
+      </w:tr>
+      <w:tr>
+        <w:tc>
+          <w:tcPr>
+            <w:tcW w:w="1361" w:type="dxa"/>
+            <w:shd w:val="clear" w:color="auto" w:fill="FF6600"/>
+          </w:tcPr>
+          <w:p>
+            <w:pPr>
+              <w:textAlignment w:val="baseline"/>
+              <w:rPr>
+                <w:b/>
+                <w:color w:val="FFFFFF" w:themeColor="background1"/>
+              </w:rPr>
+            </w:pPr>
+            <w:r>
+              <w:rPr>
+                <w:b/>
+                <w:color w:val="FFFFFF" w:themeColor="background1"/>
+              </w:rPr>
+              <w:t>Método</w:t>
+            </w:r>
+          </w:p>
+        </w:tc>
+        <w:tc>
+          <w:tcPr>
+            <w:tcW w:w="7256" w:type="dxa"/>
+            <w:shd w:val="clear" w:color="auto" w:fill="FF6600"/>
+          </w:tcPr>
+          <w:p>
+            <w:pPr>
+              <w:textAlignment w:val="baseline"/>
+              <w:rPr>
+                <w:b/>
+                <w:color w:val="FFFFFF" w:themeColor="background1"/>
+              </w:rPr>
+            </w:pPr>
+            <w:r>
+              <w:rPr>
+                <w:b/>
+                <w:color w:val="FFFFFF" w:themeColor="background1"/>
+              </w:rPr>
+              <w:t>Descri</w:t>
+            </w:r>
+            <w:r>
+              <w:rPr>
+                <w:b/>
+                <w:color w:val="FFFFFF" w:themeColor="background1"/>
+              </w:rPr>
+              <w:t>ção</w:t>
+            </w:r>
+          </w:p>
+        </w:tc>
+      </w:tr>
+      <w:tr>
+        <w:tc>
+          <w:tcPr>
+            <w:tcW w:w="1361" w:type="dxa"/>
+          </w:tcPr>
+          <w:p>
+            <w:pPr>
+              <w:textAlignment w:val="baseline"/>
+            </w:pPr>
+          </w:p>
+        </w:tc>
+        <w:tc>
+          <w:tcPr>
+            <w:tcW w:w="7256" w:type="dxa"/>
+          </w:tcPr>
+          <w:p>
+            <w:pPr>
+              <w:textAlignment w:val="baseline"/>
+            </w:pPr>
+          </w:p>
+        </w:tc>
+      </w:tr>
+      <w:tr>
+        <w:tc>
+          <w:tcPr>
+            <w:tcW w:w="1361" w:type="dxa"/>
+          </w:tcPr>
+          <w:p>
+            <w:pPr>
+              <w:textAlignment w:val="baseline"/>
+            </w:pPr>
+          </w:p>
+        </w:tc>
+        <w:tc>
+          <w:tcPr>
+            <w:tcW w:w="7256" w:type="dxa"/>
+          </w:tcPr>
+          <w:p>
+            <w:pPr>
+              <w:textAlignment w:val="baseline"/>
+            </w:pPr>
+          </w:p>
+        </w:tc>
+      </w:tr>
+      <w:tr>
+        <w:tc>
+          <w:tcPr>
+            <w:tcW w:w="1361" w:type="dxa"/>
+          </w:tcPr>
+          <w:p>
+            <w:pPr>
+              <w:textAlignment w:val="baseline"/>
+            </w:pPr>
+          </w:p>
+        </w:tc>
+        <w:tc>
+          <w:tcPr>
+            <w:tcW w:w="7256" w:type="dxa"/>
+          </w:tcPr>
+          <w:p>
+            <w:pPr>
+              <w:textAlignment w:val="baseline"/>
+            </w:pPr>
+          </w:p>
+        </w:tc>
+      </w:tr>
+      <w:tr>
+        <w:tc>
+          <w:tcPr>
+            <w:tcW w:w="1361" w:type="dxa"/>
+          </w:tcPr>
+          <w:p>
+            <w:pPr>
+              <w:textAlignment w:val="baseline"/>
+            </w:pPr>
+          </w:p>
+        </w:tc>
+        <w:tc>
+          <w:tcPr>
+            <w:tcW w:w="7256" w:type="dxa"/>
+          </w:tcPr>
+          <w:p>
+            <w:pPr>
+              <w:textAlignment w:val="baseline"/>
+            </w:pPr>
+          </w:p>
+        </w:tc>
+      </w:tr>
+    </w:tbl>
+    <w:p>
+      <w:pPr>
+        <w:shd w:val="clear" w:color="auto" w:fill="FFFFFF"/>
+        <w:spacing w:after="0"/>
+        <w:textAlignment w:val="baseline"/>
+      </w:pPr>
+    </w:p>
+    <w:tbl>
+      <w:tblPr>
+        <w:tblStyle w:val="Tabelacomgrade"/>
+        <w:tblW w:w="0" w:type="auto"/>
+        <w:tblBorders>
+          <w:top w:val="single" w:sz="4" w:space="0" w:color="FF6600"/>
+          <w:left w:val="single" w:sz="4" w:space="0" w:color="FF6600"/>
+          <w:bottom w:val="single" w:sz="4" w:space="0" w:color="FF6600"/>
+          <w:right w:val="single" w:sz="4" w:space="0" w:color="FF6600"/>
+          <w:insideH w:val="single" w:sz="4" w:space="0" w:color="FF6600"/>
+          <w:insideV w:val="single" w:sz="4" w:space="0" w:color="FF6600"/>
+        </w:tblBorders>
+        <w:tblCellMar>
+          <w:top w:w="28" w:type="dxa"/>
+          <w:left w:w="85" w:type="dxa"/>
+          <w:bottom w:w="28" w:type="dxa"/>
+          <w:right w:w="28" w:type="dxa"/>
+        </w:tblCellMar>
+        <w:tblLook w:val="04A0" w:firstRow="1" w:lastRow="0" w:firstColumn="1" w:lastColumn="0" w:noHBand="0" w:noVBand="1"/>
+      </w:tblPr>
+      <w:tblGrid>
+        <w:gridCol w:w="1361"/>
+        <w:gridCol w:w="7256"/>
+      </w:tblGrid>
+      <w:tr>
+        <w:tc>
+          <w:tcPr>
+            <w:tcW w:w="8617" w:type="dxa"/>
+            <w:gridSpan w:val="2"/>
+            <w:shd w:val="clear" w:color="auto" w:fill="FF6600"/>
+          </w:tcPr>
+          <w:p>
+            <w:pPr>
+              <w:jc w:val="center"/>
+              <w:textAlignment w:val="baseline"/>
+              <w:rPr>
+                <w:b/>
+                <w:color w:val="FFFFFF" w:themeColor="background1"/>
+                <w:sz w:val="36"/>
+              </w:rPr>
+            </w:pPr>
+            <w:r>
+              <w:rPr>
+                <w:b/>
+                <w:color w:val="FFFFFF" w:themeColor="background1"/>
+                <w:sz w:val="36"/>
+              </w:rPr>
+              <w:t>DESENHO DE IMAGEM</w:t>
+            </w:r>
+          </w:p>
+        </w:tc>
+      </w:tr>
+      <w:tr>
+        <w:tc>
+          <w:tcPr>
+            <w:tcW w:w="1361" w:type="dxa"/>
+            <w:shd w:val="clear" w:color="auto" w:fill="FF6600"/>
+          </w:tcPr>
+          <w:p>
+            <w:pPr>
+              <w:textAlignment w:val="baseline"/>
+              <w:rPr>
+                <w:b/>
+                <w:color w:val="FFFFFF" w:themeColor="background1"/>
+              </w:rPr>
+            </w:pPr>
+            <w:r>
+              <w:rPr>
+                <w:b/>
+                <w:color w:val="FFFFFF" w:themeColor="background1"/>
+              </w:rPr>
+              <w:t>Método</w:t>
+            </w:r>
+          </w:p>
+        </w:tc>
+        <w:tc>
+          <w:tcPr>
+            <w:tcW w:w="7256" w:type="dxa"/>
+            <w:shd w:val="clear" w:color="auto" w:fill="FF6600"/>
+          </w:tcPr>
+          <w:p>
+            <w:pPr>
+              <w:textAlignment w:val="baseline"/>
+              <w:rPr>
+                <w:b/>
+                <w:color w:val="FFFFFF" w:themeColor="background1"/>
+              </w:rPr>
+            </w:pPr>
+            <w:r>
+              <w:rPr>
+                <w:b/>
+                <w:color w:val="FFFFFF" w:themeColor="background1"/>
+              </w:rPr>
+              <w:t>Descri</w:t>
+            </w:r>
+            <w:r>
+              <w:rPr>
+                <w:b/>
+                <w:color w:val="FFFFFF" w:themeColor="background1"/>
+              </w:rPr>
+              <w:t>ção</w:t>
+            </w:r>
+          </w:p>
+        </w:tc>
+      </w:tr>
+      <w:tr>
+        <w:tc>
+          <w:tcPr>
+            <w:tcW w:w="1361" w:type="dxa"/>
+          </w:tcPr>
+          <w:p>
+            <w:pPr>
+              <w:textAlignment w:val="baseline"/>
+            </w:pPr>
+          </w:p>
+        </w:tc>
+        <w:tc>
+          <w:tcPr>
+            <w:tcW w:w="7256" w:type="dxa"/>
+          </w:tcPr>
+          <w:p>
+            <w:pPr>
+              <w:textAlignment w:val="baseline"/>
+            </w:pPr>
+          </w:p>
+        </w:tc>
+      </w:tr>
+      <w:tr>
+        <w:tc>
+          <w:tcPr>
+            <w:tcW w:w="1361" w:type="dxa"/>
+          </w:tcPr>
+          <w:p>
+            <w:pPr>
+              <w:textAlignment w:val="baseline"/>
+            </w:pPr>
+          </w:p>
+        </w:tc>
+        <w:tc>
+          <w:tcPr>
+            <w:tcW w:w="7256" w:type="dxa"/>
+          </w:tcPr>
+          <w:p>
+            <w:pPr>
+              <w:textAlignment w:val="baseline"/>
+            </w:pPr>
+          </w:p>
+        </w:tc>
+      </w:tr>
+      <w:tr>
+        <w:tc>
+          <w:tcPr>
+            <w:tcW w:w="1361" w:type="dxa"/>
+          </w:tcPr>
+          <w:p>
+            <w:pPr>
+              <w:textAlignment w:val="baseline"/>
+            </w:pPr>
+          </w:p>
+        </w:tc>
+        <w:tc>
+          <w:tcPr>
+            <w:tcW w:w="7256" w:type="dxa"/>
+          </w:tcPr>
+          <w:p>
+            <w:pPr>
+              <w:textAlignment w:val="baseline"/>
+            </w:pPr>
+          </w:p>
+        </w:tc>
+      </w:tr>
+      <w:tr>
+        <w:tc>
+          <w:tcPr>
+            <w:tcW w:w="1361" w:type="dxa"/>
+          </w:tcPr>
+          <w:p>
+            <w:pPr>
+              <w:textAlignment w:val="baseline"/>
+            </w:pPr>
+          </w:p>
+        </w:tc>
+        <w:tc>
+          <w:tcPr>
+            <w:tcW w:w="7256" w:type="dxa"/>
+          </w:tcPr>
+          <w:p>
+            <w:pPr>
+              <w:textAlignment w:val="baseline"/>
+            </w:pPr>
+          </w:p>
+        </w:tc>
+      </w:tr>
+    </w:tbl>
+    <w:p>
+      <w:pPr>
+        <w:shd w:val="clear" w:color="auto" w:fill="FFFFFF"/>
+        <w:spacing w:after="0"/>
+        <w:textAlignment w:val="baseline"/>
+      </w:pPr>
+    </w:p>
+    <w:tbl>
+      <w:tblPr>
+        <w:tblStyle w:val="Tabelacomgrade"/>
+        <w:tblW w:w="0" w:type="auto"/>
+        <w:tblBorders>
+          <w:top w:val="single" w:sz="4" w:space="0" w:color="FF6600"/>
+          <w:left w:val="single" w:sz="4" w:space="0" w:color="FF6600"/>
+          <w:bottom w:val="single" w:sz="4" w:space="0" w:color="FF6600"/>
+          <w:right w:val="single" w:sz="4" w:space="0" w:color="FF6600"/>
+          <w:insideH w:val="single" w:sz="4" w:space="0" w:color="FF6600"/>
+          <w:insideV w:val="single" w:sz="4" w:space="0" w:color="FF6600"/>
+        </w:tblBorders>
+        <w:tblCellMar>
+          <w:top w:w="28" w:type="dxa"/>
+          <w:left w:w="85" w:type="dxa"/>
+          <w:bottom w:w="28" w:type="dxa"/>
+          <w:right w:w="28" w:type="dxa"/>
+        </w:tblCellMar>
+        <w:tblLook w:val="04A0" w:firstRow="1" w:lastRow="0" w:firstColumn="1" w:lastColumn="0" w:noHBand="0" w:noVBand="1"/>
+      </w:tblPr>
+      <w:tblGrid>
+        <w:gridCol w:w="1361"/>
+        <w:gridCol w:w="7256"/>
+      </w:tblGrid>
+      <w:tr>
+        <w:tc>
+          <w:tcPr>
+            <w:tcW w:w="8617" w:type="dxa"/>
+            <w:gridSpan w:val="2"/>
+            <w:shd w:val="clear" w:color="auto" w:fill="FF6600"/>
+          </w:tcPr>
+          <w:p>
+            <w:pPr>
+              <w:jc w:val="center"/>
+              <w:textAlignment w:val="baseline"/>
+              <w:rPr>
+                <w:b/>
+                <w:color w:val="FFFFFF" w:themeColor="background1"/>
+                <w:sz w:val="36"/>
+              </w:rPr>
+            </w:pPr>
+            <w:r>
+              <w:rPr>
+                <w:b/>
+                <w:color w:val="FFFFFF" w:themeColor="background1"/>
+                <w:sz w:val="36"/>
+              </w:rPr>
+              <w:t>MANIPULAÇÃO DE PIXEL</w:t>
+            </w:r>
+          </w:p>
+        </w:tc>
+      </w:tr>
+      <w:tr>
+        <w:tc>
+          <w:tcPr>
+            <w:tcW w:w="1361" w:type="dxa"/>
+            <w:shd w:val="clear" w:color="auto" w:fill="FF6600"/>
+          </w:tcPr>
+          <w:p>
+            <w:pPr>
+              <w:textAlignment w:val="baseline"/>
+              <w:rPr>
+                <w:b/>
+                <w:color w:val="FFFFFF" w:themeColor="background1"/>
+              </w:rPr>
+            </w:pPr>
+            <w:r>
+              <w:rPr>
+                <w:b/>
+                <w:color w:val="FFFFFF" w:themeColor="background1"/>
+              </w:rPr>
+              <w:t>Método</w:t>
+            </w:r>
+          </w:p>
+        </w:tc>
+        <w:tc>
+          <w:tcPr>
+            <w:tcW w:w="7256" w:type="dxa"/>
+            <w:shd w:val="clear" w:color="auto" w:fill="FF6600"/>
+          </w:tcPr>
+          <w:p>
+            <w:pPr>
+              <w:textAlignment w:val="baseline"/>
+              <w:rPr>
+                <w:b/>
+                <w:color w:val="FFFFFF" w:themeColor="background1"/>
+              </w:rPr>
+            </w:pPr>
+            <w:r>
+              <w:rPr>
+                <w:b/>
+                <w:color w:val="FFFFFF" w:themeColor="background1"/>
+              </w:rPr>
+              <w:t>Descri</w:t>
+            </w:r>
+            <w:r>
+              <w:rPr>
+                <w:b/>
+                <w:color w:val="FFFFFF" w:themeColor="background1"/>
+              </w:rPr>
+              <w:t>ção</w:t>
+            </w:r>
+          </w:p>
+        </w:tc>
+      </w:tr>
+      <w:tr>
+        <w:tc>
+          <w:tcPr>
+            <w:tcW w:w="1361" w:type="dxa"/>
+          </w:tcPr>
+          <w:p>
+            <w:pPr>
+              <w:textAlignment w:val="baseline"/>
+            </w:pPr>
+          </w:p>
+        </w:tc>
+        <w:tc>
+          <w:tcPr>
+            <w:tcW w:w="7256" w:type="dxa"/>
+          </w:tcPr>
+          <w:p>
+            <w:pPr>
+              <w:textAlignment w:val="baseline"/>
+            </w:pPr>
+          </w:p>
+        </w:tc>
+      </w:tr>
+      <w:tr>
+        <w:tc>
+          <w:tcPr>
+            <w:tcW w:w="1361" w:type="dxa"/>
+          </w:tcPr>
+          <w:p>
+            <w:pPr>
+              <w:textAlignment w:val="baseline"/>
+            </w:pPr>
+          </w:p>
+        </w:tc>
+        <w:tc>
+          <w:tcPr>
+            <w:tcW w:w="7256" w:type="dxa"/>
+          </w:tcPr>
+          <w:p>
+            <w:pPr>
+              <w:textAlignment w:val="baseline"/>
+            </w:pPr>
+          </w:p>
+        </w:tc>
+      </w:tr>
+      <w:tr>
+        <w:tc>
+          <w:tcPr>
+            <w:tcW w:w="1361" w:type="dxa"/>
+          </w:tcPr>
+          <w:p>
+            <w:pPr>
+              <w:textAlignment w:val="baseline"/>
+            </w:pPr>
+          </w:p>
+        </w:tc>
+        <w:tc>
+          <w:tcPr>
+            <w:tcW w:w="7256" w:type="dxa"/>
+          </w:tcPr>
+          <w:p>
+            <w:pPr>
+              <w:textAlignment w:val="baseline"/>
+            </w:pPr>
+          </w:p>
+        </w:tc>
+      </w:tr>
+      <w:tr>
+        <w:tc>
+          <w:tcPr>
+            <w:tcW w:w="1361" w:type="dxa"/>
+          </w:tcPr>
+          <w:p>
+            <w:pPr>
+              <w:textAlignment w:val="baseline"/>
+            </w:pPr>
+          </w:p>
+        </w:tc>
+        <w:tc>
+          <w:tcPr>
+            <w:tcW w:w="7256" w:type="dxa"/>
+          </w:tcPr>
+          <w:p>
+            <w:pPr>
+              <w:textAlignment w:val="baseline"/>
+            </w:pPr>
+          </w:p>
+        </w:tc>
+      </w:tr>
+    </w:tbl>
+    <w:p>
+      <w:pPr>
+        <w:shd w:val="clear" w:color="auto" w:fill="FFFFFF"/>
+        <w:spacing w:after="0"/>
+        <w:textAlignment w:val="baseline"/>
+      </w:pPr>
     </w:p>
     <w:sectPr>
       <w:footerReference w:type="default" r:id="rId46"/>

</xml_diff>

<commit_message>
Atualizacao das minhas anotacoes
</commit_message>
<xml_diff>
--- a/docs/Plano de estudo.docx
+++ b/docs/Plano de estudo.docx
@@ -5825,7 +5825,29 @@
         <w:spacing w:after="0" w:line="240" w:lineRule="auto"/>
         <w:textAlignment w:val="baseline"/>
       </w:pPr>
-      <w:r>
+    </w:p>
+    <w:p>
+      <w:pPr>
+        <w:shd w:val="clear" w:color="auto" w:fill="FFFFFF"/>
+        <w:spacing w:after="0" w:line="240" w:lineRule="auto"/>
+        <w:textAlignment w:val="baseline"/>
+      </w:pPr>
+    </w:p>
+    <w:p>
+      <w:pPr>
+        <w:shd w:val="clear" w:color="auto" w:fill="FFFFFF"/>
+        <w:spacing w:after="0" w:line="240" w:lineRule="auto"/>
+        <w:textAlignment w:val="baseline"/>
+      </w:pPr>
+    </w:p>
+    <w:p>
+      <w:pPr>
+        <w:shd w:val="clear" w:color="auto" w:fill="FFFFFF"/>
+        <w:spacing w:after="0" w:line="240" w:lineRule="auto"/>
+        <w:textAlignment w:val="baseline"/>
+      </w:pPr>
+      <w:r>
+        <w:lastRenderedPageBreak/>
         <w:t>Abaixo um documento em HTML5 utilizando boas práticas de semântica.</w:t>
       </w:r>
     </w:p>
@@ -5847,7 +5869,6 @@
           <w:noProof/>
           <w:lang w:eastAsia="pt-BR"/>
         </w:rPr>
-        <w:lastRenderedPageBreak/>
         <w:drawing>
           <wp:inline distT="0" distB="0" distL="0" distR="0" wp14:anchorId="275D54C2" wp14:editId="5A32BDF0">
             <wp:extent cx="4063041" cy="3838384"/>
@@ -21252,9 +21273,8 @@
           <w:lang w:eastAsia="pt-BR"/>
         </w:rPr>
       </w:pPr>
-      <w:bookmarkStart w:id="0" w:name="_GoBack"/>
-      <w:bookmarkEnd w:id="0"/>
-      <w:proofErr w:type="spellStart"/>
+      <w:proofErr w:type="spellStart"/>
+      <w:proofErr w:type="gramStart"/>
       <w:r>
         <w:rPr>
           <w:rFonts w:ascii="Consolas" w:eastAsia="Times New Roman" w:hAnsi="Consolas" w:cs="Consolas"/>
@@ -21266,6 +21286,7 @@
         <w:t>lineCap</w:t>
       </w:r>
       <w:proofErr w:type="spellEnd"/>
+      <w:proofErr w:type="gramEnd"/>
       <w:r>
         <w:rPr>
           <w:rFonts w:ascii="Consolas" w:eastAsia="Times New Roman" w:hAnsi="Consolas" w:cs="Consolas"/>
@@ -21409,6 +21430,1135 @@
           <w:szCs w:val="21"/>
           <w:lang w:eastAsia="pt-BR"/>
         </w:rPr>
+      </w:pPr>
+    </w:p>
+    <w:p>
+      <w:pPr>
+        <w:shd w:val="clear" w:color="auto" w:fill="FFFFFF"/>
+        <w:spacing w:after="0"/>
+        <w:textAlignment w:val="baseline"/>
+      </w:pPr>
+    </w:p>
+    <w:p>
+      <w:pPr>
+        <w:shd w:val="clear" w:color="auto" w:fill="FFFFFF"/>
+        <w:spacing w:after="0"/>
+        <w:textAlignment w:val="baseline"/>
+      </w:pPr>
+    </w:p>
+    <w:p>
+      <w:pPr>
+        <w:shd w:val="clear" w:color="auto" w:fill="FFFFFF"/>
+        <w:spacing w:after="0" w:line="240" w:lineRule="auto"/>
+        <w:textAlignment w:val="baseline"/>
+      </w:pPr>
+      <w:r>
+        <w:rPr>
+          <w:b/>
+        </w:rPr>
+        <w:t xml:space="preserve">Desenhando </w:t>
+      </w:r>
+      <w:r>
+        <w:rPr>
+          <w:b/>
+        </w:rPr>
+        <w:t xml:space="preserve">curvas </w:t>
+      </w:r>
+      <w:r>
+        <w:t>&lt;</w:t>
+      </w:r>
+      <w:proofErr w:type="spellStart"/>
+      <w:r>
+        <w:t>canvas</w:t>
+      </w:r>
+      <w:proofErr w:type="spellEnd"/>
+      <w:r>
+        <w:t>&gt;</w:t>
+      </w:r>
+    </w:p>
+    <w:p>
+      <w:pPr>
+        <w:shd w:val="clear" w:color="auto" w:fill="FFFFFF"/>
+        <w:spacing w:after="0" w:line="240" w:lineRule="auto"/>
+        <w:textAlignment w:val="baseline"/>
+      </w:pPr>
+    </w:p>
+    <w:p>
+      <w:pPr>
+        <w:shd w:val="clear" w:color="auto" w:fill="FFFFFF"/>
+        <w:spacing w:after="0"/>
+        <w:textAlignment w:val="baseline"/>
+      </w:pPr>
+      <w:r>
+        <w:t xml:space="preserve">Para desenhar curvas vamos usar alguns parâmetros. </w:t>
+      </w:r>
+      <w:r>
+        <w:t>A tabela a seguir lista os métodos usados ​​ao trabalhar com curvas:</w:t>
+      </w:r>
+    </w:p>
+    <w:p>
+      <w:pPr>
+        <w:shd w:val="clear" w:color="auto" w:fill="FFFFFF"/>
+        <w:spacing w:after="0"/>
+        <w:textAlignment w:val="baseline"/>
+      </w:pPr>
+    </w:p>
+    <w:tbl>
+      <w:tblPr>
+        <w:tblStyle w:val="Tabelacomgrade"/>
+        <w:tblW w:w="0" w:type="auto"/>
+        <w:tblBorders>
+          <w:top w:val="single" w:sz="4" w:space="0" w:color="FF6600"/>
+          <w:left w:val="single" w:sz="4" w:space="0" w:color="FF6600"/>
+          <w:bottom w:val="single" w:sz="4" w:space="0" w:color="FF6600"/>
+          <w:right w:val="single" w:sz="4" w:space="0" w:color="FF6600"/>
+          <w:insideH w:val="single" w:sz="4" w:space="0" w:color="FF6600"/>
+          <w:insideV w:val="single" w:sz="4" w:space="0" w:color="FF6600"/>
+        </w:tblBorders>
+        <w:tblCellMar>
+          <w:top w:w="28" w:type="dxa"/>
+          <w:left w:w="85" w:type="dxa"/>
+          <w:bottom w:w="28" w:type="dxa"/>
+          <w:right w:w="28" w:type="dxa"/>
+        </w:tblCellMar>
+        <w:tblLook w:val="04A0" w:firstRow="1" w:lastRow="0" w:firstColumn="1" w:lastColumn="0" w:noHBand="0" w:noVBand="1"/>
+      </w:tblPr>
+      <w:tblGrid>
+        <w:gridCol w:w="1928"/>
+        <w:gridCol w:w="6689"/>
+      </w:tblGrid>
+      <w:tr>
+        <w:tc>
+          <w:tcPr>
+            <w:tcW w:w="1928" w:type="dxa"/>
+            <w:shd w:val="clear" w:color="auto" w:fill="FF6600"/>
+          </w:tcPr>
+          <w:p>
+            <w:pPr>
+              <w:textAlignment w:val="baseline"/>
+              <w:rPr>
+                <w:b/>
+                <w:color w:val="FFFFFF" w:themeColor="background1"/>
+              </w:rPr>
+            </w:pPr>
+            <w:r>
+              <w:rPr>
+                <w:b/>
+                <w:color w:val="FFFFFF" w:themeColor="background1"/>
+              </w:rPr>
+              <w:t>Método</w:t>
+            </w:r>
+          </w:p>
+        </w:tc>
+        <w:tc>
+          <w:tcPr>
+            <w:tcW w:w="6689" w:type="dxa"/>
+            <w:shd w:val="clear" w:color="auto" w:fill="FF6600"/>
+          </w:tcPr>
+          <w:p>
+            <w:pPr>
+              <w:textAlignment w:val="baseline"/>
+              <w:rPr>
+                <w:b/>
+                <w:color w:val="FFFFFF" w:themeColor="background1"/>
+              </w:rPr>
+            </w:pPr>
+            <w:r>
+              <w:rPr>
+                <w:b/>
+                <w:color w:val="FFFFFF" w:themeColor="background1"/>
+              </w:rPr>
+              <w:t>Descri</w:t>
+            </w:r>
+            <w:r>
+              <w:rPr>
+                <w:b/>
+                <w:color w:val="FFFFFF" w:themeColor="background1"/>
+              </w:rPr>
+              <w:t>ção</w:t>
+            </w:r>
+          </w:p>
+        </w:tc>
+      </w:tr>
+      <w:tr>
+        <w:tc>
+          <w:tcPr>
+            <w:tcW w:w="1928" w:type="dxa"/>
+          </w:tcPr>
+          <w:p>
+            <w:pPr>
+              <w:textAlignment w:val="baseline"/>
+            </w:pPr>
+            <w:proofErr w:type="spellStart"/>
+            <w:proofErr w:type="gramStart"/>
+            <w:r>
+              <w:t>arc</w:t>
+            </w:r>
+            <w:proofErr w:type="spellEnd"/>
+            <w:proofErr w:type="gramEnd"/>
+          </w:p>
+        </w:tc>
+        <w:tc>
+          <w:tcPr>
+            <w:tcW w:w="6689" w:type="dxa"/>
+          </w:tcPr>
+          <w:p>
+            <w:pPr>
+              <w:textAlignment w:val="baseline"/>
+            </w:pPr>
+            <w:r>
+              <w:t>Um arco padrão baseado em um ângulo inicial e final e um raio definido</w:t>
+            </w:r>
+          </w:p>
+        </w:tc>
+      </w:tr>
+      <w:tr>
+        <w:tc>
+          <w:tcPr>
+            <w:tcW w:w="1928" w:type="dxa"/>
+          </w:tcPr>
+          <w:p>
+            <w:pPr>
+              <w:textAlignment w:val="baseline"/>
+            </w:pPr>
+            <w:proofErr w:type="spellStart"/>
+            <w:proofErr w:type="gramStart"/>
+            <w:r>
+              <w:rPr>
+                <w:i/>
+                <w:iCs/>
+              </w:rPr>
+              <w:t>quadradicCurveTo</w:t>
+            </w:r>
+            <w:proofErr w:type="spellEnd"/>
+            <w:proofErr w:type="gramEnd"/>
+          </w:p>
+        </w:tc>
+        <w:tc>
+          <w:tcPr>
+            <w:tcW w:w="6689" w:type="dxa"/>
+          </w:tcPr>
+          <w:p>
+            <w:pPr>
+              <w:textAlignment w:val="baseline"/>
+            </w:pPr>
+            <w:r>
+              <w:t>Um arco mais complexo que permite controlar a inclinação da curva</w:t>
+            </w:r>
+          </w:p>
+        </w:tc>
+      </w:tr>
+      <w:tr>
+        <w:tc>
+          <w:tcPr>
+            <w:tcW w:w="1928" w:type="dxa"/>
+          </w:tcPr>
+          <w:p>
+            <w:pPr>
+              <w:textAlignment w:val="baseline"/>
+            </w:pPr>
+            <w:proofErr w:type="spellStart"/>
+            <w:proofErr w:type="gramStart"/>
+            <w:r>
+              <w:t>bezierCurveTo</w:t>
+            </w:r>
+            <w:proofErr w:type="spellEnd"/>
+            <w:proofErr w:type="gramEnd"/>
+          </w:p>
+        </w:tc>
+        <w:tc>
+          <w:tcPr>
+            <w:tcW w:w="6689" w:type="dxa"/>
+          </w:tcPr>
+          <w:p>
+            <w:pPr>
+              <w:textAlignment w:val="baseline"/>
+            </w:pPr>
+            <w:r>
+              <w:t>Outro arco complexo que você pode inclinar</w:t>
+            </w:r>
+          </w:p>
+        </w:tc>
+      </w:tr>
+    </w:tbl>
+    <w:p>
+      <w:pPr>
+        <w:shd w:val="clear" w:color="auto" w:fill="FFFFFF"/>
+        <w:spacing w:after="0"/>
+        <w:textAlignment w:val="baseline"/>
+      </w:pPr>
+    </w:p>
+    <w:p>
+      <w:pPr>
+        <w:shd w:val="clear" w:color="auto" w:fill="FFFFFF"/>
+        <w:spacing w:after="0"/>
+        <w:textAlignment w:val="baseline"/>
+      </w:pPr>
+      <w:r>
+        <w:t xml:space="preserve">Cada método de desenho pode ter estilos aplicados, assim como os exemplos de linha. Você pode controlar as propriedades </w:t>
+      </w:r>
+      <w:proofErr w:type="spellStart"/>
+      <w:proofErr w:type="gramStart"/>
+      <w:r>
+        <w:t>lineWidth</w:t>
+      </w:r>
+      <w:proofErr w:type="spellEnd"/>
+      <w:proofErr w:type="gramEnd"/>
+      <w:r>
+        <w:t xml:space="preserve">, </w:t>
+      </w:r>
+      <w:proofErr w:type="spellStart"/>
+      <w:r>
+        <w:t>strokeStyle</w:t>
+      </w:r>
+      <w:proofErr w:type="spellEnd"/>
+      <w:r>
+        <w:t xml:space="preserve"> e </w:t>
+      </w:r>
+      <w:proofErr w:type="spellStart"/>
+      <w:r>
+        <w:t>lineCap</w:t>
+      </w:r>
+      <w:proofErr w:type="spellEnd"/>
+      <w:r>
+        <w:t xml:space="preserve"> para alterar a forma como suas curvas são exibidas.</w:t>
+      </w:r>
+    </w:p>
+    <w:p>
+      <w:pPr>
+        <w:shd w:val="clear" w:color="auto" w:fill="FFFFFF"/>
+        <w:spacing w:after="0"/>
+        <w:textAlignment w:val="baseline"/>
+      </w:pPr>
+    </w:p>
+    <w:p>
+      <w:pPr>
+        <w:shd w:val="clear" w:color="auto" w:fill="FFFFFF"/>
+        <w:spacing w:after="0"/>
+        <w:textAlignment w:val="baseline"/>
+      </w:pPr>
+      <w:r>
+        <w:t>Parâmetros do método arc.</w:t>
+      </w:r>
+    </w:p>
+    <w:tbl>
+      <w:tblPr>
+        <w:tblStyle w:val="Tabelacomgrade"/>
+        <w:tblW w:w="0" w:type="auto"/>
+        <w:tblBorders>
+          <w:top w:val="single" w:sz="4" w:space="0" w:color="FF6600"/>
+          <w:left w:val="single" w:sz="4" w:space="0" w:color="FF6600"/>
+          <w:bottom w:val="single" w:sz="4" w:space="0" w:color="FF6600"/>
+          <w:right w:val="single" w:sz="4" w:space="0" w:color="FF6600"/>
+          <w:insideH w:val="single" w:sz="4" w:space="0" w:color="FF6600"/>
+          <w:insideV w:val="single" w:sz="4" w:space="0" w:color="FF6600"/>
+        </w:tblBorders>
+        <w:tblCellMar>
+          <w:top w:w="28" w:type="dxa"/>
+          <w:left w:w="85" w:type="dxa"/>
+          <w:bottom w:w="28" w:type="dxa"/>
+          <w:right w:w="28" w:type="dxa"/>
+        </w:tblCellMar>
+        <w:tblLook w:val="04A0" w:firstRow="1" w:lastRow="0" w:firstColumn="1" w:lastColumn="0" w:noHBand="0" w:noVBand="1"/>
+      </w:tblPr>
+      <w:tblGrid>
+        <w:gridCol w:w="2212"/>
+        <w:gridCol w:w="6405"/>
+      </w:tblGrid>
+      <w:tr>
+        <w:tc>
+          <w:tcPr>
+            <w:tcW w:w="2212" w:type="dxa"/>
+            <w:shd w:val="clear" w:color="auto" w:fill="FF6600"/>
+          </w:tcPr>
+          <w:p>
+            <w:pPr>
+              <w:textAlignment w:val="baseline"/>
+              <w:rPr>
+                <w:b/>
+                <w:color w:val="FFFFFF" w:themeColor="background1"/>
+              </w:rPr>
+            </w:pPr>
+            <w:r>
+              <w:rPr>
+                <w:b/>
+                <w:color w:val="FFFFFF" w:themeColor="background1"/>
+              </w:rPr>
+              <w:t>Método</w:t>
+            </w:r>
+          </w:p>
+        </w:tc>
+        <w:tc>
+          <w:tcPr>
+            <w:tcW w:w="6405" w:type="dxa"/>
+            <w:shd w:val="clear" w:color="auto" w:fill="FF6600"/>
+          </w:tcPr>
+          <w:p>
+            <w:pPr>
+              <w:textAlignment w:val="baseline"/>
+              <w:rPr>
+                <w:b/>
+                <w:color w:val="FFFFFF" w:themeColor="background1"/>
+              </w:rPr>
+            </w:pPr>
+            <w:r>
+              <w:rPr>
+                <w:b/>
+                <w:color w:val="FFFFFF" w:themeColor="background1"/>
+              </w:rPr>
+              <w:t>Descri</w:t>
+            </w:r>
+            <w:r>
+              <w:rPr>
+                <w:b/>
+                <w:color w:val="FFFFFF" w:themeColor="background1"/>
+              </w:rPr>
+              <w:t>ção</w:t>
+            </w:r>
+          </w:p>
+        </w:tc>
+      </w:tr>
+      <w:tr>
+        <w:tc>
+          <w:tcPr>
+            <w:tcW w:w="2212" w:type="dxa"/>
+          </w:tcPr>
+          <w:p>
+            <w:pPr>
+              <w:textAlignment w:val="baseline"/>
+            </w:pPr>
+            <w:r>
+              <w:t>X, y</w:t>
+            </w:r>
+          </w:p>
+        </w:tc>
+        <w:tc>
+          <w:tcPr>
+            <w:tcW w:w="6405" w:type="dxa"/>
+          </w:tcPr>
+          <w:p>
+            <w:pPr>
+              <w:textAlignment w:val="baseline"/>
+            </w:pPr>
+            <w:r>
+              <w:t>Os dois primeiros parâmetros são as coordenadas X e Y do centro do círculo.</w:t>
+            </w:r>
+          </w:p>
+        </w:tc>
+      </w:tr>
+      <w:tr>
+        <w:tc>
+          <w:tcPr>
+            <w:tcW w:w="2212" w:type="dxa"/>
+          </w:tcPr>
+          <w:p>
+            <w:pPr>
+              <w:textAlignment w:val="baseline"/>
+            </w:pPr>
+            <w:proofErr w:type="spellStart"/>
+            <w:proofErr w:type="gramStart"/>
+            <w:r>
+              <w:rPr>
+                <w:i/>
+                <w:iCs/>
+              </w:rPr>
+              <w:t>radius</w:t>
+            </w:r>
+            <w:proofErr w:type="spellEnd"/>
+            <w:proofErr w:type="gramEnd"/>
+          </w:p>
+        </w:tc>
+        <w:tc>
+          <w:tcPr>
+            <w:tcW w:w="6405" w:type="dxa"/>
+          </w:tcPr>
+          <w:p>
+            <w:pPr>
+              <w:textAlignment w:val="baseline"/>
+            </w:pPr>
+            <w:r>
+              <w:t>O terceiro parâmetro é o raio. Este é o comprimento da distância do ponto central do círculo à curva.</w:t>
+            </w:r>
+          </w:p>
+        </w:tc>
+      </w:tr>
+      <w:tr>
+        <w:tc>
+          <w:tcPr>
+            <w:tcW w:w="2212" w:type="dxa"/>
+          </w:tcPr>
+          <w:p>
+            <w:pPr>
+              <w:textAlignment w:val="baseline"/>
+            </w:pPr>
+            <w:proofErr w:type="spellStart"/>
+            <w:proofErr w:type="gramStart"/>
+            <w:r>
+              <w:t>startAngle</w:t>
+            </w:r>
+            <w:proofErr w:type="spellEnd"/>
+            <w:proofErr w:type="gramEnd"/>
+            <w:r>
+              <w:t xml:space="preserve">, </w:t>
+            </w:r>
+            <w:proofErr w:type="spellStart"/>
+            <w:r>
+              <w:t>endAngle</w:t>
+            </w:r>
+            <w:proofErr w:type="spellEnd"/>
+          </w:p>
+        </w:tc>
+        <w:tc>
+          <w:tcPr>
+            <w:tcW w:w="6405" w:type="dxa"/>
+          </w:tcPr>
+          <w:p>
+            <w:pPr>
+              <w:textAlignment w:val="baseline"/>
+            </w:pPr>
+            <w:r>
+              <w:t>O quarto e o quinto parâmetros especificam os ângulos inicial e final do arco a ser desenhado. Isso é medido em radianos, não em graus.</w:t>
+            </w:r>
+          </w:p>
+        </w:tc>
+      </w:tr>
+      <w:tr>
+        <w:tc>
+          <w:tcPr>
+            <w:tcW w:w="2212" w:type="dxa"/>
+          </w:tcPr>
+          <w:p>
+            <w:pPr>
+              <w:textAlignment w:val="baseline"/>
+            </w:pPr>
+            <w:proofErr w:type="spellStart"/>
+            <w:proofErr w:type="gramStart"/>
+            <w:r>
+              <w:t>counterclockwise</w:t>
+            </w:r>
+            <w:proofErr w:type="spellEnd"/>
+            <w:proofErr w:type="gramEnd"/>
+          </w:p>
+        </w:tc>
+        <w:tc>
+          <w:tcPr>
+            <w:tcW w:w="6405" w:type="dxa"/>
+          </w:tcPr>
+          <w:p>
+            <w:pPr>
+              <w:textAlignment w:val="baseline"/>
+            </w:pPr>
+            <w:r>
+              <w:t>O parâmetro final especifica a direção do desenho do arco.</w:t>
+            </w:r>
+          </w:p>
+        </w:tc>
+      </w:tr>
+    </w:tbl>
+    <w:p>
+      <w:pPr>
+        <w:shd w:val="clear" w:color="auto" w:fill="FFFFFF"/>
+        <w:spacing w:after="0"/>
+        <w:textAlignment w:val="baseline"/>
+      </w:pPr>
+    </w:p>
+    <w:p>
+      <w:pPr>
+        <w:shd w:val="clear" w:color="auto" w:fill="282A36"/>
+        <w:spacing w:after="0" w:line="285" w:lineRule="atLeast"/>
+        <w:rPr>
+          <w:rFonts w:ascii="Consolas" w:eastAsia="Times New Roman" w:hAnsi="Consolas" w:cs="Consolas"/>
+          <w:color w:val="F8F8F2"/>
+          <w:sz w:val="21"/>
+          <w:szCs w:val="21"/>
+          <w:lang w:val="en-US" w:eastAsia="pt-BR"/>
+        </w:rPr>
+      </w:pPr>
+      <w:r>
+        <w:rPr>
+          <w:rFonts w:ascii="Consolas" w:eastAsia="Times New Roman" w:hAnsi="Consolas" w:cs="Consolas"/>
+          <w:color w:val="F8F8F2"/>
+          <w:sz w:val="21"/>
+          <w:szCs w:val="21"/>
+          <w:lang w:val="en-US" w:eastAsia="pt-BR"/>
+        </w:rPr>
+        <w:t>   </w:t>
+      </w:r>
+      <w:r>
+        <w:rPr>
+          <w:rFonts w:ascii="Consolas" w:eastAsia="Times New Roman" w:hAnsi="Consolas" w:cs="Consolas"/>
+          <w:color w:val="F8F8F2"/>
+          <w:sz w:val="21"/>
+          <w:szCs w:val="21"/>
+          <w:lang w:val="en-US" w:eastAsia="pt-BR"/>
+        </w:rPr>
+        <w:tab/>
+      </w:r>
+      <w:r>
+        <w:rPr>
+          <w:rFonts w:ascii="Consolas" w:eastAsia="Times New Roman" w:hAnsi="Consolas" w:cs="Consolas"/>
+          <w:color w:val="F8F8F2"/>
+          <w:sz w:val="21"/>
+          <w:szCs w:val="21"/>
+          <w:lang w:val="en-US" w:eastAsia="pt-BR"/>
+        </w:rPr>
+        <w:tab/>
+      </w:r>
+      <w:bookmarkStart w:id="0" w:name="_GoBack"/>
+      <w:bookmarkEnd w:id="0"/>
+      <w:proofErr w:type="spellStart"/>
+      <w:r>
+        <w:rPr>
+          <w:rFonts w:ascii="Consolas" w:eastAsia="Times New Roman" w:hAnsi="Consolas" w:cs="Consolas"/>
+          <w:color w:val="F8F8F2"/>
+          <w:sz w:val="21"/>
+          <w:szCs w:val="21"/>
+          <w:lang w:val="en-US" w:eastAsia="pt-BR"/>
+        </w:rPr>
+        <w:t>ctx.</w:t>
+      </w:r>
+      <w:r>
+        <w:rPr>
+          <w:rFonts w:ascii="Consolas" w:eastAsia="Times New Roman" w:hAnsi="Consolas" w:cs="Consolas"/>
+          <w:color w:val="50FA7B"/>
+          <w:sz w:val="21"/>
+          <w:szCs w:val="21"/>
+          <w:lang w:val="en-US" w:eastAsia="pt-BR"/>
+        </w:rPr>
+        <w:t>beginPath</w:t>
+      </w:r>
+      <w:proofErr w:type="spellEnd"/>
+      <w:r>
+        <w:rPr>
+          <w:rFonts w:ascii="Consolas" w:eastAsia="Times New Roman" w:hAnsi="Consolas" w:cs="Consolas"/>
+          <w:color w:val="F8F8F2"/>
+          <w:sz w:val="21"/>
+          <w:szCs w:val="21"/>
+          <w:lang w:val="en-US" w:eastAsia="pt-BR"/>
+        </w:rPr>
+        <w:t>();</w:t>
+      </w:r>
+    </w:p>
+    <w:p>
+      <w:pPr>
+        <w:shd w:val="clear" w:color="auto" w:fill="282A36"/>
+        <w:spacing w:after="0" w:line="285" w:lineRule="atLeast"/>
+        <w:rPr>
+          <w:rFonts w:ascii="Consolas" w:eastAsia="Times New Roman" w:hAnsi="Consolas" w:cs="Consolas"/>
+          <w:color w:val="F8F8F2"/>
+          <w:sz w:val="21"/>
+          <w:szCs w:val="21"/>
+          <w:lang w:val="en-US" w:eastAsia="pt-BR"/>
+        </w:rPr>
+      </w:pPr>
+      <w:r>
+        <w:rPr>
+          <w:rFonts w:ascii="Consolas" w:eastAsia="Times New Roman" w:hAnsi="Consolas" w:cs="Consolas"/>
+          <w:color w:val="F8F8F2"/>
+          <w:sz w:val="21"/>
+          <w:szCs w:val="21"/>
+          <w:lang w:val="en-US" w:eastAsia="pt-BR"/>
+        </w:rPr>
+        <w:t>            </w:t>
+      </w:r>
+      <w:proofErr w:type="gramStart"/>
+      <w:r>
+        <w:rPr>
+          <w:rFonts w:ascii="Consolas" w:eastAsia="Times New Roman" w:hAnsi="Consolas" w:cs="Consolas"/>
+          <w:color w:val="F8F8F2"/>
+          <w:sz w:val="21"/>
+          <w:szCs w:val="21"/>
+          <w:lang w:val="en-US" w:eastAsia="pt-BR"/>
+        </w:rPr>
+        <w:t>ctx.</w:t>
+      </w:r>
+      <w:r>
+        <w:rPr>
+          <w:rFonts w:ascii="Consolas" w:eastAsia="Times New Roman" w:hAnsi="Consolas" w:cs="Consolas"/>
+          <w:color w:val="50FA7B"/>
+          <w:sz w:val="21"/>
+          <w:szCs w:val="21"/>
+          <w:lang w:val="en-US" w:eastAsia="pt-BR"/>
+        </w:rPr>
+        <w:t>arc</w:t>
+      </w:r>
+      <w:r>
+        <w:rPr>
+          <w:rFonts w:ascii="Consolas" w:eastAsia="Times New Roman" w:hAnsi="Consolas" w:cs="Consolas"/>
+          <w:color w:val="F8F8F2"/>
+          <w:sz w:val="21"/>
+          <w:szCs w:val="21"/>
+          <w:lang w:val="en-US" w:eastAsia="pt-BR"/>
+        </w:rPr>
+        <w:t>(</w:t>
+      </w:r>
+      <w:proofErr w:type="gramEnd"/>
+      <w:r>
+        <w:rPr>
+          <w:rFonts w:ascii="Consolas" w:eastAsia="Times New Roman" w:hAnsi="Consolas" w:cs="Consolas"/>
+          <w:color w:val="BD93F9"/>
+          <w:sz w:val="21"/>
+          <w:szCs w:val="21"/>
+          <w:lang w:val="en-US" w:eastAsia="pt-BR"/>
+        </w:rPr>
+        <w:t>150</w:t>
+      </w:r>
+      <w:r>
+        <w:rPr>
+          <w:rFonts w:ascii="Consolas" w:eastAsia="Times New Roman" w:hAnsi="Consolas" w:cs="Consolas"/>
+          <w:color w:val="F8F8F2"/>
+          <w:sz w:val="21"/>
+          <w:szCs w:val="21"/>
+          <w:lang w:val="en-US" w:eastAsia="pt-BR"/>
+        </w:rPr>
+        <w:t>, </w:t>
+      </w:r>
+      <w:r>
+        <w:rPr>
+          <w:rFonts w:ascii="Consolas" w:eastAsia="Times New Roman" w:hAnsi="Consolas" w:cs="Consolas"/>
+          <w:color w:val="BD93F9"/>
+          <w:sz w:val="21"/>
+          <w:szCs w:val="21"/>
+          <w:lang w:val="en-US" w:eastAsia="pt-BR"/>
+        </w:rPr>
+        <w:t>100</w:t>
+      </w:r>
+      <w:r>
+        <w:rPr>
+          <w:rFonts w:ascii="Consolas" w:eastAsia="Times New Roman" w:hAnsi="Consolas" w:cs="Consolas"/>
+          <w:color w:val="F8F8F2"/>
+          <w:sz w:val="21"/>
+          <w:szCs w:val="21"/>
+          <w:lang w:val="en-US" w:eastAsia="pt-BR"/>
+        </w:rPr>
+        <w:t>, </w:t>
+      </w:r>
+      <w:r>
+        <w:rPr>
+          <w:rFonts w:ascii="Consolas" w:eastAsia="Times New Roman" w:hAnsi="Consolas" w:cs="Consolas"/>
+          <w:color w:val="BD93F9"/>
+          <w:sz w:val="21"/>
+          <w:szCs w:val="21"/>
+          <w:lang w:val="en-US" w:eastAsia="pt-BR"/>
+        </w:rPr>
+        <w:t>75</w:t>
+      </w:r>
+      <w:r>
+        <w:rPr>
+          <w:rFonts w:ascii="Consolas" w:eastAsia="Times New Roman" w:hAnsi="Consolas" w:cs="Consolas"/>
+          <w:color w:val="F8F8F2"/>
+          <w:sz w:val="21"/>
+          <w:szCs w:val="21"/>
+          <w:lang w:val="en-US" w:eastAsia="pt-BR"/>
+        </w:rPr>
+        <w:t>, </w:t>
+      </w:r>
+      <w:r>
+        <w:rPr>
+          <w:rFonts w:ascii="Consolas" w:eastAsia="Times New Roman" w:hAnsi="Consolas" w:cs="Consolas"/>
+          <w:color w:val="BD93F9"/>
+          <w:sz w:val="21"/>
+          <w:szCs w:val="21"/>
+          <w:lang w:val="en-US" w:eastAsia="pt-BR"/>
+        </w:rPr>
+        <w:t>0</w:t>
+      </w:r>
+      <w:r>
+        <w:rPr>
+          <w:rFonts w:ascii="Consolas" w:eastAsia="Times New Roman" w:hAnsi="Consolas" w:cs="Consolas"/>
+          <w:color w:val="F8F8F2"/>
+          <w:sz w:val="21"/>
+          <w:szCs w:val="21"/>
+          <w:lang w:val="en-US" w:eastAsia="pt-BR"/>
+        </w:rPr>
+        <w:t>, </w:t>
+      </w:r>
+      <w:r>
+        <w:rPr>
+          <w:rFonts w:ascii="Consolas" w:eastAsia="Times New Roman" w:hAnsi="Consolas" w:cs="Consolas"/>
+          <w:color w:val="BD93F9"/>
+          <w:sz w:val="21"/>
+          <w:szCs w:val="21"/>
+          <w:lang w:val="en-US" w:eastAsia="pt-BR"/>
+        </w:rPr>
+        <w:t>2</w:t>
+      </w:r>
+      <w:r>
+        <w:rPr>
+          <w:rFonts w:ascii="Consolas" w:eastAsia="Times New Roman" w:hAnsi="Consolas" w:cs="Consolas"/>
+          <w:color w:val="F8F8F2"/>
+          <w:sz w:val="21"/>
+          <w:szCs w:val="21"/>
+          <w:lang w:val="en-US" w:eastAsia="pt-BR"/>
+        </w:rPr>
+        <w:t> </w:t>
+      </w:r>
+      <w:r>
+        <w:rPr>
+          <w:rFonts w:ascii="Consolas" w:eastAsia="Times New Roman" w:hAnsi="Consolas" w:cs="Consolas"/>
+          <w:color w:val="FF79C6"/>
+          <w:sz w:val="21"/>
+          <w:szCs w:val="21"/>
+          <w:lang w:val="en-US" w:eastAsia="pt-BR"/>
+        </w:rPr>
+        <w:t>*</w:t>
+      </w:r>
+      <w:r>
+        <w:rPr>
+          <w:rFonts w:ascii="Consolas" w:eastAsia="Times New Roman" w:hAnsi="Consolas" w:cs="Consolas"/>
+          <w:color w:val="F8F8F2"/>
+          <w:sz w:val="21"/>
+          <w:szCs w:val="21"/>
+          <w:lang w:val="en-US" w:eastAsia="pt-BR"/>
+        </w:rPr>
+        <w:t> </w:t>
+      </w:r>
+      <w:proofErr w:type="spellStart"/>
+      <w:r>
+        <w:rPr>
+          <w:rFonts w:ascii="Consolas" w:eastAsia="Times New Roman" w:hAnsi="Consolas" w:cs="Consolas"/>
+          <w:color w:val="BD93F9"/>
+          <w:sz w:val="21"/>
+          <w:szCs w:val="21"/>
+          <w:lang w:val="en-US" w:eastAsia="pt-BR"/>
+        </w:rPr>
+        <w:t>Math</w:t>
+      </w:r>
+      <w:r>
+        <w:rPr>
+          <w:rFonts w:ascii="Consolas" w:eastAsia="Times New Roman" w:hAnsi="Consolas" w:cs="Consolas"/>
+          <w:color w:val="F8F8F2"/>
+          <w:sz w:val="21"/>
+          <w:szCs w:val="21"/>
+          <w:lang w:val="en-US" w:eastAsia="pt-BR"/>
+        </w:rPr>
+        <w:t>.</w:t>
+      </w:r>
+      <w:r>
+        <w:rPr>
+          <w:rFonts w:ascii="Consolas" w:eastAsia="Times New Roman" w:hAnsi="Consolas" w:cs="Consolas"/>
+          <w:color w:val="BD93F9"/>
+          <w:sz w:val="21"/>
+          <w:szCs w:val="21"/>
+          <w:lang w:val="en-US" w:eastAsia="pt-BR"/>
+        </w:rPr>
+        <w:t>PI</w:t>
+      </w:r>
+      <w:proofErr w:type="spellEnd"/>
+      <w:r>
+        <w:rPr>
+          <w:rFonts w:ascii="Consolas" w:eastAsia="Times New Roman" w:hAnsi="Consolas" w:cs="Consolas"/>
+          <w:color w:val="F8F8F2"/>
+          <w:sz w:val="21"/>
+          <w:szCs w:val="21"/>
+          <w:lang w:val="en-US" w:eastAsia="pt-BR"/>
+        </w:rPr>
+        <w:t>, </w:t>
+      </w:r>
+      <w:r>
+        <w:rPr>
+          <w:rFonts w:ascii="Consolas" w:eastAsia="Times New Roman" w:hAnsi="Consolas" w:cs="Consolas"/>
+          <w:color w:val="BD93F9"/>
+          <w:sz w:val="21"/>
+          <w:szCs w:val="21"/>
+          <w:lang w:val="en-US" w:eastAsia="pt-BR"/>
+        </w:rPr>
+        <w:t>false</w:t>
+      </w:r>
+      <w:r>
+        <w:rPr>
+          <w:rFonts w:ascii="Consolas" w:eastAsia="Times New Roman" w:hAnsi="Consolas" w:cs="Consolas"/>
+          <w:color w:val="F8F8F2"/>
+          <w:sz w:val="21"/>
+          <w:szCs w:val="21"/>
+          <w:lang w:val="en-US" w:eastAsia="pt-BR"/>
+        </w:rPr>
+        <w:t>);</w:t>
+      </w:r>
+    </w:p>
+    <w:p>
+      <w:pPr>
+        <w:shd w:val="clear" w:color="auto" w:fill="282A36"/>
+        <w:spacing w:after="0" w:line="285" w:lineRule="atLeast"/>
+        <w:rPr>
+          <w:rFonts w:ascii="Consolas" w:eastAsia="Times New Roman" w:hAnsi="Consolas" w:cs="Consolas"/>
+          <w:color w:val="F8F8F2"/>
+          <w:sz w:val="21"/>
+          <w:szCs w:val="21"/>
+          <w:lang w:val="en-US" w:eastAsia="pt-BR"/>
+        </w:rPr>
+      </w:pPr>
+      <w:r>
+        <w:rPr>
+          <w:rFonts w:ascii="Consolas" w:eastAsia="Times New Roman" w:hAnsi="Consolas" w:cs="Consolas"/>
+          <w:color w:val="F8F8F2"/>
+          <w:sz w:val="21"/>
+          <w:szCs w:val="21"/>
+          <w:lang w:val="en-US" w:eastAsia="pt-BR"/>
+        </w:rPr>
+        <w:t>            </w:t>
+      </w:r>
+      <w:proofErr w:type="spellStart"/>
+      <w:r>
+        <w:rPr>
+          <w:rFonts w:ascii="Consolas" w:eastAsia="Times New Roman" w:hAnsi="Consolas" w:cs="Consolas"/>
+          <w:color w:val="F8F8F2"/>
+          <w:sz w:val="21"/>
+          <w:szCs w:val="21"/>
+          <w:lang w:val="en-US" w:eastAsia="pt-BR"/>
+        </w:rPr>
+        <w:t>ctx.lineWidth</w:t>
+      </w:r>
+      <w:proofErr w:type="spellEnd"/>
+      <w:r>
+        <w:rPr>
+          <w:rFonts w:ascii="Consolas" w:eastAsia="Times New Roman" w:hAnsi="Consolas" w:cs="Consolas"/>
+          <w:color w:val="F8F8F2"/>
+          <w:sz w:val="21"/>
+          <w:szCs w:val="21"/>
+          <w:lang w:val="en-US" w:eastAsia="pt-BR"/>
+        </w:rPr>
+        <w:t> </w:t>
+      </w:r>
+      <w:r>
+        <w:rPr>
+          <w:rFonts w:ascii="Consolas" w:eastAsia="Times New Roman" w:hAnsi="Consolas" w:cs="Consolas"/>
+          <w:color w:val="FF79C6"/>
+          <w:sz w:val="21"/>
+          <w:szCs w:val="21"/>
+          <w:lang w:val="en-US" w:eastAsia="pt-BR"/>
+        </w:rPr>
+        <w:t>=</w:t>
+      </w:r>
+      <w:r>
+        <w:rPr>
+          <w:rFonts w:ascii="Consolas" w:eastAsia="Times New Roman" w:hAnsi="Consolas" w:cs="Consolas"/>
+          <w:color w:val="F8F8F2"/>
+          <w:sz w:val="21"/>
+          <w:szCs w:val="21"/>
+          <w:lang w:val="en-US" w:eastAsia="pt-BR"/>
+        </w:rPr>
+        <w:t> </w:t>
+      </w:r>
+      <w:r>
+        <w:rPr>
+          <w:rFonts w:ascii="Consolas" w:eastAsia="Times New Roman" w:hAnsi="Consolas" w:cs="Consolas"/>
+          <w:color w:val="BD93F9"/>
+          <w:sz w:val="21"/>
+          <w:szCs w:val="21"/>
+          <w:lang w:val="en-US" w:eastAsia="pt-BR"/>
+        </w:rPr>
+        <w:t>25</w:t>
+      </w:r>
+      <w:r>
+        <w:rPr>
+          <w:rFonts w:ascii="Consolas" w:eastAsia="Times New Roman" w:hAnsi="Consolas" w:cs="Consolas"/>
+          <w:color w:val="F8F8F2"/>
+          <w:sz w:val="21"/>
+          <w:szCs w:val="21"/>
+          <w:lang w:val="en-US" w:eastAsia="pt-BR"/>
+        </w:rPr>
+        <w:t>;</w:t>
+      </w:r>
+    </w:p>
+    <w:p>
+      <w:pPr>
+        <w:shd w:val="clear" w:color="auto" w:fill="282A36"/>
+        <w:spacing w:after="0" w:line="285" w:lineRule="atLeast"/>
+        <w:rPr>
+          <w:rFonts w:ascii="Consolas" w:eastAsia="Times New Roman" w:hAnsi="Consolas" w:cs="Consolas"/>
+          <w:color w:val="F8F8F2"/>
+          <w:sz w:val="21"/>
+          <w:szCs w:val="21"/>
+          <w:lang w:val="en-US" w:eastAsia="pt-BR"/>
+        </w:rPr>
+      </w:pPr>
+      <w:r>
+        <w:rPr>
+          <w:rFonts w:ascii="Consolas" w:eastAsia="Times New Roman" w:hAnsi="Consolas" w:cs="Consolas"/>
+          <w:color w:val="F8F8F2"/>
+          <w:sz w:val="21"/>
+          <w:szCs w:val="21"/>
+          <w:lang w:val="en-US" w:eastAsia="pt-BR"/>
+        </w:rPr>
+        <w:t>            </w:t>
+      </w:r>
+      <w:proofErr w:type="spellStart"/>
+      <w:r>
+        <w:rPr>
+          <w:rFonts w:ascii="Consolas" w:eastAsia="Times New Roman" w:hAnsi="Consolas" w:cs="Consolas"/>
+          <w:color w:val="F8F8F2"/>
+          <w:sz w:val="21"/>
+          <w:szCs w:val="21"/>
+          <w:lang w:val="en-US" w:eastAsia="pt-BR"/>
+        </w:rPr>
+        <w:t>ctx.strokeStyle</w:t>
+      </w:r>
+      <w:proofErr w:type="spellEnd"/>
+      <w:r>
+        <w:rPr>
+          <w:rFonts w:ascii="Consolas" w:eastAsia="Times New Roman" w:hAnsi="Consolas" w:cs="Consolas"/>
+          <w:color w:val="F8F8F2"/>
+          <w:sz w:val="21"/>
+          <w:szCs w:val="21"/>
+          <w:lang w:val="en-US" w:eastAsia="pt-BR"/>
+        </w:rPr>
+        <w:t> </w:t>
+      </w:r>
+      <w:r>
+        <w:rPr>
+          <w:rFonts w:ascii="Consolas" w:eastAsia="Times New Roman" w:hAnsi="Consolas" w:cs="Consolas"/>
+          <w:color w:val="FF79C6"/>
+          <w:sz w:val="21"/>
+          <w:szCs w:val="21"/>
+          <w:lang w:val="en-US" w:eastAsia="pt-BR"/>
+        </w:rPr>
+        <w:t>=</w:t>
+      </w:r>
+      <w:r>
+        <w:rPr>
+          <w:rFonts w:ascii="Consolas" w:eastAsia="Times New Roman" w:hAnsi="Consolas" w:cs="Consolas"/>
+          <w:color w:val="F8F8F2"/>
+          <w:sz w:val="21"/>
+          <w:szCs w:val="21"/>
+          <w:lang w:val="en-US" w:eastAsia="pt-BR"/>
+        </w:rPr>
+        <w:t> </w:t>
+      </w:r>
+      <w:r>
+        <w:rPr>
+          <w:rFonts w:ascii="Consolas" w:eastAsia="Times New Roman" w:hAnsi="Consolas" w:cs="Consolas"/>
+          <w:color w:val="E9F284"/>
+          <w:sz w:val="21"/>
+          <w:szCs w:val="21"/>
+          <w:lang w:val="en-US" w:eastAsia="pt-BR"/>
+        </w:rPr>
+        <w:t>'</w:t>
+      </w:r>
+      <w:r>
+        <w:rPr>
+          <w:rFonts w:ascii="Consolas" w:eastAsia="Times New Roman" w:hAnsi="Consolas" w:cs="Consolas"/>
+          <w:color w:val="F1FA8C"/>
+          <w:sz w:val="21"/>
+          <w:szCs w:val="21"/>
+          <w:lang w:val="en-US" w:eastAsia="pt-BR"/>
+        </w:rPr>
+        <w:t>#0f0</w:t>
+      </w:r>
+      <w:r>
+        <w:rPr>
+          <w:rFonts w:ascii="Consolas" w:eastAsia="Times New Roman" w:hAnsi="Consolas" w:cs="Consolas"/>
+          <w:color w:val="E9F284"/>
+          <w:sz w:val="21"/>
+          <w:szCs w:val="21"/>
+          <w:lang w:val="en-US" w:eastAsia="pt-BR"/>
+        </w:rPr>
+        <w:t>'</w:t>
+      </w:r>
+      <w:r>
+        <w:rPr>
+          <w:rFonts w:ascii="Consolas" w:eastAsia="Times New Roman" w:hAnsi="Consolas" w:cs="Consolas"/>
+          <w:color w:val="F8F8F2"/>
+          <w:sz w:val="21"/>
+          <w:szCs w:val="21"/>
+          <w:lang w:val="en-US" w:eastAsia="pt-BR"/>
+        </w:rPr>
+        <w:t>;</w:t>
+      </w:r>
+    </w:p>
+    <w:p>
+      <w:pPr>
+        <w:shd w:val="clear" w:color="auto" w:fill="282A36"/>
+        <w:spacing w:after="0" w:line="285" w:lineRule="atLeast"/>
+        <w:rPr>
+          <w:rFonts w:ascii="Consolas" w:eastAsia="Times New Roman" w:hAnsi="Consolas" w:cs="Consolas"/>
+          <w:color w:val="F8F8F2"/>
+          <w:sz w:val="21"/>
+          <w:szCs w:val="21"/>
+          <w:lang w:eastAsia="pt-BR"/>
+        </w:rPr>
+      </w:pPr>
+      <w:r>
+        <w:rPr>
+          <w:rFonts w:ascii="Consolas" w:eastAsia="Times New Roman" w:hAnsi="Consolas" w:cs="Consolas"/>
+          <w:color w:val="F8F8F2"/>
+          <w:sz w:val="21"/>
+          <w:szCs w:val="21"/>
+          <w:lang w:val="en-US" w:eastAsia="pt-BR"/>
+        </w:rPr>
+        <w:t>            </w:t>
+      </w:r>
+      <w:proofErr w:type="spellStart"/>
+      <w:proofErr w:type="gramStart"/>
+      <w:r>
+        <w:rPr>
+          <w:rFonts w:ascii="Consolas" w:eastAsia="Times New Roman" w:hAnsi="Consolas" w:cs="Consolas"/>
+          <w:color w:val="F8F8F2"/>
+          <w:sz w:val="21"/>
+          <w:szCs w:val="21"/>
+          <w:lang w:eastAsia="pt-BR"/>
+        </w:rPr>
+        <w:t>ctx</w:t>
+      </w:r>
+      <w:proofErr w:type="gramEnd"/>
+      <w:r>
+        <w:rPr>
+          <w:rFonts w:ascii="Consolas" w:eastAsia="Times New Roman" w:hAnsi="Consolas" w:cs="Consolas"/>
+          <w:color w:val="F8F8F2"/>
+          <w:sz w:val="21"/>
+          <w:szCs w:val="21"/>
+          <w:lang w:eastAsia="pt-BR"/>
+        </w:rPr>
+        <w:t>.</w:t>
+      </w:r>
+      <w:r>
+        <w:rPr>
+          <w:rFonts w:ascii="Consolas" w:eastAsia="Times New Roman" w:hAnsi="Consolas" w:cs="Consolas"/>
+          <w:color w:val="50FA7B"/>
+          <w:sz w:val="21"/>
+          <w:szCs w:val="21"/>
+          <w:lang w:eastAsia="pt-BR"/>
+        </w:rPr>
+        <w:t>stroke</w:t>
+      </w:r>
+      <w:proofErr w:type="spellEnd"/>
+      <w:r>
+        <w:rPr>
+          <w:rFonts w:ascii="Consolas" w:eastAsia="Times New Roman" w:hAnsi="Consolas" w:cs="Consolas"/>
+          <w:color w:val="F8F8F2"/>
+          <w:sz w:val="21"/>
+          <w:szCs w:val="21"/>
+          <w:lang w:eastAsia="pt-BR"/>
+        </w:rPr>
+        <w:t>();</w:t>
+      </w:r>
+    </w:p>
+    <w:p>
+      <w:pPr>
+        <w:shd w:val="clear" w:color="auto" w:fill="FFFFFF"/>
+        <w:spacing w:after="0"/>
+        <w:textAlignment w:val="baseline"/>
+      </w:pPr>
+    </w:p>
+    <w:p>
+      <w:pPr>
+        <w:shd w:val="clear" w:color="auto" w:fill="FFFFFF"/>
+        <w:spacing w:after="0"/>
+        <w:textAlignment w:val="baseline"/>
+      </w:pPr>
+    </w:p>
+    <w:p>
+      <w:pPr>
+        <w:shd w:val="clear" w:color="auto" w:fill="FFFFFF"/>
+        <w:spacing w:after="0"/>
+        <w:textAlignment w:val="baseline"/>
+      </w:pPr>
+    </w:p>
+    <w:p>
+      <w:pPr>
+        <w:shd w:val="clear" w:color="auto" w:fill="FFFFFF"/>
+        <w:spacing w:after="0"/>
+        <w:textAlignment w:val="baseline"/>
       </w:pPr>
     </w:p>
     <w:p>
@@ -21552,6 +22702,7 @@
             <w:proofErr w:type="spellStart"/>
             <w:proofErr w:type="gramStart"/>
             <w:r>
+              <w:lastRenderedPageBreak/>
               <w:t>fillStyle</w:t>
             </w:r>
             <w:proofErr w:type="spellEnd"/>
@@ -22513,7 +23664,6 @@
             <w:proofErr w:type="spellStart"/>
             <w:proofErr w:type="gramStart"/>
             <w:r>
-              <w:lastRenderedPageBreak/>
               <w:t>strokeRect</w:t>
             </w:r>
             <w:proofErr w:type="spellEnd"/>
@@ -22569,817 +23719,6 @@
             <w:r>
               <w:t>Limpa os pixels especificados em um determinado retângulo</w:t>
             </w:r>
-          </w:p>
-        </w:tc>
-      </w:tr>
-    </w:tbl>
-    <w:p>
-      <w:pPr>
-        <w:shd w:val="clear" w:color="auto" w:fill="FFFFFF"/>
-        <w:spacing w:after="0"/>
-        <w:textAlignment w:val="baseline"/>
-      </w:pPr>
-    </w:p>
-    <w:p>
-      <w:pPr>
-        <w:shd w:val="clear" w:color="auto" w:fill="FFFFFF"/>
-        <w:spacing w:after="0"/>
-        <w:textAlignment w:val="baseline"/>
-      </w:pPr>
-    </w:p>
-    <w:tbl>
-      <w:tblPr>
-        <w:tblStyle w:val="Tabelacomgrade"/>
-        <w:tblW w:w="0" w:type="auto"/>
-        <w:tblBorders>
-          <w:top w:val="single" w:sz="4" w:space="0" w:color="FF6600"/>
-          <w:left w:val="single" w:sz="4" w:space="0" w:color="FF6600"/>
-          <w:bottom w:val="single" w:sz="4" w:space="0" w:color="FF6600"/>
-          <w:right w:val="single" w:sz="4" w:space="0" w:color="FF6600"/>
-          <w:insideH w:val="single" w:sz="4" w:space="0" w:color="FF6600"/>
-          <w:insideV w:val="single" w:sz="4" w:space="0" w:color="FF6600"/>
-        </w:tblBorders>
-        <w:tblCellMar>
-          <w:top w:w="28" w:type="dxa"/>
-          <w:left w:w="85" w:type="dxa"/>
-          <w:bottom w:w="28" w:type="dxa"/>
-          <w:right w:w="28" w:type="dxa"/>
-        </w:tblCellMar>
-        <w:tblLook w:val="04A0" w:firstRow="1" w:lastRow="0" w:firstColumn="1" w:lastColumn="0" w:noHBand="0" w:noVBand="1"/>
-      </w:tblPr>
-      <w:tblGrid>
-        <w:gridCol w:w="1361"/>
-        <w:gridCol w:w="7256"/>
-      </w:tblGrid>
-      <w:tr>
-        <w:tc>
-          <w:tcPr>
-            <w:tcW w:w="8617" w:type="dxa"/>
-            <w:gridSpan w:val="2"/>
-            <w:shd w:val="clear" w:color="auto" w:fill="FF6600"/>
-          </w:tcPr>
-          <w:p>
-            <w:pPr>
-              <w:jc w:val="center"/>
-              <w:textAlignment w:val="baseline"/>
-              <w:rPr>
-                <w:b/>
-                <w:color w:val="FFFFFF" w:themeColor="background1"/>
-                <w:sz w:val="36"/>
-              </w:rPr>
-            </w:pPr>
-            <w:r>
-              <w:rPr>
-                <w:b/>
-                <w:color w:val="FFFFFF" w:themeColor="background1"/>
-                <w:sz w:val="36"/>
-              </w:rPr>
-              <w:t>TRANSFORMAÇÕES</w:t>
-            </w:r>
-          </w:p>
-        </w:tc>
-      </w:tr>
-      <w:tr>
-        <w:tc>
-          <w:tcPr>
-            <w:tcW w:w="1361" w:type="dxa"/>
-            <w:shd w:val="clear" w:color="auto" w:fill="FF6600"/>
-          </w:tcPr>
-          <w:p>
-            <w:pPr>
-              <w:textAlignment w:val="baseline"/>
-              <w:rPr>
-                <w:b/>
-                <w:color w:val="FFFFFF" w:themeColor="background1"/>
-              </w:rPr>
-            </w:pPr>
-            <w:r>
-              <w:rPr>
-                <w:b/>
-                <w:color w:val="FFFFFF" w:themeColor="background1"/>
-              </w:rPr>
-              <w:t>Método</w:t>
-            </w:r>
-          </w:p>
-        </w:tc>
-        <w:tc>
-          <w:tcPr>
-            <w:tcW w:w="7256" w:type="dxa"/>
-            <w:shd w:val="clear" w:color="auto" w:fill="FF6600"/>
-          </w:tcPr>
-          <w:p>
-            <w:pPr>
-              <w:textAlignment w:val="baseline"/>
-              <w:rPr>
-                <w:b/>
-                <w:color w:val="FFFFFF" w:themeColor="background1"/>
-              </w:rPr>
-            </w:pPr>
-            <w:r>
-              <w:rPr>
-                <w:b/>
-                <w:color w:val="FFFFFF" w:themeColor="background1"/>
-              </w:rPr>
-              <w:t>Descri</w:t>
-            </w:r>
-            <w:r>
-              <w:rPr>
-                <w:b/>
-                <w:color w:val="FFFFFF" w:themeColor="background1"/>
-              </w:rPr>
-              <w:t>ção</w:t>
-            </w:r>
-          </w:p>
-        </w:tc>
-      </w:tr>
-      <w:tr>
-        <w:tc>
-          <w:tcPr>
-            <w:tcW w:w="1361" w:type="dxa"/>
-          </w:tcPr>
-          <w:p>
-            <w:pPr>
-              <w:textAlignment w:val="baseline"/>
-            </w:pPr>
-          </w:p>
-        </w:tc>
-        <w:tc>
-          <w:tcPr>
-            <w:tcW w:w="7256" w:type="dxa"/>
-          </w:tcPr>
-          <w:p>
-            <w:pPr>
-              <w:textAlignment w:val="baseline"/>
-            </w:pPr>
-          </w:p>
-        </w:tc>
-      </w:tr>
-      <w:tr>
-        <w:tc>
-          <w:tcPr>
-            <w:tcW w:w="1361" w:type="dxa"/>
-          </w:tcPr>
-          <w:p>
-            <w:pPr>
-              <w:textAlignment w:val="baseline"/>
-            </w:pPr>
-          </w:p>
-        </w:tc>
-        <w:tc>
-          <w:tcPr>
-            <w:tcW w:w="7256" w:type="dxa"/>
-          </w:tcPr>
-          <w:p>
-            <w:pPr>
-              <w:textAlignment w:val="baseline"/>
-            </w:pPr>
-          </w:p>
-        </w:tc>
-      </w:tr>
-      <w:tr>
-        <w:tc>
-          <w:tcPr>
-            <w:tcW w:w="1361" w:type="dxa"/>
-          </w:tcPr>
-          <w:p>
-            <w:pPr>
-              <w:textAlignment w:val="baseline"/>
-            </w:pPr>
-          </w:p>
-        </w:tc>
-        <w:tc>
-          <w:tcPr>
-            <w:tcW w:w="7256" w:type="dxa"/>
-          </w:tcPr>
-          <w:p>
-            <w:pPr>
-              <w:textAlignment w:val="baseline"/>
-            </w:pPr>
-          </w:p>
-        </w:tc>
-      </w:tr>
-      <w:tr>
-        <w:tc>
-          <w:tcPr>
-            <w:tcW w:w="1361" w:type="dxa"/>
-          </w:tcPr>
-          <w:p>
-            <w:pPr>
-              <w:textAlignment w:val="baseline"/>
-            </w:pPr>
-          </w:p>
-        </w:tc>
-        <w:tc>
-          <w:tcPr>
-            <w:tcW w:w="7256" w:type="dxa"/>
-          </w:tcPr>
-          <w:p>
-            <w:pPr>
-              <w:textAlignment w:val="baseline"/>
-            </w:pPr>
-          </w:p>
-        </w:tc>
-      </w:tr>
-    </w:tbl>
-    <w:p>
-      <w:pPr>
-        <w:shd w:val="clear" w:color="auto" w:fill="FFFFFF"/>
-        <w:spacing w:after="0"/>
-        <w:textAlignment w:val="baseline"/>
-      </w:pPr>
-    </w:p>
-    <w:tbl>
-      <w:tblPr>
-        <w:tblStyle w:val="Tabelacomgrade"/>
-        <w:tblW w:w="0" w:type="auto"/>
-        <w:tblBorders>
-          <w:top w:val="single" w:sz="4" w:space="0" w:color="FF6600"/>
-          <w:left w:val="single" w:sz="4" w:space="0" w:color="FF6600"/>
-          <w:bottom w:val="single" w:sz="4" w:space="0" w:color="FF6600"/>
-          <w:right w:val="single" w:sz="4" w:space="0" w:color="FF6600"/>
-          <w:insideH w:val="single" w:sz="4" w:space="0" w:color="FF6600"/>
-          <w:insideV w:val="single" w:sz="4" w:space="0" w:color="FF6600"/>
-        </w:tblBorders>
-        <w:tblCellMar>
-          <w:top w:w="28" w:type="dxa"/>
-          <w:left w:w="85" w:type="dxa"/>
-          <w:bottom w:w="28" w:type="dxa"/>
-          <w:right w:w="28" w:type="dxa"/>
-        </w:tblCellMar>
-        <w:tblLook w:val="04A0" w:firstRow="1" w:lastRow="0" w:firstColumn="1" w:lastColumn="0" w:noHBand="0" w:noVBand="1"/>
-      </w:tblPr>
-      <w:tblGrid>
-        <w:gridCol w:w="1361"/>
-        <w:gridCol w:w="7256"/>
-      </w:tblGrid>
-      <w:tr>
-        <w:tc>
-          <w:tcPr>
-            <w:tcW w:w="8617" w:type="dxa"/>
-            <w:gridSpan w:val="2"/>
-            <w:shd w:val="clear" w:color="auto" w:fill="FF6600"/>
-          </w:tcPr>
-          <w:p>
-            <w:pPr>
-              <w:jc w:val="center"/>
-              <w:textAlignment w:val="baseline"/>
-              <w:rPr>
-                <w:b/>
-                <w:color w:val="FFFFFF" w:themeColor="background1"/>
-                <w:sz w:val="36"/>
-              </w:rPr>
-            </w:pPr>
-            <w:r>
-              <w:rPr>
-                <w:b/>
-                <w:color w:val="FFFFFF" w:themeColor="background1"/>
-                <w:sz w:val="36"/>
-              </w:rPr>
-              <w:t>TEXTO</w:t>
-            </w:r>
-          </w:p>
-        </w:tc>
-      </w:tr>
-      <w:tr>
-        <w:tc>
-          <w:tcPr>
-            <w:tcW w:w="1361" w:type="dxa"/>
-            <w:shd w:val="clear" w:color="auto" w:fill="FF6600"/>
-          </w:tcPr>
-          <w:p>
-            <w:pPr>
-              <w:textAlignment w:val="baseline"/>
-              <w:rPr>
-                <w:b/>
-                <w:color w:val="FFFFFF" w:themeColor="background1"/>
-              </w:rPr>
-            </w:pPr>
-            <w:r>
-              <w:rPr>
-                <w:b/>
-                <w:color w:val="FFFFFF" w:themeColor="background1"/>
-              </w:rPr>
-              <w:t>Método</w:t>
-            </w:r>
-          </w:p>
-        </w:tc>
-        <w:tc>
-          <w:tcPr>
-            <w:tcW w:w="7256" w:type="dxa"/>
-            <w:shd w:val="clear" w:color="auto" w:fill="FF6600"/>
-          </w:tcPr>
-          <w:p>
-            <w:pPr>
-              <w:textAlignment w:val="baseline"/>
-              <w:rPr>
-                <w:b/>
-                <w:color w:val="FFFFFF" w:themeColor="background1"/>
-              </w:rPr>
-            </w:pPr>
-            <w:r>
-              <w:rPr>
-                <w:b/>
-                <w:color w:val="FFFFFF" w:themeColor="background1"/>
-              </w:rPr>
-              <w:t>Descri</w:t>
-            </w:r>
-            <w:r>
-              <w:rPr>
-                <w:b/>
-                <w:color w:val="FFFFFF" w:themeColor="background1"/>
-              </w:rPr>
-              <w:t>ção</w:t>
-            </w:r>
-          </w:p>
-        </w:tc>
-      </w:tr>
-      <w:tr>
-        <w:tc>
-          <w:tcPr>
-            <w:tcW w:w="1361" w:type="dxa"/>
-          </w:tcPr>
-          <w:p>
-            <w:pPr>
-              <w:textAlignment w:val="baseline"/>
-            </w:pPr>
-          </w:p>
-        </w:tc>
-        <w:tc>
-          <w:tcPr>
-            <w:tcW w:w="7256" w:type="dxa"/>
-          </w:tcPr>
-          <w:p>
-            <w:pPr>
-              <w:textAlignment w:val="baseline"/>
-            </w:pPr>
-          </w:p>
-        </w:tc>
-      </w:tr>
-      <w:tr>
-        <w:tc>
-          <w:tcPr>
-            <w:tcW w:w="1361" w:type="dxa"/>
-          </w:tcPr>
-          <w:p>
-            <w:pPr>
-              <w:textAlignment w:val="baseline"/>
-            </w:pPr>
-          </w:p>
-        </w:tc>
-        <w:tc>
-          <w:tcPr>
-            <w:tcW w:w="7256" w:type="dxa"/>
-          </w:tcPr>
-          <w:p>
-            <w:pPr>
-              <w:textAlignment w:val="baseline"/>
-            </w:pPr>
-          </w:p>
-        </w:tc>
-      </w:tr>
-      <w:tr>
-        <w:tc>
-          <w:tcPr>
-            <w:tcW w:w="1361" w:type="dxa"/>
-          </w:tcPr>
-          <w:p>
-            <w:pPr>
-              <w:textAlignment w:val="baseline"/>
-            </w:pPr>
-          </w:p>
-        </w:tc>
-        <w:tc>
-          <w:tcPr>
-            <w:tcW w:w="7256" w:type="dxa"/>
-          </w:tcPr>
-          <w:p>
-            <w:pPr>
-              <w:textAlignment w:val="baseline"/>
-            </w:pPr>
-          </w:p>
-        </w:tc>
-      </w:tr>
-      <w:tr>
-        <w:tc>
-          <w:tcPr>
-            <w:tcW w:w="1361" w:type="dxa"/>
-          </w:tcPr>
-          <w:p>
-            <w:pPr>
-              <w:textAlignment w:val="baseline"/>
-            </w:pPr>
-          </w:p>
-        </w:tc>
-        <w:tc>
-          <w:tcPr>
-            <w:tcW w:w="7256" w:type="dxa"/>
-          </w:tcPr>
-          <w:p>
-            <w:pPr>
-              <w:textAlignment w:val="baseline"/>
-            </w:pPr>
-          </w:p>
-        </w:tc>
-      </w:tr>
-    </w:tbl>
-    <w:p>
-      <w:pPr>
-        <w:shd w:val="clear" w:color="auto" w:fill="FFFFFF"/>
-        <w:spacing w:after="0"/>
-        <w:textAlignment w:val="baseline"/>
-      </w:pPr>
-    </w:p>
-    <w:tbl>
-      <w:tblPr>
-        <w:tblStyle w:val="Tabelacomgrade"/>
-        <w:tblW w:w="0" w:type="auto"/>
-        <w:tblBorders>
-          <w:top w:val="single" w:sz="4" w:space="0" w:color="FF6600"/>
-          <w:left w:val="single" w:sz="4" w:space="0" w:color="FF6600"/>
-          <w:bottom w:val="single" w:sz="4" w:space="0" w:color="FF6600"/>
-          <w:right w:val="single" w:sz="4" w:space="0" w:color="FF6600"/>
-          <w:insideH w:val="single" w:sz="4" w:space="0" w:color="FF6600"/>
-          <w:insideV w:val="single" w:sz="4" w:space="0" w:color="FF6600"/>
-        </w:tblBorders>
-        <w:tblCellMar>
-          <w:top w:w="28" w:type="dxa"/>
-          <w:left w:w="85" w:type="dxa"/>
-          <w:bottom w:w="28" w:type="dxa"/>
-          <w:right w:w="28" w:type="dxa"/>
-        </w:tblCellMar>
-        <w:tblLook w:val="04A0" w:firstRow="1" w:lastRow="0" w:firstColumn="1" w:lastColumn="0" w:noHBand="0" w:noVBand="1"/>
-      </w:tblPr>
-      <w:tblGrid>
-        <w:gridCol w:w="1361"/>
-        <w:gridCol w:w="7256"/>
-      </w:tblGrid>
-      <w:tr>
-        <w:tc>
-          <w:tcPr>
-            <w:tcW w:w="8617" w:type="dxa"/>
-            <w:gridSpan w:val="2"/>
-            <w:shd w:val="clear" w:color="auto" w:fill="FF6600"/>
-          </w:tcPr>
-          <w:p>
-            <w:pPr>
-              <w:jc w:val="center"/>
-              <w:textAlignment w:val="baseline"/>
-              <w:rPr>
-                <w:b/>
-                <w:color w:val="FFFFFF" w:themeColor="background1"/>
-                <w:sz w:val="36"/>
-              </w:rPr>
-            </w:pPr>
-            <w:r>
-              <w:rPr>
-                <w:b/>
-                <w:color w:val="FFFFFF" w:themeColor="background1"/>
-                <w:sz w:val="36"/>
-              </w:rPr>
-              <w:t>DESENHO DE IMAGEM</w:t>
-            </w:r>
-          </w:p>
-        </w:tc>
-      </w:tr>
-      <w:tr>
-        <w:tc>
-          <w:tcPr>
-            <w:tcW w:w="1361" w:type="dxa"/>
-            <w:shd w:val="clear" w:color="auto" w:fill="FF6600"/>
-          </w:tcPr>
-          <w:p>
-            <w:pPr>
-              <w:textAlignment w:val="baseline"/>
-              <w:rPr>
-                <w:b/>
-                <w:color w:val="FFFFFF" w:themeColor="background1"/>
-              </w:rPr>
-            </w:pPr>
-            <w:r>
-              <w:rPr>
-                <w:b/>
-                <w:color w:val="FFFFFF" w:themeColor="background1"/>
-              </w:rPr>
-              <w:t>Método</w:t>
-            </w:r>
-          </w:p>
-        </w:tc>
-        <w:tc>
-          <w:tcPr>
-            <w:tcW w:w="7256" w:type="dxa"/>
-            <w:shd w:val="clear" w:color="auto" w:fill="FF6600"/>
-          </w:tcPr>
-          <w:p>
-            <w:pPr>
-              <w:textAlignment w:val="baseline"/>
-              <w:rPr>
-                <w:b/>
-                <w:color w:val="FFFFFF" w:themeColor="background1"/>
-              </w:rPr>
-            </w:pPr>
-            <w:r>
-              <w:rPr>
-                <w:b/>
-                <w:color w:val="FFFFFF" w:themeColor="background1"/>
-              </w:rPr>
-              <w:t>Descri</w:t>
-            </w:r>
-            <w:r>
-              <w:rPr>
-                <w:b/>
-                <w:color w:val="FFFFFF" w:themeColor="background1"/>
-              </w:rPr>
-              <w:t>ção</w:t>
-            </w:r>
-          </w:p>
-        </w:tc>
-      </w:tr>
-      <w:tr>
-        <w:tc>
-          <w:tcPr>
-            <w:tcW w:w="1361" w:type="dxa"/>
-          </w:tcPr>
-          <w:p>
-            <w:pPr>
-              <w:textAlignment w:val="baseline"/>
-            </w:pPr>
-          </w:p>
-        </w:tc>
-        <w:tc>
-          <w:tcPr>
-            <w:tcW w:w="7256" w:type="dxa"/>
-          </w:tcPr>
-          <w:p>
-            <w:pPr>
-              <w:textAlignment w:val="baseline"/>
-            </w:pPr>
-          </w:p>
-        </w:tc>
-      </w:tr>
-      <w:tr>
-        <w:tc>
-          <w:tcPr>
-            <w:tcW w:w="1361" w:type="dxa"/>
-          </w:tcPr>
-          <w:p>
-            <w:pPr>
-              <w:textAlignment w:val="baseline"/>
-            </w:pPr>
-          </w:p>
-        </w:tc>
-        <w:tc>
-          <w:tcPr>
-            <w:tcW w:w="7256" w:type="dxa"/>
-          </w:tcPr>
-          <w:p>
-            <w:pPr>
-              <w:textAlignment w:val="baseline"/>
-            </w:pPr>
-          </w:p>
-        </w:tc>
-      </w:tr>
-      <w:tr>
-        <w:tc>
-          <w:tcPr>
-            <w:tcW w:w="1361" w:type="dxa"/>
-          </w:tcPr>
-          <w:p>
-            <w:pPr>
-              <w:textAlignment w:val="baseline"/>
-            </w:pPr>
-          </w:p>
-        </w:tc>
-        <w:tc>
-          <w:tcPr>
-            <w:tcW w:w="7256" w:type="dxa"/>
-          </w:tcPr>
-          <w:p>
-            <w:pPr>
-              <w:textAlignment w:val="baseline"/>
-            </w:pPr>
-          </w:p>
-        </w:tc>
-      </w:tr>
-      <w:tr>
-        <w:tc>
-          <w:tcPr>
-            <w:tcW w:w="1361" w:type="dxa"/>
-          </w:tcPr>
-          <w:p>
-            <w:pPr>
-              <w:textAlignment w:val="baseline"/>
-            </w:pPr>
-          </w:p>
-        </w:tc>
-        <w:tc>
-          <w:tcPr>
-            <w:tcW w:w="7256" w:type="dxa"/>
-          </w:tcPr>
-          <w:p>
-            <w:pPr>
-              <w:textAlignment w:val="baseline"/>
-            </w:pPr>
-          </w:p>
-        </w:tc>
-      </w:tr>
-    </w:tbl>
-    <w:p>
-      <w:pPr>
-        <w:shd w:val="clear" w:color="auto" w:fill="FFFFFF"/>
-        <w:spacing w:after="0"/>
-        <w:textAlignment w:val="baseline"/>
-      </w:pPr>
-    </w:p>
-    <w:tbl>
-      <w:tblPr>
-        <w:tblStyle w:val="Tabelacomgrade"/>
-        <w:tblW w:w="0" w:type="auto"/>
-        <w:tblBorders>
-          <w:top w:val="single" w:sz="4" w:space="0" w:color="FF6600"/>
-          <w:left w:val="single" w:sz="4" w:space="0" w:color="FF6600"/>
-          <w:bottom w:val="single" w:sz="4" w:space="0" w:color="FF6600"/>
-          <w:right w:val="single" w:sz="4" w:space="0" w:color="FF6600"/>
-          <w:insideH w:val="single" w:sz="4" w:space="0" w:color="FF6600"/>
-          <w:insideV w:val="single" w:sz="4" w:space="0" w:color="FF6600"/>
-        </w:tblBorders>
-        <w:tblCellMar>
-          <w:top w:w="28" w:type="dxa"/>
-          <w:left w:w="85" w:type="dxa"/>
-          <w:bottom w:w="28" w:type="dxa"/>
-          <w:right w:w="28" w:type="dxa"/>
-        </w:tblCellMar>
-        <w:tblLook w:val="04A0" w:firstRow="1" w:lastRow="0" w:firstColumn="1" w:lastColumn="0" w:noHBand="0" w:noVBand="1"/>
-      </w:tblPr>
-      <w:tblGrid>
-        <w:gridCol w:w="1361"/>
-        <w:gridCol w:w="7256"/>
-      </w:tblGrid>
-      <w:tr>
-        <w:tc>
-          <w:tcPr>
-            <w:tcW w:w="8617" w:type="dxa"/>
-            <w:gridSpan w:val="2"/>
-            <w:shd w:val="clear" w:color="auto" w:fill="FF6600"/>
-          </w:tcPr>
-          <w:p>
-            <w:pPr>
-              <w:jc w:val="center"/>
-              <w:textAlignment w:val="baseline"/>
-              <w:rPr>
-                <w:b/>
-                <w:color w:val="FFFFFF" w:themeColor="background1"/>
-                <w:sz w:val="36"/>
-              </w:rPr>
-            </w:pPr>
-            <w:r>
-              <w:rPr>
-                <w:b/>
-                <w:color w:val="FFFFFF" w:themeColor="background1"/>
-                <w:sz w:val="36"/>
-              </w:rPr>
-              <w:t>MANIPULAÇÃO DE PIXEL</w:t>
-            </w:r>
-          </w:p>
-        </w:tc>
-      </w:tr>
-      <w:tr>
-        <w:tc>
-          <w:tcPr>
-            <w:tcW w:w="1361" w:type="dxa"/>
-            <w:shd w:val="clear" w:color="auto" w:fill="FF6600"/>
-          </w:tcPr>
-          <w:p>
-            <w:pPr>
-              <w:textAlignment w:val="baseline"/>
-              <w:rPr>
-                <w:b/>
-                <w:color w:val="FFFFFF" w:themeColor="background1"/>
-              </w:rPr>
-            </w:pPr>
-            <w:r>
-              <w:rPr>
-                <w:b/>
-                <w:color w:val="FFFFFF" w:themeColor="background1"/>
-              </w:rPr>
-              <w:t>Método</w:t>
-            </w:r>
-          </w:p>
-        </w:tc>
-        <w:tc>
-          <w:tcPr>
-            <w:tcW w:w="7256" w:type="dxa"/>
-            <w:shd w:val="clear" w:color="auto" w:fill="FF6600"/>
-          </w:tcPr>
-          <w:p>
-            <w:pPr>
-              <w:textAlignment w:val="baseline"/>
-              <w:rPr>
-                <w:b/>
-                <w:color w:val="FFFFFF" w:themeColor="background1"/>
-              </w:rPr>
-            </w:pPr>
-            <w:r>
-              <w:rPr>
-                <w:b/>
-                <w:color w:val="FFFFFF" w:themeColor="background1"/>
-              </w:rPr>
-              <w:t>Descri</w:t>
-            </w:r>
-            <w:r>
-              <w:rPr>
-                <w:b/>
-                <w:color w:val="FFFFFF" w:themeColor="background1"/>
-              </w:rPr>
-              <w:t>ção</w:t>
-            </w:r>
-          </w:p>
-        </w:tc>
-      </w:tr>
-      <w:tr>
-        <w:tc>
-          <w:tcPr>
-            <w:tcW w:w="1361" w:type="dxa"/>
-          </w:tcPr>
-          <w:p>
-            <w:pPr>
-              <w:textAlignment w:val="baseline"/>
-            </w:pPr>
-          </w:p>
-        </w:tc>
-        <w:tc>
-          <w:tcPr>
-            <w:tcW w:w="7256" w:type="dxa"/>
-          </w:tcPr>
-          <w:p>
-            <w:pPr>
-              <w:textAlignment w:val="baseline"/>
-            </w:pPr>
-          </w:p>
-        </w:tc>
-      </w:tr>
-      <w:tr>
-        <w:tc>
-          <w:tcPr>
-            <w:tcW w:w="1361" w:type="dxa"/>
-          </w:tcPr>
-          <w:p>
-            <w:pPr>
-              <w:textAlignment w:val="baseline"/>
-            </w:pPr>
-          </w:p>
-        </w:tc>
-        <w:tc>
-          <w:tcPr>
-            <w:tcW w:w="7256" w:type="dxa"/>
-          </w:tcPr>
-          <w:p>
-            <w:pPr>
-              <w:textAlignment w:val="baseline"/>
-            </w:pPr>
-          </w:p>
-        </w:tc>
-      </w:tr>
-      <w:tr>
-        <w:tc>
-          <w:tcPr>
-            <w:tcW w:w="1361" w:type="dxa"/>
-          </w:tcPr>
-          <w:p>
-            <w:pPr>
-              <w:textAlignment w:val="baseline"/>
-            </w:pPr>
-          </w:p>
-        </w:tc>
-        <w:tc>
-          <w:tcPr>
-            <w:tcW w:w="7256" w:type="dxa"/>
-          </w:tcPr>
-          <w:p>
-            <w:pPr>
-              <w:textAlignment w:val="baseline"/>
-            </w:pPr>
-          </w:p>
-        </w:tc>
-      </w:tr>
-      <w:tr>
-        <w:tc>
-          <w:tcPr>
-            <w:tcW w:w="1361" w:type="dxa"/>
-          </w:tcPr>
-          <w:p>
-            <w:pPr>
-              <w:textAlignment w:val="baseline"/>
-            </w:pPr>
-          </w:p>
-        </w:tc>
-        <w:tc>
-          <w:tcPr>
-            <w:tcW w:w="7256" w:type="dxa"/>
-          </w:tcPr>
-          <w:p>
-            <w:pPr>
-              <w:textAlignment w:val="baseline"/>
-            </w:pPr>
           </w:p>
         </w:tc>
       </w:tr>
@@ -24511,7 +24850,6 @@
   <w:style w:type="character" w:default="1" w:styleId="Fontepargpadro">
     <w:name w:val="Default Paragraph Font"/>
     <w:uiPriority w:val="1"/>
-    <w:semiHidden/>
     <w:unhideWhenUsed/>
   </w:style>
   <w:style w:type="table" w:default="1" w:styleId="Tabelanormal">
@@ -24856,7 +25194,6 @@
   <w:style w:type="character" w:default="1" w:styleId="Fontepargpadro">
     <w:name w:val="Default Paragraph Font"/>
     <w:uiPriority w:val="1"/>
-    <w:semiHidden/>
     <w:unhideWhenUsed/>
   </w:style>
   <w:style w:type="table" w:default="1" w:styleId="Tabelanormal">

</xml_diff>

<commit_message>
Inicio do goal 1.3
</commit_message>
<xml_diff>
--- a/docs/Plano de estudo.docx
+++ b/docs/Plano de estudo.docx
@@ -43088,123 +43088,128 @@
     </w:p>
     <w:p>
       <w:pPr>
-        <w:numPr>
-          <w:ilvl w:val="1"/>
-          <w:numId w:val="1"/>
-        </w:numPr>
-        <w:shd w:val="clear" w:color="auto" w:fill="FFFFFF"/>
-        <w:spacing w:after="185" w:line="240" w:lineRule="auto"/>
-        <w:ind w:left="600"/>
-        <w:textAlignment w:val="baseline"/>
-      </w:pPr>
-      <w:r>
-        <w:t>Alterar a localização de um elemento; aplicar uma transformação; exibir e ocultar elementos</w:t>
-      </w:r>
-      <w:r>
-        <w:t>.</w:t>
-      </w:r>
-    </w:p>
-    <w:p>
-      <w:pPr>
-        <w:numPr>
-          <w:ilvl w:val="1"/>
-          <w:numId w:val="1"/>
-        </w:numPr>
-        <w:shd w:val="clear" w:color="auto" w:fill="FFFFFF"/>
-        <w:spacing w:after="0" w:line="240" w:lineRule="auto"/>
-        <w:ind w:left="1434" w:hanging="357"/>
-        <w:textAlignment w:val="baseline"/>
-      </w:pPr>
-      <w:r>
-        <w:t>Alterar a localização de um elemento</w:t>
-      </w:r>
-      <w:r>
-        <w:t>;</w:t>
-      </w:r>
-    </w:p>
-    <w:p>
-      <w:pPr>
-        <w:numPr>
-          <w:ilvl w:val="1"/>
-          <w:numId w:val="1"/>
-        </w:numPr>
-        <w:shd w:val="clear" w:color="auto" w:fill="FFFFFF"/>
-        <w:spacing w:after="0" w:line="240" w:lineRule="auto"/>
-        <w:ind w:left="1434" w:hanging="357"/>
-        <w:textAlignment w:val="baseline"/>
-      </w:pPr>
-      <w:r>
-        <w:t>Aplicar transformações</w:t>
-      </w:r>
-      <w:r>
-        <w:t>;</w:t>
-      </w:r>
-      <w:r>
-        <w:tab/>
-      </w:r>
-    </w:p>
-    <w:p>
-      <w:pPr>
-        <w:numPr>
-          <w:ilvl w:val="1"/>
-          <w:numId w:val="1"/>
-        </w:numPr>
-        <w:shd w:val="clear" w:color="auto" w:fill="FFFFFF"/>
-        <w:spacing w:after="0" w:line="240" w:lineRule="auto"/>
-        <w:ind w:left="1434" w:hanging="357"/>
-        <w:textAlignment w:val="baseline"/>
-      </w:pPr>
-      <w:r>
-        <w:t>Exibindo e escondendo elementos</w:t>
-      </w:r>
-      <w:r>
-        <w:t>;</w:t>
-      </w:r>
-    </w:p>
-    <w:p>
-      <w:pPr>
-        <w:numPr>
-          <w:ilvl w:val="1"/>
-          <w:numId w:val="1"/>
-        </w:numPr>
-        <w:shd w:val="clear" w:color="auto" w:fill="FFFFFF"/>
-        <w:spacing w:after="0" w:line="240" w:lineRule="auto"/>
-        <w:ind w:left="1434" w:hanging="357"/>
-        <w:textAlignment w:val="baseline"/>
-      </w:pPr>
-      <w:r>
-        <w:t>Sumário do objetivo</w:t>
-      </w:r>
-      <w:r>
-        <w:t>;</w:t>
-      </w:r>
-    </w:p>
-    <w:p>
-      <w:pPr>
-        <w:numPr>
-          <w:ilvl w:val="1"/>
-          <w:numId w:val="1"/>
-        </w:numPr>
-        <w:shd w:val="clear" w:color="auto" w:fill="FFFFFF"/>
-        <w:spacing w:after="0" w:line="240" w:lineRule="auto"/>
-        <w:ind w:left="1434" w:hanging="357"/>
-        <w:textAlignment w:val="baseline"/>
-      </w:pPr>
-      <w:r>
-        <w:t>Revisão do objetivo</w:t>
-      </w:r>
-      <w:r>
-        <w:t>.</w:t>
-      </w:r>
-    </w:p>
-    <w:p>
-      <w:pPr>
         <w:shd w:val="clear" w:color="auto" w:fill="FFFFFF"/>
         <w:spacing w:after="0"/>
         <w:textAlignment w:val="baseline"/>
       </w:pPr>
+      <w:r>
+        <w:t xml:space="preserve">A seção aborda a aplicação de estilos aos elementos HTML na página dinamicamente, usando </w:t>
+      </w:r>
+      <w:proofErr w:type="spellStart"/>
+      <w:proofErr w:type="gramStart"/>
+      <w:r>
+        <w:t>JavaScript</w:t>
+      </w:r>
+      <w:proofErr w:type="spellEnd"/>
+      <w:proofErr w:type="gramEnd"/>
+      <w:r>
+        <w:t xml:space="preserve">. Quando você recupera referências de elementos usando métodos como </w:t>
+      </w:r>
+      <w:proofErr w:type="spellStart"/>
+      <w:proofErr w:type="gramStart"/>
+      <w:r>
+        <w:t>getElementById</w:t>
+      </w:r>
+      <w:proofErr w:type="spellEnd"/>
+      <w:proofErr w:type="gramEnd"/>
+      <w:r>
+        <w:t>, é</w:t>
+      </w:r>
       <w:bookmarkStart w:id="0" w:name="_GoBack"/>
       <w:bookmarkEnd w:id="0"/>
+      <w:r>
+        <w:t xml:space="preserve"> possível manipular esses elementos, incluindo seus estilos.</w:t>
+      </w:r>
+    </w:p>
+    <w:p>
+      <w:pPr>
+        <w:shd w:val="clear" w:color="auto" w:fill="FFFFFF"/>
+        <w:spacing w:after="0"/>
+        <w:textAlignment w:val="baseline"/>
+      </w:pPr>
+    </w:p>
+    <w:p>
+      <w:pPr>
+        <w:shd w:val="clear" w:color="auto" w:fill="FFFFFF"/>
+        <w:spacing w:after="0"/>
+        <w:textAlignment w:val="baseline"/>
+      </w:pPr>
+      <w:r>
+        <w:t>Este objetivo cobre como:</w:t>
+      </w:r>
+    </w:p>
+    <w:p>
+      <w:pPr>
+        <w:shd w:val="clear" w:color="auto" w:fill="FFFFFF"/>
+        <w:spacing w:after="0"/>
+        <w:textAlignment w:val="baseline"/>
+      </w:pPr>
+      <w:r>
+        <w:rPr>
+          <w:rFonts w:ascii="Arial" w:hAnsi="Arial" w:cs="Arial"/>
+        </w:rPr>
+        <w:t>■</w:t>
+      </w:r>
+      <w:r>
+        <w:t xml:space="preserve"> Alterar a localiza</w:t>
+      </w:r>
+      <w:r>
+        <w:rPr>
+          <w:rFonts w:ascii="Calibri" w:hAnsi="Calibri" w:cs="Calibri"/>
+        </w:rPr>
+        <w:t>çã</w:t>
+      </w:r>
+      <w:r>
+        <w:t>o de um elemento</w:t>
+      </w:r>
+    </w:p>
+    <w:p>
+      <w:pPr>
+        <w:shd w:val="clear" w:color="auto" w:fill="FFFFFF"/>
+        <w:spacing w:after="0"/>
+        <w:textAlignment w:val="baseline"/>
+      </w:pPr>
+      <w:r>
+        <w:rPr>
+          <w:rFonts w:ascii="Arial" w:hAnsi="Arial" w:cs="Arial"/>
+        </w:rPr>
+        <w:t>■</w:t>
+      </w:r>
+      <w:r>
+        <w:t xml:space="preserve"> Aplicar uma transforma</w:t>
+      </w:r>
+      <w:r>
+        <w:rPr>
+          <w:rFonts w:ascii="Calibri" w:hAnsi="Calibri" w:cs="Calibri"/>
+        </w:rPr>
+        <w:t>çã</w:t>
+      </w:r>
+      <w:r>
+        <w:t>o</w:t>
+      </w:r>
+    </w:p>
+    <w:p>
+      <w:pPr>
+        <w:shd w:val="clear" w:color="auto" w:fill="FFFFFF"/>
+        <w:spacing w:after="0"/>
+        <w:textAlignment w:val="baseline"/>
+      </w:pPr>
+      <w:r>
+        <w:rPr>
+          <w:rFonts w:ascii="Arial" w:hAnsi="Arial" w:cs="Arial"/>
+        </w:rPr>
+        <w:t>■</w:t>
+      </w:r>
+      <w:r>
+        <w:t xml:space="preserve"> Mostrar e ocultar elementos</w:t>
+      </w:r>
+    </w:p>
+    <w:p>
+      <w:pPr>
+        <w:shd w:val="clear" w:color="auto" w:fill="FFFFFF"/>
+        <w:spacing w:after="0"/>
+        <w:textAlignment w:val="baseline"/>
+      </w:pPr>
     </w:p>
     <w:sectPr>
       <w:footerReference w:type="default" r:id="rId54"/>

</xml_diff>

<commit_message>
Conclusao do goal 1.3
</commit_message>
<xml_diff>
--- a/docs/Plano de estudo.docx
+++ b/docs/Plano de estudo.docx
@@ -15782,7 +15782,7 @@
           <w:color w:val="F8F8F2"/>
           <w:sz w:val="16"/>
           <w:szCs w:val="21"/>
-          <w:lang w:eastAsia="pt-BR"/>
+          <w:lang w:val="en-US" w:eastAsia="pt-BR"/>
         </w:rPr>
       </w:pPr>
       <w:r>
@@ -15795,18 +15795,16 @@
         </w:rPr>
         <w:t>        </w:t>
       </w:r>
-      <w:proofErr w:type="gramStart"/>
       <w:r>
         <w:rPr>
           <w:rFonts w:ascii="Consolas" w:eastAsia="Times New Roman" w:hAnsi="Consolas" w:cs="Consolas"/>
           <w:color w:val="F8F8F2"/>
           <w:sz w:val="16"/>
           <w:szCs w:val="21"/>
-          <w:lang w:eastAsia="pt-BR"/>
+          <w:lang w:val="en-US" w:eastAsia="pt-BR"/>
         </w:rPr>
         <w:t>}</w:t>
       </w:r>
-      <w:proofErr w:type="gramEnd"/>
     </w:p>
     <w:p>
       <w:pPr>
@@ -15817,7 +15815,7 @@
           <w:color w:val="F8F8F2"/>
           <w:sz w:val="16"/>
           <w:szCs w:val="21"/>
-          <w:lang w:eastAsia="pt-BR"/>
+          <w:lang w:val="en-US" w:eastAsia="pt-BR"/>
         </w:rPr>
       </w:pPr>
       <w:r>
@@ -15826,7 +15824,7 @@
           <w:color w:val="F8F8F2"/>
           <w:sz w:val="16"/>
           <w:szCs w:val="21"/>
-          <w:lang w:eastAsia="pt-BR"/>
+          <w:lang w:val="en-US" w:eastAsia="pt-BR"/>
         </w:rPr>
         <w:t>    &lt;/</w:t>
       </w:r>
@@ -15836,7 +15834,7 @@
           <w:color w:val="FF79C6"/>
           <w:sz w:val="16"/>
           <w:szCs w:val="21"/>
-          <w:lang w:eastAsia="pt-BR"/>
+          <w:lang w:val="en-US" w:eastAsia="pt-BR"/>
         </w:rPr>
         <w:t>script</w:t>
       </w:r>
@@ -15846,7 +15844,7 @@
           <w:color w:val="F8F8F2"/>
           <w:sz w:val="16"/>
           <w:szCs w:val="21"/>
-          <w:lang w:eastAsia="pt-BR"/>
+          <w:lang w:val="en-US" w:eastAsia="pt-BR"/>
         </w:rPr>
         <w:t>&gt;</w:t>
       </w:r>
@@ -29640,7 +29638,7 @@
           <w:color w:val="F8F8F2"/>
           <w:sz w:val="21"/>
           <w:szCs w:val="21"/>
-          <w:lang w:eastAsia="pt-BR"/>
+          <w:lang w:val="en-US" w:eastAsia="pt-BR"/>
         </w:rPr>
       </w:pPr>
       <w:r>
@@ -29661,9 +29659,30 @@
           <w:color w:val="F8F8F2"/>
           <w:sz w:val="21"/>
           <w:szCs w:val="21"/>
-          <w:lang w:eastAsia="pt-BR"/>
-        </w:rPr>
-        <w:t>ctxt</w:t>
+          <w:lang w:val="en-US" w:eastAsia="pt-BR"/>
+        </w:rPr>
+        <w:t>ctxt.</w:t>
+      </w:r>
+      <w:r>
+        <w:rPr>
+          <w:rFonts w:ascii="Consolas" w:eastAsia="Times New Roman" w:hAnsi="Consolas" w:cs="Consolas"/>
+          <w:color w:val="50FA7B"/>
+          <w:sz w:val="21"/>
+          <w:szCs w:val="21"/>
+          <w:lang w:val="en-US" w:eastAsia="pt-BR"/>
+        </w:rPr>
+        <w:t>fill</w:t>
+      </w:r>
+      <w:proofErr w:type="spellEnd"/>
+      <w:r>
+        <w:rPr>
+          <w:rFonts w:ascii="Consolas" w:eastAsia="Times New Roman" w:hAnsi="Consolas" w:cs="Consolas"/>
+          <w:color w:val="F8F8F2"/>
+          <w:sz w:val="21"/>
+          <w:szCs w:val="21"/>
+          <w:lang w:val="en-US" w:eastAsia="pt-BR"/>
+        </w:rPr>
+        <w:t>(</w:t>
       </w:r>
       <w:proofErr w:type="gramEnd"/>
       <w:r>
@@ -29672,30 +29691,9 @@
           <w:color w:val="F8F8F2"/>
           <w:sz w:val="21"/>
           <w:szCs w:val="21"/>
-          <w:lang w:eastAsia="pt-BR"/>
-        </w:rPr>
-        <w:t>.</w:t>
-      </w:r>
-      <w:r>
-        <w:rPr>
-          <w:rFonts w:ascii="Consolas" w:eastAsia="Times New Roman" w:hAnsi="Consolas" w:cs="Consolas"/>
-          <w:color w:val="50FA7B"/>
-          <w:sz w:val="21"/>
-          <w:szCs w:val="21"/>
-          <w:lang w:eastAsia="pt-BR"/>
-        </w:rPr>
-        <w:t>fill</w:t>
-      </w:r>
-      <w:proofErr w:type="spellEnd"/>
-      <w:r>
-        <w:rPr>
-          <w:rFonts w:ascii="Consolas" w:eastAsia="Times New Roman" w:hAnsi="Consolas" w:cs="Consolas"/>
-          <w:color w:val="F8F8F2"/>
-          <w:sz w:val="21"/>
-          <w:szCs w:val="21"/>
-          <w:lang w:eastAsia="pt-BR"/>
-        </w:rPr>
-        <w:t>();</w:t>
+          <w:lang w:val="en-US" w:eastAsia="pt-BR"/>
+        </w:rPr>
+        <w:t>);</w:t>
       </w:r>
     </w:p>
     <w:p>
@@ -29716,7 +29714,7 @@
           <w:color w:val="F8F8F2"/>
           <w:sz w:val="21"/>
           <w:szCs w:val="21"/>
-          <w:lang w:eastAsia="pt-BR"/>
+          <w:lang w:val="en-US" w:eastAsia="pt-BR"/>
         </w:rPr>
         <w:t>        </w:t>
       </w:r>
@@ -31919,7 +31917,7 @@
           <w:color w:val="F8F8F2"/>
           <w:sz w:val="21"/>
           <w:szCs w:val="21"/>
-          <w:lang w:val="en-US" w:eastAsia="pt-BR"/>
+          <w:lang w:eastAsia="pt-BR"/>
         </w:rPr>
       </w:pPr>
       <w:r>
@@ -31984,33 +31982,103 @@
         </w:rPr>
         <w:t>2. </w:t>
       </w:r>
+      <w:proofErr w:type="spellStart"/>
+      <w:proofErr w:type="gramStart"/>
       <w:r>
         <w:rPr>
           <w:rFonts w:ascii="Consolas" w:eastAsia="Times New Roman" w:hAnsi="Consolas" w:cs="Consolas"/>
           <w:color w:val="F1FA8C"/>
           <w:sz w:val="21"/>
           <w:szCs w:val="21"/>
-          <w:lang w:val="en-US" w:eastAsia="pt-BR"/>
-        </w:rPr>
-        <w:t>Text with altered font</w:t>
-      </w:r>
+          <w:lang w:eastAsia="pt-BR"/>
+        </w:rPr>
+        <w:t>Text</w:t>
+      </w:r>
+      <w:proofErr w:type="spellEnd"/>
+      <w:r>
+        <w:rPr>
+          <w:rFonts w:ascii="Consolas" w:eastAsia="Times New Roman" w:hAnsi="Consolas" w:cs="Consolas"/>
+          <w:color w:val="F1FA8C"/>
+          <w:sz w:val="21"/>
+          <w:szCs w:val="21"/>
+          <w:lang w:eastAsia="pt-BR"/>
+        </w:rPr>
+        <w:t> </w:t>
+      </w:r>
+      <w:proofErr w:type="spellStart"/>
+      <w:r>
+        <w:rPr>
+          <w:rFonts w:ascii="Consolas" w:eastAsia="Times New Roman" w:hAnsi="Consolas" w:cs="Consolas"/>
+          <w:color w:val="F1FA8C"/>
+          <w:sz w:val="21"/>
+          <w:szCs w:val="21"/>
+          <w:lang w:eastAsia="pt-BR"/>
+        </w:rPr>
+        <w:t>with</w:t>
+      </w:r>
+      <w:proofErr w:type="spellEnd"/>
+      <w:r>
+        <w:rPr>
+          <w:rFonts w:ascii="Consolas" w:eastAsia="Times New Roman" w:hAnsi="Consolas" w:cs="Consolas"/>
+          <w:color w:val="F1FA8C"/>
+          <w:sz w:val="21"/>
+          <w:szCs w:val="21"/>
+          <w:lang w:eastAsia="pt-BR"/>
+        </w:rPr>
+        <w:t> </w:t>
+      </w:r>
+      <w:proofErr w:type="spellStart"/>
+      <w:r>
+        <w:rPr>
+          <w:rFonts w:ascii="Consolas" w:eastAsia="Times New Roman" w:hAnsi="Consolas" w:cs="Consolas"/>
+          <w:color w:val="F1FA8C"/>
+          <w:sz w:val="21"/>
+          <w:szCs w:val="21"/>
+          <w:lang w:eastAsia="pt-BR"/>
+        </w:rPr>
+        <w:t>altered</w:t>
+      </w:r>
+      <w:proofErr w:type="spellEnd"/>
+      <w:r>
+        <w:rPr>
+          <w:rFonts w:ascii="Consolas" w:eastAsia="Times New Roman" w:hAnsi="Consolas" w:cs="Consolas"/>
+          <w:color w:val="F1FA8C"/>
+          <w:sz w:val="21"/>
+          <w:szCs w:val="21"/>
+          <w:lang w:eastAsia="pt-BR"/>
+        </w:rPr>
+        <w:t> </w:t>
+      </w:r>
+      <w:proofErr w:type="spellStart"/>
+      <w:r>
+        <w:rPr>
+          <w:rFonts w:ascii="Consolas" w:eastAsia="Times New Roman" w:hAnsi="Consolas" w:cs="Consolas"/>
+          <w:color w:val="F1FA8C"/>
+          <w:sz w:val="21"/>
+          <w:szCs w:val="21"/>
+          <w:lang w:eastAsia="pt-BR"/>
+        </w:rPr>
+        <w:t>font</w:t>
+      </w:r>
+      <w:proofErr w:type="spellEnd"/>
       <w:r>
         <w:rPr>
           <w:rFonts w:ascii="Consolas" w:eastAsia="Times New Roman" w:hAnsi="Consolas" w:cs="Consolas"/>
           <w:color w:val="E9F284"/>
           <w:sz w:val="21"/>
           <w:szCs w:val="21"/>
-          <w:lang w:val="en-US" w:eastAsia="pt-BR"/>
+          <w:lang w:eastAsia="pt-BR"/>
         </w:rPr>
         <w:t>"</w:t>
       </w:r>
-      <w:r>
-        <w:rPr>
-          <w:rFonts w:ascii="Consolas" w:eastAsia="Times New Roman" w:hAnsi="Consolas" w:cs="Consolas"/>
-          <w:color w:val="F8F8F2"/>
-          <w:sz w:val="21"/>
-          <w:szCs w:val="21"/>
-          <w:lang w:val="en-US" w:eastAsia="pt-BR"/>
+      <w:proofErr w:type="gramEnd"/>
+      <w:r>
+        <w:rPr>
+          <w:rFonts w:ascii="Consolas" w:eastAsia="Times New Roman" w:hAnsi="Consolas" w:cs="Consolas"/>
+          <w:color w:val="F8F8F2"/>
+          <w:sz w:val="21"/>
+          <w:szCs w:val="21"/>
+          <w:lang w:eastAsia="pt-BR"/>
         </w:rPr>
         <w:t>, </w:t>
       </w:r>
@@ -32020,7 +32088,7 @@
           <w:color w:val="BD93F9"/>
           <w:sz w:val="21"/>
           <w:szCs w:val="21"/>
-          <w:lang w:val="en-US" w:eastAsia="pt-BR"/>
+          <w:lang w:eastAsia="pt-BR"/>
         </w:rPr>
         <w:t>100</w:t>
       </w:r>
@@ -32030,7 +32098,7 @@
           <w:color w:val="F8F8F2"/>
           <w:sz w:val="21"/>
           <w:szCs w:val="21"/>
-          <w:lang w:val="en-US" w:eastAsia="pt-BR"/>
+          <w:lang w:eastAsia="pt-BR"/>
         </w:rPr>
         <w:t>, </w:t>
       </w:r>
@@ -32040,7 +32108,7 @@
           <w:color w:val="BD93F9"/>
           <w:sz w:val="21"/>
           <w:szCs w:val="21"/>
-          <w:lang w:val="en-US" w:eastAsia="pt-BR"/>
+          <w:lang w:eastAsia="pt-BR"/>
         </w:rPr>
         <w:t>125</w:t>
       </w:r>
@@ -32050,7 +32118,7 @@
           <w:color w:val="F8F8F2"/>
           <w:sz w:val="21"/>
           <w:szCs w:val="21"/>
-          <w:lang w:val="en-US" w:eastAsia="pt-BR"/>
+          <w:lang w:eastAsia="pt-BR"/>
         </w:rPr>
         <w:t>);</w:t>
       </w:r>
@@ -32060,9 +32128,6 @@
         <w:shd w:val="clear" w:color="auto" w:fill="FFFFFF"/>
         <w:spacing w:after="0"/>
         <w:textAlignment w:val="baseline"/>
-        <w:rPr>
-          <w:lang w:val="en-US"/>
-        </w:rPr>
       </w:pPr>
     </w:p>
     <w:p>
@@ -42690,10 +42755,23 @@
         <w:t>Linha 01:</w:t>
       </w:r>
       <w:r>
+        <w:t xml:space="preserve"> foi declarado a </w:t>
+      </w:r>
+      <w:proofErr w:type="spellStart"/>
+      <w:r>
+        <w:t>class</w:t>
+      </w:r>
+      <w:proofErr w:type="spellEnd"/>
+      <w:r>
         <w:t xml:space="preserve"> </w:t>
       </w:r>
-      <w:r>
-        <w:t xml:space="preserve">foi declarado a </w:t>
+      <w:proofErr w:type="spellStart"/>
+      <w:r>
+        <w:t>relative-parent</w:t>
+      </w:r>
+      <w:proofErr w:type="spellEnd"/>
+      <w:r>
+        <w:t xml:space="preserve">. Que no HTML essa </w:t>
       </w:r>
       <w:proofErr w:type="spellStart"/>
       <w:r>
@@ -42701,31 +42779,60 @@
       </w:r>
       <w:proofErr w:type="spellEnd"/>
       <w:r>
+        <w:t xml:space="preserve"> é o elemento pai de uma </w:t>
+      </w:r>
+      <w:proofErr w:type="spellStart"/>
+      <w:r>
+        <w:t>div</w:t>
+      </w:r>
+      <w:proofErr w:type="spellEnd"/>
+      <w:r>
+        <w:t xml:space="preserve"> que tem o posicionamento </w:t>
+      </w:r>
+      <w:proofErr w:type="spellStart"/>
+      <w:r>
+        <w:t>relative</w:t>
+      </w:r>
+      <w:proofErr w:type="spellEnd"/>
+      <w:r>
+        <w:t>.</w:t>
+      </w:r>
+      <w:r>
+        <w:t xml:space="preserve"> No elemento pai não foi declarado nenhum posicionamento, neste caso, por padrão entendo que tem o posicionamento “</w:t>
+      </w:r>
+      <w:proofErr w:type="spellStart"/>
+      <w:r>
+        <w:t>static</w:t>
+      </w:r>
+      <w:proofErr w:type="spellEnd"/>
+      <w:r>
+        <w:t>”.</w:t>
+      </w:r>
+    </w:p>
+    <w:p>
+      <w:pPr>
+        <w:shd w:val="clear" w:color="auto" w:fill="FFFFFF"/>
+        <w:spacing w:after="0"/>
+        <w:textAlignment w:val="baseline"/>
+      </w:pPr>
+    </w:p>
+    <w:p>
+      <w:pPr>
+        <w:shd w:val="clear" w:color="auto" w:fill="FFFFFF"/>
+        <w:spacing w:after="0"/>
+        <w:textAlignment w:val="baseline"/>
+      </w:pPr>
+      <w:r>
+        <w:rPr>
+          <w:u w:val="single"/>
+        </w:rPr>
+        <w:t>Linha 05:</w:t>
+      </w:r>
+      <w:r>
         <w:t xml:space="preserve"> </w:t>
       </w:r>
-      <w:proofErr w:type="spellStart"/>
-      <w:r>
-        <w:t>relative-parent</w:t>
-      </w:r>
-      <w:proofErr w:type="spellEnd"/>
-      <w:r>
-        <w:t xml:space="preserve">. Que no HTML essa </w:t>
-      </w:r>
-      <w:proofErr w:type="spellStart"/>
-      <w:r>
-        <w:t>class</w:t>
-      </w:r>
-      <w:proofErr w:type="spellEnd"/>
-      <w:r>
-        <w:t xml:space="preserve"> é o elemento pai de uma </w:t>
-      </w:r>
-      <w:proofErr w:type="spellStart"/>
-      <w:r>
-        <w:t>div</w:t>
-      </w:r>
-      <w:proofErr w:type="spellEnd"/>
-      <w:r>
-        <w:t xml:space="preserve"> que tem o posicionamento </w:t>
+      <w:r>
+        <w:t xml:space="preserve">foi declarado um position: </w:t>
       </w:r>
       <w:proofErr w:type="spellStart"/>
       <w:r>
@@ -42733,18 +42840,7 @@
       </w:r>
       <w:proofErr w:type="spellEnd"/>
       <w:r>
-        <w:t>.</w:t>
-      </w:r>
-      <w:r>
-        <w:t xml:space="preserve"> No elemento pai não foi declarado nenhum posicionamento, neste caso, por padrão entendo que tem o posicionamento “</w:t>
-      </w:r>
-      <w:proofErr w:type="spellStart"/>
-      <w:r>
-        <w:t>static</w:t>
-      </w:r>
-      <w:proofErr w:type="spellEnd"/>
-      <w:r>
-        <w:t>”.</w:t>
+        <w:t>. Isso quer dize que o elemento filho terá o posicionamento determinado de acordo com o posicionamento do elemento pai.</w:t>
       </w:r>
     </w:p>
     <w:p>
@@ -42764,21 +42860,21 @@
         <w:rPr>
           <w:u w:val="single"/>
         </w:rPr>
-        <w:t>Linha 05:</w:t>
+        <w:t>Linhas 10 e 11:</w:t>
       </w:r>
       <w:r>
         <w:t xml:space="preserve"> </w:t>
       </w:r>
       <w:r>
-        <w:t xml:space="preserve">foi declarado um position: </w:t>
-      </w:r>
-      <w:proofErr w:type="spellStart"/>
-      <w:r>
-        <w:t>relative</w:t>
-      </w:r>
-      <w:proofErr w:type="spellEnd"/>
-      <w:r>
-        <w:t>. Isso quer dize que o elemento filho terá o posicionamento determinado de acordo com o posicionamento do elemento pai.</w:t>
+        <w:t xml:space="preserve">foi </w:t>
+      </w:r>
+      <w:proofErr w:type="gramStart"/>
+      <w:r>
+        <w:t>definido</w:t>
+      </w:r>
+      <w:proofErr w:type="gramEnd"/>
+      <w:r>
+        <w:t xml:space="preserve"> a distância com relação ao elemento pai. </w:t>
       </w:r>
     </w:p>
     <w:p>
@@ -42796,41 +42892,8 @@
       </w:pPr>
       <w:r>
         <w:rPr>
-          <w:u w:val="single"/>
-        </w:rPr>
-        <w:t>Linhas 10 e 11:</w:t>
-      </w:r>
-      <w:r>
-        <w:t xml:space="preserve"> </w:t>
-      </w:r>
-      <w:r>
-        <w:t xml:space="preserve">foi </w:t>
-      </w:r>
-      <w:proofErr w:type="gramStart"/>
-      <w:r>
-        <w:t>definido</w:t>
-      </w:r>
-      <w:proofErr w:type="gramEnd"/>
-      <w:r>
-        <w:t xml:space="preserve"> a distância com relação ao elemento pai. </w:t>
-      </w:r>
-    </w:p>
-    <w:p>
-      <w:pPr>
-        <w:shd w:val="clear" w:color="auto" w:fill="FFFFFF"/>
-        <w:spacing w:after="0"/>
-        <w:textAlignment w:val="baseline"/>
-      </w:pPr>
-    </w:p>
-    <w:p>
-      <w:pPr>
-        <w:shd w:val="clear" w:color="auto" w:fill="FFFFFF"/>
-        <w:spacing w:after="0"/>
-        <w:textAlignment w:val="baseline"/>
-      </w:pPr>
-      <w:r>
-        <w:rPr>
           <w:noProof/>
+          <w:lang w:eastAsia="pt-BR"/>
         </w:rPr>
         <mc:AlternateContent>
           <mc:Choice Requires="wps">
@@ -42872,13 +42935,7 @@
                         <w:txbxContent>
                           <w:p>
                             <w:r>
-                              <w:t xml:space="preserve">Por exemplo: Essa caixa </w:t>
-                            </w:r>
-                            <w:r>
-                              <w:t xml:space="preserve">maior </w:t>
-                            </w:r>
-                            <w:r>
-                              <w:t xml:space="preserve">é o elemento PAI </w:t>
+                              <w:t xml:space="preserve">Por exemplo: Essa caixa maior é o elemento PAI </w:t>
                             </w:r>
                             <w:proofErr w:type="gramStart"/>
                             <w:r>
@@ -42909,13 +42966,7 @@
                             </w:r>
                             <w:proofErr w:type="spellEnd"/>
                             <w:r>
-                              <w:t xml:space="preserve">) </w:t>
-                            </w:r>
-                            <w:r>
-                              <w:t xml:space="preserve">Quando definimos o top ele vai se mover </w:t>
-                            </w:r>
-                            <w:r>
-                              <w:t xml:space="preserve">da borda do elemento pai para o centro. E quando definimos o </w:t>
+                              <w:t xml:space="preserve">) Quando definimos o top ele vai se mover da borda do elemento pai para o centro. E quando definimos o </w:t>
                             </w:r>
                             <w:proofErr w:type="spellStart"/>
                             <w:r>
@@ -43135,13 +43186,7 @@
                   <w:txbxContent>
                     <w:p>
                       <w:r>
-                        <w:t xml:space="preserve">Por exemplo: Essa caixa </w:t>
-                      </w:r>
-                      <w:r>
-                        <w:t xml:space="preserve">maior </w:t>
-                      </w:r>
-                      <w:r>
-                        <w:t xml:space="preserve">é o elemento PAI </w:t>
+                        <w:t xml:space="preserve">Por exemplo: Essa caixa maior é o elemento PAI </w:t>
                       </w:r>
                       <w:proofErr w:type="gramStart"/>
                       <w:r>
@@ -43172,13 +43217,7 @@
                       </w:r>
                       <w:proofErr w:type="spellEnd"/>
                       <w:r>
-                        <w:t xml:space="preserve">) </w:t>
-                      </w:r>
-                      <w:r>
-                        <w:t xml:space="preserve">Quando definimos o top ele vai se mover </w:t>
-                      </w:r>
-                      <w:r>
-                        <w:t xml:space="preserve">da borda do elemento pai para o centro. E quando definimos o </w:t>
+                        <w:t xml:space="preserve">) Quando definimos o top ele vai se mover da borda do elemento pai para o centro. E quando definimos o </w:t>
                       </w:r>
                       <w:proofErr w:type="spellStart"/>
                       <w:r>
@@ -44703,10 +44742,7 @@
       </w:r>
       <w:proofErr w:type="gramEnd"/>
       <w:r>
-        <w:t xml:space="preserve"> pixels na direção Y em relação ao local onde agora reside</w:t>
-      </w:r>
-      <w:r>
-        <w:t>.</w:t>
+        <w:t xml:space="preserve"> pixels na direção Y em relação ao local onde agora reside.</w:t>
       </w:r>
     </w:p>
     <w:p>
@@ -45004,10 +45040,7 @@
       </w:r>
       <w:proofErr w:type="spellEnd"/>
       <w:r>
-        <w:t xml:space="preserve"> redimensiona os elementos por uma proporção especificada. O método de escala usa um parâmetro: um valor decimal que representa a porcentagem a ser dimensionada.</w:t>
-      </w:r>
-      <w:r>
-        <w:t xml:space="preserve"> O método </w:t>
+        <w:t xml:space="preserve"> redimensiona os elementos por uma proporção especificada. O método de escala usa um parâmetro: um valor decimal que representa a porcentagem a ser dimensionada. O método </w:t>
       </w:r>
       <w:proofErr w:type="spellStart"/>
       <w:r>
@@ -45041,10 +45074,7 @@
         <w:textAlignment w:val="baseline"/>
       </w:pPr>
       <w:r>
-        <w:t>Por exemplo, q</w:t>
-      </w:r>
-      <w:r>
-        <w:t>uando o valor é:</w:t>
+        <w:t>Por exemplo, quando o valor é:</w:t>
       </w:r>
     </w:p>
     <w:p>
@@ -45059,10 +45089,7 @@
         <w:textAlignment w:val="baseline"/>
       </w:pPr>
       <w:r>
-        <w:t>M</w:t>
-      </w:r>
-      <w:r>
-        <w:t xml:space="preserve">aior que </w:t>
+        <w:t xml:space="preserve">Maior que </w:t>
       </w:r>
       <w:proofErr w:type="gramStart"/>
       <w:r>
@@ -45085,10 +45112,7 @@
         <w:textAlignment w:val="baseline"/>
       </w:pPr>
       <w:r>
-        <w:t>M</w:t>
-      </w:r>
-      <w:r>
-        <w:t xml:space="preserve">enor que </w:t>
+        <w:t xml:space="preserve">Menor que </w:t>
       </w:r>
       <w:proofErr w:type="gramStart"/>
       <w:r>
@@ -45313,15 +45337,423 @@
         </w:rPr>
         <w:t>coleção de estilos do elemento.</w:t>
       </w:r>
+    </w:p>
+    <w:p>
+      <w:pPr>
+        <w:shd w:val="clear" w:color="auto" w:fill="FFFFFF"/>
+        <w:spacing w:after="0"/>
+        <w:textAlignment w:val="baseline"/>
+      </w:pPr>
+    </w:p>
+    <w:p>
+      <w:pPr>
+        <w:shd w:val="clear" w:color="auto" w:fill="FFFFFF"/>
+        <w:spacing w:after="0"/>
+        <w:textAlignment w:val="baseline"/>
+      </w:pPr>
+      <w:r>
+        <w:rPr>
+          <w:b/>
+        </w:rPr>
+        <w:t>Propriedade Display</w:t>
+      </w:r>
+    </w:p>
+    <w:p>
+      <w:pPr>
+        <w:shd w:val="clear" w:color="auto" w:fill="FFFFFF"/>
+        <w:spacing w:after="0"/>
+        <w:textAlignment w:val="baseline"/>
+      </w:pPr>
+    </w:p>
+    <w:p>
+      <w:pPr>
+        <w:shd w:val="clear" w:color="auto" w:fill="FFFFFF"/>
+        <w:spacing w:after="0"/>
+        <w:textAlignment w:val="baseline"/>
+      </w:pPr>
+      <w:r>
+        <w:t>A propriedade display aceita dois valores possíveis. Um valor de INLINE diz ao navegador para mostrar o item, enquanto um valor de NONE significa que o navegador deve ocultar o item.</w:t>
+      </w:r>
+    </w:p>
+    <w:p>
+      <w:pPr>
+        <w:shd w:val="clear" w:color="auto" w:fill="FFFFFF"/>
+        <w:spacing w:after="0"/>
+        <w:textAlignment w:val="baseline"/>
+      </w:pPr>
+    </w:p>
+    <w:p>
+      <w:pPr>
+        <w:shd w:val="clear" w:color="auto" w:fill="FFFFFF"/>
+        <w:spacing w:after="0"/>
+        <w:textAlignment w:val="baseline"/>
+      </w:pPr>
+      <w:r>
+        <w:t>Quando você usa a propriedade CSS de exib</w:t>
+      </w:r>
+      <w:r>
+        <w:t>ição e a define como valor zero</w:t>
+      </w:r>
+      <w:r>
+        <w:t>, o elemento HTML fica oculto. Mas ocultar o elemento dessa maneira também o remove do layout.</w:t>
+      </w:r>
+    </w:p>
+    <w:p>
+      <w:pPr>
+        <w:shd w:val="clear" w:color="auto" w:fill="FFFFFF"/>
+        <w:spacing w:after="0"/>
+        <w:textAlignment w:val="baseline"/>
+      </w:pPr>
+    </w:p>
+    <w:p>
+      <w:pPr>
+        <w:shd w:val="clear" w:color="auto" w:fill="FFFFFF"/>
+        <w:spacing w:after="0"/>
+        <w:textAlignment w:val="baseline"/>
+        <w:rPr>
+          <w:b/>
+        </w:rPr>
+      </w:pPr>
+      <w:r>
+        <w:rPr>
+          <w:b/>
+        </w:rPr>
+        <w:t xml:space="preserve">Propriedade </w:t>
+      </w:r>
+      <w:proofErr w:type="spellStart"/>
+      <w:r>
+        <w:rPr>
+          <w:b/>
+        </w:rPr>
+        <w:t>Visibility</w:t>
+      </w:r>
+      <w:proofErr w:type="spellEnd"/>
+    </w:p>
+    <w:p>
+      <w:pPr>
+        <w:shd w:val="clear" w:color="auto" w:fill="FFFFFF"/>
+        <w:spacing w:after="0"/>
+        <w:textAlignment w:val="baseline"/>
+      </w:pPr>
+    </w:p>
+    <w:p>
+      <w:pPr>
+        <w:shd w:val="clear" w:color="auto" w:fill="FFFFFF"/>
+        <w:spacing w:after="0"/>
+        <w:textAlignment w:val="baseline"/>
+      </w:pPr>
+      <w:r>
+        <w:t>A segunda propriedade disponível para controlar a visibilidade do elemento</w:t>
+      </w:r>
+      <w:r>
+        <w:t xml:space="preserve"> é chamada </w:t>
+      </w:r>
+      <w:proofErr w:type="spellStart"/>
+      <w:r>
+        <w:t>v</w:t>
+      </w:r>
+      <w:r>
+        <w:t>isibility</w:t>
+      </w:r>
+      <w:proofErr w:type="spellEnd"/>
+      <w:r>
+        <w:t>. Esta propriedade aceita quatro valores possíveis, conforme descrito na Tabela abaixo:</w:t>
+      </w:r>
+    </w:p>
+    <w:p>
+      <w:pPr>
+        <w:shd w:val="clear" w:color="auto" w:fill="FFFFFF"/>
+        <w:spacing w:after="0"/>
+        <w:textAlignment w:val="baseline"/>
+      </w:pPr>
+    </w:p>
+    <w:tbl>
+      <w:tblPr>
+        <w:tblStyle w:val="Tabelacomgrade"/>
+        <w:tblW w:w="0" w:type="auto"/>
+        <w:tblBorders>
+          <w:top w:val="single" w:sz="4" w:space="0" w:color="FF6600"/>
+          <w:left w:val="single" w:sz="4" w:space="0" w:color="FF6600"/>
+          <w:bottom w:val="single" w:sz="4" w:space="0" w:color="FF6600"/>
+          <w:right w:val="single" w:sz="4" w:space="0" w:color="FF6600"/>
+          <w:insideH w:val="single" w:sz="4" w:space="0" w:color="FF6600"/>
+          <w:insideV w:val="single" w:sz="4" w:space="0" w:color="FF6600"/>
+        </w:tblBorders>
+        <w:tblCellMar>
+          <w:top w:w="28" w:type="dxa"/>
+          <w:left w:w="85" w:type="dxa"/>
+          <w:bottom w:w="28" w:type="dxa"/>
+          <w:right w:w="28" w:type="dxa"/>
+        </w:tblCellMar>
+        <w:tblLook w:val="04A0" w:firstRow="1" w:lastRow="0" w:firstColumn="1" w:lastColumn="0" w:noHBand="0" w:noVBand="1"/>
+      </w:tblPr>
+      <w:tblGrid>
+        <w:gridCol w:w="1219"/>
+        <w:gridCol w:w="7398"/>
+      </w:tblGrid>
+      <w:tr>
+        <w:tc>
+          <w:tcPr>
+            <w:tcW w:w="1219" w:type="dxa"/>
+            <w:shd w:val="clear" w:color="auto" w:fill="FF6600"/>
+          </w:tcPr>
+          <w:p>
+            <w:pPr>
+              <w:textAlignment w:val="baseline"/>
+              <w:rPr>
+                <w:b/>
+                <w:color w:val="FFFFFF" w:themeColor="background1"/>
+              </w:rPr>
+            </w:pPr>
+            <w:proofErr w:type="spellStart"/>
+            <w:r>
+              <w:rPr>
+                <w:b/>
+                <w:color w:val="FFFFFF" w:themeColor="background1"/>
+              </w:rPr>
+              <w:t>Value</w:t>
+            </w:r>
+            <w:proofErr w:type="spellEnd"/>
+          </w:p>
+        </w:tc>
+        <w:tc>
+          <w:tcPr>
+            <w:tcW w:w="7398" w:type="dxa"/>
+            <w:shd w:val="clear" w:color="auto" w:fill="FF6600"/>
+          </w:tcPr>
+          <w:p>
+            <w:pPr>
+              <w:textAlignment w:val="baseline"/>
+              <w:rPr>
+                <w:b/>
+                <w:color w:val="FFFFFF" w:themeColor="background1"/>
+              </w:rPr>
+            </w:pPr>
+            <w:r>
+              <w:rPr>
+                <w:b/>
+                <w:color w:val="FFFFFF" w:themeColor="background1"/>
+              </w:rPr>
+              <w:t>Efeito</w:t>
+            </w:r>
+          </w:p>
+        </w:tc>
+      </w:tr>
+      <w:tr>
+        <w:tc>
+          <w:tcPr>
+            <w:tcW w:w="1219" w:type="dxa"/>
+          </w:tcPr>
+          <w:p>
+            <w:pPr>
+              <w:textAlignment w:val="baseline"/>
+            </w:pPr>
+            <w:proofErr w:type="spellStart"/>
+            <w:proofErr w:type="gramStart"/>
+            <w:r>
+              <w:t>visible</w:t>
+            </w:r>
+            <w:proofErr w:type="spellEnd"/>
+            <w:proofErr w:type="gramEnd"/>
+          </w:p>
+        </w:tc>
+        <w:tc>
+          <w:tcPr>
+            <w:tcW w:w="7398" w:type="dxa"/>
+          </w:tcPr>
+          <w:p>
+            <w:pPr>
+              <w:textAlignment w:val="baseline"/>
+            </w:pPr>
+            <w:r>
+              <w:t>Define a propriedade como visível para mostrar o elemento</w:t>
+            </w:r>
+          </w:p>
+        </w:tc>
+      </w:tr>
+      <w:tr>
+        <w:tc>
+          <w:tcPr>
+            <w:tcW w:w="1219" w:type="dxa"/>
+          </w:tcPr>
+          <w:p>
+            <w:pPr>
+              <w:textAlignment w:val="baseline"/>
+            </w:pPr>
+            <w:proofErr w:type="spellStart"/>
+            <w:proofErr w:type="gramStart"/>
+            <w:r>
+              <w:t>hidden</w:t>
+            </w:r>
+            <w:proofErr w:type="spellEnd"/>
+            <w:proofErr w:type="gramEnd"/>
+          </w:p>
+        </w:tc>
+        <w:tc>
+          <w:tcPr>
+            <w:tcW w:w="7398" w:type="dxa"/>
+          </w:tcPr>
+          <w:p>
+            <w:pPr>
+              <w:textAlignment w:val="baseline"/>
+            </w:pPr>
+            <w:r>
+              <w:t>Oculta o elemento</w:t>
+            </w:r>
+          </w:p>
+        </w:tc>
+      </w:tr>
+      <w:tr>
+        <w:tc>
+          <w:tcPr>
+            <w:tcW w:w="1219" w:type="dxa"/>
+          </w:tcPr>
+          <w:p>
+            <w:pPr>
+              <w:textAlignment w:val="baseline"/>
+            </w:pPr>
+            <w:proofErr w:type="spellStart"/>
+            <w:proofErr w:type="gramStart"/>
+            <w:r>
+              <w:t>collapse</w:t>
+            </w:r>
+            <w:proofErr w:type="spellEnd"/>
+            <w:proofErr w:type="gramEnd"/>
+          </w:p>
+        </w:tc>
+        <w:tc>
+          <w:tcPr>
+            <w:tcW w:w="7398" w:type="dxa"/>
+          </w:tcPr>
+          <w:p>
+            <w:pPr>
+              <w:textAlignment w:val="baseline"/>
+            </w:pPr>
+            <w:r>
+              <w:t xml:space="preserve">Recolhe o elemento onde aplicável, como em uma linha da </w:t>
+            </w:r>
+            <w:proofErr w:type="gramStart"/>
+            <w:r>
+              <w:t>tabela</w:t>
+            </w:r>
+            <w:proofErr w:type="gramEnd"/>
+          </w:p>
+        </w:tc>
+      </w:tr>
+      <w:tr>
+        <w:tc>
+          <w:tcPr>
+            <w:tcW w:w="1219" w:type="dxa"/>
+          </w:tcPr>
+          <w:p>
+            <w:pPr>
+              <w:textAlignment w:val="baseline"/>
+            </w:pPr>
+            <w:proofErr w:type="spellStart"/>
+            <w:proofErr w:type="gramStart"/>
+            <w:r>
+              <w:t>inherit</w:t>
+            </w:r>
+            <w:proofErr w:type="spellEnd"/>
+            <w:proofErr w:type="gramEnd"/>
+          </w:p>
+        </w:tc>
+        <w:tc>
+          <w:tcPr>
+            <w:tcW w:w="7398" w:type="dxa"/>
+          </w:tcPr>
+          <w:p>
+            <w:pPr>
+              <w:textAlignment w:val="baseline"/>
+            </w:pPr>
+            <w:r>
+              <w:t>Herda o valor da propriedade de visibilidade do pai</w:t>
+            </w:r>
+          </w:p>
+        </w:tc>
+      </w:tr>
+    </w:tbl>
+    <w:p>
+      <w:pPr>
+        <w:shd w:val="clear" w:color="auto" w:fill="FFFFFF"/>
+        <w:spacing w:after="0"/>
+        <w:textAlignment w:val="baseline"/>
+      </w:pPr>
+    </w:p>
+    <w:p>
+      <w:pPr>
+        <w:shd w:val="clear" w:color="auto" w:fill="FFFFFF"/>
+        <w:spacing w:after="0"/>
+        <w:textAlignment w:val="baseline"/>
+      </w:pPr>
+      <w:r>
+        <w:t>Alguns desses valores têm comportamentos interessantes. Quando você usa a propriedade CSS de exibição e a define como valor zero, o elemento HTML fica oculto. Mas ocultar o elemento dessa maneira também o remove do layout. Todos os elementos circundantes se realinham como se o elemento não estivesse lá. Quando a exibição é definida como embutida, o elemento é mostrado novamente e todos os elementos ao redor se afastam, voltando ao local em que estavam originalmente.</w:t>
+      </w:r>
+    </w:p>
+    <w:p>
+      <w:pPr>
+        <w:shd w:val="clear" w:color="auto" w:fill="FFFFFF"/>
+        <w:spacing w:after="0"/>
+        <w:textAlignment w:val="baseline"/>
+      </w:pPr>
+    </w:p>
+    <w:p>
+      <w:pPr>
+        <w:shd w:val="clear" w:color="auto" w:fill="FFFFFF"/>
+        <w:spacing w:after="0"/>
+        <w:textAlignment w:val="baseline"/>
+      </w:pPr>
+      <w:r>
+        <w:t>Alguns desses valores têm comportamentos interessantes. Quando você usa a propriedade CSS de exibição e a define como valor zero, o elemento HTML fica oculto. Mas ocultar o elemento dessa maneira também o remove do layout. Todos os elementos circundantes se realinham como se o elemento não estivesse lá. Quando a exibição é definida como embutida, o elemento é mostrado novamente e todos os elementos ao redor se afastam, voltando ao local em que estavam originalmente.</w:t>
+      </w:r>
+    </w:p>
+    <w:p>
+      <w:pPr>
+        <w:shd w:val="clear" w:color="auto" w:fill="FFFFFF"/>
+        <w:spacing w:after="0"/>
+        <w:textAlignment w:val="baseline"/>
+      </w:pPr>
+    </w:p>
+    <w:p>
+      <w:pPr>
+        <w:shd w:val="clear" w:color="auto" w:fill="FFFFFF"/>
+        <w:spacing w:after="0"/>
+        <w:textAlignment w:val="baseline"/>
+      </w:pPr>
+      <w:r>
+        <w:t>DICA DO EXAME</w:t>
+      </w:r>
+    </w:p>
+    <w:p>
+      <w:pPr>
+        <w:shd w:val="clear" w:color="auto" w:fill="FFFFFF"/>
+        <w:spacing w:after="0"/>
+        <w:textAlignment w:val="baseline"/>
+      </w:pPr>
+      <w:r>
+        <w:t>Se você precisar preservar o layout da página ao alterar VISIBILITY, use a pr</w:t>
+      </w:r>
+      <w:r>
+        <w:t xml:space="preserve">opriedade VISIBILITY com o </w:t>
+      </w:r>
+      <w:proofErr w:type="spellStart"/>
+      <w:r>
+        <w:t>value</w:t>
+      </w:r>
+      <w:proofErr w:type="spellEnd"/>
+      <w:r>
+        <w:t xml:space="preserve"> </w:t>
+      </w:r>
+      <w:proofErr w:type="spellStart"/>
+      <w:r>
+        <w:t>hidden</w:t>
+      </w:r>
+      <w:proofErr w:type="spellEnd"/>
+      <w:r>
+        <w:t>. Se você não precisar preservar o layout, poderá definir a propriedade de exibição como NONE ou VISIBILITY como COLLAPSE.</w:t>
+      </w:r>
       <w:bookmarkStart w:id="0" w:name="_GoBack"/>
       <w:bookmarkEnd w:id="0"/>
-    </w:p>
-    <w:p>
-      <w:pPr>
-        <w:shd w:val="clear" w:color="auto" w:fill="FFFFFF"/>
-        <w:spacing w:after="0"/>
-        <w:textAlignment w:val="baseline"/>
-      </w:pPr>
     </w:p>
     <w:sectPr>
       <w:footerReference w:type="default" r:id="rId57"/>

</xml_diff>

<commit_message>
Praticas com localStorage e sessionStorage
</commit_message>
<xml_diff>
--- a/docs/Plano de estudo.docx
+++ b/docs/Plano de estudo.docx
@@ -45731,10 +45731,7 @@
         <w:textAlignment w:val="baseline"/>
       </w:pPr>
       <w:r>
-        <w:t>Se você precisar preservar o layout da página ao alterar VISIBILITY, use a pr</w:t>
-      </w:r>
-      <w:r>
-        <w:t xml:space="preserve">opriedade VISIBILITY com o </w:t>
+        <w:t xml:space="preserve">Se você precisar preservar o layout da página ao alterar VISIBILITY, use a propriedade VISIBILITY com o </w:t>
       </w:r>
       <w:proofErr w:type="spellStart"/>
       <w:r>
@@ -45751,6 +45748,4177 @@
       <w:proofErr w:type="spellEnd"/>
       <w:r>
         <w:t>. Se você não precisar preservar o layout, poderá definir a propriedade de exibição como NONE ou VISIBILITY como COLLAPSE.</w:t>
+      </w:r>
+    </w:p>
+    <w:p>
+      <w:pPr>
+        <w:shd w:val="clear" w:color="auto" w:fill="FFFFFF"/>
+        <w:spacing w:after="0"/>
+        <w:textAlignment w:val="baseline"/>
+      </w:pPr>
+    </w:p>
+    <w:p>
+      <w:pPr>
+        <w:shd w:val="clear" w:color="auto" w:fill="FFFFFF"/>
+        <w:spacing w:after="0"/>
+        <w:textAlignment w:val="baseline"/>
+        <w:rPr>
+          <w:b/>
+        </w:rPr>
+      </w:pPr>
+      <w:r>
+        <w:rPr>
+          <w:b/>
+        </w:rPr>
+        <w:t>Resumo objetivo</w:t>
+      </w:r>
+    </w:p>
+    <w:p>
+      <w:pPr>
+        <w:shd w:val="clear" w:color="auto" w:fill="FFFFFF"/>
+        <w:spacing w:after="0"/>
+        <w:textAlignment w:val="baseline"/>
+        <w:rPr>
+          <w:b/>
+        </w:rPr>
+      </w:pPr>
+    </w:p>
+    <w:p>
+      <w:pPr>
+        <w:pStyle w:val="PargrafodaLista"/>
+        <w:numPr>
+          <w:ilvl w:val="0"/>
+          <w:numId w:val="7"/>
+        </w:numPr>
+        <w:shd w:val="clear" w:color="auto" w:fill="FFFFFF"/>
+        <w:spacing w:after="0"/>
+        <w:textAlignment w:val="baseline"/>
+      </w:pPr>
+      <w:r>
+        <w:lastRenderedPageBreak/>
+        <w:t>Você pode usar CSS para definir efeitos de transformação.</w:t>
+      </w:r>
+    </w:p>
+    <w:p>
+      <w:pPr>
+        <w:pStyle w:val="PargrafodaLista"/>
+        <w:numPr>
+          <w:ilvl w:val="0"/>
+          <w:numId w:val="7"/>
+        </w:numPr>
+        <w:shd w:val="clear" w:color="auto" w:fill="FFFFFF"/>
+        <w:spacing w:after="0"/>
+        <w:textAlignment w:val="baseline"/>
+      </w:pPr>
+      <w:r>
+        <w:t xml:space="preserve">Você pode aplicar transformações via </w:t>
+      </w:r>
+      <w:proofErr w:type="spellStart"/>
+      <w:proofErr w:type="gramStart"/>
+      <w:r>
+        <w:t>JavaScript</w:t>
+      </w:r>
+      <w:proofErr w:type="spellEnd"/>
+      <w:proofErr w:type="gramEnd"/>
+      <w:r>
+        <w:t xml:space="preserve"> para manipular o DOM com efeitos como girar, inclinar, dimensionar e traduzir.</w:t>
+      </w:r>
+    </w:p>
+    <w:p>
+      <w:pPr>
+        <w:pStyle w:val="PargrafodaLista"/>
+        <w:numPr>
+          <w:ilvl w:val="0"/>
+          <w:numId w:val="7"/>
+        </w:numPr>
+        <w:shd w:val="clear" w:color="auto" w:fill="FFFFFF"/>
+        <w:spacing w:after="0"/>
+        <w:textAlignment w:val="baseline"/>
+      </w:pPr>
+      <w:r>
+        <w:t xml:space="preserve"> </w:t>
+      </w:r>
+      <w:r>
+        <w:t>A propriedade de visibilidade fornece opções para controlar a visibilidade de um elemento dentro da página.</w:t>
+      </w:r>
+    </w:p>
+    <w:p>
+      <w:pPr>
+        <w:shd w:val="clear" w:color="auto" w:fill="FFFFFF"/>
+        <w:spacing w:after="0"/>
+        <w:ind w:left="360"/>
+        <w:textAlignment w:val="baseline"/>
+      </w:pPr>
+    </w:p>
+    <w:p>
+      <w:pPr>
+        <w:shd w:val="clear" w:color="auto" w:fill="FFFFFF"/>
+        <w:spacing w:after="185" w:line="240" w:lineRule="auto"/>
+        <w:textAlignment w:val="baseline"/>
+        <w:rPr>
+          <w:sz w:val="24"/>
+        </w:rPr>
+      </w:pPr>
+      <w:r>
+        <w:rPr>
+          <w:b/>
+          <w:sz w:val="24"/>
+        </w:rPr>
+        <w:t xml:space="preserve">Objetivo 1.4: </w:t>
+      </w:r>
+      <w:proofErr w:type="gramStart"/>
+      <w:r>
+        <w:rPr>
+          <w:b/>
+          <w:sz w:val="24"/>
+        </w:rPr>
+        <w:t>Implementar</w:t>
+      </w:r>
+      <w:proofErr w:type="gramEnd"/>
+      <w:r>
+        <w:rPr>
+          <w:b/>
+          <w:sz w:val="24"/>
+        </w:rPr>
+        <w:t xml:space="preserve"> </w:t>
+      </w:r>
+      <w:proofErr w:type="spellStart"/>
+      <w:r>
+        <w:rPr>
+          <w:b/>
+          <w:sz w:val="24"/>
+        </w:rPr>
+        <w:t>APIs</w:t>
+      </w:r>
+      <w:proofErr w:type="spellEnd"/>
+      <w:r>
+        <w:rPr>
+          <w:b/>
+          <w:sz w:val="24"/>
+        </w:rPr>
+        <w:t xml:space="preserve"> HTML5</w:t>
+      </w:r>
+    </w:p>
+    <w:p>
+      <w:pPr>
+        <w:shd w:val="clear" w:color="auto" w:fill="FFFFFF"/>
+        <w:spacing w:after="0"/>
+        <w:textAlignment w:val="baseline"/>
+      </w:pPr>
+      <w:r>
+        <w:t xml:space="preserve">As </w:t>
+      </w:r>
+      <w:proofErr w:type="spellStart"/>
+      <w:r>
+        <w:t>APIs</w:t>
+      </w:r>
+      <w:proofErr w:type="spellEnd"/>
+      <w:r>
+        <w:t xml:space="preserve"> </w:t>
+      </w:r>
+      <w:proofErr w:type="spellStart"/>
+      <w:proofErr w:type="gramStart"/>
+      <w:r>
+        <w:t>JavaScript</w:t>
+      </w:r>
+      <w:proofErr w:type="spellEnd"/>
+      <w:proofErr w:type="gramEnd"/>
+      <w:r>
+        <w:t xml:space="preserve"> forneceram algumas novas funcionalidades poderosas, como a capacidade de armazenar mais dados localmente e disponibilizá-los para a página da Web por meio da API de armazenamento na Web</w:t>
+      </w:r>
+      <w:r>
+        <w:t xml:space="preserve"> e que está disponível como um objeto global.</w:t>
+      </w:r>
+    </w:p>
+    <w:p>
+      <w:pPr>
+        <w:shd w:val="clear" w:color="auto" w:fill="FFFFFF"/>
+        <w:spacing w:after="0"/>
+        <w:textAlignment w:val="baseline"/>
+      </w:pPr>
+    </w:p>
+    <w:p>
+      <w:pPr>
+        <w:shd w:val="clear" w:color="auto" w:fill="FFFFFF"/>
+        <w:spacing w:after="0"/>
+        <w:textAlignment w:val="baseline"/>
+      </w:pPr>
+      <w:r>
+        <w:t xml:space="preserve">A API do </w:t>
+      </w:r>
+      <w:proofErr w:type="spellStart"/>
+      <w:proofErr w:type="gramStart"/>
+      <w:r>
+        <w:t>AppCache</w:t>
+      </w:r>
+      <w:proofErr w:type="spellEnd"/>
+      <w:proofErr w:type="gramEnd"/>
+      <w:r>
+        <w:t xml:space="preserve"> permite colocar aplicativos da Web </w:t>
+      </w:r>
+      <w:proofErr w:type="spellStart"/>
+      <w:r>
+        <w:t>offline</w:t>
+      </w:r>
+      <w:proofErr w:type="spellEnd"/>
+      <w:r>
+        <w:t xml:space="preserve">. A API de </w:t>
+      </w:r>
+      <w:proofErr w:type="spellStart"/>
+      <w:r>
+        <w:t>geolocalização</w:t>
+      </w:r>
+      <w:proofErr w:type="spellEnd"/>
+      <w:r>
+        <w:t xml:space="preserve"> fornece métodos para trabalhar com o posicionamento global no aplicativo.</w:t>
+      </w:r>
+      <w:r>
+        <w:t xml:space="preserve"> </w:t>
+      </w:r>
+    </w:p>
+    <w:p>
+      <w:pPr>
+        <w:shd w:val="clear" w:color="auto" w:fill="FFFFFF"/>
+        <w:spacing w:after="0"/>
+        <w:textAlignment w:val="baseline"/>
+      </w:pPr>
+    </w:p>
+    <w:p>
+      <w:pPr>
+        <w:shd w:val="clear" w:color="auto" w:fill="FFFFFF"/>
+        <w:spacing w:after="0"/>
+        <w:textAlignment w:val="baseline"/>
+      </w:pPr>
+      <w:r>
+        <w:rPr>
+          <w:b/>
+        </w:rPr>
+        <w:t>Usando a API de armazenamento</w:t>
+      </w:r>
+    </w:p>
+    <w:p>
+      <w:pPr>
+        <w:shd w:val="clear" w:color="auto" w:fill="FFFFFF"/>
+        <w:spacing w:after="0"/>
+        <w:textAlignment w:val="baseline"/>
+      </w:pPr>
+    </w:p>
+    <w:p>
+      <w:pPr>
+        <w:shd w:val="clear" w:color="auto" w:fill="FFFFFF"/>
+        <w:spacing w:after="0"/>
+        <w:textAlignment w:val="baseline"/>
+      </w:pPr>
+      <w:r>
+        <w:t xml:space="preserve">O </w:t>
+      </w:r>
+      <w:proofErr w:type="spellStart"/>
+      <w:proofErr w:type="gramStart"/>
+      <w:r>
+        <w:t>WebA</w:t>
+      </w:r>
+      <w:proofErr w:type="spellEnd"/>
+      <w:proofErr w:type="gramEnd"/>
+      <w:r>
+        <w:t xml:space="preserve"> </w:t>
+      </w:r>
+      <w:proofErr w:type="spellStart"/>
+      <w:r>
+        <w:t>Storage</w:t>
+      </w:r>
+      <w:proofErr w:type="spellEnd"/>
+      <w:r>
+        <w:t xml:space="preserve"> é uma nova API para armazenar dados de páginas da web localmente. </w:t>
+      </w:r>
+      <w:r>
+        <w:t>Isso permite que você leia, adicione, modifique e exclua itens de dados armazenados.</w:t>
+      </w:r>
+      <w:r>
+        <w:t xml:space="preserve"> </w:t>
+      </w:r>
+      <w:r>
+        <w:t>O Armazenamento na Web</w:t>
+      </w:r>
+      <w:proofErr w:type="gramStart"/>
+      <w:r>
+        <w:t>, substitui</w:t>
+      </w:r>
+      <w:proofErr w:type="gramEnd"/>
+      <w:r>
+        <w:t xml:space="preserve"> o conceito de cookies.</w:t>
+      </w:r>
+      <w:r>
+        <w:t xml:space="preserve"> </w:t>
+      </w:r>
+    </w:p>
+    <w:p>
+      <w:pPr>
+        <w:shd w:val="clear" w:color="auto" w:fill="FFFFFF"/>
+        <w:spacing w:after="0"/>
+        <w:textAlignment w:val="baseline"/>
+      </w:pPr>
+    </w:p>
+    <w:p>
+      <w:pPr>
+        <w:shd w:val="clear" w:color="auto" w:fill="FFFFFF"/>
+        <w:spacing w:after="0"/>
+        <w:textAlignment w:val="baseline"/>
+      </w:pPr>
+      <w:r>
+        <w:t xml:space="preserve">Existem duas formas de armazenamento na Web: </w:t>
+      </w:r>
+    </w:p>
+    <w:p>
+      <w:pPr>
+        <w:pStyle w:val="PargrafodaLista"/>
+        <w:numPr>
+          <w:ilvl w:val="0"/>
+          <w:numId w:val="7"/>
+        </w:numPr>
+        <w:shd w:val="clear" w:color="auto" w:fill="FFFFFF"/>
+        <w:spacing w:after="0"/>
+        <w:textAlignment w:val="baseline"/>
+      </w:pPr>
+      <w:r>
+        <w:rPr>
+          <w:b/>
+        </w:rPr>
+        <w:t>A</w:t>
+      </w:r>
+      <w:r>
+        <w:rPr>
+          <w:b/>
+        </w:rPr>
+        <w:t>rmazenamento local.</w:t>
+      </w:r>
+      <w:r>
+        <w:t xml:space="preserve"> </w:t>
+      </w:r>
+      <w:r>
+        <w:t xml:space="preserve">O armazenamento local é persistente; os dados armazenados estão disponíveis para a página da web, mesmo que o usuário feche o navegador e depois o abra novamente no site. Para acessar o armazenamento local, use o objeto </w:t>
+      </w:r>
+      <w:proofErr w:type="spellStart"/>
+      <w:proofErr w:type="gramStart"/>
+      <w:r>
+        <w:t>localStorage</w:t>
+      </w:r>
+      <w:proofErr w:type="spellEnd"/>
+      <w:proofErr w:type="gramEnd"/>
+      <w:r>
+        <w:t>.</w:t>
+      </w:r>
+    </w:p>
+    <w:p>
+      <w:pPr>
+        <w:pStyle w:val="PargrafodaLista"/>
+        <w:shd w:val="clear" w:color="auto" w:fill="FFFFFF"/>
+        <w:spacing w:after="0"/>
+        <w:textAlignment w:val="baseline"/>
+        <w:rPr>
+          <w:b/>
+        </w:rPr>
+      </w:pPr>
+    </w:p>
+    <w:p>
+      <w:pPr>
+        <w:shd w:val="clear" w:color="auto" w:fill="FFFFFF"/>
+        <w:spacing w:after="0"/>
+        <w:ind w:left="708"/>
+        <w:textAlignment w:val="baseline"/>
+        <w:rPr>
+          <w:b/>
+        </w:rPr>
+      </w:pPr>
+      <w:r>
+        <w:rPr>
+          <w:b/>
+          <w:highlight w:val="yellow"/>
+        </w:rPr>
+        <w:t>Sintaxe</w:t>
+      </w:r>
+    </w:p>
+    <w:p>
+      <w:pPr>
+        <w:shd w:val="clear" w:color="auto" w:fill="FFFFFF"/>
+        <w:spacing w:after="0"/>
+        <w:ind w:left="708"/>
+        <w:textAlignment w:val="baseline"/>
+      </w:pPr>
+      <w:proofErr w:type="spellStart"/>
+      <w:proofErr w:type="gramStart"/>
+      <w:r>
+        <w:t>window</w:t>
+      </w:r>
+      <w:proofErr w:type="gramEnd"/>
+      <w:r>
+        <w:t>.localStorage</w:t>
+      </w:r>
+      <w:proofErr w:type="spellEnd"/>
+    </w:p>
+    <w:p>
+      <w:pPr>
+        <w:shd w:val="clear" w:color="auto" w:fill="FFFFFF"/>
+        <w:spacing w:after="0"/>
+        <w:ind w:left="708"/>
+        <w:textAlignment w:val="baseline"/>
+        <w:rPr>
+          <w:b/>
+        </w:rPr>
+      </w:pPr>
+    </w:p>
+    <w:p>
+      <w:pPr>
+        <w:shd w:val="clear" w:color="auto" w:fill="FFFFFF"/>
+        <w:spacing w:after="0"/>
+        <w:ind w:left="708"/>
+        <w:textAlignment w:val="baseline"/>
+        <w:rPr>
+          <w:b/>
+        </w:rPr>
+      </w:pPr>
+      <w:r>
+        <w:rPr>
+          <w:b/>
+          <w:highlight w:val="yellow"/>
+        </w:rPr>
+        <w:t xml:space="preserve">Sintaxe para salvar dados no </w:t>
+      </w:r>
+      <w:proofErr w:type="spellStart"/>
+      <w:proofErr w:type="gramStart"/>
+      <w:r>
+        <w:rPr>
+          <w:b/>
+          <w:highlight w:val="yellow"/>
+        </w:rPr>
+        <w:t>localStorage</w:t>
+      </w:r>
+      <w:proofErr w:type="spellEnd"/>
+      <w:proofErr w:type="gramEnd"/>
+      <w:r>
+        <w:rPr>
+          <w:b/>
+          <w:highlight w:val="yellow"/>
+        </w:rPr>
+        <w:t>:</w:t>
+      </w:r>
+    </w:p>
+    <w:p>
+      <w:pPr>
+        <w:shd w:val="clear" w:color="auto" w:fill="FFFFFF"/>
+        <w:spacing w:after="0"/>
+        <w:ind w:left="708"/>
+        <w:textAlignment w:val="baseline"/>
+      </w:pPr>
+      <w:proofErr w:type="spellStart"/>
+      <w:proofErr w:type="gramStart"/>
+      <w:r>
+        <w:t>localStorage</w:t>
+      </w:r>
+      <w:proofErr w:type="gramEnd"/>
+      <w:r>
+        <w:t>.setItem</w:t>
+      </w:r>
+      <w:proofErr w:type="spellEnd"/>
+      <w:r>
+        <w:t>("</w:t>
+      </w:r>
+      <w:proofErr w:type="spellStart"/>
+      <w:r>
+        <w:t>key</w:t>
+      </w:r>
+      <w:proofErr w:type="spellEnd"/>
+      <w:r>
+        <w:t>", "</w:t>
+      </w:r>
+      <w:proofErr w:type="spellStart"/>
+      <w:r>
+        <w:t>value</w:t>
+      </w:r>
+      <w:proofErr w:type="spellEnd"/>
+      <w:r>
+        <w:t>");</w:t>
+      </w:r>
+    </w:p>
+    <w:p>
+      <w:pPr>
+        <w:shd w:val="clear" w:color="auto" w:fill="FFFFFF"/>
+        <w:spacing w:after="0"/>
+        <w:ind w:left="708"/>
+        <w:textAlignment w:val="baseline"/>
+      </w:pPr>
+    </w:p>
+    <w:p>
+      <w:pPr>
+        <w:shd w:val="clear" w:color="auto" w:fill="FFFFFF"/>
+        <w:spacing w:after="0"/>
+        <w:ind w:left="708"/>
+        <w:textAlignment w:val="baseline"/>
+        <w:rPr>
+          <w:b/>
+        </w:rPr>
+      </w:pPr>
+      <w:r>
+        <w:rPr>
+          <w:b/>
+          <w:highlight w:val="yellow"/>
+        </w:rPr>
+        <w:t xml:space="preserve">Sintaxe para LER dados de </w:t>
+      </w:r>
+      <w:proofErr w:type="spellStart"/>
+      <w:proofErr w:type="gramStart"/>
+      <w:r>
+        <w:rPr>
+          <w:b/>
+          <w:highlight w:val="yellow"/>
+        </w:rPr>
+        <w:t>localStorage</w:t>
+      </w:r>
+      <w:proofErr w:type="spellEnd"/>
+      <w:proofErr w:type="gramEnd"/>
+      <w:r>
+        <w:rPr>
+          <w:b/>
+          <w:highlight w:val="yellow"/>
+        </w:rPr>
+        <w:t>:</w:t>
+      </w:r>
+    </w:p>
+    <w:p>
+      <w:pPr>
+        <w:shd w:val="clear" w:color="auto" w:fill="FFFFFF"/>
+        <w:spacing w:after="0"/>
+        <w:ind w:left="708"/>
+        <w:textAlignment w:val="baseline"/>
+        <w:rPr>
+          <w:lang w:val="en-US"/>
+        </w:rPr>
+      </w:pPr>
+      <w:proofErr w:type="spellStart"/>
+      <w:proofErr w:type="gramStart"/>
+      <w:r>
+        <w:rPr>
+          <w:lang w:val="en-US"/>
+        </w:rPr>
+        <w:t>var</w:t>
+      </w:r>
+      <w:proofErr w:type="spellEnd"/>
+      <w:proofErr w:type="gramEnd"/>
+      <w:r>
+        <w:rPr>
+          <w:lang w:val="en-US"/>
+        </w:rPr>
+        <w:t xml:space="preserve"> </w:t>
+      </w:r>
+      <w:proofErr w:type="spellStart"/>
+      <w:r>
+        <w:rPr>
+          <w:lang w:val="en-US"/>
+        </w:rPr>
+        <w:t>lastname</w:t>
+      </w:r>
+      <w:proofErr w:type="spellEnd"/>
+      <w:r>
+        <w:rPr>
+          <w:lang w:val="en-US"/>
+        </w:rPr>
+        <w:t xml:space="preserve"> = </w:t>
+      </w:r>
+      <w:proofErr w:type="spellStart"/>
+      <w:r>
+        <w:rPr>
+          <w:lang w:val="en-US"/>
+        </w:rPr>
+        <w:t>localStorage.getItem</w:t>
+      </w:r>
+      <w:proofErr w:type="spellEnd"/>
+      <w:r>
+        <w:rPr>
+          <w:lang w:val="en-US"/>
+        </w:rPr>
+        <w:t>("key");</w:t>
+      </w:r>
+    </w:p>
+    <w:p>
+      <w:pPr>
+        <w:shd w:val="clear" w:color="auto" w:fill="FFFFFF"/>
+        <w:spacing w:after="0"/>
+        <w:ind w:left="708"/>
+        <w:textAlignment w:val="baseline"/>
+        <w:rPr>
+          <w:lang w:val="en-US"/>
+        </w:rPr>
+      </w:pPr>
+    </w:p>
+    <w:p>
+      <w:pPr>
+        <w:shd w:val="clear" w:color="auto" w:fill="FFFFFF"/>
+        <w:spacing w:after="0"/>
+        <w:ind w:left="708"/>
+        <w:textAlignment w:val="baseline"/>
+      </w:pPr>
+      <w:r>
+        <w:rPr>
+          <w:b/>
+          <w:highlight w:val="yellow"/>
+        </w:rPr>
+        <w:t xml:space="preserve">Sintaxe para REMOVER dados do </w:t>
+      </w:r>
+      <w:proofErr w:type="spellStart"/>
+      <w:proofErr w:type="gramStart"/>
+      <w:r>
+        <w:rPr>
+          <w:b/>
+          <w:highlight w:val="yellow"/>
+        </w:rPr>
+        <w:t>localStorage</w:t>
+      </w:r>
+      <w:proofErr w:type="spellEnd"/>
+      <w:proofErr w:type="gramEnd"/>
+      <w:r>
+        <w:rPr>
+          <w:b/>
+          <w:highlight w:val="yellow"/>
+        </w:rPr>
+        <w:t>:</w:t>
+      </w:r>
+    </w:p>
+    <w:p>
+      <w:pPr>
+        <w:shd w:val="clear" w:color="auto" w:fill="FFFFFF"/>
+        <w:spacing w:after="0"/>
+        <w:ind w:left="708"/>
+        <w:textAlignment w:val="baseline"/>
+      </w:pPr>
+      <w:proofErr w:type="spellStart"/>
+      <w:proofErr w:type="gramStart"/>
+      <w:r>
+        <w:t>localStorage</w:t>
+      </w:r>
+      <w:proofErr w:type="gramEnd"/>
+      <w:r>
+        <w:t>.removeItem</w:t>
+      </w:r>
+      <w:proofErr w:type="spellEnd"/>
+      <w:r>
+        <w:t>("</w:t>
+      </w:r>
+      <w:proofErr w:type="spellStart"/>
+      <w:r>
+        <w:t>key</w:t>
+      </w:r>
+      <w:proofErr w:type="spellEnd"/>
+      <w:r>
+        <w:t>");</w:t>
+      </w:r>
+    </w:p>
+    <w:p>
+      <w:pPr>
+        <w:shd w:val="clear" w:color="auto" w:fill="FFFFFF"/>
+        <w:spacing w:after="0"/>
+        <w:textAlignment w:val="baseline"/>
+      </w:pPr>
+    </w:p>
+    <w:p>
+      <w:pPr>
+        <w:pStyle w:val="PargrafodaLista"/>
+        <w:numPr>
+          <w:ilvl w:val="0"/>
+          <w:numId w:val="7"/>
+        </w:numPr>
+        <w:shd w:val="clear" w:color="auto" w:fill="FFFFFF"/>
+        <w:spacing w:after="0"/>
+        <w:textAlignment w:val="baseline"/>
+      </w:pPr>
+      <w:r>
+        <w:rPr>
+          <w:b/>
+        </w:rPr>
+        <w:t>Armazenamento de sessão.</w:t>
+      </w:r>
+      <w:r>
+        <w:t xml:space="preserve"> </w:t>
+      </w:r>
+      <w:r>
+        <w:t>É volátil e e</w:t>
+      </w:r>
+      <w:r>
+        <w:t xml:space="preserve">stá disponível apenas durante a sessão atual; portanto, se o usuário fechar o navegador, o armazenamento da sessão será limpo automaticamente e não estará mais disponível. </w:t>
+      </w:r>
+      <w:r>
+        <w:t xml:space="preserve">Para acessar o </w:t>
+      </w:r>
+      <w:r>
+        <w:t xml:space="preserve">armazenamento da sessão, use o objeto </w:t>
+      </w:r>
+      <w:proofErr w:type="spellStart"/>
+      <w:proofErr w:type="gramStart"/>
+      <w:r>
+        <w:t>sessionStorage</w:t>
+      </w:r>
+      <w:proofErr w:type="spellEnd"/>
+      <w:proofErr w:type="gramEnd"/>
+      <w:r>
+        <w:t>.</w:t>
+      </w:r>
+    </w:p>
+    <w:p>
+      <w:pPr>
+        <w:pStyle w:val="PargrafodaLista"/>
+        <w:shd w:val="clear" w:color="auto" w:fill="FFFFFF"/>
+        <w:spacing w:after="0"/>
+        <w:textAlignment w:val="baseline"/>
+        <w:rPr>
+          <w:b/>
+        </w:rPr>
+      </w:pPr>
+    </w:p>
+    <w:p>
+      <w:pPr>
+        <w:pStyle w:val="PargrafodaLista"/>
+        <w:shd w:val="clear" w:color="auto" w:fill="FFFFFF"/>
+        <w:spacing w:after="0"/>
+        <w:textAlignment w:val="baseline"/>
+        <w:rPr>
+          <w:b/>
+          <w:highlight w:val="yellow"/>
+        </w:rPr>
+      </w:pPr>
+    </w:p>
+    <w:p>
+      <w:pPr>
+        <w:pStyle w:val="PargrafodaLista"/>
+        <w:shd w:val="clear" w:color="auto" w:fill="FFFFFF"/>
+        <w:spacing w:after="0"/>
+        <w:textAlignment w:val="baseline"/>
+        <w:rPr>
+          <w:b/>
+        </w:rPr>
+      </w:pPr>
+      <w:r>
+        <w:rPr>
+          <w:b/>
+          <w:highlight w:val="yellow"/>
+        </w:rPr>
+        <w:lastRenderedPageBreak/>
+        <w:t>Sintaxe</w:t>
+      </w:r>
+    </w:p>
+    <w:p>
+      <w:pPr>
+        <w:pStyle w:val="PargrafodaLista"/>
+        <w:shd w:val="clear" w:color="auto" w:fill="FFFFFF"/>
+        <w:spacing w:after="0"/>
+        <w:textAlignment w:val="baseline"/>
+      </w:pPr>
+      <w:proofErr w:type="spellStart"/>
+      <w:proofErr w:type="gramStart"/>
+      <w:r>
+        <w:t>window</w:t>
+      </w:r>
+      <w:proofErr w:type="gramEnd"/>
+      <w:r>
+        <w:t>.sessionStorage</w:t>
+      </w:r>
+      <w:proofErr w:type="spellEnd"/>
+    </w:p>
+    <w:p>
+      <w:pPr>
+        <w:pStyle w:val="PargrafodaLista"/>
+        <w:shd w:val="clear" w:color="auto" w:fill="FFFFFF"/>
+        <w:spacing w:after="0"/>
+        <w:textAlignment w:val="baseline"/>
+      </w:pPr>
+    </w:p>
+    <w:p>
+      <w:pPr>
+        <w:pStyle w:val="PargrafodaLista"/>
+        <w:shd w:val="clear" w:color="auto" w:fill="FFFFFF"/>
+        <w:spacing w:after="0"/>
+        <w:textAlignment w:val="baseline"/>
+        <w:rPr>
+          <w:b/>
+        </w:rPr>
+      </w:pPr>
+      <w:r>
+        <w:rPr>
+          <w:b/>
+          <w:highlight w:val="yellow"/>
+        </w:rPr>
+        <w:t xml:space="preserve">Sintaxe para salvar dados em </w:t>
+      </w:r>
+      <w:proofErr w:type="spellStart"/>
+      <w:proofErr w:type="gramStart"/>
+      <w:r>
+        <w:rPr>
+          <w:b/>
+          <w:highlight w:val="yellow"/>
+        </w:rPr>
+        <w:t>sessionStorage</w:t>
+      </w:r>
+      <w:proofErr w:type="spellEnd"/>
+      <w:proofErr w:type="gramEnd"/>
+      <w:r>
+        <w:rPr>
+          <w:b/>
+          <w:highlight w:val="yellow"/>
+        </w:rPr>
+        <w:t>:</w:t>
+      </w:r>
+    </w:p>
+    <w:p>
+      <w:pPr>
+        <w:pStyle w:val="PargrafodaLista"/>
+        <w:shd w:val="clear" w:color="auto" w:fill="FFFFFF"/>
+        <w:spacing w:after="0"/>
+        <w:textAlignment w:val="baseline"/>
+      </w:pPr>
+      <w:proofErr w:type="spellStart"/>
+      <w:proofErr w:type="gramStart"/>
+      <w:r>
+        <w:t>sessionStorage</w:t>
+      </w:r>
+      <w:proofErr w:type="gramEnd"/>
+      <w:r>
+        <w:t>.setItem</w:t>
+      </w:r>
+      <w:proofErr w:type="spellEnd"/>
+      <w:r>
+        <w:t>("</w:t>
+      </w:r>
+      <w:proofErr w:type="spellStart"/>
+      <w:r>
+        <w:t>key</w:t>
+      </w:r>
+      <w:proofErr w:type="spellEnd"/>
+      <w:r>
+        <w:t>", "</w:t>
+      </w:r>
+      <w:proofErr w:type="spellStart"/>
+      <w:r>
+        <w:t>value</w:t>
+      </w:r>
+      <w:proofErr w:type="spellEnd"/>
+      <w:r>
+        <w:t>");</w:t>
+      </w:r>
+    </w:p>
+    <w:p>
+      <w:pPr>
+        <w:pStyle w:val="PargrafodaLista"/>
+        <w:shd w:val="clear" w:color="auto" w:fill="FFFFFF"/>
+        <w:spacing w:after="0"/>
+        <w:textAlignment w:val="baseline"/>
+      </w:pPr>
+    </w:p>
+    <w:p>
+      <w:pPr>
+        <w:pStyle w:val="PargrafodaLista"/>
+        <w:shd w:val="clear" w:color="auto" w:fill="FFFFFF"/>
+        <w:spacing w:after="0"/>
+        <w:textAlignment w:val="baseline"/>
+        <w:rPr>
+          <w:b/>
+        </w:rPr>
+      </w:pPr>
+      <w:r>
+        <w:rPr>
+          <w:b/>
+          <w:highlight w:val="yellow"/>
+        </w:rPr>
+        <w:t xml:space="preserve">Sintaxe para ler dados de </w:t>
+      </w:r>
+      <w:proofErr w:type="spellStart"/>
+      <w:proofErr w:type="gramStart"/>
+      <w:r>
+        <w:rPr>
+          <w:b/>
+          <w:highlight w:val="yellow"/>
+        </w:rPr>
+        <w:t>sessionStorage</w:t>
+      </w:r>
+      <w:proofErr w:type="spellEnd"/>
+      <w:proofErr w:type="gramEnd"/>
+      <w:r>
+        <w:rPr>
+          <w:b/>
+          <w:highlight w:val="yellow"/>
+        </w:rPr>
+        <w:t>:</w:t>
+      </w:r>
+    </w:p>
+    <w:p>
+      <w:pPr>
+        <w:pStyle w:val="PargrafodaLista"/>
+        <w:shd w:val="clear" w:color="auto" w:fill="FFFFFF"/>
+        <w:spacing w:after="0"/>
+        <w:textAlignment w:val="baseline"/>
+        <w:rPr>
+          <w:lang w:val="en-US"/>
+        </w:rPr>
+      </w:pPr>
+      <w:proofErr w:type="spellStart"/>
+      <w:proofErr w:type="gramStart"/>
+      <w:r>
+        <w:rPr>
+          <w:lang w:val="en-US"/>
+        </w:rPr>
+        <w:t>var</w:t>
+      </w:r>
+      <w:proofErr w:type="spellEnd"/>
+      <w:proofErr w:type="gramEnd"/>
+      <w:r>
+        <w:rPr>
+          <w:lang w:val="en-US"/>
+        </w:rPr>
+        <w:t xml:space="preserve"> </w:t>
+      </w:r>
+      <w:proofErr w:type="spellStart"/>
+      <w:r>
+        <w:rPr>
+          <w:lang w:val="en-US"/>
+        </w:rPr>
+        <w:t>lastname</w:t>
+      </w:r>
+      <w:proofErr w:type="spellEnd"/>
+      <w:r>
+        <w:rPr>
+          <w:lang w:val="en-US"/>
+        </w:rPr>
+        <w:t xml:space="preserve"> = </w:t>
+      </w:r>
+      <w:proofErr w:type="spellStart"/>
+      <w:r>
+        <w:rPr>
+          <w:lang w:val="en-US"/>
+        </w:rPr>
+        <w:t>sessionStorage.getItem</w:t>
+      </w:r>
+      <w:proofErr w:type="spellEnd"/>
+      <w:r>
+        <w:rPr>
+          <w:lang w:val="en-US"/>
+        </w:rPr>
+        <w:t>("key");</w:t>
+      </w:r>
+    </w:p>
+    <w:p>
+      <w:pPr>
+        <w:pStyle w:val="PargrafodaLista"/>
+        <w:shd w:val="clear" w:color="auto" w:fill="FFFFFF"/>
+        <w:spacing w:after="0"/>
+        <w:textAlignment w:val="baseline"/>
+        <w:rPr>
+          <w:lang w:val="en-US"/>
+        </w:rPr>
+      </w:pPr>
+    </w:p>
+    <w:p>
+      <w:pPr>
+        <w:pStyle w:val="PargrafodaLista"/>
+        <w:shd w:val="clear" w:color="auto" w:fill="FFFFFF"/>
+        <w:spacing w:after="0"/>
+        <w:textAlignment w:val="baseline"/>
+        <w:rPr>
+          <w:b/>
+        </w:rPr>
+      </w:pPr>
+      <w:r>
+        <w:rPr>
+          <w:b/>
+          <w:highlight w:val="yellow"/>
+        </w:rPr>
+        <w:t xml:space="preserve">Sintaxe para REMOVER dados salvos da </w:t>
+      </w:r>
+      <w:proofErr w:type="spellStart"/>
+      <w:proofErr w:type="gramStart"/>
+      <w:r>
+        <w:rPr>
+          <w:b/>
+          <w:highlight w:val="yellow"/>
+        </w:rPr>
+        <w:t>sessionStorage</w:t>
+      </w:r>
+      <w:proofErr w:type="spellEnd"/>
+      <w:proofErr w:type="gramEnd"/>
+      <w:r>
+        <w:rPr>
+          <w:b/>
+          <w:highlight w:val="yellow"/>
+        </w:rPr>
+        <w:t>:</w:t>
+      </w:r>
+    </w:p>
+    <w:p>
+      <w:pPr>
+        <w:pStyle w:val="PargrafodaLista"/>
+        <w:shd w:val="clear" w:color="auto" w:fill="FFFFFF"/>
+        <w:spacing w:after="0"/>
+        <w:textAlignment w:val="baseline"/>
+      </w:pPr>
+      <w:proofErr w:type="spellStart"/>
+      <w:proofErr w:type="gramStart"/>
+      <w:r>
+        <w:t>sessionStorage</w:t>
+      </w:r>
+      <w:proofErr w:type="gramEnd"/>
+      <w:r>
+        <w:t>.removeItem</w:t>
+      </w:r>
+      <w:proofErr w:type="spellEnd"/>
+      <w:r>
+        <w:t>("</w:t>
+      </w:r>
+      <w:proofErr w:type="spellStart"/>
+      <w:r>
+        <w:t>key</w:t>
+      </w:r>
+      <w:proofErr w:type="spellEnd"/>
+      <w:r>
+        <w:t>");</w:t>
+      </w:r>
+    </w:p>
+    <w:p>
+      <w:pPr>
+        <w:pStyle w:val="PargrafodaLista"/>
+        <w:shd w:val="clear" w:color="auto" w:fill="FFFFFF"/>
+        <w:spacing w:after="0"/>
+        <w:textAlignment w:val="baseline"/>
+      </w:pPr>
+    </w:p>
+    <w:p>
+      <w:pPr>
+        <w:pStyle w:val="PargrafodaLista"/>
+        <w:shd w:val="clear" w:color="auto" w:fill="FFFFFF"/>
+        <w:spacing w:after="0"/>
+        <w:textAlignment w:val="baseline"/>
+        <w:rPr>
+          <w:b/>
+        </w:rPr>
+      </w:pPr>
+      <w:r>
+        <w:rPr>
+          <w:b/>
+          <w:highlight w:val="yellow"/>
+        </w:rPr>
+        <w:t xml:space="preserve">Sintaxe para REMOVER TODOS os dados salvos do </w:t>
+      </w:r>
+      <w:proofErr w:type="spellStart"/>
+      <w:proofErr w:type="gramStart"/>
+      <w:r>
+        <w:rPr>
+          <w:b/>
+          <w:highlight w:val="yellow"/>
+        </w:rPr>
+        <w:t>sessionStorage</w:t>
+      </w:r>
+      <w:proofErr w:type="spellEnd"/>
+      <w:proofErr w:type="gramEnd"/>
+      <w:r>
+        <w:rPr>
+          <w:b/>
+          <w:highlight w:val="yellow"/>
+        </w:rPr>
+        <w:t>:</w:t>
+      </w:r>
+    </w:p>
+    <w:p>
+      <w:pPr>
+        <w:pStyle w:val="PargrafodaLista"/>
+        <w:shd w:val="clear" w:color="auto" w:fill="FFFFFF"/>
+        <w:spacing w:after="0"/>
+        <w:textAlignment w:val="baseline"/>
+      </w:pPr>
+      <w:proofErr w:type="spellStart"/>
+      <w:proofErr w:type="gramStart"/>
+      <w:r>
+        <w:t>sessionStorage</w:t>
+      </w:r>
+      <w:proofErr w:type="gramEnd"/>
+      <w:r>
+        <w:t>.clear</w:t>
+      </w:r>
+      <w:proofErr w:type="spellEnd"/>
+      <w:r>
+        <w:t>();</w:t>
+      </w:r>
+    </w:p>
+    <w:p>
+      <w:pPr>
+        <w:pStyle w:val="PargrafodaLista"/>
+        <w:shd w:val="clear" w:color="auto" w:fill="FFFFFF"/>
+        <w:spacing w:after="0"/>
+        <w:textAlignment w:val="baseline"/>
+      </w:pPr>
+    </w:p>
+    <w:p>
+      <w:pPr>
+        <w:rPr>
+          <w:highlight w:val="lightGray"/>
+        </w:rPr>
+      </w:pPr>
+      <w:r>
+        <w:rPr>
+          <w:highlight w:val="lightGray"/>
+        </w:rPr>
+        <w:t xml:space="preserve">DICA </w:t>
+      </w:r>
+    </w:p>
+    <w:p>
+      <w:r>
+        <w:rPr>
+          <w:highlight w:val="lightGray"/>
+        </w:rPr>
+        <w:t xml:space="preserve">Os objetos </w:t>
+      </w:r>
+      <w:proofErr w:type="spellStart"/>
+      <w:proofErr w:type="gramStart"/>
+      <w:r>
+        <w:rPr>
+          <w:highlight w:val="lightGray"/>
+        </w:rPr>
+        <w:t>localStorage</w:t>
+      </w:r>
+      <w:proofErr w:type="spellEnd"/>
+      <w:proofErr w:type="gramEnd"/>
+      <w:r>
+        <w:rPr>
+          <w:highlight w:val="lightGray"/>
+        </w:rPr>
+        <w:t xml:space="preserve"> e </w:t>
+      </w:r>
+      <w:proofErr w:type="spellStart"/>
+      <w:r>
+        <w:rPr>
+          <w:highlight w:val="lightGray"/>
+        </w:rPr>
+        <w:t>sessionStorage</w:t>
+      </w:r>
+      <w:proofErr w:type="spellEnd"/>
+      <w:r>
+        <w:rPr>
+          <w:highlight w:val="lightGray"/>
+        </w:rPr>
+        <w:t xml:space="preserve"> fornecem exatamente a mesma API.</w:t>
+      </w:r>
+      <w:r>
+        <w:rPr>
+          <w:highlight w:val="lightGray"/>
+        </w:rPr>
+        <w:t xml:space="preserve"> </w:t>
+      </w:r>
+      <w:r>
+        <w:rPr>
+          <w:highlight w:val="lightGray"/>
+        </w:rPr>
+        <w:t xml:space="preserve">A única diferença é a vida útil do armazenamento. Lembre-se de que </w:t>
+      </w:r>
+      <w:proofErr w:type="spellStart"/>
+      <w:proofErr w:type="gramStart"/>
+      <w:r>
+        <w:rPr>
+          <w:highlight w:val="lightGray"/>
+        </w:rPr>
+        <w:t>sessionStorage</w:t>
+      </w:r>
+      <w:proofErr w:type="spellEnd"/>
+      <w:proofErr w:type="gramEnd"/>
+      <w:r>
+        <w:rPr>
+          <w:highlight w:val="lightGray"/>
+        </w:rPr>
+        <w:t xml:space="preserve"> é limpo quando a sessão é fechada, enquanto </w:t>
+      </w:r>
+      <w:proofErr w:type="spellStart"/>
+      <w:r>
+        <w:rPr>
+          <w:highlight w:val="lightGray"/>
+        </w:rPr>
+        <w:t>localStorage</w:t>
+      </w:r>
+      <w:proofErr w:type="spellEnd"/>
+      <w:r>
+        <w:rPr>
+          <w:highlight w:val="lightGray"/>
+        </w:rPr>
+        <w:t xml:space="preserve"> ainda pode ser acessado depois que uma sessão é fechada e uma nova sessão é aberta.</w:t>
+      </w:r>
+    </w:p>
+    <w:p>
+      <w:r>
+        <w:t xml:space="preserve">O Armazenamento na Web é </w:t>
+      </w:r>
+      <w:proofErr w:type="gramStart"/>
+      <w:r>
+        <w:t>implementado</w:t>
+      </w:r>
+      <w:proofErr w:type="gramEnd"/>
+      <w:r>
+        <w:t xml:space="preserve"> como pares de valor de nome e armazenado como sequências de caracteres. Quaisquer dados que você possa colocar em um formato de sequência podem ser armazenados no Armazenamento na Web. </w:t>
+      </w:r>
+    </w:p>
+    <w:tbl>
+      <w:tblPr>
+        <w:tblStyle w:val="Tabelacomgrade"/>
+        <w:tblW w:w="0" w:type="auto"/>
+        <w:tblBorders>
+          <w:top w:val="single" w:sz="4" w:space="0" w:color="FF6600"/>
+          <w:left w:val="single" w:sz="4" w:space="0" w:color="FF6600"/>
+          <w:bottom w:val="single" w:sz="4" w:space="0" w:color="FF6600"/>
+          <w:right w:val="single" w:sz="4" w:space="0" w:color="FF6600"/>
+          <w:insideH w:val="single" w:sz="4" w:space="0" w:color="FF6600"/>
+          <w:insideV w:val="single" w:sz="4" w:space="0" w:color="FF6600"/>
+        </w:tblBorders>
+        <w:tblCellMar>
+          <w:top w:w="28" w:type="dxa"/>
+          <w:left w:w="85" w:type="dxa"/>
+          <w:bottom w:w="28" w:type="dxa"/>
+          <w:right w:w="28" w:type="dxa"/>
+        </w:tblCellMar>
+        <w:tblLook w:val="04A0" w:firstRow="1" w:lastRow="0" w:firstColumn="1" w:lastColumn="0" w:noHBand="0" w:noVBand="1"/>
+      </w:tblPr>
+      <w:tblGrid>
+        <w:gridCol w:w="1361"/>
+        <w:gridCol w:w="7256"/>
+      </w:tblGrid>
+      <w:tr>
+        <w:tc>
+          <w:tcPr>
+            <w:tcW w:w="1361" w:type="dxa"/>
+            <w:shd w:val="clear" w:color="auto" w:fill="FF6600"/>
+          </w:tcPr>
+          <w:p>
+            <w:pPr>
+              <w:textAlignment w:val="baseline"/>
+              <w:rPr>
+                <w:b/>
+                <w:color w:val="FFFFFF" w:themeColor="background1"/>
+              </w:rPr>
+            </w:pPr>
+            <w:proofErr w:type="spellStart"/>
+            <w:r>
+              <w:rPr>
+                <w:b/>
+                <w:color w:val="FFFFFF" w:themeColor="background1"/>
+              </w:rPr>
+              <w:t>Method</w:t>
+            </w:r>
+            <w:proofErr w:type="spellEnd"/>
+          </w:p>
+        </w:tc>
+        <w:tc>
+          <w:tcPr>
+            <w:tcW w:w="7256" w:type="dxa"/>
+            <w:shd w:val="clear" w:color="auto" w:fill="FF6600"/>
+          </w:tcPr>
+          <w:p>
+            <w:pPr>
+              <w:textAlignment w:val="baseline"/>
+              <w:rPr>
+                <w:b/>
+                <w:color w:val="FFFFFF" w:themeColor="background1"/>
+              </w:rPr>
+            </w:pPr>
+            <w:proofErr w:type="spellStart"/>
+            <w:r>
+              <w:rPr>
+                <w:b/>
+                <w:color w:val="FFFFFF" w:themeColor="background1"/>
+              </w:rPr>
+              <w:t>Description</w:t>
+            </w:r>
+            <w:proofErr w:type="spellEnd"/>
+          </w:p>
+        </w:tc>
+      </w:tr>
+      <w:tr>
+        <w:tc>
+          <w:tcPr>
+            <w:tcW w:w="1361" w:type="dxa"/>
+          </w:tcPr>
+          <w:p>
+            <w:pPr>
+              <w:textAlignment w:val="baseline"/>
+            </w:pPr>
+            <w:proofErr w:type="spellStart"/>
+            <w:proofErr w:type="gramStart"/>
+            <w:r>
+              <w:t>setItem</w:t>
+            </w:r>
+            <w:proofErr w:type="spellEnd"/>
+            <w:proofErr w:type="gramEnd"/>
+          </w:p>
+        </w:tc>
+        <w:tc>
+          <w:tcPr>
+            <w:tcW w:w="7256" w:type="dxa"/>
+          </w:tcPr>
+          <w:p>
+            <w:pPr>
+              <w:textAlignment w:val="baseline"/>
+            </w:pPr>
+            <w:r>
+              <w:t xml:space="preserve">Adiciona um </w:t>
+            </w:r>
+            <w:proofErr w:type="spellStart"/>
+            <w:r>
+              <w:t>key</w:t>
+            </w:r>
+            <w:proofErr w:type="spellEnd"/>
+            <w:r>
+              <w:t>/</w:t>
+            </w:r>
+            <w:proofErr w:type="spellStart"/>
+            <w:r>
+              <w:t>value</w:t>
+            </w:r>
+            <w:proofErr w:type="spellEnd"/>
+            <w:r>
+              <w:t xml:space="preserve"> </w:t>
+            </w:r>
+            <w:r>
+              <w:t>no armazenamento. Se nenhum item com a chave especificada existir, o item será adicionado; se essa chave existir, seu valor será atualizado.</w:t>
+            </w:r>
+          </w:p>
+        </w:tc>
+      </w:tr>
+      <w:tr>
+        <w:tc>
+          <w:tcPr>
+            <w:tcW w:w="1361" w:type="dxa"/>
+          </w:tcPr>
+          <w:p>
+            <w:pPr>
+              <w:textAlignment w:val="baseline"/>
+            </w:pPr>
+            <w:proofErr w:type="spellStart"/>
+            <w:proofErr w:type="gramStart"/>
+            <w:r>
+              <w:t>getItem</w:t>
+            </w:r>
+            <w:proofErr w:type="spellEnd"/>
+            <w:proofErr w:type="gramEnd"/>
+          </w:p>
+        </w:tc>
+        <w:tc>
+          <w:tcPr>
+            <w:tcW w:w="7256" w:type="dxa"/>
+          </w:tcPr>
+          <w:p>
+            <w:pPr>
+              <w:textAlignment w:val="baseline"/>
+            </w:pPr>
+            <w:r>
+              <w:t>Recupera dados do armazenamento com base em um valor ou índice de chave especificado.</w:t>
+            </w:r>
+          </w:p>
+        </w:tc>
+      </w:tr>
+      <w:tr>
+        <w:tc>
+          <w:tcPr>
+            <w:tcW w:w="1361" w:type="dxa"/>
+          </w:tcPr>
+          <w:p>
+            <w:pPr>
+              <w:textAlignment w:val="baseline"/>
+            </w:pPr>
+            <w:proofErr w:type="spellStart"/>
+            <w:proofErr w:type="gramStart"/>
+            <w:r>
+              <w:t>clear</w:t>
+            </w:r>
+            <w:proofErr w:type="spellEnd"/>
+            <w:proofErr w:type="gramEnd"/>
+          </w:p>
+        </w:tc>
+        <w:tc>
+          <w:tcPr>
+            <w:tcW w:w="7256" w:type="dxa"/>
+          </w:tcPr>
+          <w:p>
+            <w:pPr>
+              <w:textAlignment w:val="baseline"/>
+            </w:pPr>
+            <w:r>
+              <w:t>Limpa todo o armazenamento que foi salvo. Use este método para limpar o armazenamento conforme necessário.</w:t>
+            </w:r>
+          </w:p>
+        </w:tc>
+      </w:tr>
+      <w:tr>
+        <w:tc>
+          <w:tcPr>
+            <w:tcW w:w="1361" w:type="dxa"/>
+          </w:tcPr>
+          <w:p>
+            <w:pPr>
+              <w:textAlignment w:val="baseline"/>
+            </w:pPr>
+            <w:proofErr w:type="spellStart"/>
+            <w:proofErr w:type="gramStart"/>
+            <w:r>
+              <w:t>key</w:t>
+            </w:r>
+            <w:proofErr w:type="spellEnd"/>
+            <w:proofErr w:type="gramEnd"/>
+          </w:p>
+        </w:tc>
+        <w:tc>
+          <w:tcPr>
+            <w:tcW w:w="7256" w:type="dxa"/>
+          </w:tcPr>
+          <w:p>
+            <w:pPr>
+              <w:textAlignment w:val="baseline"/>
+            </w:pPr>
+            <w:r>
+              <w:t>Recupera a chave em um índice especificado. Você pode usar a chave resultante para passar como um parâmetro para um dos outros métodos que aceitam uma chave.</w:t>
+            </w:r>
+          </w:p>
+        </w:tc>
+      </w:tr>
+      <w:tr>
+        <w:tc>
+          <w:tcPr>
+            <w:tcW w:w="1361" w:type="dxa"/>
+          </w:tcPr>
+          <w:p>
+            <w:pPr>
+              <w:textAlignment w:val="baseline"/>
+            </w:pPr>
+            <w:proofErr w:type="spellStart"/>
+            <w:proofErr w:type="gramStart"/>
+            <w:r>
+              <w:t>removeItem</w:t>
+            </w:r>
+            <w:proofErr w:type="spellEnd"/>
+            <w:proofErr w:type="gramEnd"/>
+          </w:p>
+        </w:tc>
+        <w:tc>
+          <w:tcPr>
+            <w:tcW w:w="7256" w:type="dxa"/>
+          </w:tcPr>
+          <w:p>
+            <w:pPr>
+              <w:textAlignment w:val="baseline"/>
+            </w:pPr>
+            <w:r>
+              <w:t xml:space="preserve">Remove o </w:t>
+            </w:r>
+            <w:proofErr w:type="spellStart"/>
+            <w:r>
+              <w:t>key</w:t>
+            </w:r>
+            <w:proofErr w:type="spellEnd"/>
+            <w:r>
+              <w:t>/</w:t>
+            </w:r>
+            <w:proofErr w:type="spellStart"/>
+            <w:r>
+              <w:t>value</w:t>
+            </w:r>
+            <w:proofErr w:type="spellEnd"/>
+            <w:proofErr w:type="gramStart"/>
+            <w:r>
+              <w:t xml:space="preserve">  </w:t>
+            </w:r>
+            <w:proofErr w:type="gramEnd"/>
+            <w:r>
+              <w:t>especificado n</w:t>
+            </w:r>
+            <w:r>
+              <w:t>o armazenamento.</w:t>
+            </w:r>
+          </w:p>
+        </w:tc>
+      </w:tr>
+    </w:tbl>
+    <w:p>
+      <w:pPr>
+        <w:spacing w:after="0" w:line="240" w:lineRule="auto"/>
+      </w:pPr>
+    </w:p>
+    <w:p>
+      <w:pPr>
+        <w:spacing w:after="0" w:line="240" w:lineRule="auto"/>
+      </w:pPr>
+      <w:r>
+        <w:t xml:space="preserve">Além dos métodos descritos </w:t>
+      </w:r>
+      <w:r>
+        <w:t>a cima</w:t>
+      </w:r>
+      <w:r>
+        <w:t xml:space="preserve">, os objetos de armazenamento expõem uma propriedade </w:t>
+      </w:r>
+      <w:proofErr w:type="spellStart"/>
+      <w:r>
+        <w:t>length</w:t>
+      </w:r>
+      <w:proofErr w:type="spellEnd"/>
+      <w:r>
+        <w:t xml:space="preserve"> que retorna o número de pares de </w:t>
+      </w:r>
+      <w:proofErr w:type="spellStart"/>
+      <w:r>
+        <w:t>key</w:t>
+      </w:r>
+      <w:proofErr w:type="spellEnd"/>
+      <w:r>
+        <w:t xml:space="preserve">/ </w:t>
+      </w:r>
+      <w:proofErr w:type="spellStart"/>
+      <w:r>
+        <w:t>value</w:t>
+      </w:r>
+      <w:proofErr w:type="spellEnd"/>
+      <w:r>
+        <w:t xml:space="preserve"> </w:t>
+      </w:r>
+      <w:r>
+        <w:t>no armazenamento.</w:t>
+      </w:r>
+    </w:p>
+    <w:p>
+      <w:pPr>
+        <w:spacing w:after="0" w:line="240" w:lineRule="auto"/>
+      </w:pPr>
+    </w:p>
+    <w:p>
+      <w:pPr>
+        <w:spacing w:after="0" w:line="240" w:lineRule="auto"/>
+      </w:pPr>
+      <w:r>
+        <w:t xml:space="preserve">O código abaixo cria caixas de texto para aceitar uma chave e um valor, respectivamente. Os botões permitem </w:t>
+      </w:r>
+      <w:r>
+        <w:rPr>
+          <w:b/>
+        </w:rPr>
+        <w:t>adicionar</w:t>
+      </w:r>
+      <w:r>
+        <w:t xml:space="preserve"> itens ao armazenamento, </w:t>
+      </w:r>
+      <w:r>
+        <w:rPr>
+          <w:b/>
+        </w:rPr>
+        <w:t>remover</w:t>
+      </w:r>
+      <w:r>
+        <w:t xml:space="preserve"> um item ou </w:t>
+      </w:r>
+      <w:r>
+        <w:rPr>
+          <w:b/>
+        </w:rPr>
+        <w:t>limpar</w:t>
+      </w:r>
+      <w:r>
+        <w:t xml:space="preserve"> completamente o armazenamento.</w:t>
+      </w:r>
+    </w:p>
+    <w:p>
+      <w:pPr>
+        <w:spacing w:after="0" w:line="240" w:lineRule="auto"/>
+      </w:pPr>
+    </w:p>
+    <w:p>
+      <w:pPr>
+        <w:spacing w:after="0" w:line="240" w:lineRule="auto"/>
+      </w:pPr>
+      <w:r>
+        <w:lastRenderedPageBreak/>
+        <w:t xml:space="preserve">Cada recurso é </w:t>
+      </w:r>
+      <w:proofErr w:type="gramStart"/>
+      <w:r>
+        <w:t>implementado</w:t>
+      </w:r>
+      <w:proofErr w:type="gramEnd"/>
+      <w:r>
+        <w:t xml:space="preserve"> por sua vez. Para exibir o conteúdo do armazenamento, a página contém uma </w:t>
+      </w:r>
+      <w:proofErr w:type="spellStart"/>
+      <w:r>
+        <w:t>div</w:t>
+      </w:r>
+      <w:proofErr w:type="spellEnd"/>
+      <w:r>
+        <w:t xml:space="preserve"> que mostra o conteúdo do armazenamento anexado a ele. </w:t>
+      </w:r>
+      <w:r>
+        <w:rPr>
+          <w:highlight w:val="yellow"/>
+        </w:rPr>
+        <w:t xml:space="preserve">O método </w:t>
+      </w:r>
+      <w:proofErr w:type="spellStart"/>
+      <w:proofErr w:type="gramStart"/>
+      <w:r>
+        <w:rPr>
+          <w:b/>
+          <w:highlight w:val="yellow"/>
+        </w:rPr>
+        <w:t>LoadFromStorage</w:t>
+      </w:r>
+      <w:proofErr w:type="spellEnd"/>
+      <w:proofErr w:type="gramEnd"/>
+      <w:r>
+        <w:rPr>
+          <w:highlight w:val="yellow"/>
+        </w:rPr>
+        <w:t xml:space="preserve"> é chamado para cada operação para atualizar a página com os dados disponíveis no armazenamento.</w:t>
+      </w:r>
+      <w:r>
+        <w:t xml:space="preserve"> Todos os exemplos a seguir usam armazenamento local, mas, novamente, eles funcionariam da mesma maneira com o armazenamento da sessão.</w:t>
+      </w:r>
+    </w:p>
+    <w:p>
+      <w:pPr>
+        <w:spacing w:after="0" w:line="240" w:lineRule="auto"/>
+      </w:pPr>
+    </w:p>
+    <w:p>
+      <w:pPr>
+        <w:spacing w:after="0" w:line="240" w:lineRule="auto"/>
+      </w:pPr>
+      <w:r>
+        <w:t xml:space="preserve">Se você deseja testar esses exemplos usando o armazenamento de sessão, basta substituir a referência </w:t>
+      </w:r>
+      <w:proofErr w:type="spellStart"/>
+      <w:proofErr w:type="gramStart"/>
+      <w:r>
+        <w:t>localStorage</w:t>
+      </w:r>
+      <w:proofErr w:type="spellEnd"/>
+      <w:proofErr w:type="gramEnd"/>
+      <w:r>
+        <w:t xml:space="preserve"> por uma referência a </w:t>
+      </w:r>
+      <w:proofErr w:type="spellStart"/>
+      <w:r>
+        <w:t>sessionStorage</w:t>
+      </w:r>
+      <w:proofErr w:type="spellEnd"/>
+      <w:r>
+        <w:t>.</w:t>
+      </w:r>
+    </w:p>
+    <w:p>
+      <w:pPr>
+        <w:spacing w:after="0" w:line="240" w:lineRule="auto"/>
+      </w:pPr>
+    </w:p>
+    <w:p>
+      <w:pPr>
+        <w:spacing w:after="0" w:line="240" w:lineRule="auto"/>
+      </w:pPr>
+      <w:r>
+        <w:t xml:space="preserve">Você primeiro precisa </w:t>
+      </w:r>
+      <w:proofErr w:type="gramStart"/>
+      <w:r>
+        <w:t>implementar</w:t>
+      </w:r>
+      <w:proofErr w:type="gramEnd"/>
+      <w:r>
+        <w:t xml:space="preserve"> o método </w:t>
+      </w:r>
+      <w:proofErr w:type="spellStart"/>
+      <w:r>
+        <w:rPr>
+          <w:b/>
+        </w:rPr>
+        <w:t>LoadFromStorage</w:t>
+      </w:r>
+      <w:proofErr w:type="spellEnd"/>
+      <w:r>
+        <w:t xml:space="preserve"> para que, quando a página for carregada, você possa ver os itens que já foram colocados no armazenamento. </w:t>
+      </w:r>
+      <w:r>
+        <w:t xml:space="preserve"> Na parte superior foi adicionado uma chamada ao método </w:t>
+      </w:r>
+      <w:proofErr w:type="spellStart"/>
+      <w:proofErr w:type="gramStart"/>
+      <w:r>
+        <w:t>LoadFromStorage</w:t>
+      </w:r>
+      <w:proofErr w:type="spellEnd"/>
+      <w:proofErr w:type="gramEnd"/>
+      <w:r>
+        <w:t xml:space="preserve">, para que </w:t>
+      </w:r>
+      <w:proofErr w:type="spellStart"/>
+      <w:r>
+        <w:t>localStorage</w:t>
+      </w:r>
+      <w:proofErr w:type="spellEnd"/>
+      <w:r>
+        <w:t xml:space="preserve"> seja verificado após o carregamento da página. </w:t>
+      </w:r>
+    </w:p>
+    <w:p>
+      <w:pPr>
+        <w:spacing w:after="0" w:line="240" w:lineRule="auto"/>
+      </w:pPr>
+    </w:p>
+    <w:p>
+      <w:pPr>
+        <w:shd w:val="clear" w:color="auto" w:fill="282A36"/>
+        <w:spacing w:after="0" w:line="285" w:lineRule="atLeast"/>
+        <w:rPr>
+          <w:rFonts w:ascii="Consolas" w:eastAsia="Times New Roman" w:hAnsi="Consolas" w:cs="Consolas"/>
+          <w:color w:val="F8F8F2"/>
+          <w:sz w:val="21"/>
+          <w:szCs w:val="21"/>
+          <w:lang w:eastAsia="pt-BR"/>
+        </w:rPr>
+      </w:pPr>
+      <w:proofErr w:type="spellStart"/>
+      <w:proofErr w:type="gramStart"/>
+      <w:r>
+        <w:rPr>
+          <w:rFonts w:ascii="Consolas" w:eastAsia="Times New Roman" w:hAnsi="Consolas" w:cs="Consolas"/>
+          <w:color w:val="F8F8F2"/>
+          <w:sz w:val="21"/>
+          <w:szCs w:val="21"/>
+          <w:lang w:eastAsia="pt-BR"/>
+        </w:rPr>
+        <w:t>window</w:t>
+      </w:r>
+      <w:proofErr w:type="gramEnd"/>
+      <w:r>
+        <w:rPr>
+          <w:rFonts w:ascii="Consolas" w:eastAsia="Times New Roman" w:hAnsi="Consolas" w:cs="Consolas"/>
+          <w:color w:val="F8F8F2"/>
+          <w:sz w:val="21"/>
+          <w:szCs w:val="21"/>
+          <w:lang w:eastAsia="pt-BR"/>
+        </w:rPr>
+        <w:t>.</w:t>
+      </w:r>
+      <w:r>
+        <w:rPr>
+          <w:rFonts w:ascii="Consolas" w:eastAsia="Times New Roman" w:hAnsi="Consolas" w:cs="Consolas"/>
+          <w:color w:val="50FA7B"/>
+          <w:sz w:val="21"/>
+          <w:szCs w:val="21"/>
+          <w:lang w:eastAsia="pt-BR"/>
+        </w:rPr>
+        <w:t>onload</w:t>
+      </w:r>
+      <w:proofErr w:type="spellEnd"/>
+      <w:r>
+        <w:rPr>
+          <w:rFonts w:ascii="Consolas" w:eastAsia="Times New Roman" w:hAnsi="Consolas" w:cs="Consolas"/>
+          <w:color w:val="F8F8F2"/>
+          <w:sz w:val="21"/>
+          <w:szCs w:val="21"/>
+          <w:lang w:eastAsia="pt-BR"/>
+        </w:rPr>
+        <w:t> </w:t>
+      </w:r>
+      <w:r>
+        <w:rPr>
+          <w:rFonts w:ascii="Consolas" w:eastAsia="Times New Roman" w:hAnsi="Consolas" w:cs="Consolas"/>
+          <w:color w:val="FF79C6"/>
+          <w:sz w:val="21"/>
+          <w:szCs w:val="21"/>
+          <w:lang w:eastAsia="pt-BR"/>
+        </w:rPr>
+        <w:t>=</w:t>
+      </w:r>
+      <w:r>
+        <w:rPr>
+          <w:rFonts w:ascii="Consolas" w:eastAsia="Times New Roman" w:hAnsi="Consolas" w:cs="Consolas"/>
+          <w:color w:val="F8F8F2"/>
+          <w:sz w:val="21"/>
+          <w:szCs w:val="21"/>
+          <w:lang w:eastAsia="pt-BR"/>
+        </w:rPr>
+        <w:t> </w:t>
+      </w:r>
+      <w:proofErr w:type="spellStart"/>
+      <w:r>
+        <w:rPr>
+          <w:rFonts w:ascii="Consolas" w:eastAsia="Times New Roman" w:hAnsi="Consolas" w:cs="Consolas"/>
+          <w:color w:val="FF79C6"/>
+          <w:sz w:val="21"/>
+          <w:szCs w:val="21"/>
+          <w:lang w:eastAsia="pt-BR"/>
+        </w:rPr>
+        <w:t>function</w:t>
+      </w:r>
+      <w:proofErr w:type="spellEnd"/>
+      <w:r>
+        <w:rPr>
+          <w:rFonts w:ascii="Consolas" w:eastAsia="Times New Roman" w:hAnsi="Consolas" w:cs="Consolas"/>
+          <w:color w:val="F8F8F2"/>
+          <w:sz w:val="21"/>
+          <w:szCs w:val="21"/>
+          <w:lang w:eastAsia="pt-BR"/>
+        </w:rPr>
+        <w:t>() {</w:t>
+      </w:r>
+    </w:p>
+    <w:p>
+      <w:pPr>
+        <w:shd w:val="clear" w:color="auto" w:fill="282A36"/>
+        <w:spacing w:after="0" w:line="285" w:lineRule="atLeast"/>
+        <w:rPr>
+          <w:rFonts w:ascii="Consolas" w:eastAsia="Times New Roman" w:hAnsi="Consolas" w:cs="Consolas"/>
+          <w:color w:val="F8F8F2"/>
+          <w:sz w:val="21"/>
+          <w:szCs w:val="21"/>
+          <w:lang w:eastAsia="pt-BR"/>
+        </w:rPr>
+      </w:pPr>
+      <w:r>
+        <w:rPr>
+          <w:rFonts w:ascii="Consolas" w:eastAsia="Times New Roman" w:hAnsi="Consolas" w:cs="Consolas"/>
+          <w:color w:val="F8F8F2"/>
+          <w:sz w:val="21"/>
+          <w:szCs w:val="21"/>
+          <w:lang w:eastAsia="pt-BR"/>
+        </w:rPr>
+        <w:t>            </w:t>
+      </w:r>
+      <w:proofErr w:type="spellStart"/>
+      <w:proofErr w:type="gramStart"/>
+      <w:r>
+        <w:rPr>
+          <w:rFonts w:ascii="Consolas" w:eastAsia="Times New Roman" w:hAnsi="Consolas" w:cs="Consolas"/>
+          <w:color w:val="50FA7B"/>
+          <w:sz w:val="21"/>
+          <w:szCs w:val="21"/>
+          <w:lang w:eastAsia="pt-BR"/>
+        </w:rPr>
+        <w:t>LoadFromStorage</w:t>
+      </w:r>
+      <w:proofErr w:type="spellEnd"/>
+      <w:proofErr w:type="gramEnd"/>
+      <w:r>
+        <w:rPr>
+          <w:rFonts w:ascii="Consolas" w:eastAsia="Times New Roman" w:hAnsi="Consolas" w:cs="Consolas"/>
+          <w:color w:val="F8F8F2"/>
+          <w:sz w:val="21"/>
+          <w:szCs w:val="21"/>
+          <w:lang w:eastAsia="pt-BR"/>
+        </w:rPr>
+        <w:t>();</w:t>
+      </w:r>
+    </w:p>
+    <w:p/>
+    <w:p>
+      <w:r>
+        <w:t xml:space="preserve">O método </w:t>
+      </w:r>
+      <w:proofErr w:type="spellStart"/>
+      <w:proofErr w:type="gramStart"/>
+      <w:r>
+        <w:rPr>
+          <w:b/>
+        </w:rPr>
+        <w:t>LoadFromStorage</w:t>
+      </w:r>
+      <w:proofErr w:type="spellEnd"/>
+      <w:proofErr w:type="gramEnd"/>
+      <w:r>
+        <w:t xml:space="preserve"> pega qualquer elemento disponível no armazenamento local e os exibe em uma tabela HTML. Esse código aproveita a propriedade </w:t>
+      </w:r>
+      <w:proofErr w:type="spellStart"/>
+      <w:r>
+        <w:t>length</w:t>
+      </w:r>
+      <w:proofErr w:type="spellEnd"/>
+      <w:r>
+        <w:t xml:space="preserve"> para determinar se algum valor de armazenamento local precisa ser exibido. Caso contrário, a página exibirá uma mensagem sobre nenhum dado no armazenamento local. </w:t>
+      </w:r>
+    </w:p>
+    <w:p>
+      <w:r>
+        <w:t xml:space="preserve">Para adicionar eventos </w:t>
+      </w:r>
+      <w:proofErr w:type="spellStart"/>
+      <w:r>
+        <w:t>onclick</w:t>
+      </w:r>
+      <w:proofErr w:type="spellEnd"/>
+      <w:r>
+        <w:t xml:space="preserve"> </w:t>
+      </w:r>
+      <w:r>
+        <w:t xml:space="preserve">nos botões é feito as funções abaixo e manipular o </w:t>
+      </w:r>
+      <w:proofErr w:type="spellStart"/>
+      <w:proofErr w:type="gramStart"/>
+      <w:r>
+        <w:t>localStorage</w:t>
+      </w:r>
+      <w:proofErr w:type="spellEnd"/>
+      <w:proofErr w:type="gramEnd"/>
+      <w:r>
+        <w:t xml:space="preserve">: </w:t>
+      </w:r>
+    </w:p>
+    <w:p>
+      <w:pPr>
+        <w:shd w:val="clear" w:color="auto" w:fill="282A36"/>
+        <w:spacing w:after="0" w:line="285" w:lineRule="atLeast"/>
+        <w:rPr>
+          <w:rFonts w:ascii="Consolas" w:eastAsia="Times New Roman" w:hAnsi="Consolas" w:cs="Consolas"/>
+          <w:color w:val="F8F8F2"/>
+          <w:sz w:val="21"/>
+          <w:szCs w:val="21"/>
+          <w:lang w:val="en-US" w:eastAsia="pt-BR"/>
+        </w:rPr>
+      </w:pPr>
+      <w:proofErr w:type="spellStart"/>
+      <w:proofErr w:type="gramStart"/>
+      <w:r>
+        <w:rPr>
+          <w:rFonts w:ascii="Consolas" w:eastAsia="Times New Roman" w:hAnsi="Consolas" w:cs="Consolas"/>
+          <w:color w:val="F8F8F2"/>
+          <w:sz w:val="21"/>
+          <w:szCs w:val="21"/>
+          <w:lang w:val="en-US" w:eastAsia="pt-BR"/>
+        </w:rPr>
+        <w:t>document.</w:t>
+      </w:r>
+      <w:r>
+        <w:rPr>
+          <w:rFonts w:ascii="Consolas" w:eastAsia="Times New Roman" w:hAnsi="Consolas" w:cs="Consolas"/>
+          <w:color w:val="50FA7B"/>
+          <w:sz w:val="21"/>
+          <w:szCs w:val="21"/>
+          <w:lang w:val="en-US" w:eastAsia="pt-BR"/>
+        </w:rPr>
+        <w:t>getElementById</w:t>
+      </w:r>
+      <w:proofErr w:type="spellEnd"/>
+      <w:r>
+        <w:rPr>
+          <w:rFonts w:ascii="Consolas" w:eastAsia="Times New Roman" w:hAnsi="Consolas" w:cs="Consolas"/>
+          <w:color w:val="F8F8F2"/>
+          <w:sz w:val="21"/>
+          <w:szCs w:val="21"/>
+          <w:lang w:val="en-US" w:eastAsia="pt-BR"/>
+        </w:rPr>
+        <w:t>(</w:t>
+      </w:r>
+      <w:proofErr w:type="gramEnd"/>
+      <w:r>
+        <w:rPr>
+          <w:rFonts w:ascii="Consolas" w:eastAsia="Times New Roman" w:hAnsi="Consolas" w:cs="Consolas"/>
+          <w:color w:val="E9F284"/>
+          <w:sz w:val="21"/>
+          <w:szCs w:val="21"/>
+          <w:lang w:val="en-US" w:eastAsia="pt-BR"/>
+        </w:rPr>
+        <w:t>"</w:t>
+      </w:r>
+      <w:proofErr w:type="spellStart"/>
+      <w:r>
+        <w:rPr>
+          <w:rFonts w:ascii="Consolas" w:eastAsia="Times New Roman" w:hAnsi="Consolas" w:cs="Consolas"/>
+          <w:color w:val="F1FA8C"/>
+          <w:sz w:val="21"/>
+          <w:szCs w:val="21"/>
+          <w:lang w:val="en-US" w:eastAsia="pt-BR"/>
+        </w:rPr>
+        <w:t>btnAdd</w:t>
+      </w:r>
+      <w:proofErr w:type="spellEnd"/>
+      <w:r>
+        <w:rPr>
+          <w:rFonts w:ascii="Consolas" w:eastAsia="Times New Roman" w:hAnsi="Consolas" w:cs="Consolas"/>
+          <w:color w:val="E9F284"/>
+          <w:sz w:val="21"/>
+          <w:szCs w:val="21"/>
+          <w:lang w:val="en-US" w:eastAsia="pt-BR"/>
+        </w:rPr>
+        <w:t>"</w:t>
+      </w:r>
+      <w:r>
+        <w:rPr>
+          <w:rFonts w:ascii="Consolas" w:eastAsia="Times New Roman" w:hAnsi="Consolas" w:cs="Consolas"/>
+          <w:color w:val="F8F8F2"/>
+          <w:sz w:val="21"/>
+          <w:szCs w:val="21"/>
+          <w:lang w:val="en-US" w:eastAsia="pt-BR"/>
+        </w:rPr>
+        <w:t>).</w:t>
+      </w:r>
+      <w:proofErr w:type="spellStart"/>
+      <w:r>
+        <w:rPr>
+          <w:rFonts w:ascii="Consolas" w:eastAsia="Times New Roman" w:hAnsi="Consolas" w:cs="Consolas"/>
+          <w:color w:val="50FA7B"/>
+          <w:sz w:val="21"/>
+          <w:szCs w:val="21"/>
+          <w:lang w:val="en-US" w:eastAsia="pt-BR"/>
+        </w:rPr>
+        <w:t>onclick</w:t>
+      </w:r>
+      <w:proofErr w:type="spellEnd"/>
+      <w:r>
+        <w:rPr>
+          <w:rFonts w:ascii="Consolas" w:eastAsia="Times New Roman" w:hAnsi="Consolas" w:cs="Consolas"/>
+          <w:color w:val="F8F8F2"/>
+          <w:sz w:val="21"/>
+          <w:szCs w:val="21"/>
+          <w:lang w:val="en-US" w:eastAsia="pt-BR"/>
+        </w:rPr>
+        <w:t> </w:t>
+      </w:r>
+      <w:r>
+        <w:rPr>
+          <w:rFonts w:ascii="Consolas" w:eastAsia="Times New Roman" w:hAnsi="Consolas" w:cs="Consolas"/>
+          <w:color w:val="FF79C6"/>
+          <w:sz w:val="21"/>
+          <w:szCs w:val="21"/>
+          <w:lang w:val="en-US" w:eastAsia="pt-BR"/>
+        </w:rPr>
+        <w:t>=</w:t>
+      </w:r>
+      <w:r>
+        <w:rPr>
+          <w:rFonts w:ascii="Consolas" w:eastAsia="Times New Roman" w:hAnsi="Consolas" w:cs="Consolas"/>
+          <w:color w:val="F8F8F2"/>
+          <w:sz w:val="21"/>
+          <w:szCs w:val="21"/>
+          <w:lang w:val="en-US" w:eastAsia="pt-BR"/>
+        </w:rPr>
+        <w:t> </w:t>
+      </w:r>
+      <w:r>
+        <w:rPr>
+          <w:rFonts w:ascii="Consolas" w:eastAsia="Times New Roman" w:hAnsi="Consolas" w:cs="Consolas"/>
+          <w:color w:val="FF79C6"/>
+          <w:sz w:val="21"/>
+          <w:szCs w:val="21"/>
+          <w:lang w:val="en-US" w:eastAsia="pt-BR"/>
+        </w:rPr>
+        <w:t>function</w:t>
+      </w:r>
+      <w:r>
+        <w:rPr>
+          <w:rFonts w:ascii="Consolas" w:eastAsia="Times New Roman" w:hAnsi="Consolas" w:cs="Consolas"/>
+          <w:color w:val="F8F8F2"/>
+          <w:sz w:val="21"/>
+          <w:szCs w:val="21"/>
+          <w:lang w:val="en-US" w:eastAsia="pt-BR"/>
+        </w:rPr>
+        <w:t>() {</w:t>
+      </w:r>
+    </w:p>
+    <w:p>
+      <w:pPr>
+        <w:shd w:val="clear" w:color="auto" w:fill="282A36"/>
+        <w:spacing w:after="0" w:line="285" w:lineRule="atLeast"/>
+        <w:rPr>
+          <w:rFonts w:ascii="Consolas" w:eastAsia="Times New Roman" w:hAnsi="Consolas" w:cs="Consolas"/>
+          <w:color w:val="F8F8F2"/>
+          <w:sz w:val="21"/>
+          <w:szCs w:val="21"/>
+          <w:lang w:val="en-US" w:eastAsia="pt-BR"/>
+        </w:rPr>
+      </w:pPr>
+      <w:r>
+        <w:rPr>
+          <w:rFonts w:ascii="Consolas" w:eastAsia="Times New Roman" w:hAnsi="Consolas" w:cs="Consolas"/>
+          <w:color w:val="F8F8F2"/>
+          <w:sz w:val="21"/>
+          <w:szCs w:val="21"/>
+          <w:lang w:val="en-US" w:eastAsia="pt-BR"/>
+        </w:rPr>
+        <w:t>    </w:t>
+      </w:r>
+      <w:proofErr w:type="gramStart"/>
+      <w:r>
+        <w:rPr>
+          <w:rFonts w:ascii="Consolas" w:eastAsia="Times New Roman" w:hAnsi="Consolas" w:cs="Consolas"/>
+          <w:color w:val="F8F8F2"/>
+          <w:sz w:val="21"/>
+          <w:szCs w:val="21"/>
+          <w:lang w:val="en-US" w:eastAsia="pt-BR"/>
+        </w:rPr>
+        <w:t>localStorage.</w:t>
+      </w:r>
+      <w:r>
+        <w:rPr>
+          <w:rFonts w:ascii="Consolas" w:eastAsia="Times New Roman" w:hAnsi="Consolas" w:cs="Consolas"/>
+          <w:color w:val="50FA7B"/>
+          <w:sz w:val="21"/>
+          <w:szCs w:val="21"/>
+          <w:lang w:val="en-US" w:eastAsia="pt-BR"/>
+        </w:rPr>
+        <w:t>setItem</w:t>
+      </w:r>
+      <w:r>
+        <w:rPr>
+          <w:rFonts w:ascii="Consolas" w:eastAsia="Times New Roman" w:hAnsi="Consolas" w:cs="Consolas"/>
+          <w:color w:val="F8F8F2"/>
+          <w:sz w:val="21"/>
+          <w:szCs w:val="21"/>
+          <w:lang w:val="en-US" w:eastAsia="pt-BR"/>
+        </w:rPr>
+        <w:t>(</w:t>
+      </w:r>
+      <w:proofErr w:type="gramEnd"/>
+      <w:r>
+        <w:rPr>
+          <w:rFonts w:ascii="Consolas" w:eastAsia="Times New Roman" w:hAnsi="Consolas" w:cs="Consolas"/>
+          <w:color w:val="F8F8F2"/>
+          <w:sz w:val="21"/>
+          <w:szCs w:val="21"/>
+          <w:lang w:val="en-US" w:eastAsia="pt-BR"/>
+        </w:rPr>
+        <w:t>document.</w:t>
+      </w:r>
+      <w:r>
+        <w:rPr>
+          <w:rFonts w:ascii="Consolas" w:eastAsia="Times New Roman" w:hAnsi="Consolas" w:cs="Consolas"/>
+          <w:color w:val="50FA7B"/>
+          <w:sz w:val="21"/>
+          <w:szCs w:val="21"/>
+          <w:lang w:val="en-US" w:eastAsia="pt-BR"/>
+        </w:rPr>
+        <w:t>getElementById</w:t>
+      </w:r>
+      <w:r>
+        <w:rPr>
+          <w:rFonts w:ascii="Consolas" w:eastAsia="Times New Roman" w:hAnsi="Consolas" w:cs="Consolas"/>
+          <w:color w:val="F8F8F2"/>
+          <w:sz w:val="21"/>
+          <w:szCs w:val="21"/>
+          <w:lang w:val="en-US" w:eastAsia="pt-BR"/>
+        </w:rPr>
+        <w:t>(</w:t>
+      </w:r>
+      <w:r>
+        <w:rPr>
+          <w:rFonts w:ascii="Consolas" w:eastAsia="Times New Roman" w:hAnsi="Consolas" w:cs="Consolas"/>
+          <w:color w:val="E9F284"/>
+          <w:sz w:val="21"/>
+          <w:szCs w:val="21"/>
+          <w:lang w:val="en-US" w:eastAsia="pt-BR"/>
+        </w:rPr>
+        <w:t>"</w:t>
+      </w:r>
+      <w:r>
+        <w:rPr>
+          <w:rFonts w:ascii="Consolas" w:eastAsia="Times New Roman" w:hAnsi="Consolas" w:cs="Consolas"/>
+          <w:color w:val="F1FA8C"/>
+          <w:sz w:val="21"/>
+          <w:szCs w:val="21"/>
+          <w:lang w:val="en-US" w:eastAsia="pt-BR"/>
+        </w:rPr>
+        <w:t>toStorageKey</w:t>
+      </w:r>
+      <w:r>
+        <w:rPr>
+          <w:rFonts w:ascii="Consolas" w:eastAsia="Times New Roman" w:hAnsi="Consolas" w:cs="Consolas"/>
+          <w:color w:val="E9F284"/>
+          <w:sz w:val="21"/>
+          <w:szCs w:val="21"/>
+          <w:lang w:val="en-US" w:eastAsia="pt-BR"/>
+        </w:rPr>
+        <w:t>"</w:t>
+      </w:r>
+      <w:r>
+        <w:rPr>
+          <w:rFonts w:ascii="Consolas" w:eastAsia="Times New Roman" w:hAnsi="Consolas" w:cs="Consolas"/>
+          <w:color w:val="F8F8F2"/>
+          <w:sz w:val="21"/>
+          <w:szCs w:val="21"/>
+          <w:lang w:val="en-US" w:eastAsia="pt-BR"/>
+        </w:rPr>
+        <w:t>).value,</w:t>
+      </w:r>
+    </w:p>
+    <w:p>
+      <w:pPr>
+        <w:shd w:val="clear" w:color="auto" w:fill="282A36"/>
+        <w:spacing w:after="0" w:line="285" w:lineRule="atLeast"/>
+        <w:rPr>
+          <w:rFonts w:ascii="Consolas" w:eastAsia="Times New Roman" w:hAnsi="Consolas" w:cs="Consolas"/>
+          <w:color w:val="F8F8F2"/>
+          <w:sz w:val="21"/>
+          <w:szCs w:val="21"/>
+          <w:lang w:val="en-US" w:eastAsia="pt-BR"/>
+        </w:rPr>
+      </w:pPr>
+      <w:r>
+        <w:rPr>
+          <w:rFonts w:ascii="Consolas" w:eastAsia="Times New Roman" w:hAnsi="Consolas" w:cs="Consolas"/>
+          <w:color w:val="F8F8F2"/>
+          <w:sz w:val="21"/>
+          <w:szCs w:val="21"/>
+          <w:lang w:val="en-US" w:eastAsia="pt-BR"/>
+        </w:rPr>
+        <w:t>        </w:t>
+      </w:r>
+      <w:proofErr w:type="spellStart"/>
+      <w:proofErr w:type="gramStart"/>
+      <w:r>
+        <w:rPr>
+          <w:rFonts w:ascii="Consolas" w:eastAsia="Times New Roman" w:hAnsi="Consolas" w:cs="Consolas"/>
+          <w:color w:val="F8F8F2"/>
+          <w:sz w:val="21"/>
+          <w:szCs w:val="21"/>
+          <w:lang w:val="en-US" w:eastAsia="pt-BR"/>
+        </w:rPr>
+        <w:t>document.</w:t>
+      </w:r>
+      <w:r>
+        <w:rPr>
+          <w:rFonts w:ascii="Consolas" w:eastAsia="Times New Roman" w:hAnsi="Consolas" w:cs="Consolas"/>
+          <w:color w:val="50FA7B"/>
+          <w:sz w:val="21"/>
+          <w:szCs w:val="21"/>
+          <w:lang w:val="en-US" w:eastAsia="pt-BR"/>
+        </w:rPr>
+        <w:t>getElementById</w:t>
+      </w:r>
+      <w:proofErr w:type="spellEnd"/>
+      <w:r>
+        <w:rPr>
+          <w:rFonts w:ascii="Consolas" w:eastAsia="Times New Roman" w:hAnsi="Consolas" w:cs="Consolas"/>
+          <w:color w:val="F8F8F2"/>
+          <w:sz w:val="21"/>
+          <w:szCs w:val="21"/>
+          <w:lang w:val="en-US" w:eastAsia="pt-BR"/>
+        </w:rPr>
+        <w:t>(</w:t>
+      </w:r>
+      <w:proofErr w:type="gramEnd"/>
+      <w:r>
+        <w:rPr>
+          <w:rFonts w:ascii="Consolas" w:eastAsia="Times New Roman" w:hAnsi="Consolas" w:cs="Consolas"/>
+          <w:color w:val="E9F284"/>
+          <w:sz w:val="21"/>
+          <w:szCs w:val="21"/>
+          <w:lang w:val="en-US" w:eastAsia="pt-BR"/>
+        </w:rPr>
+        <w:t>"</w:t>
+      </w:r>
+      <w:proofErr w:type="spellStart"/>
+      <w:r>
+        <w:rPr>
+          <w:rFonts w:ascii="Consolas" w:eastAsia="Times New Roman" w:hAnsi="Consolas" w:cs="Consolas"/>
+          <w:color w:val="F1FA8C"/>
+          <w:sz w:val="21"/>
+          <w:szCs w:val="21"/>
+          <w:lang w:val="en-US" w:eastAsia="pt-BR"/>
+        </w:rPr>
+        <w:t>toStorageValue</w:t>
+      </w:r>
+      <w:proofErr w:type="spellEnd"/>
+      <w:r>
+        <w:rPr>
+          <w:rFonts w:ascii="Consolas" w:eastAsia="Times New Roman" w:hAnsi="Consolas" w:cs="Consolas"/>
+          <w:color w:val="E9F284"/>
+          <w:sz w:val="21"/>
+          <w:szCs w:val="21"/>
+          <w:lang w:val="en-US" w:eastAsia="pt-BR"/>
+        </w:rPr>
+        <w:t>"</w:t>
+      </w:r>
+      <w:r>
+        <w:rPr>
+          <w:rFonts w:ascii="Consolas" w:eastAsia="Times New Roman" w:hAnsi="Consolas" w:cs="Consolas"/>
+          <w:color w:val="F8F8F2"/>
+          <w:sz w:val="21"/>
+          <w:szCs w:val="21"/>
+          <w:lang w:val="en-US" w:eastAsia="pt-BR"/>
+        </w:rPr>
+        <w:t>).value);</w:t>
+      </w:r>
+    </w:p>
+    <w:p>
+      <w:pPr>
+        <w:shd w:val="clear" w:color="auto" w:fill="282A36"/>
+        <w:spacing w:after="0" w:line="285" w:lineRule="atLeast"/>
+        <w:rPr>
+          <w:rFonts w:ascii="Consolas" w:eastAsia="Times New Roman" w:hAnsi="Consolas" w:cs="Consolas"/>
+          <w:color w:val="F8F8F2"/>
+          <w:sz w:val="21"/>
+          <w:szCs w:val="21"/>
+          <w:lang w:val="en-US" w:eastAsia="pt-BR"/>
+        </w:rPr>
+      </w:pPr>
+      <w:r>
+        <w:rPr>
+          <w:rFonts w:ascii="Consolas" w:eastAsia="Times New Roman" w:hAnsi="Consolas" w:cs="Consolas"/>
+          <w:color w:val="F8F8F2"/>
+          <w:sz w:val="21"/>
+          <w:szCs w:val="21"/>
+          <w:lang w:val="en-US" w:eastAsia="pt-BR"/>
+        </w:rPr>
+        <w:t>    </w:t>
+      </w:r>
+      <w:proofErr w:type="spellStart"/>
+      <w:proofErr w:type="gramStart"/>
+      <w:r>
+        <w:rPr>
+          <w:rFonts w:ascii="Consolas" w:eastAsia="Times New Roman" w:hAnsi="Consolas" w:cs="Consolas"/>
+          <w:color w:val="50FA7B"/>
+          <w:sz w:val="21"/>
+          <w:szCs w:val="21"/>
+          <w:lang w:val="en-US" w:eastAsia="pt-BR"/>
+        </w:rPr>
+        <w:t>LoadFromStorage</w:t>
+      </w:r>
+      <w:proofErr w:type="spellEnd"/>
+      <w:r>
+        <w:rPr>
+          <w:rFonts w:ascii="Consolas" w:eastAsia="Times New Roman" w:hAnsi="Consolas" w:cs="Consolas"/>
+          <w:color w:val="F8F8F2"/>
+          <w:sz w:val="21"/>
+          <w:szCs w:val="21"/>
+          <w:lang w:val="en-US" w:eastAsia="pt-BR"/>
+        </w:rPr>
+        <w:t>(</w:t>
+      </w:r>
+      <w:proofErr w:type="gramEnd"/>
+      <w:r>
+        <w:rPr>
+          <w:rFonts w:ascii="Consolas" w:eastAsia="Times New Roman" w:hAnsi="Consolas" w:cs="Consolas"/>
+          <w:color w:val="F8F8F2"/>
+          <w:sz w:val="21"/>
+          <w:szCs w:val="21"/>
+          <w:lang w:val="en-US" w:eastAsia="pt-BR"/>
+        </w:rPr>
+        <w:t>);</w:t>
+      </w:r>
+    </w:p>
+    <w:p>
+      <w:pPr>
+        <w:shd w:val="clear" w:color="auto" w:fill="282A36"/>
+        <w:spacing w:after="0" w:line="285" w:lineRule="atLeast"/>
+        <w:rPr>
+          <w:rFonts w:ascii="Consolas" w:eastAsia="Times New Roman" w:hAnsi="Consolas" w:cs="Consolas"/>
+          <w:color w:val="F8F8F2"/>
+          <w:sz w:val="21"/>
+          <w:szCs w:val="21"/>
+          <w:lang w:val="en-US" w:eastAsia="pt-BR"/>
+        </w:rPr>
+      </w:pPr>
+      <w:r>
+        <w:rPr>
+          <w:rFonts w:ascii="Consolas" w:eastAsia="Times New Roman" w:hAnsi="Consolas" w:cs="Consolas"/>
+          <w:color w:val="F8F8F2"/>
+          <w:sz w:val="21"/>
+          <w:szCs w:val="21"/>
+          <w:lang w:val="en-US" w:eastAsia="pt-BR"/>
+        </w:rPr>
+        <w:t>}</w:t>
+      </w:r>
+    </w:p>
+    <w:p>
+      <w:pPr>
+        <w:shd w:val="clear" w:color="auto" w:fill="282A36"/>
+        <w:spacing w:after="0" w:line="285" w:lineRule="atLeast"/>
+        <w:rPr>
+          <w:rFonts w:ascii="Consolas" w:eastAsia="Times New Roman" w:hAnsi="Consolas" w:cs="Consolas"/>
+          <w:color w:val="F8F8F2"/>
+          <w:sz w:val="21"/>
+          <w:szCs w:val="21"/>
+          <w:lang w:val="en-US" w:eastAsia="pt-BR"/>
+        </w:rPr>
+      </w:pPr>
+      <w:proofErr w:type="spellStart"/>
+      <w:proofErr w:type="gramStart"/>
+      <w:r>
+        <w:rPr>
+          <w:rFonts w:ascii="Consolas" w:eastAsia="Times New Roman" w:hAnsi="Consolas" w:cs="Consolas"/>
+          <w:color w:val="F8F8F2"/>
+          <w:sz w:val="21"/>
+          <w:szCs w:val="21"/>
+          <w:lang w:val="en-US" w:eastAsia="pt-BR"/>
+        </w:rPr>
+        <w:t>document.</w:t>
+      </w:r>
+      <w:r>
+        <w:rPr>
+          <w:rFonts w:ascii="Consolas" w:eastAsia="Times New Roman" w:hAnsi="Consolas" w:cs="Consolas"/>
+          <w:color w:val="50FA7B"/>
+          <w:sz w:val="21"/>
+          <w:szCs w:val="21"/>
+          <w:lang w:val="en-US" w:eastAsia="pt-BR"/>
+        </w:rPr>
+        <w:t>getElementById</w:t>
+      </w:r>
+      <w:proofErr w:type="spellEnd"/>
+      <w:r>
+        <w:rPr>
+          <w:rFonts w:ascii="Consolas" w:eastAsia="Times New Roman" w:hAnsi="Consolas" w:cs="Consolas"/>
+          <w:color w:val="F8F8F2"/>
+          <w:sz w:val="21"/>
+          <w:szCs w:val="21"/>
+          <w:lang w:val="en-US" w:eastAsia="pt-BR"/>
+        </w:rPr>
+        <w:t>(</w:t>
+      </w:r>
+      <w:proofErr w:type="gramEnd"/>
+      <w:r>
+        <w:rPr>
+          <w:rFonts w:ascii="Consolas" w:eastAsia="Times New Roman" w:hAnsi="Consolas" w:cs="Consolas"/>
+          <w:color w:val="E9F284"/>
+          <w:sz w:val="21"/>
+          <w:szCs w:val="21"/>
+          <w:lang w:val="en-US" w:eastAsia="pt-BR"/>
+        </w:rPr>
+        <w:t>"</w:t>
+      </w:r>
+      <w:proofErr w:type="spellStart"/>
+      <w:r>
+        <w:rPr>
+          <w:rFonts w:ascii="Consolas" w:eastAsia="Times New Roman" w:hAnsi="Consolas" w:cs="Consolas"/>
+          <w:color w:val="F1FA8C"/>
+          <w:sz w:val="21"/>
+          <w:szCs w:val="21"/>
+          <w:lang w:val="en-US" w:eastAsia="pt-BR"/>
+        </w:rPr>
+        <w:t>btnRemove</w:t>
+      </w:r>
+      <w:proofErr w:type="spellEnd"/>
+      <w:r>
+        <w:rPr>
+          <w:rFonts w:ascii="Consolas" w:eastAsia="Times New Roman" w:hAnsi="Consolas" w:cs="Consolas"/>
+          <w:color w:val="E9F284"/>
+          <w:sz w:val="21"/>
+          <w:szCs w:val="21"/>
+          <w:lang w:val="en-US" w:eastAsia="pt-BR"/>
+        </w:rPr>
+        <w:t>"</w:t>
+      </w:r>
+      <w:r>
+        <w:rPr>
+          <w:rFonts w:ascii="Consolas" w:eastAsia="Times New Roman" w:hAnsi="Consolas" w:cs="Consolas"/>
+          <w:color w:val="F8F8F2"/>
+          <w:sz w:val="21"/>
+          <w:szCs w:val="21"/>
+          <w:lang w:val="en-US" w:eastAsia="pt-BR"/>
+        </w:rPr>
+        <w:t>).</w:t>
+      </w:r>
+      <w:proofErr w:type="spellStart"/>
+      <w:r>
+        <w:rPr>
+          <w:rFonts w:ascii="Consolas" w:eastAsia="Times New Roman" w:hAnsi="Consolas" w:cs="Consolas"/>
+          <w:color w:val="50FA7B"/>
+          <w:sz w:val="21"/>
+          <w:szCs w:val="21"/>
+          <w:lang w:val="en-US" w:eastAsia="pt-BR"/>
+        </w:rPr>
+        <w:t>onclick</w:t>
+      </w:r>
+      <w:proofErr w:type="spellEnd"/>
+      <w:r>
+        <w:rPr>
+          <w:rFonts w:ascii="Consolas" w:eastAsia="Times New Roman" w:hAnsi="Consolas" w:cs="Consolas"/>
+          <w:color w:val="F8F8F2"/>
+          <w:sz w:val="21"/>
+          <w:szCs w:val="21"/>
+          <w:lang w:val="en-US" w:eastAsia="pt-BR"/>
+        </w:rPr>
+        <w:t> </w:t>
+      </w:r>
+      <w:r>
+        <w:rPr>
+          <w:rFonts w:ascii="Consolas" w:eastAsia="Times New Roman" w:hAnsi="Consolas" w:cs="Consolas"/>
+          <w:color w:val="FF79C6"/>
+          <w:sz w:val="21"/>
+          <w:szCs w:val="21"/>
+          <w:lang w:val="en-US" w:eastAsia="pt-BR"/>
+        </w:rPr>
+        <w:t>=</w:t>
+      </w:r>
+      <w:r>
+        <w:rPr>
+          <w:rFonts w:ascii="Consolas" w:eastAsia="Times New Roman" w:hAnsi="Consolas" w:cs="Consolas"/>
+          <w:color w:val="F8F8F2"/>
+          <w:sz w:val="21"/>
+          <w:szCs w:val="21"/>
+          <w:lang w:val="en-US" w:eastAsia="pt-BR"/>
+        </w:rPr>
+        <w:t> </w:t>
+      </w:r>
+      <w:r>
+        <w:rPr>
+          <w:rFonts w:ascii="Consolas" w:eastAsia="Times New Roman" w:hAnsi="Consolas" w:cs="Consolas"/>
+          <w:color w:val="FF79C6"/>
+          <w:sz w:val="21"/>
+          <w:szCs w:val="21"/>
+          <w:lang w:val="en-US" w:eastAsia="pt-BR"/>
+        </w:rPr>
+        <w:t>function</w:t>
+      </w:r>
+      <w:r>
+        <w:rPr>
+          <w:rFonts w:ascii="Consolas" w:eastAsia="Times New Roman" w:hAnsi="Consolas" w:cs="Consolas"/>
+          <w:color w:val="F8F8F2"/>
+          <w:sz w:val="21"/>
+          <w:szCs w:val="21"/>
+          <w:lang w:val="en-US" w:eastAsia="pt-BR"/>
+        </w:rPr>
+        <w:t>() {</w:t>
+      </w:r>
+    </w:p>
+    <w:p>
+      <w:pPr>
+        <w:shd w:val="clear" w:color="auto" w:fill="282A36"/>
+        <w:spacing w:after="0" w:line="285" w:lineRule="atLeast"/>
+        <w:rPr>
+          <w:rFonts w:ascii="Consolas" w:eastAsia="Times New Roman" w:hAnsi="Consolas" w:cs="Consolas"/>
+          <w:color w:val="F8F8F2"/>
+          <w:sz w:val="21"/>
+          <w:szCs w:val="21"/>
+          <w:lang w:val="en-US" w:eastAsia="pt-BR"/>
+        </w:rPr>
+      </w:pPr>
+      <w:r>
+        <w:rPr>
+          <w:rFonts w:ascii="Consolas" w:eastAsia="Times New Roman" w:hAnsi="Consolas" w:cs="Consolas"/>
+          <w:color w:val="F8F8F2"/>
+          <w:sz w:val="21"/>
+          <w:szCs w:val="21"/>
+          <w:lang w:val="en-US" w:eastAsia="pt-BR"/>
+        </w:rPr>
+        <w:t>  </w:t>
+      </w:r>
+      <w:proofErr w:type="gramStart"/>
+      <w:r>
+        <w:rPr>
+          <w:rFonts w:ascii="Consolas" w:eastAsia="Times New Roman" w:hAnsi="Consolas" w:cs="Consolas"/>
+          <w:color w:val="F8F8F2"/>
+          <w:sz w:val="21"/>
+          <w:szCs w:val="21"/>
+          <w:lang w:val="en-US" w:eastAsia="pt-BR"/>
+        </w:rPr>
+        <w:t>localStorage.</w:t>
+      </w:r>
+      <w:r>
+        <w:rPr>
+          <w:rFonts w:ascii="Consolas" w:eastAsia="Times New Roman" w:hAnsi="Consolas" w:cs="Consolas"/>
+          <w:color w:val="50FA7B"/>
+          <w:sz w:val="21"/>
+          <w:szCs w:val="21"/>
+          <w:lang w:val="en-US" w:eastAsia="pt-BR"/>
+        </w:rPr>
+        <w:t>removeItem</w:t>
+      </w:r>
+      <w:r>
+        <w:rPr>
+          <w:rFonts w:ascii="Consolas" w:eastAsia="Times New Roman" w:hAnsi="Consolas" w:cs="Consolas"/>
+          <w:color w:val="F8F8F2"/>
+          <w:sz w:val="21"/>
+          <w:szCs w:val="21"/>
+          <w:lang w:val="en-US" w:eastAsia="pt-BR"/>
+        </w:rPr>
+        <w:t>(</w:t>
+      </w:r>
+      <w:proofErr w:type="gramEnd"/>
+      <w:r>
+        <w:rPr>
+          <w:rFonts w:ascii="Consolas" w:eastAsia="Times New Roman" w:hAnsi="Consolas" w:cs="Consolas"/>
+          <w:color w:val="F8F8F2"/>
+          <w:sz w:val="21"/>
+          <w:szCs w:val="21"/>
+          <w:lang w:val="en-US" w:eastAsia="pt-BR"/>
+        </w:rPr>
+        <w:t>document.</w:t>
+      </w:r>
+      <w:r>
+        <w:rPr>
+          <w:rFonts w:ascii="Consolas" w:eastAsia="Times New Roman" w:hAnsi="Consolas" w:cs="Consolas"/>
+          <w:color w:val="50FA7B"/>
+          <w:sz w:val="21"/>
+          <w:szCs w:val="21"/>
+          <w:lang w:val="en-US" w:eastAsia="pt-BR"/>
+        </w:rPr>
+        <w:t>getElementById</w:t>
+      </w:r>
+      <w:r>
+        <w:rPr>
+          <w:rFonts w:ascii="Consolas" w:eastAsia="Times New Roman" w:hAnsi="Consolas" w:cs="Consolas"/>
+          <w:color w:val="F8F8F2"/>
+          <w:sz w:val="21"/>
+          <w:szCs w:val="21"/>
+          <w:lang w:val="en-US" w:eastAsia="pt-BR"/>
+        </w:rPr>
+        <w:t>(</w:t>
+      </w:r>
+      <w:r>
+        <w:rPr>
+          <w:rFonts w:ascii="Consolas" w:eastAsia="Times New Roman" w:hAnsi="Consolas" w:cs="Consolas"/>
+          <w:color w:val="E9F284"/>
+          <w:sz w:val="21"/>
+          <w:szCs w:val="21"/>
+          <w:lang w:val="en-US" w:eastAsia="pt-BR"/>
+        </w:rPr>
+        <w:t>"</w:t>
+      </w:r>
+      <w:r>
+        <w:rPr>
+          <w:rFonts w:ascii="Consolas" w:eastAsia="Times New Roman" w:hAnsi="Consolas" w:cs="Consolas"/>
+          <w:color w:val="F1FA8C"/>
+          <w:sz w:val="21"/>
+          <w:szCs w:val="21"/>
+          <w:lang w:val="en-US" w:eastAsia="pt-BR"/>
+        </w:rPr>
+        <w:t>toStorageKey</w:t>
+      </w:r>
+      <w:r>
+        <w:rPr>
+          <w:rFonts w:ascii="Consolas" w:eastAsia="Times New Roman" w:hAnsi="Consolas" w:cs="Consolas"/>
+          <w:color w:val="E9F284"/>
+          <w:sz w:val="21"/>
+          <w:szCs w:val="21"/>
+          <w:lang w:val="en-US" w:eastAsia="pt-BR"/>
+        </w:rPr>
+        <w:t>"</w:t>
+      </w:r>
+      <w:r>
+        <w:rPr>
+          <w:rFonts w:ascii="Consolas" w:eastAsia="Times New Roman" w:hAnsi="Consolas" w:cs="Consolas"/>
+          <w:color w:val="F8F8F2"/>
+          <w:sz w:val="21"/>
+          <w:szCs w:val="21"/>
+          <w:lang w:val="en-US" w:eastAsia="pt-BR"/>
+        </w:rPr>
+        <w:t>).value);</w:t>
+      </w:r>
+    </w:p>
+    <w:p>
+      <w:pPr>
+        <w:shd w:val="clear" w:color="auto" w:fill="282A36"/>
+        <w:spacing w:after="0" w:line="285" w:lineRule="atLeast"/>
+        <w:rPr>
+          <w:rFonts w:ascii="Consolas" w:eastAsia="Times New Roman" w:hAnsi="Consolas" w:cs="Consolas"/>
+          <w:color w:val="F8F8F2"/>
+          <w:sz w:val="21"/>
+          <w:szCs w:val="21"/>
+          <w:lang w:val="en-US" w:eastAsia="pt-BR"/>
+        </w:rPr>
+      </w:pPr>
+      <w:r>
+        <w:rPr>
+          <w:rFonts w:ascii="Consolas" w:eastAsia="Times New Roman" w:hAnsi="Consolas" w:cs="Consolas"/>
+          <w:color w:val="F8F8F2"/>
+          <w:sz w:val="21"/>
+          <w:szCs w:val="21"/>
+          <w:lang w:val="en-US" w:eastAsia="pt-BR"/>
+        </w:rPr>
+        <w:t>    </w:t>
+      </w:r>
+      <w:proofErr w:type="spellStart"/>
+      <w:proofErr w:type="gramStart"/>
+      <w:r>
+        <w:rPr>
+          <w:rFonts w:ascii="Consolas" w:eastAsia="Times New Roman" w:hAnsi="Consolas" w:cs="Consolas"/>
+          <w:color w:val="50FA7B"/>
+          <w:sz w:val="21"/>
+          <w:szCs w:val="21"/>
+          <w:lang w:val="en-US" w:eastAsia="pt-BR"/>
+        </w:rPr>
+        <w:t>LoadFromStorage</w:t>
+      </w:r>
+      <w:proofErr w:type="spellEnd"/>
+      <w:r>
+        <w:rPr>
+          <w:rFonts w:ascii="Consolas" w:eastAsia="Times New Roman" w:hAnsi="Consolas" w:cs="Consolas"/>
+          <w:color w:val="F8F8F2"/>
+          <w:sz w:val="21"/>
+          <w:szCs w:val="21"/>
+          <w:lang w:val="en-US" w:eastAsia="pt-BR"/>
+        </w:rPr>
+        <w:t>(</w:t>
+      </w:r>
+      <w:proofErr w:type="gramEnd"/>
+      <w:r>
+        <w:rPr>
+          <w:rFonts w:ascii="Consolas" w:eastAsia="Times New Roman" w:hAnsi="Consolas" w:cs="Consolas"/>
+          <w:color w:val="F8F8F2"/>
+          <w:sz w:val="21"/>
+          <w:szCs w:val="21"/>
+          <w:lang w:val="en-US" w:eastAsia="pt-BR"/>
+        </w:rPr>
+        <w:t>);</w:t>
+      </w:r>
+    </w:p>
+    <w:p>
+      <w:pPr>
+        <w:shd w:val="clear" w:color="auto" w:fill="282A36"/>
+        <w:spacing w:after="0" w:line="285" w:lineRule="atLeast"/>
+        <w:rPr>
+          <w:rFonts w:ascii="Consolas" w:eastAsia="Times New Roman" w:hAnsi="Consolas" w:cs="Consolas"/>
+          <w:color w:val="F8F8F2"/>
+          <w:sz w:val="21"/>
+          <w:szCs w:val="21"/>
+          <w:lang w:val="en-US" w:eastAsia="pt-BR"/>
+        </w:rPr>
+      </w:pPr>
+      <w:r>
+        <w:rPr>
+          <w:rFonts w:ascii="Consolas" w:eastAsia="Times New Roman" w:hAnsi="Consolas" w:cs="Consolas"/>
+          <w:color w:val="F8F8F2"/>
+          <w:sz w:val="21"/>
+          <w:szCs w:val="21"/>
+          <w:lang w:val="en-US" w:eastAsia="pt-BR"/>
+        </w:rPr>
+        <w:t>}</w:t>
+      </w:r>
+    </w:p>
+    <w:p>
+      <w:pPr>
+        <w:shd w:val="clear" w:color="auto" w:fill="282A36"/>
+        <w:spacing w:after="0" w:line="285" w:lineRule="atLeast"/>
+        <w:rPr>
+          <w:rFonts w:ascii="Consolas" w:eastAsia="Times New Roman" w:hAnsi="Consolas" w:cs="Consolas"/>
+          <w:color w:val="F8F8F2"/>
+          <w:sz w:val="21"/>
+          <w:szCs w:val="21"/>
+          <w:lang w:val="en-US" w:eastAsia="pt-BR"/>
+        </w:rPr>
+      </w:pPr>
+      <w:proofErr w:type="spellStart"/>
+      <w:proofErr w:type="gramStart"/>
+      <w:r>
+        <w:rPr>
+          <w:rFonts w:ascii="Consolas" w:eastAsia="Times New Roman" w:hAnsi="Consolas" w:cs="Consolas"/>
+          <w:color w:val="F8F8F2"/>
+          <w:sz w:val="21"/>
+          <w:szCs w:val="21"/>
+          <w:lang w:val="en-US" w:eastAsia="pt-BR"/>
+        </w:rPr>
+        <w:t>document.</w:t>
+      </w:r>
+      <w:r>
+        <w:rPr>
+          <w:rFonts w:ascii="Consolas" w:eastAsia="Times New Roman" w:hAnsi="Consolas" w:cs="Consolas"/>
+          <w:color w:val="50FA7B"/>
+          <w:sz w:val="21"/>
+          <w:szCs w:val="21"/>
+          <w:lang w:val="en-US" w:eastAsia="pt-BR"/>
+        </w:rPr>
+        <w:t>getElementById</w:t>
+      </w:r>
+      <w:proofErr w:type="spellEnd"/>
+      <w:r>
+        <w:rPr>
+          <w:rFonts w:ascii="Consolas" w:eastAsia="Times New Roman" w:hAnsi="Consolas" w:cs="Consolas"/>
+          <w:color w:val="F8F8F2"/>
+          <w:sz w:val="21"/>
+          <w:szCs w:val="21"/>
+          <w:lang w:val="en-US" w:eastAsia="pt-BR"/>
+        </w:rPr>
+        <w:t>(</w:t>
+      </w:r>
+      <w:proofErr w:type="gramEnd"/>
+      <w:r>
+        <w:rPr>
+          <w:rFonts w:ascii="Consolas" w:eastAsia="Times New Roman" w:hAnsi="Consolas" w:cs="Consolas"/>
+          <w:color w:val="E9F284"/>
+          <w:sz w:val="21"/>
+          <w:szCs w:val="21"/>
+          <w:lang w:val="en-US" w:eastAsia="pt-BR"/>
+        </w:rPr>
+        <w:t>"</w:t>
+      </w:r>
+      <w:proofErr w:type="spellStart"/>
+      <w:r>
+        <w:rPr>
+          <w:rFonts w:ascii="Consolas" w:eastAsia="Times New Roman" w:hAnsi="Consolas" w:cs="Consolas"/>
+          <w:color w:val="F1FA8C"/>
+          <w:sz w:val="21"/>
+          <w:szCs w:val="21"/>
+          <w:lang w:val="en-US" w:eastAsia="pt-BR"/>
+        </w:rPr>
+        <w:t>btnClear</w:t>
+      </w:r>
+      <w:proofErr w:type="spellEnd"/>
+      <w:r>
+        <w:rPr>
+          <w:rFonts w:ascii="Consolas" w:eastAsia="Times New Roman" w:hAnsi="Consolas" w:cs="Consolas"/>
+          <w:color w:val="E9F284"/>
+          <w:sz w:val="21"/>
+          <w:szCs w:val="21"/>
+          <w:lang w:val="en-US" w:eastAsia="pt-BR"/>
+        </w:rPr>
+        <w:t>"</w:t>
+      </w:r>
+      <w:r>
+        <w:rPr>
+          <w:rFonts w:ascii="Consolas" w:eastAsia="Times New Roman" w:hAnsi="Consolas" w:cs="Consolas"/>
+          <w:color w:val="F8F8F2"/>
+          <w:sz w:val="21"/>
+          <w:szCs w:val="21"/>
+          <w:lang w:val="en-US" w:eastAsia="pt-BR"/>
+        </w:rPr>
+        <w:t>).</w:t>
+      </w:r>
+      <w:proofErr w:type="spellStart"/>
+      <w:r>
+        <w:rPr>
+          <w:rFonts w:ascii="Consolas" w:eastAsia="Times New Roman" w:hAnsi="Consolas" w:cs="Consolas"/>
+          <w:color w:val="50FA7B"/>
+          <w:sz w:val="21"/>
+          <w:szCs w:val="21"/>
+          <w:lang w:val="en-US" w:eastAsia="pt-BR"/>
+        </w:rPr>
+        <w:t>onclick</w:t>
+      </w:r>
+      <w:proofErr w:type="spellEnd"/>
+      <w:r>
+        <w:rPr>
+          <w:rFonts w:ascii="Consolas" w:eastAsia="Times New Roman" w:hAnsi="Consolas" w:cs="Consolas"/>
+          <w:color w:val="F8F8F2"/>
+          <w:sz w:val="21"/>
+          <w:szCs w:val="21"/>
+          <w:lang w:val="en-US" w:eastAsia="pt-BR"/>
+        </w:rPr>
+        <w:t> </w:t>
+      </w:r>
+      <w:r>
+        <w:rPr>
+          <w:rFonts w:ascii="Consolas" w:eastAsia="Times New Roman" w:hAnsi="Consolas" w:cs="Consolas"/>
+          <w:color w:val="FF79C6"/>
+          <w:sz w:val="21"/>
+          <w:szCs w:val="21"/>
+          <w:lang w:val="en-US" w:eastAsia="pt-BR"/>
+        </w:rPr>
+        <w:t>=</w:t>
+      </w:r>
+      <w:r>
+        <w:rPr>
+          <w:rFonts w:ascii="Consolas" w:eastAsia="Times New Roman" w:hAnsi="Consolas" w:cs="Consolas"/>
+          <w:color w:val="F8F8F2"/>
+          <w:sz w:val="21"/>
+          <w:szCs w:val="21"/>
+          <w:lang w:val="en-US" w:eastAsia="pt-BR"/>
+        </w:rPr>
+        <w:t> </w:t>
+      </w:r>
+      <w:r>
+        <w:rPr>
+          <w:rFonts w:ascii="Consolas" w:eastAsia="Times New Roman" w:hAnsi="Consolas" w:cs="Consolas"/>
+          <w:color w:val="FF79C6"/>
+          <w:sz w:val="21"/>
+          <w:szCs w:val="21"/>
+          <w:lang w:val="en-US" w:eastAsia="pt-BR"/>
+        </w:rPr>
+        <w:t>function</w:t>
+      </w:r>
+      <w:r>
+        <w:rPr>
+          <w:rFonts w:ascii="Consolas" w:eastAsia="Times New Roman" w:hAnsi="Consolas" w:cs="Consolas"/>
+          <w:color w:val="F8F8F2"/>
+          <w:sz w:val="21"/>
+          <w:szCs w:val="21"/>
+          <w:lang w:val="en-US" w:eastAsia="pt-BR"/>
+        </w:rPr>
+        <w:t>() {</w:t>
+      </w:r>
+    </w:p>
+    <w:p>
+      <w:pPr>
+        <w:shd w:val="clear" w:color="auto" w:fill="282A36"/>
+        <w:spacing w:after="0" w:line="285" w:lineRule="atLeast"/>
+        <w:rPr>
+          <w:rFonts w:ascii="Consolas" w:eastAsia="Times New Roman" w:hAnsi="Consolas" w:cs="Consolas"/>
+          <w:color w:val="F8F8F2"/>
+          <w:sz w:val="21"/>
+          <w:szCs w:val="21"/>
+          <w:lang w:eastAsia="pt-BR"/>
+        </w:rPr>
+      </w:pPr>
+      <w:r>
+        <w:rPr>
+          <w:rFonts w:ascii="Consolas" w:eastAsia="Times New Roman" w:hAnsi="Consolas" w:cs="Consolas"/>
+          <w:color w:val="F8F8F2"/>
+          <w:sz w:val="21"/>
+          <w:szCs w:val="21"/>
+          <w:lang w:val="en-US" w:eastAsia="pt-BR"/>
+        </w:rPr>
+        <w:t>    </w:t>
+      </w:r>
+      <w:proofErr w:type="spellStart"/>
+      <w:proofErr w:type="gramStart"/>
+      <w:r>
+        <w:rPr>
+          <w:rFonts w:ascii="Consolas" w:eastAsia="Times New Roman" w:hAnsi="Consolas" w:cs="Consolas"/>
+          <w:color w:val="F8F8F2"/>
+          <w:sz w:val="21"/>
+          <w:szCs w:val="21"/>
+          <w:lang w:eastAsia="pt-BR"/>
+        </w:rPr>
+        <w:t>localStorage</w:t>
+      </w:r>
+      <w:proofErr w:type="gramEnd"/>
+      <w:r>
+        <w:rPr>
+          <w:rFonts w:ascii="Consolas" w:eastAsia="Times New Roman" w:hAnsi="Consolas" w:cs="Consolas"/>
+          <w:color w:val="F8F8F2"/>
+          <w:sz w:val="21"/>
+          <w:szCs w:val="21"/>
+          <w:lang w:eastAsia="pt-BR"/>
+        </w:rPr>
+        <w:t>.</w:t>
+      </w:r>
+      <w:r>
+        <w:rPr>
+          <w:rFonts w:ascii="Consolas" w:eastAsia="Times New Roman" w:hAnsi="Consolas" w:cs="Consolas"/>
+          <w:color w:val="50FA7B"/>
+          <w:sz w:val="21"/>
+          <w:szCs w:val="21"/>
+          <w:lang w:eastAsia="pt-BR"/>
+        </w:rPr>
+        <w:t>clear</w:t>
+      </w:r>
+      <w:proofErr w:type="spellEnd"/>
+      <w:r>
+        <w:rPr>
+          <w:rFonts w:ascii="Consolas" w:eastAsia="Times New Roman" w:hAnsi="Consolas" w:cs="Consolas"/>
+          <w:color w:val="F8F8F2"/>
+          <w:sz w:val="21"/>
+          <w:szCs w:val="21"/>
+          <w:lang w:eastAsia="pt-BR"/>
+        </w:rPr>
+        <w:t>();</w:t>
+      </w:r>
+    </w:p>
+    <w:p>
+      <w:pPr>
+        <w:shd w:val="clear" w:color="auto" w:fill="282A36"/>
+        <w:spacing w:after="0" w:line="285" w:lineRule="atLeast"/>
+        <w:rPr>
+          <w:rFonts w:ascii="Consolas" w:eastAsia="Times New Roman" w:hAnsi="Consolas" w:cs="Consolas"/>
+          <w:color w:val="F8F8F2"/>
+          <w:sz w:val="21"/>
+          <w:szCs w:val="21"/>
+          <w:lang w:eastAsia="pt-BR"/>
+        </w:rPr>
+      </w:pPr>
+      <w:r>
+        <w:rPr>
+          <w:rFonts w:ascii="Consolas" w:eastAsia="Times New Roman" w:hAnsi="Consolas" w:cs="Consolas"/>
+          <w:color w:val="F8F8F2"/>
+          <w:sz w:val="21"/>
+          <w:szCs w:val="21"/>
+          <w:lang w:eastAsia="pt-BR"/>
+        </w:rPr>
+        <w:t>    </w:t>
+      </w:r>
+      <w:proofErr w:type="spellStart"/>
+      <w:proofErr w:type="gramStart"/>
+      <w:r>
+        <w:rPr>
+          <w:rFonts w:ascii="Consolas" w:eastAsia="Times New Roman" w:hAnsi="Consolas" w:cs="Consolas"/>
+          <w:color w:val="50FA7B"/>
+          <w:sz w:val="21"/>
+          <w:szCs w:val="21"/>
+          <w:lang w:eastAsia="pt-BR"/>
+        </w:rPr>
+        <w:t>LoadFromStorage</w:t>
+      </w:r>
+      <w:proofErr w:type="spellEnd"/>
+      <w:proofErr w:type="gramEnd"/>
+      <w:r>
+        <w:rPr>
+          <w:rFonts w:ascii="Consolas" w:eastAsia="Times New Roman" w:hAnsi="Consolas" w:cs="Consolas"/>
+          <w:color w:val="F8F8F2"/>
+          <w:sz w:val="21"/>
+          <w:szCs w:val="21"/>
+          <w:lang w:eastAsia="pt-BR"/>
+        </w:rPr>
+        <w:t>();</w:t>
+      </w:r>
+    </w:p>
+    <w:p>
+      <w:pPr>
+        <w:shd w:val="clear" w:color="auto" w:fill="282A36"/>
+        <w:spacing w:after="0" w:line="285" w:lineRule="atLeast"/>
+        <w:rPr>
+          <w:rFonts w:ascii="Consolas" w:eastAsia="Times New Roman" w:hAnsi="Consolas" w:cs="Consolas"/>
+          <w:color w:val="F8F8F2"/>
+          <w:sz w:val="21"/>
+          <w:szCs w:val="21"/>
+          <w:lang w:eastAsia="pt-BR"/>
+        </w:rPr>
+      </w:pPr>
+      <w:proofErr w:type="gramStart"/>
+      <w:r>
+        <w:rPr>
+          <w:rFonts w:ascii="Consolas" w:eastAsia="Times New Roman" w:hAnsi="Consolas" w:cs="Consolas"/>
+          <w:color w:val="F8F8F2"/>
+          <w:sz w:val="21"/>
+          <w:szCs w:val="21"/>
+          <w:lang w:eastAsia="pt-BR"/>
+        </w:rPr>
+        <w:t>}</w:t>
+      </w:r>
+      <w:proofErr w:type="gramEnd"/>
+    </w:p>
+    <w:p/>
+    <w:p>
+      <w:r>
+        <w:t>Um usuário agora pode adicionar itens ao armazenamento local e ver o que está armazenado. O usuário pode continuar adicionando ao armazenamento local</w:t>
+      </w:r>
+      <w:r>
+        <w:t xml:space="preserve"> (</w:t>
+      </w:r>
+      <w:proofErr w:type="spellStart"/>
+      <w:proofErr w:type="gramStart"/>
+      <w:r>
+        <w:t>localStorage</w:t>
+      </w:r>
+      <w:proofErr w:type="spellEnd"/>
+      <w:proofErr w:type="gramEnd"/>
+      <w:r>
+        <w:t>)</w:t>
+      </w:r>
+      <w:r>
+        <w:t xml:space="preserve"> neste aplicativo até que o armazenamento esteja cheio. </w:t>
+      </w:r>
+      <w:r>
+        <w:rPr>
+          <w:b/>
+          <w:highlight w:val="yellow"/>
+        </w:rPr>
+        <w:t>A disponibilidade do armazenamento local</w:t>
+      </w:r>
+      <w:r>
+        <w:rPr>
+          <w:b/>
+          <w:highlight w:val="yellow"/>
+        </w:rPr>
+        <w:t xml:space="preserve"> (</w:t>
+      </w:r>
+      <w:proofErr w:type="spellStart"/>
+      <w:proofErr w:type="gramStart"/>
+      <w:r>
+        <w:rPr>
+          <w:b/>
+          <w:highlight w:val="yellow"/>
+        </w:rPr>
+        <w:t>localStorage</w:t>
+      </w:r>
+      <w:proofErr w:type="spellEnd"/>
+      <w:proofErr w:type="gramEnd"/>
+      <w:r>
+        <w:rPr>
+          <w:b/>
+          <w:highlight w:val="yellow"/>
+        </w:rPr>
+        <w:t>)</w:t>
+      </w:r>
+      <w:r>
+        <w:rPr>
+          <w:b/>
+          <w:highlight w:val="yellow"/>
+        </w:rPr>
+        <w:t xml:space="preserve"> é limitada</w:t>
+      </w:r>
+      <w:r>
+        <w:rPr>
+          <w:highlight w:val="yellow"/>
+        </w:rPr>
+        <w:t xml:space="preserve"> </w:t>
+      </w:r>
+      <w:r>
+        <w:rPr>
+          <w:b/>
+          <w:highlight w:val="yellow"/>
+        </w:rPr>
+        <w:t xml:space="preserve">e o armazenamento disponível </w:t>
+      </w:r>
+      <w:r>
+        <w:rPr>
+          <w:b/>
+          <w:color w:val="FFFFFF" w:themeColor="background1"/>
+          <w:highlight w:val="red"/>
+        </w:rPr>
+        <w:t>NÃO</w:t>
+      </w:r>
+      <w:r>
+        <w:rPr>
+          <w:b/>
+          <w:highlight w:val="yellow"/>
+        </w:rPr>
+        <w:t xml:space="preserve"> é consistente entre os navegadores.</w:t>
+      </w:r>
+      <w:r>
+        <w:rPr>
+          <w:b/>
+        </w:rPr>
+        <w:t xml:space="preserve"> </w:t>
+      </w:r>
+      <w:r>
+        <w:t xml:space="preserve"> </w:t>
+      </w:r>
+    </w:p>
+    <w:p>
+      <w:pPr>
+        <w:rPr>
+          <w:b/>
+        </w:rPr>
+      </w:pPr>
+      <w:r>
+        <w:rPr>
+          <w:b/>
+        </w:rPr>
+        <w:t>Armazenamento na Web x Cookies</w:t>
+      </w:r>
+    </w:p>
+    <w:p>
+      <w:r>
+        <w:t xml:space="preserve">O benefício de usar a API de armazenamento da Web em vez de cookies é que os dados residem localmente e permanecem locais.  A alocação de espaço está disponível em um </w:t>
+      </w:r>
+      <w:r>
+        <w:lastRenderedPageBreak/>
+        <w:t xml:space="preserve">domínio por raiz. Por exemplo, domínios como </w:t>
+      </w:r>
+      <w:proofErr w:type="spellStart"/>
+      <w:r>
+        <w:t>localhost</w:t>
+      </w:r>
+      <w:proofErr w:type="spellEnd"/>
+      <w:r>
+        <w:t xml:space="preserve"> ou microsoft.com recebem seu próprio espaço de armazenamento na web seguro.</w:t>
+      </w:r>
+    </w:p>
+    <w:p>
+      <w:r>
+        <w:t xml:space="preserve">Conforme definido pela API, o armazenamento na Web permite o armazenamento apenas de pares de </w:t>
+      </w:r>
+      <w:proofErr w:type="spellStart"/>
+      <w:r>
+        <w:t>key</w:t>
+      </w:r>
+      <w:proofErr w:type="spellEnd"/>
+      <w:r>
+        <w:t xml:space="preserve"> /</w:t>
+      </w:r>
+      <w:proofErr w:type="spellStart"/>
+      <w:r>
+        <w:t>value</w:t>
+      </w:r>
+      <w:proofErr w:type="spellEnd"/>
+      <w:r>
+        <w:t xml:space="preserve"> </w:t>
+      </w:r>
+      <w:r>
+        <w:t xml:space="preserve">em que a </w:t>
+      </w:r>
+      <w:proofErr w:type="spellStart"/>
+      <w:r>
+        <w:t>key</w:t>
+      </w:r>
+      <w:proofErr w:type="spellEnd"/>
+      <w:r>
+        <w:t xml:space="preserve"> </w:t>
+      </w:r>
+      <w:r>
+        <w:t xml:space="preserve">e o componente de </w:t>
+      </w:r>
+      <w:proofErr w:type="spellStart"/>
+      <w:r>
+        <w:t>value</w:t>
+      </w:r>
+      <w:proofErr w:type="spellEnd"/>
+      <w:r>
+        <w:t xml:space="preserve"> </w:t>
+      </w:r>
+      <w:r>
+        <w:t xml:space="preserve">são armazenados como uma sequência. </w:t>
+      </w:r>
+    </w:p>
+    <w:p>
+      <w:pPr>
+        <w:rPr>
+          <w:b/>
+        </w:rPr>
+      </w:pPr>
+      <w:r>
+        <w:rPr>
+          <w:b/>
+        </w:rPr>
+        <w:t>Armazenando objetos</w:t>
+      </w:r>
+    </w:p>
+    <w:p>
+      <w:r>
+        <w:t xml:space="preserve">Se você precisar armazenar objetos mais complexos no armazenamento na Web, poderá usar algumas técnicas. Por exemplo, </w:t>
+      </w:r>
+      <w:r>
+        <w:t xml:space="preserve">o código abaixo: </w:t>
+      </w:r>
+    </w:p>
+    <w:p>
+      <w:pPr>
+        <w:shd w:val="clear" w:color="auto" w:fill="282A36"/>
+        <w:spacing w:after="0" w:line="285" w:lineRule="atLeast"/>
+        <w:ind w:firstLine="708"/>
+        <w:rPr>
+          <w:rFonts w:ascii="Consolas" w:eastAsia="Times New Roman" w:hAnsi="Consolas" w:cs="Consolas"/>
+          <w:color w:val="F8F8F2"/>
+          <w:sz w:val="21"/>
+          <w:szCs w:val="21"/>
+          <w:lang w:eastAsia="pt-BR"/>
+        </w:rPr>
+      </w:pPr>
+      <w:proofErr w:type="spellStart"/>
+      <w:r>
+        <w:rPr>
+          <w:rFonts w:ascii="Consolas" w:eastAsia="Times New Roman" w:hAnsi="Consolas" w:cs="Consolas"/>
+          <w:color w:val="F8F8F2"/>
+          <w:sz w:val="21"/>
+          <w:szCs w:val="21"/>
+          <w:lang w:eastAsia="pt-BR"/>
+        </w:rPr>
+        <w:t>document.</w:t>
+      </w:r>
+      <w:r>
+        <w:rPr>
+          <w:rFonts w:ascii="Consolas" w:eastAsia="Times New Roman" w:hAnsi="Consolas" w:cs="Consolas"/>
+          <w:color w:val="50FA7B"/>
+          <w:sz w:val="21"/>
+          <w:szCs w:val="21"/>
+          <w:lang w:eastAsia="pt-BR"/>
+        </w:rPr>
+        <w:t>getElementById</w:t>
+      </w:r>
+      <w:proofErr w:type="spellEnd"/>
+      <w:r>
+        <w:rPr>
+          <w:rFonts w:ascii="Consolas" w:eastAsia="Times New Roman" w:hAnsi="Consolas" w:cs="Consolas"/>
+          <w:color w:val="F8F8F2"/>
+          <w:sz w:val="21"/>
+          <w:szCs w:val="21"/>
+          <w:lang w:eastAsia="pt-BR"/>
+        </w:rPr>
+        <w:t>(</w:t>
+      </w:r>
+      <w:r>
+        <w:rPr>
+          <w:rFonts w:ascii="Consolas" w:eastAsia="Times New Roman" w:hAnsi="Consolas" w:cs="Consolas"/>
+          <w:color w:val="E9F284"/>
+          <w:sz w:val="21"/>
+          <w:szCs w:val="21"/>
+          <w:lang w:eastAsia="pt-BR"/>
+        </w:rPr>
+        <w:t>"</w:t>
+      </w:r>
+      <w:proofErr w:type="spellStart"/>
+      <w:r>
+        <w:rPr>
+          <w:rFonts w:ascii="Consolas" w:eastAsia="Times New Roman" w:hAnsi="Consolas" w:cs="Consolas"/>
+          <w:color w:val="F1FA8C"/>
+          <w:sz w:val="21"/>
+          <w:szCs w:val="21"/>
+          <w:lang w:eastAsia="pt-BR"/>
+        </w:rPr>
+        <w:t>btnAddObject</w:t>
+      </w:r>
+      <w:proofErr w:type="spellEnd"/>
+      <w:r>
+        <w:rPr>
+          <w:rFonts w:ascii="Consolas" w:eastAsia="Times New Roman" w:hAnsi="Consolas" w:cs="Consolas"/>
+          <w:color w:val="E9F284"/>
+          <w:sz w:val="21"/>
+          <w:szCs w:val="21"/>
+          <w:lang w:eastAsia="pt-BR"/>
+        </w:rPr>
+        <w:t>"</w:t>
+      </w:r>
+      <w:r>
+        <w:rPr>
+          <w:rFonts w:ascii="Consolas" w:eastAsia="Times New Roman" w:hAnsi="Consolas" w:cs="Consolas"/>
+          <w:color w:val="F8F8F2"/>
+          <w:sz w:val="21"/>
+          <w:szCs w:val="21"/>
+          <w:lang w:eastAsia="pt-BR"/>
+        </w:rPr>
+        <w:t>).</w:t>
+      </w:r>
+      <w:proofErr w:type="spellStart"/>
+      <w:r>
+        <w:rPr>
+          <w:rFonts w:ascii="Consolas" w:eastAsia="Times New Roman" w:hAnsi="Consolas" w:cs="Consolas"/>
+          <w:color w:val="50FA7B"/>
+          <w:sz w:val="21"/>
+          <w:szCs w:val="21"/>
+          <w:lang w:eastAsia="pt-BR"/>
+        </w:rPr>
+        <w:t>onclick</w:t>
+      </w:r>
+      <w:proofErr w:type="spellEnd"/>
+      <w:r>
+        <w:rPr>
+          <w:rFonts w:ascii="Consolas" w:eastAsia="Times New Roman" w:hAnsi="Consolas" w:cs="Consolas"/>
+          <w:color w:val="F8F8F2"/>
+          <w:sz w:val="21"/>
+          <w:szCs w:val="21"/>
+          <w:lang w:eastAsia="pt-BR"/>
+        </w:rPr>
+        <w:t> </w:t>
+      </w:r>
+      <w:r>
+        <w:rPr>
+          <w:rFonts w:ascii="Consolas" w:eastAsia="Times New Roman" w:hAnsi="Consolas" w:cs="Consolas"/>
+          <w:color w:val="FF79C6"/>
+          <w:sz w:val="21"/>
+          <w:szCs w:val="21"/>
+          <w:lang w:eastAsia="pt-BR"/>
+        </w:rPr>
+        <w:t>=</w:t>
+      </w:r>
+      <w:r>
+        <w:rPr>
+          <w:rFonts w:ascii="Consolas" w:eastAsia="Times New Roman" w:hAnsi="Consolas" w:cs="Consolas"/>
+          <w:color w:val="F8F8F2"/>
+          <w:sz w:val="21"/>
+          <w:szCs w:val="21"/>
+          <w:lang w:eastAsia="pt-BR"/>
+        </w:rPr>
+        <w:t> </w:t>
+      </w:r>
+      <w:proofErr w:type="spellStart"/>
+      <w:r>
+        <w:rPr>
+          <w:rFonts w:ascii="Consolas" w:eastAsia="Times New Roman" w:hAnsi="Consolas" w:cs="Consolas"/>
+          <w:color w:val="FF79C6"/>
+          <w:sz w:val="21"/>
+          <w:szCs w:val="21"/>
+          <w:lang w:eastAsia="pt-BR"/>
+        </w:rPr>
+        <w:t>function</w:t>
+      </w:r>
+      <w:proofErr w:type="spellEnd"/>
+      <w:r>
+        <w:rPr>
+          <w:rFonts w:ascii="Consolas" w:eastAsia="Times New Roman" w:hAnsi="Consolas" w:cs="Consolas"/>
+          <w:color w:val="F8F8F2"/>
+          <w:sz w:val="21"/>
+          <w:szCs w:val="21"/>
+          <w:lang w:eastAsia="pt-BR"/>
+        </w:rPr>
+        <w:t>() {</w:t>
+      </w:r>
+    </w:p>
+    <w:p>
+      <w:pPr>
+        <w:shd w:val="clear" w:color="auto" w:fill="282A36"/>
+        <w:spacing w:after="0" w:line="285" w:lineRule="atLeast"/>
+        <w:rPr>
+          <w:rFonts w:ascii="Consolas" w:eastAsia="Times New Roman" w:hAnsi="Consolas" w:cs="Consolas"/>
+          <w:color w:val="F8F8F2"/>
+          <w:sz w:val="21"/>
+          <w:szCs w:val="21"/>
+          <w:lang w:val="en-US" w:eastAsia="pt-BR"/>
+        </w:rPr>
+      </w:pPr>
+      <w:r>
+        <w:rPr>
+          <w:rFonts w:ascii="Consolas" w:eastAsia="Times New Roman" w:hAnsi="Consolas" w:cs="Consolas"/>
+          <w:color w:val="F8F8F2"/>
+          <w:sz w:val="21"/>
+          <w:szCs w:val="21"/>
+          <w:lang w:eastAsia="pt-BR"/>
+        </w:rPr>
+        <w:t>                </w:t>
+      </w:r>
+      <w:proofErr w:type="spellStart"/>
+      <w:proofErr w:type="gramStart"/>
+      <w:r>
+        <w:rPr>
+          <w:rFonts w:ascii="Consolas" w:eastAsia="Times New Roman" w:hAnsi="Consolas" w:cs="Consolas"/>
+          <w:color w:val="FF79C6"/>
+          <w:sz w:val="21"/>
+          <w:szCs w:val="21"/>
+          <w:lang w:val="en-US" w:eastAsia="pt-BR"/>
+        </w:rPr>
+        <w:t>var</w:t>
+      </w:r>
+      <w:proofErr w:type="spellEnd"/>
+      <w:proofErr w:type="gramEnd"/>
+      <w:r>
+        <w:rPr>
+          <w:rFonts w:ascii="Consolas" w:eastAsia="Times New Roman" w:hAnsi="Consolas" w:cs="Consolas"/>
+          <w:color w:val="F8F8F2"/>
+          <w:sz w:val="21"/>
+          <w:szCs w:val="21"/>
+          <w:lang w:val="en-US" w:eastAsia="pt-BR"/>
+        </w:rPr>
+        <w:t> customer </w:t>
+      </w:r>
+      <w:r>
+        <w:rPr>
+          <w:rFonts w:ascii="Consolas" w:eastAsia="Times New Roman" w:hAnsi="Consolas" w:cs="Consolas"/>
+          <w:color w:val="FF79C6"/>
+          <w:sz w:val="21"/>
+          <w:szCs w:val="21"/>
+          <w:lang w:val="en-US" w:eastAsia="pt-BR"/>
+        </w:rPr>
+        <w:t>=</w:t>
+      </w:r>
+      <w:r>
+        <w:rPr>
+          <w:rFonts w:ascii="Consolas" w:eastAsia="Times New Roman" w:hAnsi="Consolas" w:cs="Consolas"/>
+          <w:color w:val="F8F8F2"/>
+          <w:sz w:val="21"/>
+          <w:szCs w:val="21"/>
+          <w:lang w:val="en-US" w:eastAsia="pt-BR"/>
+        </w:rPr>
+        <w:t> </w:t>
+      </w:r>
+      <w:r>
+        <w:rPr>
+          <w:rFonts w:ascii="Consolas" w:eastAsia="Times New Roman" w:hAnsi="Consolas" w:cs="Consolas"/>
+          <w:b/>
+          <w:bCs/>
+          <w:color w:val="FF79C6"/>
+          <w:sz w:val="21"/>
+          <w:szCs w:val="21"/>
+          <w:lang w:val="en-US" w:eastAsia="pt-BR"/>
+        </w:rPr>
+        <w:t>new</w:t>
+      </w:r>
+      <w:r>
+        <w:rPr>
+          <w:rFonts w:ascii="Consolas" w:eastAsia="Times New Roman" w:hAnsi="Consolas" w:cs="Consolas"/>
+          <w:color w:val="F8F8F2"/>
+          <w:sz w:val="21"/>
+          <w:szCs w:val="21"/>
+          <w:lang w:val="en-US" w:eastAsia="pt-BR"/>
+        </w:rPr>
+        <w:t> </w:t>
+      </w:r>
+      <w:r>
+        <w:rPr>
+          <w:rFonts w:ascii="Consolas" w:eastAsia="Times New Roman" w:hAnsi="Consolas" w:cs="Consolas"/>
+          <w:i/>
+          <w:iCs/>
+          <w:color w:val="8BE9FD"/>
+          <w:sz w:val="21"/>
+          <w:szCs w:val="21"/>
+          <w:lang w:val="en-US" w:eastAsia="pt-BR"/>
+        </w:rPr>
+        <w:t>Object</w:t>
+      </w:r>
+      <w:r>
+        <w:rPr>
+          <w:rFonts w:ascii="Consolas" w:eastAsia="Times New Roman" w:hAnsi="Consolas" w:cs="Consolas"/>
+          <w:color w:val="F8F8F2"/>
+          <w:sz w:val="21"/>
+          <w:szCs w:val="21"/>
+          <w:lang w:val="en-US" w:eastAsia="pt-BR"/>
+        </w:rPr>
+        <w:t>();</w:t>
+      </w:r>
+    </w:p>
+    <w:p>
+      <w:pPr>
+        <w:shd w:val="clear" w:color="auto" w:fill="282A36"/>
+        <w:spacing w:after="0" w:line="285" w:lineRule="atLeast"/>
+        <w:rPr>
+          <w:rFonts w:ascii="Consolas" w:eastAsia="Times New Roman" w:hAnsi="Consolas" w:cs="Consolas"/>
+          <w:color w:val="F8F8F2"/>
+          <w:sz w:val="21"/>
+          <w:szCs w:val="21"/>
+          <w:lang w:val="en-US" w:eastAsia="pt-BR"/>
+        </w:rPr>
+      </w:pPr>
+      <w:r>
+        <w:rPr>
+          <w:rFonts w:ascii="Consolas" w:eastAsia="Times New Roman" w:hAnsi="Consolas" w:cs="Consolas"/>
+          <w:color w:val="F8F8F2"/>
+          <w:sz w:val="21"/>
+          <w:szCs w:val="21"/>
+          <w:lang w:val="en-US" w:eastAsia="pt-BR"/>
+        </w:rPr>
+        <w:t>                </w:t>
+      </w:r>
+      <w:proofErr w:type="spellStart"/>
+      <w:r>
+        <w:rPr>
+          <w:rFonts w:ascii="Consolas" w:eastAsia="Times New Roman" w:hAnsi="Consolas" w:cs="Consolas"/>
+          <w:color w:val="F8F8F2"/>
+          <w:sz w:val="21"/>
+          <w:szCs w:val="21"/>
+          <w:lang w:val="en-US" w:eastAsia="pt-BR"/>
+        </w:rPr>
+        <w:t>customer.firstName</w:t>
+      </w:r>
+      <w:proofErr w:type="spellEnd"/>
+      <w:r>
+        <w:rPr>
+          <w:rFonts w:ascii="Consolas" w:eastAsia="Times New Roman" w:hAnsi="Consolas" w:cs="Consolas"/>
+          <w:color w:val="F8F8F2"/>
+          <w:sz w:val="21"/>
+          <w:szCs w:val="21"/>
+          <w:lang w:val="en-US" w:eastAsia="pt-BR"/>
+        </w:rPr>
+        <w:t> </w:t>
+      </w:r>
+      <w:r>
+        <w:rPr>
+          <w:rFonts w:ascii="Consolas" w:eastAsia="Times New Roman" w:hAnsi="Consolas" w:cs="Consolas"/>
+          <w:color w:val="FF79C6"/>
+          <w:sz w:val="21"/>
+          <w:szCs w:val="21"/>
+          <w:lang w:val="en-US" w:eastAsia="pt-BR"/>
+        </w:rPr>
+        <w:t>=</w:t>
+      </w:r>
+      <w:r>
+        <w:rPr>
+          <w:rFonts w:ascii="Consolas" w:eastAsia="Times New Roman" w:hAnsi="Consolas" w:cs="Consolas"/>
+          <w:color w:val="F8F8F2"/>
+          <w:sz w:val="21"/>
+          <w:szCs w:val="21"/>
+          <w:lang w:val="en-US" w:eastAsia="pt-BR"/>
+        </w:rPr>
+        <w:t> </w:t>
+      </w:r>
+      <w:r>
+        <w:rPr>
+          <w:rFonts w:ascii="Consolas" w:eastAsia="Times New Roman" w:hAnsi="Consolas" w:cs="Consolas"/>
+          <w:color w:val="E9F284"/>
+          <w:sz w:val="21"/>
+          <w:szCs w:val="21"/>
+          <w:lang w:val="en-US" w:eastAsia="pt-BR"/>
+        </w:rPr>
+        <w:t>"</w:t>
+      </w:r>
+      <w:r>
+        <w:rPr>
+          <w:rFonts w:ascii="Consolas" w:eastAsia="Times New Roman" w:hAnsi="Consolas" w:cs="Consolas"/>
+          <w:color w:val="F1FA8C"/>
+          <w:sz w:val="21"/>
+          <w:szCs w:val="21"/>
+          <w:lang w:val="en-US" w:eastAsia="pt-BR"/>
+        </w:rPr>
+        <w:t>Morgana</w:t>
+      </w:r>
+      <w:r>
+        <w:rPr>
+          <w:rFonts w:ascii="Consolas" w:eastAsia="Times New Roman" w:hAnsi="Consolas" w:cs="Consolas"/>
+          <w:color w:val="E9F284"/>
+          <w:sz w:val="21"/>
+          <w:szCs w:val="21"/>
+          <w:lang w:val="en-US" w:eastAsia="pt-BR"/>
+        </w:rPr>
+        <w:t>"</w:t>
+      </w:r>
+      <w:r>
+        <w:rPr>
+          <w:rFonts w:ascii="Consolas" w:eastAsia="Times New Roman" w:hAnsi="Consolas" w:cs="Consolas"/>
+          <w:color w:val="F8F8F2"/>
+          <w:sz w:val="21"/>
+          <w:szCs w:val="21"/>
+          <w:lang w:val="en-US" w:eastAsia="pt-BR"/>
+        </w:rPr>
+        <w:t>;</w:t>
+      </w:r>
+    </w:p>
+    <w:p>
+      <w:pPr>
+        <w:shd w:val="clear" w:color="auto" w:fill="282A36"/>
+        <w:spacing w:after="0" w:line="285" w:lineRule="atLeast"/>
+        <w:rPr>
+          <w:rFonts w:ascii="Consolas" w:eastAsia="Times New Roman" w:hAnsi="Consolas" w:cs="Consolas"/>
+          <w:color w:val="F8F8F2"/>
+          <w:sz w:val="21"/>
+          <w:szCs w:val="21"/>
+          <w:lang w:val="en-US" w:eastAsia="pt-BR"/>
+        </w:rPr>
+      </w:pPr>
+      <w:r>
+        <w:rPr>
+          <w:rFonts w:ascii="Consolas" w:eastAsia="Times New Roman" w:hAnsi="Consolas" w:cs="Consolas"/>
+          <w:color w:val="F8F8F2"/>
+          <w:sz w:val="21"/>
+          <w:szCs w:val="21"/>
+          <w:lang w:val="en-US" w:eastAsia="pt-BR"/>
+        </w:rPr>
+        <w:t>                </w:t>
+      </w:r>
+      <w:proofErr w:type="spellStart"/>
+      <w:r>
+        <w:rPr>
+          <w:rFonts w:ascii="Consolas" w:eastAsia="Times New Roman" w:hAnsi="Consolas" w:cs="Consolas"/>
+          <w:color w:val="F8F8F2"/>
+          <w:sz w:val="21"/>
+          <w:szCs w:val="21"/>
+          <w:lang w:val="en-US" w:eastAsia="pt-BR"/>
+        </w:rPr>
+        <w:t>customer.lastName</w:t>
+      </w:r>
+      <w:proofErr w:type="spellEnd"/>
+      <w:r>
+        <w:rPr>
+          <w:rFonts w:ascii="Consolas" w:eastAsia="Times New Roman" w:hAnsi="Consolas" w:cs="Consolas"/>
+          <w:color w:val="F8F8F2"/>
+          <w:sz w:val="21"/>
+          <w:szCs w:val="21"/>
+          <w:lang w:val="en-US" w:eastAsia="pt-BR"/>
+        </w:rPr>
+        <w:t> </w:t>
+      </w:r>
+      <w:r>
+        <w:rPr>
+          <w:rFonts w:ascii="Consolas" w:eastAsia="Times New Roman" w:hAnsi="Consolas" w:cs="Consolas"/>
+          <w:color w:val="FF79C6"/>
+          <w:sz w:val="21"/>
+          <w:szCs w:val="21"/>
+          <w:lang w:val="en-US" w:eastAsia="pt-BR"/>
+        </w:rPr>
+        <w:t>=</w:t>
+      </w:r>
+      <w:r>
+        <w:rPr>
+          <w:rFonts w:ascii="Consolas" w:eastAsia="Times New Roman" w:hAnsi="Consolas" w:cs="Consolas"/>
+          <w:color w:val="F8F8F2"/>
+          <w:sz w:val="21"/>
+          <w:szCs w:val="21"/>
+          <w:lang w:val="en-US" w:eastAsia="pt-BR"/>
+        </w:rPr>
+        <w:t> </w:t>
+      </w:r>
+      <w:r>
+        <w:rPr>
+          <w:rFonts w:ascii="Consolas" w:eastAsia="Times New Roman" w:hAnsi="Consolas" w:cs="Consolas"/>
+          <w:color w:val="E9F284"/>
+          <w:sz w:val="21"/>
+          <w:szCs w:val="21"/>
+          <w:lang w:val="en-US" w:eastAsia="pt-BR"/>
+        </w:rPr>
+        <w:t>"</w:t>
+      </w:r>
+      <w:r>
+        <w:rPr>
+          <w:rFonts w:ascii="Consolas" w:eastAsia="Times New Roman" w:hAnsi="Consolas" w:cs="Consolas"/>
+          <w:color w:val="F1FA8C"/>
+          <w:sz w:val="21"/>
+          <w:szCs w:val="21"/>
+          <w:lang w:val="en-US" w:eastAsia="pt-BR"/>
+        </w:rPr>
+        <w:t>Maria</w:t>
+      </w:r>
+      <w:r>
+        <w:rPr>
+          <w:rFonts w:ascii="Consolas" w:eastAsia="Times New Roman" w:hAnsi="Consolas" w:cs="Consolas"/>
+          <w:color w:val="E9F284"/>
+          <w:sz w:val="21"/>
+          <w:szCs w:val="21"/>
+          <w:lang w:val="en-US" w:eastAsia="pt-BR"/>
+        </w:rPr>
+        <w:t>"</w:t>
+      </w:r>
+      <w:r>
+        <w:rPr>
+          <w:rFonts w:ascii="Consolas" w:eastAsia="Times New Roman" w:hAnsi="Consolas" w:cs="Consolas"/>
+          <w:color w:val="F8F8F2"/>
+          <w:sz w:val="21"/>
+          <w:szCs w:val="21"/>
+          <w:lang w:val="en-US" w:eastAsia="pt-BR"/>
+        </w:rPr>
+        <w:t>;</w:t>
+      </w:r>
+    </w:p>
+    <w:p>
+      <w:pPr>
+        <w:shd w:val="clear" w:color="auto" w:fill="282A36"/>
+        <w:spacing w:after="0" w:line="285" w:lineRule="atLeast"/>
+        <w:rPr>
+          <w:rFonts w:ascii="Consolas" w:eastAsia="Times New Roman" w:hAnsi="Consolas" w:cs="Consolas"/>
+          <w:color w:val="F8F8F2"/>
+          <w:sz w:val="21"/>
+          <w:szCs w:val="21"/>
+          <w:lang w:val="en-US" w:eastAsia="pt-BR"/>
+        </w:rPr>
+      </w:pPr>
+      <w:r>
+        <w:rPr>
+          <w:rFonts w:ascii="Consolas" w:eastAsia="Times New Roman" w:hAnsi="Consolas" w:cs="Consolas"/>
+          <w:color w:val="F8F8F2"/>
+          <w:sz w:val="21"/>
+          <w:szCs w:val="21"/>
+          <w:lang w:val="en-US" w:eastAsia="pt-BR"/>
+        </w:rPr>
+        <w:t>                </w:t>
+      </w:r>
+      <w:proofErr w:type="spellStart"/>
+      <w:r>
+        <w:rPr>
+          <w:rFonts w:ascii="Consolas" w:eastAsia="Times New Roman" w:hAnsi="Consolas" w:cs="Consolas"/>
+          <w:color w:val="F8F8F2"/>
+          <w:sz w:val="21"/>
+          <w:szCs w:val="21"/>
+          <w:lang w:val="en-US" w:eastAsia="pt-BR"/>
+        </w:rPr>
+        <w:t>customer.shirtSize</w:t>
+      </w:r>
+      <w:proofErr w:type="spellEnd"/>
+      <w:r>
+        <w:rPr>
+          <w:rFonts w:ascii="Consolas" w:eastAsia="Times New Roman" w:hAnsi="Consolas" w:cs="Consolas"/>
+          <w:color w:val="F8F8F2"/>
+          <w:sz w:val="21"/>
+          <w:szCs w:val="21"/>
+          <w:lang w:val="en-US" w:eastAsia="pt-BR"/>
+        </w:rPr>
+        <w:t> </w:t>
+      </w:r>
+      <w:r>
+        <w:rPr>
+          <w:rFonts w:ascii="Consolas" w:eastAsia="Times New Roman" w:hAnsi="Consolas" w:cs="Consolas"/>
+          <w:color w:val="FF79C6"/>
+          <w:sz w:val="21"/>
+          <w:szCs w:val="21"/>
+          <w:lang w:val="en-US" w:eastAsia="pt-BR"/>
+        </w:rPr>
+        <w:t>=</w:t>
+      </w:r>
+      <w:r>
+        <w:rPr>
+          <w:rFonts w:ascii="Consolas" w:eastAsia="Times New Roman" w:hAnsi="Consolas" w:cs="Consolas"/>
+          <w:color w:val="F8F8F2"/>
+          <w:sz w:val="21"/>
+          <w:szCs w:val="21"/>
+          <w:lang w:val="en-US" w:eastAsia="pt-BR"/>
+        </w:rPr>
+        <w:t> </w:t>
+      </w:r>
+      <w:r>
+        <w:rPr>
+          <w:rFonts w:ascii="Consolas" w:eastAsia="Times New Roman" w:hAnsi="Consolas" w:cs="Consolas"/>
+          <w:color w:val="E9F284"/>
+          <w:sz w:val="21"/>
+          <w:szCs w:val="21"/>
+          <w:lang w:val="en-US" w:eastAsia="pt-BR"/>
+        </w:rPr>
+        <w:t>"</w:t>
+      </w:r>
+      <w:r>
+        <w:rPr>
+          <w:rFonts w:ascii="Consolas" w:eastAsia="Times New Roman" w:hAnsi="Consolas" w:cs="Consolas"/>
+          <w:color w:val="F1FA8C"/>
+          <w:sz w:val="21"/>
+          <w:szCs w:val="21"/>
+          <w:lang w:val="en-US" w:eastAsia="pt-BR"/>
+        </w:rPr>
+        <w:t>P</w:t>
+      </w:r>
+      <w:r>
+        <w:rPr>
+          <w:rFonts w:ascii="Consolas" w:eastAsia="Times New Roman" w:hAnsi="Consolas" w:cs="Consolas"/>
+          <w:color w:val="E9F284"/>
+          <w:sz w:val="21"/>
+          <w:szCs w:val="21"/>
+          <w:lang w:val="en-US" w:eastAsia="pt-BR"/>
+        </w:rPr>
+        <w:t>"</w:t>
+      </w:r>
+      <w:r>
+        <w:rPr>
+          <w:rFonts w:ascii="Consolas" w:eastAsia="Times New Roman" w:hAnsi="Consolas" w:cs="Consolas"/>
+          <w:color w:val="F8F8F2"/>
+          <w:sz w:val="21"/>
+          <w:szCs w:val="21"/>
+          <w:lang w:val="en-US" w:eastAsia="pt-BR"/>
+        </w:rPr>
+        <w:t>;</w:t>
+      </w:r>
+    </w:p>
+    <w:p>
+      <w:pPr>
+        <w:shd w:val="clear" w:color="auto" w:fill="282A36"/>
+        <w:spacing w:after="0" w:line="285" w:lineRule="atLeast"/>
+        <w:rPr>
+          <w:rFonts w:ascii="Consolas" w:eastAsia="Times New Roman" w:hAnsi="Consolas" w:cs="Consolas"/>
+          <w:color w:val="F8F8F2"/>
+          <w:sz w:val="21"/>
+          <w:szCs w:val="21"/>
+          <w:lang w:val="en-US" w:eastAsia="pt-BR"/>
+        </w:rPr>
+      </w:pPr>
+      <w:r>
+        <w:rPr>
+          <w:rFonts w:ascii="Consolas" w:eastAsia="Times New Roman" w:hAnsi="Consolas" w:cs="Consolas"/>
+          <w:color w:val="F8F8F2"/>
+          <w:sz w:val="21"/>
+          <w:szCs w:val="21"/>
+          <w:lang w:val="en-US" w:eastAsia="pt-BR"/>
+        </w:rPr>
+        <w:t>                </w:t>
+      </w:r>
+      <w:proofErr w:type="gramStart"/>
+      <w:r>
+        <w:rPr>
+          <w:rFonts w:ascii="Consolas" w:eastAsia="Times New Roman" w:hAnsi="Consolas" w:cs="Consolas"/>
+          <w:color w:val="F8F8F2"/>
+          <w:sz w:val="21"/>
+          <w:szCs w:val="21"/>
+          <w:lang w:val="en-US" w:eastAsia="pt-BR"/>
+        </w:rPr>
+        <w:t>localStorage.</w:t>
+      </w:r>
+      <w:r>
+        <w:rPr>
+          <w:rFonts w:ascii="Consolas" w:eastAsia="Times New Roman" w:hAnsi="Consolas" w:cs="Consolas"/>
+          <w:color w:val="50FA7B"/>
+          <w:sz w:val="21"/>
+          <w:szCs w:val="21"/>
+          <w:lang w:val="en-US" w:eastAsia="pt-BR"/>
+        </w:rPr>
+        <w:t>setItem</w:t>
+      </w:r>
+      <w:r>
+        <w:rPr>
+          <w:rFonts w:ascii="Consolas" w:eastAsia="Times New Roman" w:hAnsi="Consolas" w:cs="Consolas"/>
+          <w:color w:val="F8F8F2"/>
+          <w:sz w:val="21"/>
+          <w:szCs w:val="21"/>
+          <w:lang w:val="en-US" w:eastAsia="pt-BR"/>
+        </w:rPr>
+        <w:t>(</w:t>
+      </w:r>
+      <w:proofErr w:type="gramEnd"/>
+      <w:r>
+        <w:rPr>
+          <w:rFonts w:ascii="Consolas" w:eastAsia="Times New Roman" w:hAnsi="Consolas" w:cs="Consolas"/>
+          <w:color w:val="E9F284"/>
+          <w:sz w:val="21"/>
+          <w:szCs w:val="21"/>
+          <w:lang w:val="en-US" w:eastAsia="pt-BR"/>
+        </w:rPr>
+        <w:t>"</w:t>
+      </w:r>
+      <w:r>
+        <w:rPr>
+          <w:rFonts w:ascii="Consolas" w:eastAsia="Times New Roman" w:hAnsi="Consolas" w:cs="Consolas"/>
+          <w:color w:val="F1FA8C"/>
+          <w:sz w:val="21"/>
+          <w:szCs w:val="21"/>
+          <w:lang w:val="en-US" w:eastAsia="pt-BR"/>
+        </w:rPr>
+        <w:t>cart1</w:t>
+      </w:r>
+      <w:r>
+        <w:rPr>
+          <w:rFonts w:ascii="Consolas" w:eastAsia="Times New Roman" w:hAnsi="Consolas" w:cs="Consolas"/>
+          <w:color w:val="E9F284"/>
+          <w:sz w:val="21"/>
+          <w:szCs w:val="21"/>
+          <w:lang w:val="en-US" w:eastAsia="pt-BR"/>
+        </w:rPr>
+        <w:t>"</w:t>
+      </w:r>
+      <w:r>
+        <w:rPr>
+          <w:rFonts w:ascii="Consolas" w:eastAsia="Times New Roman" w:hAnsi="Consolas" w:cs="Consolas"/>
+          <w:color w:val="F8F8F2"/>
+          <w:sz w:val="21"/>
+          <w:szCs w:val="21"/>
+          <w:lang w:val="en-US" w:eastAsia="pt-BR"/>
+        </w:rPr>
+        <w:t>, </w:t>
+      </w:r>
+      <w:r>
+        <w:rPr>
+          <w:rFonts w:ascii="Consolas" w:eastAsia="Times New Roman" w:hAnsi="Consolas" w:cs="Consolas"/>
+          <w:color w:val="BD93F9"/>
+          <w:sz w:val="21"/>
+          <w:szCs w:val="21"/>
+          <w:lang w:val="en-US" w:eastAsia="pt-BR"/>
+        </w:rPr>
+        <w:t>JSON</w:t>
+      </w:r>
+      <w:r>
+        <w:rPr>
+          <w:rFonts w:ascii="Consolas" w:eastAsia="Times New Roman" w:hAnsi="Consolas" w:cs="Consolas"/>
+          <w:color w:val="F8F8F2"/>
+          <w:sz w:val="21"/>
+          <w:szCs w:val="21"/>
+          <w:lang w:val="en-US" w:eastAsia="pt-BR"/>
+        </w:rPr>
+        <w:t>.</w:t>
+      </w:r>
+      <w:r>
+        <w:rPr>
+          <w:rFonts w:ascii="Consolas" w:eastAsia="Times New Roman" w:hAnsi="Consolas" w:cs="Consolas"/>
+          <w:color w:val="8BE9FD"/>
+          <w:sz w:val="21"/>
+          <w:szCs w:val="21"/>
+          <w:lang w:val="en-US" w:eastAsia="pt-BR"/>
+        </w:rPr>
+        <w:t>stringify</w:t>
+      </w:r>
+      <w:r>
+        <w:rPr>
+          <w:rFonts w:ascii="Consolas" w:eastAsia="Times New Roman" w:hAnsi="Consolas" w:cs="Consolas"/>
+          <w:color w:val="F8F8F2"/>
+          <w:sz w:val="21"/>
+          <w:szCs w:val="21"/>
+          <w:lang w:val="en-US" w:eastAsia="pt-BR"/>
+        </w:rPr>
+        <w:t>(customer));</w:t>
+      </w:r>
+    </w:p>
+    <w:p>
+      <w:pPr>
+        <w:shd w:val="clear" w:color="auto" w:fill="282A36"/>
+        <w:spacing w:after="0" w:line="285" w:lineRule="atLeast"/>
+        <w:rPr>
+          <w:rFonts w:ascii="Consolas" w:eastAsia="Times New Roman" w:hAnsi="Consolas" w:cs="Consolas"/>
+          <w:color w:val="F8F8F2"/>
+          <w:sz w:val="21"/>
+          <w:szCs w:val="21"/>
+          <w:lang w:eastAsia="pt-BR"/>
+        </w:rPr>
+      </w:pPr>
+      <w:r>
+        <w:rPr>
+          <w:rFonts w:ascii="Consolas" w:eastAsia="Times New Roman" w:hAnsi="Consolas" w:cs="Consolas"/>
+          <w:color w:val="F8F8F2"/>
+          <w:sz w:val="21"/>
+          <w:szCs w:val="21"/>
+          <w:lang w:val="en-US" w:eastAsia="pt-BR"/>
+        </w:rPr>
+        <w:t>                </w:t>
+      </w:r>
+      <w:proofErr w:type="spellStart"/>
+      <w:proofErr w:type="gramStart"/>
+      <w:r>
+        <w:rPr>
+          <w:rFonts w:ascii="Consolas" w:eastAsia="Times New Roman" w:hAnsi="Consolas" w:cs="Consolas"/>
+          <w:color w:val="50FA7B"/>
+          <w:sz w:val="21"/>
+          <w:szCs w:val="21"/>
+          <w:lang w:eastAsia="pt-BR"/>
+        </w:rPr>
+        <w:t>LoadFromStorage</w:t>
+      </w:r>
+      <w:proofErr w:type="spellEnd"/>
+      <w:proofErr w:type="gramEnd"/>
+      <w:r>
+        <w:rPr>
+          <w:rFonts w:ascii="Consolas" w:eastAsia="Times New Roman" w:hAnsi="Consolas" w:cs="Consolas"/>
+          <w:color w:val="F8F8F2"/>
+          <w:sz w:val="21"/>
+          <w:szCs w:val="21"/>
+          <w:lang w:eastAsia="pt-BR"/>
+        </w:rPr>
+        <w:t>();</w:t>
+      </w:r>
+    </w:p>
+    <w:p>
+      <w:pPr>
+        <w:shd w:val="clear" w:color="auto" w:fill="282A36"/>
+        <w:spacing w:after="0" w:line="285" w:lineRule="atLeast"/>
+        <w:ind w:firstLine="708"/>
+        <w:rPr>
+          <w:rFonts w:ascii="Consolas" w:eastAsia="Times New Roman" w:hAnsi="Consolas" w:cs="Consolas"/>
+          <w:color w:val="F8F8F2"/>
+          <w:sz w:val="21"/>
+          <w:szCs w:val="21"/>
+          <w:lang w:eastAsia="pt-BR"/>
+        </w:rPr>
+      </w:pPr>
+      <w:proofErr w:type="gramStart"/>
+      <w:r>
+        <w:rPr>
+          <w:rFonts w:ascii="Consolas" w:eastAsia="Times New Roman" w:hAnsi="Consolas" w:cs="Consolas"/>
+          <w:color w:val="F8F8F2"/>
+          <w:sz w:val="21"/>
+          <w:szCs w:val="21"/>
+          <w:lang w:eastAsia="pt-BR"/>
+        </w:rPr>
+        <w:t>}</w:t>
+      </w:r>
+      <w:proofErr w:type="gramEnd"/>
+    </w:p>
+    <w:p/>
+    <w:p>
+      <w:r>
+        <w:t>Para armazenar o objeto customizado nos dados locais, é necessário um método para converter o objeto customizado em uma sequência que corresponda ao modelo de armazenamento local. É aqui que a JSON (</w:t>
+      </w:r>
+      <w:proofErr w:type="spellStart"/>
+      <w:proofErr w:type="gramStart"/>
+      <w:r>
+        <w:t>JavaScript</w:t>
+      </w:r>
+      <w:proofErr w:type="spellEnd"/>
+      <w:proofErr w:type="gramEnd"/>
+      <w:r>
+        <w:t xml:space="preserve"> </w:t>
+      </w:r>
+      <w:proofErr w:type="spellStart"/>
+      <w:r>
+        <w:t>Object</w:t>
+      </w:r>
+      <w:proofErr w:type="spellEnd"/>
+      <w:r>
+        <w:t xml:space="preserve"> </w:t>
+      </w:r>
+      <w:proofErr w:type="spellStart"/>
+      <w:r>
+        <w:t>Notification</w:t>
+      </w:r>
+      <w:proofErr w:type="spellEnd"/>
+      <w:r>
+        <w:t>) pode ser útil.</w:t>
+      </w:r>
+    </w:p>
+    <w:p>
+      <w:r>
+        <w:t>Você pode serializar o objeto em uma cadeia JSON, fornecer uma chave e armazená-lo no armazenamento da web. Quando você executa este aplicativo agora, ele mostra o objeto do cliente representado como u</w:t>
+      </w:r>
+      <w:r>
+        <w:t xml:space="preserve">ma </w:t>
+      </w:r>
+      <w:proofErr w:type="spellStart"/>
+      <w:r>
+        <w:t>string</w:t>
+      </w:r>
+      <w:proofErr w:type="spellEnd"/>
+      <w:r>
+        <w:t xml:space="preserve"> JSON.</w:t>
+      </w:r>
+    </w:p>
+    <w:p>
+      <w:r>
+        <w:t>A disponibilidade do armazenamento na Web local pode melhorar a experiência do usuário final e o desempenho de seus aplicativos da Web, salvando viagens de ida e volta ao servidor para recuperar ou armazenar dados temporários.</w:t>
+      </w:r>
+    </w:p>
+    <w:p>
+      <w:r>
+        <w:t xml:space="preserve">Mesmo quando você usa </w:t>
+      </w:r>
+      <w:proofErr w:type="spellStart"/>
+      <w:proofErr w:type="gramStart"/>
+      <w:r>
+        <w:t>localStorage</w:t>
+      </w:r>
+      <w:proofErr w:type="spellEnd"/>
+      <w:proofErr w:type="gramEnd"/>
+      <w:r>
+        <w:t xml:space="preserve"> em vez de </w:t>
+      </w:r>
+      <w:proofErr w:type="spellStart"/>
+      <w:r>
+        <w:t>sessionStorage</w:t>
+      </w:r>
+      <w:proofErr w:type="spellEnd"/>
+      <w:r>
+        <w:t xml:space="preserve">, pense no armazenamento como temporário e projete seus aplicativos para que eles possam voltar aos valores e comportamento padrão se o usuário limpar o armazenamento na Web. O armazenamento na Web fornece uma maneira de disponibilizar dados localmente e até persistir nas sessões do navegador. </w:t>
+      </w:r>
+    </w:p>
+    <w:p>
+      <w:pPr>
+        <w:rPr>
+          <w:b/>
+        </w:rPr>
+      </w:pPr>
+      <w:r>
+        <w:rPr>
+          <w:b/>
+        </w:rPr>
+        <w:t xml:space="preserve">API do </w:t>
+      </w:r>
+      <w:proofErr w:type="spellStart"/>
+      <w:proofErr w:type="gramStart"/>
+      <w:r>
+        <w:rPr>
+          <w:b/>
+        </w:rPr>
+        <w:t>AppCache</w:t>
+      </w:r>
+      <w:proofErr w:type="spellEnd"/>
+      <w:proofErr w:type="gramEnd"/>
+    </w:p>
+    <w:p>
+      <w:r>
+        <w:t xml:space="preserve">A capacidade de continuar trabalhando com aplicativos da Web quando desconectada de uma fonte da Internet se tornou particularmente importante no mundo móvel de hoje. Esta seção fala sobre como criar um aplicativo que funcione quando desconectado usando a API de Cache de Aplicativo, também chamada de API do </w:t>
+      </w:r>
+      <w:proofErr w:type="spellStart"/>
+      <w:proofErr w:type="gramStart"/>
+      <w:r>
+        <w:t>AppCache</w:t>
+      </w:r>
+      <w:proofErr w:type="spellEnd"/>
+      <w:proofErr w:type="gramEnd"/>
+      <w:r>
+        <w:t>.</w:t>
+      </w:r>
+    </w:p>
+    <w:p/>
+    <w:p>
+      <w:r>
+        <w:lastRenderedPageBreak/>
+        <w:t xml:space="preserve">A API do </w:t>
+      </w:r>
+      <w:proofErr w:type="spellStart"/>
+      <w:proofErr w:type="gramStart"/>
+      <w:r>
+        <w:t>AppCache</w:t>
+      </w:r>
+      <w:proofErr w:type="spellEnd"/>
+      <w:proofErr w:type="gramEnd"/>
+      <w:r>
+        <w:t xml:space="preserve"> disponibiliza conteúdo e páginas da Web, mesmo quando um aplicativo da Web está no modo </w:t>
+      </w:r>
+      <w:proofErr w:type="spellStart"/>
+      <w:r>
+        <w:t>offline</w:t>
+      </w:r>
+      <w:proofErr w:type="spellEnd"/>
+      <w:r>
+        <w:t xml:space="preserve">. O </w:t>
+      </w:r>
+      <w:proofErr w:type="spellStart"/>
+      <w:proofErr w:type="gramStart"/>
+      <w:r>
+        <w:t>AppCache</w:t>
+      </w:r>
+      <w:proofErr w:type="spellEnd"/>
+      <w:proofErr w:type="gramEnd"/>
+      <w:r>
+        <w:t xml:space="preserve"> armazena arquivos no cache do aplicativo no navegador. Assim como no armazenamento na Web, a quantidade de dados que o navegador pode armazenar localmente é limitada para uso </w:t>
+      </w:r>
+      <w:proofErr w:type="spellStart"/>
+      <w:r>
+        <w:t>offline</w:t>
+      </w:r>
+      <w:proofErr w:type="spellEnd"/>
+      <w:r>
+        <w:t xml:space="preserve">. Dois componentes compõem a API do </w:t>
+      </w:r>
+      <w:proofErr w:type="spellStart"/>
+      <w:proofErr w:type="gramStart"/>
+      <w:r>
+        <w:t>AppCache</w:t>
+      </w:r>
+      <w:proofErr w:type="spellEnd"/>
+      <w:proofErr w:type="gramEnd"/>
+      <w:r>
+        <w:t xml:space="preserve">: o arquivo de manifesto e uma API </w:t>
+      </w:r>
+      <w:proofErr w:type="spellStart"/>
+      <w:r>
+        <w:t>JavaScript</w:t>
+      </w:r>
+      <w:proofErr w:type="spellEnd"/>
+      <w:r>
+        <w:t xml:space="preserve"> para suportá-lo.</w:t>
       </w:r>
       <w:bookmarkStart w:id="0" w:name="_GoBack"/>
       <w:bookmarkEnd w:id="0"/>

</xml_diff>